<commit_message>
fix feito, falta relatorio
</commit_message>
<xml_diff>
--- a/Relatorio/RelatórioFase2.docx
+++ b/Relatorio/RelatórioFase2.docx
@@ -800,9 +800,9 @@
         <w:tblLook w:val="0000" w:firstRow="0" w:lastRow="0" w:firstColumn="0" w:lastColumn="0" w:noHBand="0" w:noVBand="0"/>
       </w:tblPr>
       <w:tblGrid>
-        <w:gridCol w:w="710"/>
-        <w:gridCol w:w="8930"/>
-        <w:gridCol w:w="1422"/>
+        <w:gridCol w:w="851"/>
+        <w:gridCol w:w="8647"/>
+        <w:gridCol w:w="1564"/>
       </w:tblGrid>
       <w:tr>
         <w:trPr>
@@ -810,7 +810,7 @@
         </w:trPr>
         <w:tc>
           <w:tcPr>
-            <w:tcW w:w="710" w:type="dxa"/>
+            <w:tcW w:w="851" w:type="dxa"/>
             <w:shd w:val="clear" w:color="auto" w:fill="4F81BD"/>
             <w:vAlign w:val="center"/>
           </w:tcPr>
@@ -832,7 +832,7 @@
         </w:tc>
         <w:tc>
           <w:tcPr>
-            <w:tcW w:w="8930" w:type="dxa"/>
+            <w:tcW w:w="8647" w:type="dxa"/>
             <w:shd w:val="clear" w:color="auto" w:fill="4F81BD"/>
             <w:tcMar>
               <w:top w:w="100" w:type="dxa"/>
@@ -856,7 +856,7 @@
         </w:tc>
         <w:tc>
           <w:tcPr>
-            <w:tcW w:w="1422" w:type="dxa"/>
+            <w:tcW w:w="1564" w:type="dxa"/>
             <w:shd w:val="clear" w:color="auto" w:fill="4F81BD"/>
           </w:tcPr>
           <w:p>
@@ -889,21 +889,21 @@
         </w:trPr>
         <w:tc>
           <w:tcPr>
-            <w:tcW w:w="710" w:type="dxa"/>
+            <w:tcW w:w="851" w:type="dxa"/>
             <w:vAlign w:val="center"/>
           </w:tcPr>
           <w:p>
             <w:pPr>
               <w:jc w:val="center"/>
               <w:rPr>
-                <w:i/>
-                <w:color w:val="A6A6A6" w:themeColor="background1" w:themeShade="A6"/>
-              </w:rPr>
-            </w:pPr>
-            <w:r>
-              <w:rPr>
-                <w:i/>
-                <w:color w:val="A6A6A6" w:themeColor="background1" w:themeShade="A6"/>
+                <w:rFonts w:cstheme="minorHAnsi"/>
+                <w:iCs/>
+              </w:rPr>
+            </w:pPr>
+            <w:r>
+              <w:rPr>
+                <w:rFonts w:cstheme="minorHAnsi"/>
+                <w:iCs/>
               </w:rPr>
               <w:t>RF01</w:t>
             </w:r>
@@ -911,7 +911,7 @@
         </w:tc>
         <w:tc>
           <w:tcPr>
-            <w:tcW w:w="8930" w:type="dxa"/>
+            <w:tcW w:w="8647" w:type="dxa"/>
             <w:tcMar>
               <w:top w:w="100" w:type="dxa"/>
               <w:left w:w="115" w:type="dxa"/>
@@ -923,30 +923,39 @@
           <w:p>
             <w:pPr>
               <w:rPr>
-                <w:i/>
-                <w:color w:val="A6A6A6" w:themeColor="background1" w:themeShade="A6"/>
-              </w:rPr>
-            </w:pPr>
-            <w:r>
-              <w:rPr>
-                <w:i/>
-                <w:color w:val="A6A6A6" w:themeColor="background1" w:themeShade="A6"/>
-              </w:rPr>
-              <w:t>O sistema deverá permitir …</w:t>
-            </w:r>
-          </w:p>
-        </w:tc>
-        <w:tc>
-          <w:tcPr>
-            <w:tcW w:w="1422" w:type="dxa"/>
-          </w:tcPr>
-          <w:p>
-            <w:pPr>
-              <w:rPr>
-                <w:i/>
-                <w:color w:val="A6A6A6" w:themeColor="background1" w:themeShade="A6"/>
-              </w:rPr>
-            </w:pPr>
+                <w:rFonts w:cstheme="minorHAnsi"/>
+                <w:iCs/>
+              </w:rPr>
+            </w:pPr>
+            <w:r>
+              <w:rPr>
+                <w:rFonts w:cstheme="minorHAnsi"/>
+                <w:iCs/>
+              </w:rPr>
+              <w:t>O sistema deverá implementar dados multi-idioma</w:t>
+            </w:r>
+          </w:p>
+        </w:tc>
+        <w:tc>
+          <w:tcPr>
+            <w:tcW w:w="1564" w:type="dxa"/>
+            <w:vAlign w:val="center"/>
+          </w:tcPr>
+          <w:p>
+            <w:pPr>
+              <w:jc w:val="center"/>
+              <w:rPr>
+                <w:rFonts w:cstheme="minorHAnsi"/>
+                <w:iCs/>
+              </w:rPr>
+            </w:pPr>
+            <w:r>
+              <w:rPr>
+                <w:rFonts w:cstheme="minorHAnsi"/>
+                <w:iCs/>
+              </w:rPr>
+              <w:t>N</w:t>
+            </w:r>
           </w:p>
         </w:tc>
       </w:tr>
@@ -956,21 +965,29 @@
         </w:trPr>
         <w:tc>
           <w:tcPr>
-            <w:tcW w:w="710" w:type="dxa"/>
+            <w:tcW w:w="851" w:type="dxa"/>
             <w:vAlign w:val="center"/>
           </w:tcPr>
           <w:p>
             <w:pPr>
               <w:jc w:val="center"/>
-            </w:pPr>
-            <w:r>
-              <w:t>…</w:t>
-            </w:r>
-          </w:p>
-        </w:tc>
-        <w:tc>
-          <w:tcPr>
-            <w:tcW w:w="8930" w:type="dxa"/>
+              <w:rPr>
+                <w:rFonts w:cstheme="minorHAnsi"/>
+                <w:iCs/>
+              </w:rPr>
+            </w:pPr>
+            <w:r>
+              <w:rPr>
+                <w:rFonts w:cstheme="minorHAnsi"/>
+                <w:iCs/>
+              </w:rPr>
+              <w:t>RF02</w:t>
+            </w:r>
+          </w:p>
+        </w:tc>
+        <w:tc>
+          <w:tcPr>
+            <w:tcW w:w="8647" w:type="dxa"/>
             <w:tcMar>
               <w:top w:w="100" w:type="dxa"/>
               <w:left w:w="108" w:type="dxa"/>
@@ -979,13 +996,195 @@
             </w:tcMar>
             <w:vAlign w:val="center"/>
           </w:tcPr>
-          <w:p/>
-        </w:tc>
-        <w:tc>
-          <w:tcPr>
-            <w:tcW w:w="1422" w:type="dxa"/>
-          </w:tcPr>
-          <w:p/>
+          <w:p>
+            <w:pPr>
+              <w:rPr>
+                <w:rFonts w:cstheme="minorHAnsi"/>
+                <w:iCs/>
+              </w:rPr>
+            </w:pPr>
+            <w:r>
+              <w:rPr>
+                <w:rFonts w:cstheme="minorHAnsi"/>
+                <w:iCs/>
+              </w:rPr>
+              <w:t>O sistema deverá permitir registar cada aluno nas disciplinas para um determinado ano letivo</w:t>
+            </w:r>
+          </w:p>
+        </w:tc>
+        <w:tc>
+          <w:tcPr>
+            <w:tcW w:w="1564" w:type="dxa"/>
+            <w:vAlign w:val="center"/>
+          </w:tcPr>
+          <w:p>
+            <w:pPr>
+              <w:jc w:val="center"/>
+              <w:rPr>
+                <w:rFonts w:cstheme="minorHAnsi"/>
+                <w:iCs/>
+              </w:rPr>
+            </w:pPr>
+            <w:r>
+              <w:rPr>
+                <w:rFonts w:cstheme="minorHAnsi"/>
+                <w:iCs/>
+              </w:rPr>
+              <w:t>S</w:t>
+            </w:r>
+          </w:p>
+        </w:tc>
+      </w:tr>
+      <w:tr>
+        <w:trPr>
+          <w:trHeight w:val="437"/>
+        </w:trPr>
+        <w:tc>
+          <w:tcPr>
+            <w:tcW w:w="851" w:type="dxa"/>
+            <w:vAlign w:val="center"/>
+          </w:tcPr>
+          <w:p>
+            <w:pPr>
+              <w:jc w:val="center"/>
+              <w:rPr>
+                <w:rFonts w:cstheme="minorHAnsi"/>
+                <w:iCs/>
+              </w:rPr>
+            </w:pPr>
+            <w:r>
+              <w:rPr>
+                <w:rFonts w:cstheme="minorHAnsi"/>
+                <w:iCs/>
+              </w:rPr>
+              <w:t>RF03</w:t>
+            </w:r>
+          </w:p>
+        </w:tc>
+        <w:tc>
+          <w:tcPr>
+            <w:tcW w:w="8647" w:type="dxa"/>
+            <w:tcMar>
+              <w:top w:w="100" w:type="dxa"/>
+              <w:left w:w="108" w:type="dxa"/>
+              <w:bottom w:w="100" w:type="dxa"/>
+              <w:right w:w="108" w:type="dxa"/>
+            </w:tcMar>
+            <w:vAlign w:val="center"/>
+          </w:tcPr>
+          <w:p>
+            <w:pPr>
+              <w:rPr>
+                <w:rFonts w:cstheme="minorHAnsi"/>
+                <w:iCs/>
+              </w:rPr>
+            </w:pPr>
+            <w:r>
+              <w:rPr>
+                <w:rFonts w:cstheme="minorHAnsi"/>
+                <w:iCs/>
+              </w:rPr>
+              <w:t xml:space="preserve">O sistema deverá permitir fazer a gestão das notas </w:t>
+            </w:r>
+          </w:p>
+        </w:tc>
+        <w:tc>
+          <w:tcPr>
+            <w:tcW w:w="1564" w:type="dxa"/>
+            <w:vAlign w:val="center"/>
+          </w:tcPr>
+          <w:p>
+            <w:pPr>
+              <w:jc w:val="center"/>
+              <w:rPr>
+                <w:rFonts w:cstheme="minorHAnsi"/>
+                <w:iCs/>
+              </w:rPr>
+            </w:pPr>
+            <w:r>
+              <w:rPr>
+                <w:rFonts w:cstheme="minorHAnsi"/>
+                <w:iCs/>
+              </w:rPr>
+              <w:t>S</w:t>
+            </w:r>
+          </w:p>
+        </w:tc>
+      </w:tr>
+      <w:tr>
+        <w:trPr>
+          <w:trHeight w:val="437"/>
+        </w:trPr>
+        <w:tc>
+          <w:tcPr>
+            <w:tcW w:w="851" w:type="dxa"/>
+            <w:vAlign w:val="center"/>
+          </w:tcPr>
+          <w:p>
+            <w:pPr>
+              <w:jc w:val="center"/>
+              <w:rPr>
+                <w:rFonts w:cstheme="minorHAnsi"/>
+                <w:iCs/>
+              </w:rPr>
+            </w:pPr>
+            <w:r>
+              <w:rPr>
+                <w:rFonts w:cstheme="minorHAnsi"/>
+                <w:iCs/>
+              </w:rPr>
+              <w:t>RF04</w:t>
+            </w:r>
+          </w:p>
+        </w:tc>
+        <w:tc>
+          <w:tcPr>
+            <w:tcW w:w="8647" w:type="dxa"/>
+            <w:tcMar>
+              <w:top w:w="100" w:type="dxa"/>
+              <w:left w:w="108" w:type="dxa"/>
+              <w:bottom w:w="100" w:type="dxa"/>
+              <w:right w:w="108" w:type="dxa"/>
+            </w:tcMar>
+            <w:vAlign w:val="center"/>
+          </w:tcPr>
+          <w:p>
+            <w:pPr>
+              <w:rPr>
+                <w:rFonts w:cstheme="minorHAnsi"/>
+                <w:iCs/>
+              </w:rPr>
+            </w:pPr>
+            <w:r>
+              <w:rPr>
+                <w:rFonts w:cstheme="minorHAnsi"/>
+                <w:iCs/>
+              </w:rPr>
+              <w:t>O sistema deverá permitir fazer a gestão dos anos letivos, sabendo que só um pode estar em aberto</w:t>
+            </w:r>
+          </w:p>
+        </w:tc>
+        <w:tc>
+          <w:tcPr>
+            <w:tcW w:w="1564" w:type="dxa"/>
+            <w:vAlign w:val="center"/>
+          </w:tcPr>
+          <w:p>
+            <w:pPr>
+              <w:jc w:val="center"/>
+              <w:rPr>
+                <w:rFonts w:cstheme="minorHAnsi"/>
+                <w:iCs/>
+              </w:rPr>
+            </w:pPr>
+            <w:r>
+              <w:rPr>
+                <w:rFonts w:cstheme="minorHAnsi"/>
+                <w:iCs/>
+              </w:rPr>
+              <w:t>S</w:t>
+            </w:r>
+          </w:p>
         </w:tc>
       </w:tr>
       <w:tr>
@@ -994,18 +1193,29 @@
         </w:trPr>
         <w:tc>
           <w:tcPr>
-            <w:tcW w:w="710" w:type="dxa"/>
+            <w:tcW w:w="851" w:type="dxa"/>
             <w:vAlign w:val="center"/>
           </w:tcPr>
           <w:p>
             <w:pPr>
               <w:jc w:val="center"/>
-            </w:pPr>
-          </w:p>
-        </w:tc>
-        <w:tc>
-          <w:tcPr>
-            <w:tcW w:w="8930" w:type="dxa"/>
+              <w:rPr>
+                <w:rFonts w:cstheme="minorHAnsi"/>
+                <w:iCs/>
+              </w:rPr>
+            </w:pPr>
+            <w:r>
+              <w:rPr>
+                <w:rFonts w:cstheme="minorHAnsi"/>
+                <w:iCs/>
+              </w:rPr>
+              <w:t>RF05</w:t>
+            </w:r>
+          </w:p>
+        </w:tc>
+        <w:tc>
+          <w:tcPr>
+            <w:tcW w:w="8647" w:type="dxa"/>
             <w:tcMar>
               <w:top w:w="100" w:type="dxa"/>
               <w:left w:w="115" w:type="dxa"/>
@@ -1014,13 +1224,43 @@
             </w:tcMar>
             <w:vAlign w:val="center"/>
           </w:tcPr>
-          <w:p/>
-        </w:tc>
-        <w:tc>
-          <w:tcPr>
-            <w:tcW w:w="1422" w:type="dxa"/>
-          </w:tcPr>
-          <w:p/>
+          <w:p>
+            <w:pPr>
+              <w:rPr>
+                <w:rFonts w:cstheme="minorHAnsi"/>
+                <w:iCs/>
+              </w:rPr>
+            </w:pPr>
+            <w:r>
+              <w:rPr>
+                <w:rFonts w:cstheme="minorHAnsi"/>
+                <w:iCs/>
+              </w:rPr>
+              <w:t>O sistema deverá reter informação de anos letivos passados relativamente as notas e as inscrições dos alunos</w:t>
+            </w:r>
+          </w:p>
+        </w:tc>
+        <w:tc>
+          <w:tcPr>
+            <w:tcW w:w="1564" w:type="dxa"/>
+            <w:vAlign w:val="center"/>
+          </w:tcPr>
+          <w:p>
+            <w:pPr>
+              <w:jc w:val="center"/>
+              <w:rPr>
+                <w:rFonts w:cstheme="minorHAnsi"/>
+                <w:iCs/>
+              </w:rPr>
+            </w:pPr>
+            <w:r>
+              <w:rPr>
+                <w:rFonts w:cstheme="minorHAnsi"/>
+                <w:iCs/>
+              </w:rPr>
+              <w:t>S</w:t>
+            </w:r>
+          </w:p>
         </w:tc>
       </w:tr>
       <w:tr>
@@ -1029,59 +1269,470 @@
         </w:trPr>
         <w:tc>
           <w:tcPr>
-            <w:tcW w:w="710" w:type="dxa"/>
+            <w:tcW w:w="851" w:type="dxa"/>
             <w:vAlign w:val="center"/>
           </w:tcPr>
           <w:p>
             <w:pPr>
               <w:jc w:val="center"/>
               <w:rPr>
-                <w:i/>
-                <w:color w:val="A6A6A6" w:themeColor="background1" w:themeShade="A6"/>
-              </w:rPr>
-            </w:pPr>
-            <w:r>
-              <w:rPr>
-                <w:i/>
-                <w:color w:val="A6A6A6" w:themeColor="background1" w:themeShade="A6"/>
-              </w:rPr>
-              <w:t>RFM01</w:t>
-            </w:r>
-          </w:p>
-        </w:tc>
-        <w:tc>
-          <w:tcPr>
-            <w:tcW w:w="8930" w:type="dxa"/>
+                <w:rFonts w:cstheme="minorHAnsi"/>
+                <w:iCs/>
+              </w:rPr>
+            </w:pPr>
+            <w:r>
+              <w:rPr>
+                <w:rFonts w:cstheme="minorHAnsi"/>
+                <w:iCs/>
+              </w:rPr>
+              <w:t>RF06</w:t>
+            </w:r>
+          </w:p>
+        </w:tc>
+        <w:tc>
+          <w:tcPr>
+            <w:tcW w:w="8647" w:type="dxa"/>
             <w:tcMar>
               <w:top w:w="100" w:type="dxa"/>
-              <w:left w:w="108" w:type="dxa"/>
+              <w:left w:w="115" w:type="dxa"/>
               <w:bottom w:w="100" w:type="dxa"/>
-              <w:right w:w="108" w:type="dxa"/>
+              <w:right w:w="115" w:type="dxa"/>
             </w:tcMar>
             <w:vAlign w:val="center"/>
           </w:tcPr>
           <w:p>
             <w:pPr>
+              <w:rPr>
+                <w:rFonts w:cstheme="minorHAnsi"/>
+                <w:iCs/>
+              </w:rPr>
+            </w:pPr>
+            <w:r>
+              <w:rPr>
+                <w:rFonts w:cstheme="minorHAnsi"/>
+                <w:iCs/>
+              </w:rPr>
+              <w:t>O sistema deverá permitir que cada aluno tenha acesso as suas notas, desde que este esteja registado no sistema</w:t>
+            </w:r>
+          </w:p>
+        </w:tc>
+        <w:tc>
+          <w:tcPr>
+            <w:tcW w:w="1564" w:type="dxa"/>
+            <w:vAlign w:val="center"/>
+          </w:tcPr>
+          <w:p>
+            <w:pPr>
               <w:jc w:val="center"/>
               <w:rPr>
-                <w:i/>
-                <w:color w:val="A6A6A6" w:themeColor="background1" w:themeShade="A6"/>
-              </w:rPr>
-            </w:pPr>
-          </w:p>
-        </w:tc>
-        <w:tc>
-          <w:tcPr>
-            <w:tcW w:w="1422" w:type="dxa"/>
+                <w:rFonts w:cstheme="minorHAnsi"/>
+                <w:iCs/>
+              </w:rPr>
+            </w:pPr>
+            <w:r>
+              <w:rPr>
+                <w:rFonts w:cstheme="minorHAnsi"/>
+                <w:iCs/>
+              </w:rPr>
+              <w:t>S</w:t>
+            </w:r>
+          </w:p>
+        </w:tc>
+      </w:tr>
+      <w:tr>
+        <w:trPr>
+          <w:trHeight w:val="446"/>
+        </w:trPr>
+        <w:tc>
+          <w:tcPr>
+            <w:tcW w:w="851" w:type="dxa"/>
+            <w:vAlign w:val="center"/>
           </w:tcPr>
           <w:p>
             <w:pPr>
               <w:jc w:val="center"/>
               <w:rPr>
-                <w:i/>
-                <w:color w:val="A6A6A6" w:themeColor="background1" w:themeShade="A6"/>
-              </w:rPr>
-            </w:pPr>
+                <w:rFonts w:cstheme="minorHAnsi"/>
+                <w:iCs/>
+              </w:rPr>
+            </w:pPr>
+            <w:r>
+              <w:rPr>
+                <w:rFonts w:cstheme="minorHAnsi"/>
+                <w:iCs/>
+              </w:rPr>
+              <w:t>RF07</w:t>
+            </w:r>
+          </w:p>
+        </w:tc>
+        <w:tc>
+          <w:tcPr>
+            <w:tcW w:w="8647" w:type="dxa"/>
+            <w:tcMar>
+              <w:top w:w="100" w:type="dxa"/>
+              <w:left w:w="115" w:type="dxa"/>
+              <w:bottom w:w="100" w:type="dxa"/>
+              <w:right w:w="115" w:type="dxa"/>
+            </w:tcMar>
+            <w:vAlign w:val="center"/>
+          </w:tcPr>
+          <w:p>
+            <w:pPr>
+              <w:rPr>
+                <w:rFonts w:cstheme="minorHAnsi"/>
+                <w:iCs/>
+              </w:rPr>
+            </w:pPr>
+            <w:r>
+              <w:rPr>
+                <w:rFonts w:cstheme="minorHAnsi"/>
+                <w:iCs/>
+              </w:rPr>
+              <w:t>O sistema deverá permitir que o encarregado de educação possa visualizar as notas do seu educando</w:t>
+            </w:r>
+          </w:p>
+        </w:tc>
+        <w:tc>
+          <w:tcPr>
+            <w:tcW w:w="1564" w:type="dxa"/>
+            <w:vAlign w:val="center"/>
+          </w:tcPr>
+          <w:p>
+            <w:pPr>
+              <w:jc w:val="center"/>
+              <w:rPr>
+                <w:rFonts w:cstheme="minorHAnsi"/>
+                <w:iCs/>
+              </w:rPr>
+            </w:pPr>
+            <w:r>
+              <w:rPr>
+                <w:rFonts w:cstheme="minorHAnsi"/>
+                <w:iCs/>
+              </w:rPr>
+              <w:t>S</w:t>
+            </w:r>
+          </w:p>
+        </w:tc>
+      </w:tr>
+      <w:tr>
+        <w:trPr>
+          <w:trHeight w:val="446"/>
+        </w:trPr>
+        <w:tc>
+          <w:tcPr>
+            <w:tcW w:w="851" w:type="dxa"/>
+            <w:vAlign w:val="center"/>
+          </w:tcPr>
+          <w:p>
+            <w:pPr>
+              <w:jc w:val="center"/>
+              <w:rPr>
+                <w:rFonts w:cstheme="minorHAnsi"/>
+                <w:iCs/>
+              </w:rPr>
+            </w:pPr>
+            <w:r>
+              <w:rPr>
+                <w:rFonts w:cstheme="minorHAnsi"/>
+                <w:iCs/>
+              </w:rPr>
+              <w:lastRenderedPageBreak/>
+              <w:t>RF08</w:t>
+            </w:r>
+          </w:p>
+        </w:tc>
+        <w:tc>
+          <w:tcPr>
+            <w:tcW w:w="8647" w:type="dxa"/>
+            <w:tcMar>
+              <w:top w:w="100" w:type="dxa"/>
+              <w:left w:w="115" w:type="dxa"/>
+              <w:bottom w:w="100" w:type="dxa"/>
+              <w:right w:w="115" w:type="dxa"/>
+            </w:tcMar>
+            <w:vAlign w:val="center"/>
+          </w:tcPr>
+          <w:p>
+            <w:pPr>
+              <w:rPr>
+                <w:rFonts w:cstheme="minorHAnsi"/>
+                <w:iCs/>
+              </w:rPr>
+            </w:pPr>
+            <w:r>
+              <w:rPr>
+                <w:rFonts w:cstheme="minorHAnsi"/>
+                <w:iCs/>
+              </w:rPr>
+              <w:t>O sistema deverá permitir a autenticação ao sistema por parte do aluno e do encarregado de educação através do email e da password</w:t>
+            </w:r>
+          </w:p>
+        </w:tc>
+        <w:tc>
+          <w:tcPr>
+            <w:tcW w:w="1564" w:type="dxa"/>
+            <w:vAlign w:val="center"/>
+          </w:tcPr>
+          <w:p>
+            <w:pPr>
+              <w:jc w:val="center"/>
+              <w:rPr>
+                <w:rFonts w:cstheme="minorHAnsi"/>
+                <w:iCs/>
+              </w:rPr>
+            </w:pPr>
+            <w:r>
+              <w:rPr>
+                <w:rFonts w:cstheme="minorHAnsi"/>
+                <w:iCs/>
+              </w:rPr>
+              <w:t>S</w:t>
+            </w:r>
+          </w:p>
+        </w:tc>
+      </w:tr>
+      <w:tr>
+        <w:trPr>
+          <w:trHeight w:val="446"/>
+        </w:trPr>
+        <w:tc>
+          <w:tcPr>
+            <w:tcW w:w="851" w:type="dxa"/>
+            <w:vAlign w:val="center"/>
+          </w:tcPr>
+          <w:p>
+            <w:pPr>
+              <w:jc w:val="center"/>
+              <w:rPr>
+                <w:rFonts w:cstheme="minorHAnsi"/>
+                <w:iCs/>
+              </w:rPr>
+            </w:pPr>
+            <w:r>
+              <w:rPr>
+                <w:rFonts w:cstheme="minorHAnsi"/>
+                <w:iCs/>
+              </w:rPr>
+              <w:t>RF09</w:t>
+            </w:r>
+          </w:p>
+        </w:tc>
+        <w:tc>
+          <w:tcPr>
+            <w:tcW w:w="8647" w:type="dxa"/>
+            <w:tcMar>
+              <w:top w:w="100" w:type="dxa"/>
+              <w:left w:w="115" w:type="dxa"/>
+              <w:bottom w:w="100" w:type="dxa"/>
+              <w:right w:w="115" w:type="dxa"/>
+            </w:tcMar>
+            <w:vAlign w:val="center"/>
+          </w:tcPr>
+          <w:p>
+            <w:pPr>
+              <w:rPr>
+                <w:rFonts w:cstheme="minorHAnsi"/>
+                <w:iCs/>
+              </w:rPr>
+            </w:pPr>
+            <w:r>
+              <w:rPr>
+                <w:rFonts w:cstheme="minorHAnsi"/>
+                <w:iCs/>
+              </w:rPr>
+              <w:t xml:space="preserve">O sistema deverá permitir fazer a recuperação da password, desde que o aluno ou o encarregado de educação dentro de 1h troquem a password e coloquem o </w:t>
+            </w:r>
+            <w:proofErr w:type="spellStart"/>
+            <w:r>
+              <w:rPr>
+                <w:rFonts w:cstheme="minorHAnsi"/>
+                <w:iCs/>
+              </w:rPr>
+              <w:t>codigo</w:t>
+            </w:r>
+            <w:proofErr w:type="spellEnd"/>
+            <w:r>
+              <w:rPr>
+                <w:rFonts w:cstheme="minorHAnsi"/>
+                <w:iCs/>
+              </w:rPr>
+              <w:t xml:space="preserve"> solicitado</w:t>
+            </w:r>
+          </w:p>
+        </w:tc>
+        <w:tc>
+          <w:tcPr>
+            <w:tcW w:w="1564" w:type="dxa"/>
+            <w:vAlign w:val="center"/>
+          </w:tcPr>
+          <w:p>
+            <w:pPr>
+              <w:jc w:val="center"/>
+              <w:rPr>
+                <w:rFonts w:cstheme="minorHAnsi"/>
+                <w:iCs/>
+              </w:rPr>
+            </w:pPr>
+            <w:r>
+              <w:rPr>
+                <w:rFonts w:cstheme="minorHAnsi"/>
+                <w:iCs/>
+              </w:rPr>
+              <w:t>S(menos a parte da 1h)</w:t>
+            </w:r>
+          </w:p>
+        </w:tc>
+      </w:tr>
+      <w:tr>
+        <w:trPr>
+          <w:trHeight w:val="446"/>
+        </w:trPr>
+        <w:tc>
+          <w:tcPr>
+            <w:tcW w:w="851" w:type="dxa"/>
+            <w:vAlign w:val="center"/>
+          </w:tcPr>
+          <w:p>
+            <w:pPr>
+              <w:jc w:val="center"/>
+              <w:rPr>
+                <w:rFonts w:cstheme="minorHAnsi"/>
+                <w:iCs/>
+              </w:rPr>
+            </w:pPr>
+            <w:r>
+              <w:rPr>
+                <w:rFonts w:cstheme="minorHAnsi"/>
+                <w:iCs/>
+              </w:rPr>
+              <w:t>RF10</w:t>
+            </w:r>
+          </w:p>
+        </w:tc>
+        <w:tc>
+          <w:tcPr>
+            <w:tcW w:w="8647" w:type="dxa"/>
+            <w:tcMar>
+              <w:top w:w="100" w:type="dxa"/>
+              <w:left w:w="115" w:type="dxa"/>
+              <w:bottom w:w="100" w:type="dxa"/>
+              <w:right w:w="115" w:type="dxa"/>
+            </w:tcMar>
+            <w:vAlign w:val="center"/>
+          </w:tcPr>
+          <w:p>
+            <w:pPr>
+              <w:rPr>
+                <w:rFonts w:cstheme="minorHAnsi"/>
+                <w:iCs/>
+              </w:rPr>
+            </w:pPr>
+            <w:r>
+              <w:rPr>
+                <w:rFonts w:cstheme="minorHAnsi"/>
+                <w:iCs/>
+              </w:rPr>
+              <w:t>O sistema deverá permitir fazer a alteração da password do utilizador desde que este indique a password antiga corretamente e a nova password 2 vezes</w:t>
+            </w:r>
+          </w:p>
+        </w:tc>
+        <w:tc>
+          <w:tcPr>
+            <w:tcW w:w="1564" w:type="dxa"/>
+            <w:vAlign w:val="center"/>
+          </w:tcPr>
+          <w:p>
+            <w:pPr>
+              <w:jc w:val="center"/>
+              <w:rPr>
+                <w:rFonts w:cstheme="minorHAnsi"/>
+                <w:iCs/>
+              </w:rPr>
+            </w:pPr>
+            <w:r>
+              <w:rPr>
+                <w:rFonts w:cstheme="minorHAnsi"/>
+                <w:iCs/>
+              </w:rPr>
+              <w:t>S</w:t>
+            </w:r>
+          </w:p>
+        </w:tc>
+      </w:tr>
+      <w:tr>
+        <w:trPr>
+          <w:trHeight w:val="446"/>
+        </w:trPr>
+        <w:tc>
+          <w:tcPr>
+            <w:tcW w:w="851" w:type="dxa"/>
+            <w:vAlign w:val="center"/>
+          </w:tcPr>
+          <w:p>
+            <w:pPr>
+              <w:jc w:val="center"/>
+              <w:rPr>
+                <w:rFonts w:cstheme="minorHAnsi"/>
+                <w:iCs/>
+              </w:rPr>
+            </w:pPr>
+            <w:r>
+              <w:rPr>
+                <w:rFonts w:cstheme="minorHAnsi"/>
+                <w:iCs/>
+              </w:rPr>
+              <w:t>RF11</w:t>
+            </w:r>
+          </w:p>
+        </w:tc>
+        <w:tc>
+          <w:tcPr>
+            <w:tcW w:w="8647" w:type="dxa"/>
+            <w:tcMar>
+              <w:top w:w="100" w:type="dxa"/>
+              <w:left w:w="115" w:type="dxa"/>
+              <w:bottom w:w="100" w:type="dxa"/>
+              <w:right w:w="115" w:type="dxa"/>
+            </w:tcMar>
+            <w:vAlign w:val="center"/>
+          </w:tcPr>
+          <w:p>
+            <w:pPr>
+              <w:rPr>
+                <w:rFonts w:cstheme="minorHAnsi"/>
+                <w:iCs/>
+              </w:rPr>
+            </w:pPr>
+            <w:r>
+              <w:rPr>
+                <w:rFonts w:cstheme="minorHAnsi"/>
+                <w:iCs/>
+              </w:rPr>
+              <w:t>O sistema deverá notificar o utilizador, sempre que este mude a password, por email</w:t>
+            </w:r>
+          </w:p>
+        </w:tc>
+        <w:tc>
+          <w:tcPr>
+            <w:tcW w:w="1564" w:type="dxa"/>
+            <w:vAlign w:val="center"/>
+          </w:tcPr>
+          <w:p>
+            <w:pPr>
+              <w:jc w:val="center"/>
+              <w:rPr>
+                <w:rFonts w:cstheme="minorHAnsi"/>
+                <w:iCs/>
+              </w:rPr>
+            </w:pPr>
+            <w:r>
+              <w:rPr>
+                <w:rFonts w:cstheme="minorHAnsi"/>
+                <w:iCs/>
+              </w:rPr>
+              <w:t>S</w:t>
+            </w:r>
           </w:p>
         </w:tc>
       </w:tr>
@@ -1211,7 +1862,6 @@
         <w:ind w:left="993" w:hanging="633"/>
       </w:pPr>
       <w:r>
-        <w:lastRenderedPageBreak/>
         <w:t>Diagrama do Modelo Entidade Relação</w:t>
       </w:r>
     </w:p>
@@ -1536,6 +2186,7 @@
           <w:i/>
           <w:color w:val="A6A6A6" w:themeColor="background1" w:themeShade="A6"/>
         </w:rPr>
+        <w:lastRenderedPageBreak/>
         <w:t xml:space="preserve">Especificação dos </w:t>
       </w:r>
       <w:proofErr w:type="spellStart"/>
@@ -2036,7 +2687,6 @@
               <w:rPr>
                 <w:color w:val="FFFFFF"/>
               </w:rPr>
-              <w:lastRenderedPageBreak/>
               <w:t>Nome</w:t>
             </w:r>
           </w:p>
@@ -2484,6 +3134,7 @@
       </w:pPr>
       <w:proofErr w:type="spellStart"/>
       <w:r>
+        <w:lastRenderedPageBreak/>
         <w:t>Stored</w:t>
       </w:r>
       <w:proofErr w:type="spellEnd"/>
@@ -3093,7 +3744,6 @@
         <w:ind w:left="993" w:hanging="633"/>
       </w:pPr>
       <w:r>
-        <w:lastRenderedPageBreak/>
         <w:t>Consultas</w:t>
       </w:r>
     </w:p>
@@ -3306,6 +3956,7 @@
                 <w:i/>
                 <w:color w:val="A6A6A6" w:themeColor="background1" w:themeShade="A6"/>
               </w:rPr>
+              <w:lastRenderedPageBreak/>
               <w:t>dbo.view_</w:t>
             </w:r>
             <w:r>
@@ -3803,7 +4454,6 @@
           <w:i/>
           <w:color w:val="A6A6A6" w:themeColor="background1" w:themeShade="A6"/>
         </w:rPr>
-        <w:lastRenderedPageBreak/>
         <w:t xml:space="preserve">- Sobre a </w:t>
       </w:r>
       <w:r>
@@ -3957,6 +4607,7 @@
         <w:ind w:left="993" w:hanging="633"/>
       </w:pPr>
       <w:r>
+        <w:lastRenderedPageBreak/>
         <w:t>Controlo de Concorrência</w:t>
       </w:r>
     </w:p>
@@ -5004,6 +5655,7 @@
         <w:ind w:left="993" w:hanging="633"/>
       </w:pPr>
       <w:r>
+        <w:lastRenderedPageBreak/>
         <w:t>Conclusões</w:t>
       </w:r>
     </w:p>

</xml_diff>

<commit_message>
File size do relatorio feito
</commit_message>
<xml_diff>
--- a/Relatorio/RelatórioFase2.docx
+++ b/Relatorio/RelatórioFase2.docx
@@ -1948,7 +1948,7 @@
       <w:tr>
         <w:tc>
           <w:tcPr>
-            <w:tcW w:w="2836" w:type="dxa"/>
+            <w:tcW w:w="2837" w:type="dxa"/>
             <w:tcBorders>
               <w:top w:val="single" w:sz="8" w:space="0" w:color="4F81BD"/>
               <w:left w:val="single" w:sz="8" w:space="0" w:color="4F81BD"/>
@@ -1982,7 +1982,7 @@
         </w:tc>
         <w:tc>
           <w:tcPr>
-            <w:tcW w:w="3827" w:type="dxa"/>
+            <w:tcW w:w="3828" w:type="dxa"/>
             <w:tcBorders>
               <w:top w:val="single" w:sz="8" w:space="0" w:color="4F81BD"/>
               <w:left w:val="single" w:sz="8" w:space="0" w:color="4F81BD"/>
@@ -2009,7 +2009,7 @@
         </w:tc>
         <w:tc>
           <w:tcPr>
-            <w:tcW w:w="3969" w:type="dxa"/>
+            <w:tcW w:w="3970" w:type="dxa"/>
             <w:tcBorders>
               <w:top w:val="single" w:sz="8" w:space="0" w:color="4F81BD"/>
               <w:left w:val="single" w:sz="8" w:space="0" w:color="4F81BD"/>
@@ -2045,7 +2045,7 @@
         </w:trPr>
         <w:tc>
           <w:tcPr>
-            <w:tcW w:w="2836" w:type="dxa"/>
+            <w:tcW w:w="2837" w:type="dxa"/>
             <w:tcBorders>
               <w:top w:val="single" w:sz="8" w:space="0" w:color="4F81BD"/>
               <w:left w:val="single" w:sz="8" w:space="0" w:color="4F81BD"/>
@@ -2079,7 +2079,7 @@
         </w:tc>
         <w:tc>
           <w:tcPr>
-            <w:tcW w:w="3827" w:type="dxa"/>
+            <w:tcW w:w="3828" w:type="dxa"/>
             <w:tcBorders>
               <w:top w:val="single" w:sz="8" w:space="0" w:color="4F81BD"/>
               <w:left w:val="single" w:sz="8" w:space="0" w:color="4F81BD"/>
@@ -2108,7 +2108,7 @@
         </w:tc>
         <w:tc>
           <w:tcPr>
-            <w:tcW w:w="3969" w:type="dxa"/>
+            <w:tcW w:w="3970" w:type="dxa"/>
             <w:tcBorders>
               <w:top w:val="single" w:sz="8" w:space="0" w:color="4F81BD"/>
               <w:left w:val="single" w:sz="8" w:space="0" w:color="4F81BD"/>
@@ -2157,7 +2157,7 @@
       <w:tr>
         <w:tc>
           <w:tcPr>
-            <w:tcW w:w="2836" w:type="dxa"/>
+            <w:tcW w:w="2837" w:type="dxa"/>
             <w:tcBorders>
               <w:top w:val="single" w:sz="8" w:space="0" w:color="4F81BD"/>
               <w:left w:val="single" w:sz="8" w:space="0" w:color="4F81BD"/>
@@ -2189,7 +2189,7 @@
         </w:tc>
         <w:tc>
           <w:tcPr>
-            <w:tcW w:w="3827" w:type="dxa"/>
+            <w:tcW w:w="3828" w:type="dxa"/>
             <w:tcBorders>
               <w:top w:val="single" w:sz="8" w:space="0" w:color="4F81BD"/>
               <w:left w:val="single" w:sz="8" w:space="0" w:color="4F81BD"/>
@@ -2216,7 +2216,7 @@
         </w:tc>
         <w:tc>
           <w:tcPr>
-            <w:tcW w:w="3969" w:type="dxa"/>
+            <w:tcW w:w="3970" w:type="dxa"/>
             <w:tcBorders>
               <w:top w:val="single" w:sz="8" w:space="0" w:color="4F81BD"/>
               <w:left w:val="single" w:sz="8" w:space="0" w:color="4F81BD"/>
@@ -2263,7 +2263,7 @@
       <w:tr>
         <w:tc>
           <w:tcPr>
-            <w:tcW w:w="2836" w:type="dxa"/>
+            <w:tcW w:w="2837" w:type="dxa"/>
             <w:tcBorders>
               <w:top w:val="single" w:sz="8" w:space="0" w:color="4F81BD"/>
               <w:left w:val="single" w:sz="8" w:space="0" w:color="4F81BD"/>
@@ -2295,7 +2295,7 @@
         </w:tc>
         <w:tc>
           <w:tcPr>
-            <w:tcW w:w="3827" w:type="dxa"/>
+            <w:tcW w:w="3828" w:type="dxa"/>
             <w:tcBorders>
               <w:top w:val="single" w:sz="8" w:space="0" w:color="4F81BD"/>
               <w:left w:val="single" w:sz="8" w:space="0" w:color="4F81BD"/>
@@ -2322,7 +2322,7 @@
         </w:tc>
         <w:tc>
           <w:tcPr>
-            <w:tcW w:w="3969" w:type="dxa"/>
+            <w:tcW w:w="3970" w:type="dxa"/>
             <w:tcBorders>
               <w:top w:val="single" w:sz="8" w:space="0" w:color="4F81BD"/>
               <w:left w:val="single" w:sz="8" w:space="0" w:color="4F81BD"/>
@@ -2369,7 +2369,7 @@
       <w:tr>
         <w:tc>
           <w:tcPr>
-            <w:tcW w:w="2836" w:type="dxa"/>
+            <w:tcW w:w="2837" w:type="dxa"/>
             <w:tcBorders>
               <w:top w:val="single" w:sz="8" w:space="0" w:color="4F81BD"/>
               <w:left w:val="single" w:sz="8" w:space="0" w:color="4F81BD"/>
@@ -2402,7 +2402,7 @@
         </w:tc>
         <w:tc>
           <w:tcPr>
-            <w:tcW w:w="3827" w:type="dxa"/>
+            <w:tcW w:w="3828" w:type="dxa"/>
             <w:tcBorders>
               <w:top w:val="single" w:sz="8" w:space="0" w:color="4F81BD"/>
               <w:left w:val="single" w:sz="8" w:space="0" w:color="4F81BD"/>
@@ -2423,13 +2423,19 @@
               <w:rPr>
                 <w:rFonts w:cstheme="minorHAnsi"/>
               </w:rPr>
-              <w:t>146 bytes</w:t>
-            </w:r>
-          </w:p>
-        </w:tc>
-        <w:tc>
-          <w:tcPr>
-            <w:tcW w:w="3969" w:type="dxa"/>
+              <w:t>262</w:t>
+            </w:r>
+            <w:r>
+              <w:rPr>
+                <w:rFonts w:cstheme="minorHAnsi"/>
+              </w:rPr>
+              <w:t xml:space="preserve"> bytes</w:t>
+            </w:r>
+          </w:p>
+        </w:tc>
+        <w:tc>
+          <w:tcPr>
+            <w:tcW w:w="3970" w:type="dxa"/>
             <w:tcBorders>
               <w:top w:val="single" w:sz="8" w:space="0" w:color="4F81BD"/>
               <w:left w:val="single" w:sz="8" w:space="0" w:color="4F81BD"/>
@@ -2455,20 +2461,74 @@
               <w:rPr>
                 <w:rFonts w:cstheme="minorHAnsi"/>
               </w:rPr>
-              <w:t>Ao início teremos 1947 registos pois cada estudante tem ao início 1 morada e existem 1947 estudantes.</w:t>
-            </w:r>
-          </w:p>
-          <w:p>
-            <w:pPr>
-              <w:rPr>
-                <w:rFonts w:cstheme="minorHAnsi"/>
-              </w:rPr>
-            </w:pPr>
-            <w:r>
-              <w:rPr>
-                <w:rFonts w:cstheme="minorHAnsi"/>
-              </w:rPr>
-              <w:t>1947 * 146 = 284 262 bytes</w:t>
+              <w:t>Idealmente com os dados de teste teríamos 43947 moradas.</w:t>
+            </w:r>
+          </w:p>
+          <w:p>
+            <w:pPr>
+              <w:rPr>
+                <w:rFonts w:cstheme="minorHAnsi"/>
+              </w:rPr>
+            </w:pPr>
+            <w:r>
+              <w:rPr>
+                <w:rFonts w:cstheme="minorHAnsi"/>
+              </w:rPr>
+              <w:t>43947</w:t>
+            </w:r>
+            <w:r>
+              <w:rPr>
+                <w:rFonts w:cstheme="minorHAnsi"/>
+              </w:rPr>
+              <w:t xml:space="preserve"> * </w:t>
+            </w:r>
+            <w:r>
+              <w:rPr>
+                <w:rFonts w:cstheme="minorHAnsi"/>
+              </w:rPr>
+              <w:t>262</w:t>
+            </w:r>
+            <w:r>
+              <w:rPr>
+                <w:rFonts w:cstheme="minorHAnsi"/>
+              </w:rPr>
+              <w:t xml:space="preserve"> =</w:t>
+            </w:r>
+            <w:r>
+              <w:rPr>
+                <w:rFonts w:cstheme="minorHAnsi"/>
+              </w:rPr>
+              <w:t xml:space="preserve"> 11</w:t>
+            </w:r>
+            <w:r>
+              <w:rPr>
+                <w:rFonts w:cstheme="minorHAnsi"/>
+              </w:rPr>
+              <w:t xml:space="preserve"> </w:t>
+            </w:r>
+            <w:r>
+              <w:rPr>
+                <w:rFonts w:cstheme="minorHAnsi"/>
+              </w:rPr>
+              <w:t>514</w:t>
+            </w:r>
+            <w:r>
+              <w:rPr>
+                <w:rFonts w:cstheme="minorHAnsi"/>
+              </w:rPr>
+              <w:t xml:space="preserve"> </w:t>
+            </w:r>
+            <w:r>
+              <w:rPr>
+                <w:rFonts w:cstheme="minorHAnsi"/>
+              </w:rPr>
+              <w:t>114</w:t>
+            </w:r>
+            <w:r>
+              <w:rPr>
+                <w:rFonts w:cstheme="minorHAnsi"/>
+              </w:rPr>
+              <w:t xml:space="preserve"> bytes</w:t>
             </w:r>
           </w:p>
         </w:tc>
@@ -2476,7 +2536,7 @@
       <w:tr>
         <w:tc>
           <w:tcPr>
-            <w:tcW w:w="2836" w:type="dxa"/>
+            <w:tcW w:w="2837" w:type="dxa"/>
             <w:tcBorders>
               <w:top w:val="single" w:sz="8" w:space="0" w:color="4F81BD"/>
               <w:left w:val="single" w:sz="8" w:space="0" w:color="4F81BD"/>
@@ -2509,7 +2569,7 @@
         </w:tc>
         <w:tc>
           <w:tcPr>
-            <w:tcW w:w="3827" w:type="dxa"/>
+            <w:tcW w:w="3828" w:type="dxa"/>
             <w:tcBorders>
               <w:top w:val="single" w:sz="8" w:space="0" w:color="4F81BD"/>
               <w:left w:val="single" w:sz="8" w:space="0" w:color="4F81BD"/>
@@ -2530,13 +2590,13 @@
               <w:rPr>
                 <w:rFonts w:cstheme="minorHAnsi"/>
               </w:rPr>
-              <w:t>90 bytes</w:t>
-            </w:r>
-          </w:p>
-        </w:tc>
-        <w:tc>
-          <w:tcPr>
-            <w:tcW w:w="3969" w:type="dxa"/>
+              <w:t>59 bytes</w:t>
+            </w:r>
+          </w:p>
+        </w:tc>
+        <w:tc>
+          <w:tcPr>
+            <w:tcW w:w="3970" w:type="dxa"/>
             <w:tcBorders>
               <w:top w:val="single" w:sz="8" w:space="0" w:color="4F81BD"/>
               <w:left w:val="single" w:sz="8" w:space="0" w:color="4F81BD"/>
@@ -2562,20 +2622,80 @@
               <w:rPr>
                 <w:rFonts w:cstheme="minorHAnsi"/>
               </w:rPr>
-              <w:t>Ao início teremos 1947 registos pois cada estudante tem apenas 1 família.</w:t>
-            </w:r>
-          </w:p>
-          <w:p>
-            <w:pPr>
-              <w:rPr>
-                <w:rFonts w:cstheme="minorHAnsi"/>
-              </w:rPr>
-            </w:pPr>
-            <w:r>
-              <w:rPr>
-                <w:rFonts w:cstheme="minorHAnsi"/>
-              </w:rPr>
-              <w:t>1947 * 90 = 175 230 bytes</w:t>
+              <w:t xml:space="preserve">Idealmente com os dados de teste teríamos 43947 </w:t>
+            </w:r>
+            <w:r>
+              <w:rPr>
+                <w:rFonts w:cstheme="minorHAnsi"/>
+              </w:rPr>
+              <w:t>familias</w:t>
+            </w:r>
+            <w:r>
+              <w:rPr>
+                <w:rFonts w:cstheme="minorHAnsi"/>
+              </w:rPr>
+              <w:t>.</w:t>
+            </w:r>
+          </w:p>
+          <w:p>
+            <w:pPr>
+              <w:rPr>
+                <w:rFonts w:cstheme="minorHAnsi"/>
+              </w:rPr>
+            </w:pPr>
+            <w:r>
+              <w:rPr>
+                <w:rFonts w:cstheme="minorHAnsi"/>
+              </w:rPr>
+              <w:t xml:space="preserve">43947 * </w:t>
+            </w:r>
+            <w:r>
+              <w:rPr>
+                <w:rFonts w:cstheme="minorHAnsi"/>
+              </w:rPr>
+              <w:t>59</w:t>
+            </w:r>
+            <w:r>
+              <w:rPr>
+                <w:rFonts w:cstheme="minorHAnsi"/>
+              </w:rPr>
+              <w:t xml:space="preserve"> = </w:t>
+            </w:r>
+            <w:r>
+              <w:rPr>
+                <w:rFonts w:cstheme="minorHAnsi"/>
+              </w:rPr>
+              <w:t>2</w:t>
+            </w:r>
+            <w:r>
+              <w:rPr>
+                <w:rFonts w:cstheme="minorHAnsi"/>
+              </w:rPr>
+              <w:t xml:space="preserve"> </w:t>
+            </w:r>
+            <w:r>
+              <w:rPr>
+                <w:rFonts w:cstheme="minorHAnsi"/>
+              </w:rPr>
+              <w:t>592</w:t>
+            </w:r>
+            <w:r>
+              <w:rPr>
+                <w:rFonts w:cstheme="minorHAnsi"/>
+              </w:rPr>
+              <w:t xml:space="preserve"> </w:t>
+            </w:r>
+            <w:r>
+              <w:rPr>
+                <w:rFonts w:cstheme="minorHAnsi"/>
+              </w:rPr>
+              <w:t>873</w:t>
+            </w:r>
+            <w:r>
+              <w:rPr>
+                <w:rFonts w:cstheme="minorHAnsi"/>
+              </w:rPr>
+              <w:t xml:space="preserve"> bytes</w:t>
             </w:r>
           </w:p>
         </w:tc>
@@ -2586,7 +2706,7 @@
         </w:trPr>
         <w:tc>
           <w:tcPr>
-            <w:tcW w:w="2836" w:type="dxa"/>
+            <w:tcW w:w="2837" w:type="dxa"/>
             <w:tcBorders>
               <w:top w:val="single" w:sz="8" w:space="0" w:color="4F81BD"/>
               <w:left w:val="single" w:sz="8" w:space="0" w:color="4F81BD"/>
@@ -2619,7 +2739,7 @@
         </w:tc>
         <w:tc>
           <w:tcPr>
-            <w:tcW w:w="3827" w:type="dxa"/>
+            <w:tcW w:w="3828" w:type="dxa"/>
             <w:tcBorders>
               <w:top w:val="single" w:sz="8" w:space="0" w:color="4F81BD"/>
               <w:left w:val="single" w:sz="8" w:space="0" w:color="4F81BD"/>
@@ -2646,7 +2766,7 @@
         </w:tc>
         <w:tc>
           <w:tcPr>
-            <w:tcW w:w="3969" w:type="dxa"/>
+            <w:tcW w:w="3970" w:type="dxa"/>
             <w:tcBorders>
               <w:top w:val="single" w:sz="8" w:space="0" w:color="4F81BD"/>
               <w:left w:val="single" w:sz="8" w:space="0" w:color="4F81BD"/>
@@ -2672,20 +2792,62 @@
               <w:rPr>
                 <w:rFonts w:cstheme="minorHAnsi"/>
               </w:rPr>
-              <w:t>Ao início teremos 0 registos pois os dados importados não tem qualquer autenticação de dados, mas se tivessem teríamos 3894 registos(1947 estudantes e 1947 encarregados).</w:t>
-            </w:r>
-          </w:p>
-          <w:p>
-            <w:pPr>
-              <w:rPr>
-                <w:rFonts w:cstheme="minorHAnsi"/>
-              </w:rPr>
-            </w:pPr>
-            <w:r>
-              <w:rPr>
-                <w:rFonts w:cstheme="minorHAnsi"/>
-              </w:rPr>
-              <w:t>3894 * 364  = 1 417 416 bytes</w:t>
+              <w:t xml:space="preserve">Idealmente com os dados de teste </w:t>
+            </w:r>
+            <w:r>
+              <w:rPr>
+                <w:rFonts w:cstheme="minorHAnsi"/>
+              </w:rPr>
+              <w:t xml:space="preserve">e de import </w:t>
+            </w:r>
+            <w:r>
+              <w:rPr>
+                <w:rFonts w:cstheme="minorHAnsi"/>
+              </w:rPr>
+              <w:t xml:space="preserve">teríamos </w:t>
+            </w:r>
+            <w:r>
+              <w:rPr>
+                <w:rFonts w:cstheme="minorHAnsi"/>
+              </w:rPr>
+              <w:t>87894 registos(43947 alunos e 43947 encarregados).</w:t>
+            </w:r>
+          </w:p>
+          <w:p>
+            <w:pPr>
+              <w:rPr>
+                <w:rFonts w:cstheme="minorHAnsi"/>
+              </w:rPr>
+            </w:pPr>
+            <w:r>
+              <w:rPr>
+                <w:rFonts w:cstheme="minorHAnsi"/>
+              </w:rPr>
+              <w:t xml:space="preserve">87894 * 364  = </w:t>
+            </w:r>
+            <w:r>
+              <w:rPr>
+                <w:rFonts w:cstheme="minorHAnsi"/>
+              </w:rPr>
+              <w:t>31</w:t>
+            </w:r>
+            <w:r>
+              <w:rPr>
+                <w:rFonts w:cstheme="minorHAnsi"/>
+              </w:rPr>
+              <w:t xml:space="preserve"> </w:t>
+            </w:r>
+            <w:r>
+              <w:rPr>
+                <w:rFonts w:cstheme="minorHAnsi"/>
+              </w:rPr>
+              <w:t>993</w:t>
+            </w:r>
+            <w:r>
+              <w:rPr>
+                <w:rFonts w:cstheme="minorHAnsi"/>
+              </w:rPr>
+              <w:t xml:space="preserve"> 416 bytes</w:t>
             </w:r>
           </w:p>
         </w:tc>
@@ -2693,7 +2855,7 @@
       <w:tr>
         <w:tc>
           <w:tcPr>
-            <w:tcW w:w="2836" w:type="dxa"/>
+            <w:tcW w:w="2837" w:type="dxa"/>
             <w:tcBorders>
               <w:top w:val="single" w:sz="8" w:space="0" w:color="4F81BD"/>
               <w:left w:val="single" w:sz="8" w:space="0" w:color="4F81BD"/>
@@ -2725,7 +2887,7 @@
         </w:tc>
         <w:tc>
           <w:tcPr>
-            <w:tcW w:w="3827" w:type="dxa"/>
+            <w:tcW w:w="3828" w:type="dxa"/>
             <w:tcBorders>
               <w:top w:val="single" w:sz="8" w:space="0" w:color="4F81BD"/>
               <w:left w:val="single" w:sz="8" w:space="0" w:color="4F81BD"/>
@@ -2746,13 +2908,13 @@
               <w:rPr>
                 <w:rFonts w:cstheme="minorHAnsi"/>
               </w:rPr>
-              <w:t>146 bytes</w:t>
-            </w:r>
-          </w:p>
-        </w:tc>
-        <w:tc>
-          <w:tcPr>
-            <w:tcW w:w="3969" w:type="dxa"/>
+              <w:t>101 bytes</w:t>
+            </w:r>
+          </w:p>
+        </w:tc>
+        <w:tc>
+          <w:tcPr>
+            <w:tcW w:w="3970" w:type="dxa"/>
             <w:tcBorders>
               <w:top w:val="single" w:sz="8" w:space="0" w:color="4F81BD"/>
               <w:left w:val="single" w:sz="8" w:space="0" w:color="4F81BD"/>
@@ -2778,44 +2940,20 @@
               <w:rPr>
                 <w:rFonts w:cstheme="minorHAnsi"/>
               </w:rPr>
-              <w:t>Ao início teremos 1947 registos</w:t>
-            </w:r>
-            <w:r>
-              <w:rPr>
-                <w:rFonts w:cstheme="minorHAnsi"/>
-              </w:rPr>
-              <w:t xml:space="preserve"> + 42000 com dados de teste com 600-800 estudantes por ano(60 anos).</w:t>
-            </w:r>
-          </w:p>
-          <w:p>
-            <w:pPr>
-              <w:rPr>
-                <w:rFonts w:cstheme="minorHAnsi"/>
-              </w:rPr>
-            </w:pPr>
-            <w:r>
-              <w:rPr>
-                <w:rFonts w:cstheme="minorHAnsi"/>
-              </w:rPr>
-              <w:t>43947</w:t>
-            </w:r>
-            <w:r>
-              <w:rPr>
-                <w:rFonts w:cstheme="minorHAnsi"/>
-              </w:rPr>
-              <w:t xml:space="preserve"> * 146 = </w:t>
-            </w:r>
-            <w:r>
-              <w:rPr>
-                <w:rFonts w:cstheme="minorHAnsi"/>
-              </w:rPr>
-              <w:t>6 416</w:t>
-            </w:r>
-            <w:r>
-              <w:rPr>
-                <w:rFonts w:cstheme="minorHAnsi"/>
-              </w:rPr>
-              <w:t xml:space="preserve"> 262 bytes</w:t>
+              <w:t>Ao início teremos 1947 registos + 42000 com dados de teste com 600-800 estudantes por ano(60 anos).</w:t>
+            </w:r>
+          </w:p>
+          <w:p>
+            <w:pPr>
+              <w:rPr>
+                <w:rFonts w:cstheme="minorHAnsi"/>
+              </w:rPr>
+            </w:pPr>
+            <w:r>
+              <w:rPr>
+                <w:rFonts w:cstheme="minorHAnsi"/>
+              </w:rPr>
+              <w:t>43947 * 101 = 4 438 647 bytes</w:t>
             </w:r>
           </w:p>
         </w:tc>
@@ -2823,7 +2961,7 @@
       <w:tr>
         <w:tc>
           <w:tcPr>
-            <w:tcW w:w="2836" w:type="dxa"/>
+            <w:tcW w:w="2837" w:type="dxa"/>
             <w:tcBorders>
               <w:top w:val="single" w:sz="8" w:space="0" w:color="4F81BD"/>
               <w:left w:val="single" w:sz="8" w:space="0" w:color="4F81BD"/>
@@ -2855,7 +2993,7 @@
         </w:tc>
         <w:tc>
           <w:tcPr>
-            <w:tcW w:w="3827" w:type="dxa"/>
+            <w:tcW w:w="3828" w:type="dxa"/>
             <w:tcBorders>
               <w:top w:val="single" w:sz="8" w:space="0" w:color="4F81BD"/>
               <w:left w:val="single" w:sz="8" w:space="0" w:color="4F81BD"/>
@@ -2882,7 +3020,7 @@
         </w:tc>
         <w:tc>
           <w:tcPr>
-            <w:tcW w:w="3969" w:type="dxa"/>
+            <w:tcW w:w="3970" w:type="dxa"/>
             <w:tcBorders>
               <w:top w:val="single" w:sz="8" w:space="0" w:color="4F81BD"/>
               <w:left w:val="single" w:sz="8" w:space="0" w:color="4F81BD"/>
@@ -2908,68 +3046,20 @@
               <w:rPr>
                 <w:rFonts w:cstheme="minorHAnsi"/>
               </w:rPr>
-              <w:t>Teremos</w:t>
-            </w:r>
-            <w:r>
-              <w:rPr>
-                <w:rFonts w:cstheme="minorHAnsi"/>
-              </w:rPr>
-              <w:t xml:space="preserve"> </w:t>
-            </w:r>
-            <w:r>
-              <w:rPr>
-                <w:rFonts w:cstheme="minorHAnsi"/>
-              </w:rPr>
-              <w:t>60</w:t>
-            </w:r>
-            <w:r>
-              <w:rPr>
-                <w:rFonts w:cstheme="minorHAnsi"/>
-              </w:rPr>
-              <w:t xml:space="preserve"> registos</w:t>
-            </w:r>
-            <w:r>
-              <w:rPr>
-                <w:rFonts w:cstheme="minorHAnsi"/>
-              </w:rPr>
-              <w:t>(1960 a 2020)</w:t>
-            </w:r>
-            <w:r>
-              <w:rPr>
-                <w:rFonts w:cstheme="minorHAnsi"/>
-              </w:rPr>
-              <w:t>.</w:t>
-            </w:r>
-          </w:p>
-          <w:p>
-            <w:pPr>
-              <w:rPr>
-                <w:rFonts w:cstheme="minorHAnsi"/>
-              </w:rPr>
-            </w:pPr>
-            <w:r>
-              <w:rPr>
-                <w:rFonts w:cstheme="minorHAnsi"/>
-              </w:rPr>
-              <w:t>60</w:t>
-            </w:r>
-            <w:r>
-              <w:rPr>
-                <w:rFonts w:cstheme="minorHAnsi"/>
-              </w:rPr>
-              <w:t xml:space="preserve"> * 9 = </w:t>
-            </w:r>
-            <w:r>
-              <w:rPr>
-                <w:rFonts w:cstheme="minorHAnsi"/>
-              </w:rPr>
-              <w:t>540</w:t>
-            </w:r>
-            <w:r>
-              <w:rPr>
-                <w:rFonts w:cstheme="minorHAnsi"/>
-              </w:rPr>
-              <w:t xml:space="preserve"> bytes</w:t>
+              <w:t>Teremos 60 registos(1960 a 2020).</w:t>
+            </w:r>
+          </w:p>
+          <w:p>
+            <w:pPr>
+              <w:rPr>
+                <w:rFonts w:cstheme="minorHAnsi"/>
+              </w:rPr>
+            </w:pPr>
+            <w:r>
+              <w:rPr>
+                <w:rFonts w:cstheme="minorHAnsi"/>
+              </w:rPr>
+              <w:t>60 * 9 = 540 bytes</w:t>
             </w:r>
           </w:p>
         </w:tc>
@@ -2977,7 +3067,7 @@
       <w:tr>
         <w:tc>
           <w:tcPr>
-            <w:tcW w:w="2836" w:type="dxa"/>
+            <w:tcW w:w="2837" w:type="dxa"/>
             <w:tcBorders>
               <w:top w:val="single" w:sz="8" w:space="0" w:color="4F81BD"/>
               <w:left w:val="single" w:sz="8" w:space="0" w:color="4F81BD"/>
@@ -3009,7 +3099,7 @@
         </w:tc>
         <w:tc>
           <w:tcPr>
-            <w:tcW w:w="3827" w:type="dxa"/>
+            <w:tcW w:w="3828" w:type="dxa"/>
             <w:tcBorders>
               <w:top w:val="single" w:sz="8" w:space="0" w:color="4F81BD"/>
               <w:left w:val="single" w:sz="8" w:space="0" w:color="4F81BD"/>
@@ -3036,7 +3126,7 @@
         </w:tc>
         <w:tc>
           <w:tcPr>
-            <w:tcW w:w="3969" w:type="dxa"/>
+            <w:tcW w:w="3970" w:type="dxa"/>
             <w:tcBorders>
               <w:top w:val="single" w:sz="8" w:space="0" w:color="4F81BD"/>
               <w:left w:val="single" w:sz="8" w:space="0" w:color="4F81BD"/>
@@ -3062,19 +3152,7 @@
               <w:rPr>
                 <w:rFonts w:cstheme="minorHAnsi"/>
               </w:rPr>
-              <w:t xml:space="preserve">Num dado ano haverá uma média de 6300 registos(9 disciplinas e 700 alunos </w:t>
-            </w:r>
-            <w:r>
-              <w:rPr>
-                <w:rFonts w:cstheme="minorHAnsi"/>
-              </w:rPr>
-              <w:t xml:space="preserve">em dados de testes) </w:t>
-            </w:r>
-            <w:r>
-              <w:rPr>
-                <w:rFonts w:cstheme="minorHAnsi"/>
-              </w:rPr>
-              <w:t>sem contar com notas de alunos chumbados.</w:t>
+              <w:t>Num dado ano haverá uma média de 6300 registos(12 disciplinas e 700 alunos em dados de testes) sem contar com notas de alunos chumbados.</w:t>
             </w:r>
           </w:p>
           <w:p>
@@ -3088,34 +3166,19 @@
               <w:rPr>
                 <w:rFonts w:cstheme="minorHAnsi"/>
               </w:rPr>
-              <w:t>6300</w:t>
-            </w:r>
-            <w:r>
-              <w:rPr>
-                <w:rFonts w:cstheme="minorHAnsi"/>
-              </w:rPr>
-              <w:t xml:space="preserve"> * 38 = </w:t>
-            </w:r>
-            <w:r>
-              <w:rPr>
-                <w:rFonts w:cstheme="minorHAnsi"/>
-              </w:rPr>
-              <w:t>239 400</w:t>
-            </w:r>
-            <w:r>
-              <w:rPr>
-                <w:rFonts w:cstheme="minorHAnsi"/>
-              </w:rPr>
-              <w:t xml:space="preserve"> bytes</w:t>
+              <w:t>8400 * 38 = 319 400 bytes</w:t>
             </w:r>
             <w:bookmarkEnd w:id="1"/>
           </w:p>
         </w:tc>
       </w:tr>
       <w:tr>
-        <w:tc>
-          <w:tcPr>
-            <w:tcW w:w="2836" w:type="dxa"/>
+        <w:trPr>
+          <w:trHeight w:val="1851"/>
+        </w:trPr>
+        <w:tc>
+          <w:tcPr>
+            <w:tcW w:w="2837" w:type="dxa"/>
             <w:tcBorders>
               <w:top w:val="single" w:sz="8" w:space="0" w:color="4F81BD"/>
               <w:left w:val="single" w:sz="8" w:space="0" w:color="4F81BD"/>
@@ -3147,7 +3210,7 @@
         </w:tc>
         <w:tc>
           <w:tcPr>
-            <w:tcW w:w="3827" w:type="dxa"/>
+            <w:tcW w:w="3828" w:type="dxa"/>
             <w:tcBorders>
               <w:top w:val="single" w:sz="8" w:space="0" w:color="4F81BD"/>
               <w:left w:val="single" w:sz="8" w:space="0" w:color="4F81BD"/>
@@ -3174,7 +3237,7 @@
         </w:tc>
         <w:tc>
           <w:tcPr>
-            <w:tcW w:w="3969" w:type="dxa"/>
+            <w:tcW w:w="3970" w:type="dxa"/>
             <w:tcBorders>
               <w:top w:val="single" w:sz="8" w:space="0" w:color="4F81BD"/>
               <w:left w:val="single" w:sz="8" w:space="0" w:color="4F81BD"/>
@@ -3200,80 +3263,20 @@
               <w:rPr>
                 <w:rFonts w:cstheme="minorHAnsi"/>
               </w:rPr>
-              <w:t>T</w:t>
-            </w:r>
-            <w:r>
-              <w:rPr>
-                <w:rFonts w:cstheme="minorHAnsi"/>
-              </w:rPr>
-              <w:t xml:space="preserve">eremos </w:t>
-            </w:r>
-            <w:r>
-              <w:rPr>
-                <w:rFonts w:cstheme="minorHAnsi"/>
-              </w:rPr>
-              <w:t>540</w:t>
-            </w:r>
-            <w:r>
-              <w:rPr>
-                <w:rFonts w:cstheme="minorHAnsi"/>
-              </w:rPr>
-              <w:t xml:space="preserve"> registos(</w:t>
-            </w:r>
-            <w:r>
-              <w:rPr>
-                <w:rFonts w:cstheme="minorHAnsi"/>
-              </w:rPr>
-              <w:t>9</w:t>
-            </w:r>
-            <w:r>
-              <w:rPr>
-                <w:rFonts w:cstheme="minorHAnsi"/>
-              </w:rPr>
-              <w:t xml:space="preserve"> disciplinas por ano, </w:t>
-            </w:r>
-            <w:r>
-              <w:rPr>
-                <w:rFonts w:cstheme="minorHAnsi"/>
-              </w:rPr>
-              <w:t>60</w:t>
-            </w:r>
-            <w:r>
-              <w:rPr>
-                <w:rFonts w:cstheme="minorHAnsi"/>
-              </w:rPr>
-              <w:t xml:space="preserve"> anos letivos).</w:t>
-            </w:r>
-          </w:p>
-          <w:p>
-            <w:pPr>
-              <w:rPr>
-                <w:rFonts w:cstheme="minorHAnsi"/>
-              </w:rPr>
-            </w:pPr>
-            <w:r>
-              <w:rPr>
-                <w:rFonts w:cstheme="minorHAnsi"/>
-              </w:rPr>
-              <w:t>540</w:t>
-            </w:r>
-            <w:r>
-              <w:rPr>
-                <w:rFonts w:cstheme="minorHAnsi"/>
-              </w:rPr>
-              <w:t xml:space="preserve"> * 48 = </w:t>
-            </w:r>
-            <w:r>
-              <w:rPr>
-                <w:rFonts w:cstheme="minorHAnsi"/>
-              </w:rPr>
-              <w:t>25920</w:t>
-            </w:r>
-            <w:r>
-              <w:rPr>
-                <w:rFonts w:cstheme="minorHAnsi"/>
-              </w:rPr>
-              <w:t xml:space="preserve"> bytes</w:t>
+              <w:t>Teremos 720 registos(12 disciplinas por ano, 60 anos letivos).</w:t>
+            </w:r>
+          </w:p>
+          <w:p>
+            <w:pPr>
+              <w:rPr>
+                <w:rFonts w:cstheme="minorHAnsi"/>
+              </w:rPr>
+            </w:pPr>
+            <w:r>
+              <w:rPr>
+                <w:rFonts w:cstheme="minorHAnsi"/>
+              </w:rPr>
+              <w:t>720 * 48 = 34560 bytes</w:t>
             </w:r>
           </w:p>
         </w:tc>
@@ -3281,7 +3284,7 @@
       <w:tr>
         <w:tc>
           <w:tcPr>
-            <w:tcW w:w="2836" w:type="dxa"/>
+            <w:tcW w:w="2837" w:type="dxa"/>
             <w:tcBorders>
               <w:top w:val="single" w:sz="8" w:space="0" w:color="4F81BD"/>
               <w:left w:val="single" w:sz="8" w:space="0" w:color="4F81BD"/>
@@ -3295,33 +3298,31 @@
               <w:right w:w="115" w:type="dxa"/>
             </w:tcMar>
             <w:vAlign w:val="center"/>
-            <w:hideMark/>
-          </w:tcPr>
-          <w:p>
-            <w:pPr>
-              <w:rPr>
-                <w:rFonts w:cstheme="minorHAnsi"/>
-              </w:rPr>
-            </w:pPr>
-            <w:r>
-              <w:rPr>
-                <w:rFonts w:cstheme="minorHAnsi"/>
-              </w:rPr>
-              <w:t>Inscrito</w:t>
-            </w:r>
-          </w:p>
-        </w:tc>
-        <w:tc>
-          <w:tcPr>
-            <w:tcW w:w="3827" w:type="dxa"/>
-            <w:tcBorders>
-              <w:top w:val="single" w:sz="8" w:space="0" w:color="4F81BD"/>
-              <w:left w:val="single" w:sz="8" w:space="0" w:color="4F81BD"/>
-              <w:bottom w:val="single" w:sz="8" w:space="0" w:color="4F81BD"/>
-              <w:right w:val="single" w:sz="8" w:space="0" w:color="4F81BD"/>
-            </w:tcBorders>
-            <w:vAlign w:val="center"/>
-            <w:hideMark/>
+          </w:tcPr>
+          <w:p>
+            <w:pPr>
+              <w:rPr>
+                <w:rFonts w:cstheme="minorHAnsi"/>
+              </w:rPr>
+            </w:pPr>
+            <w:r>
+              <w:rPr>
+                <w:rFonts w:cstheme="minorHAnsi"/>
+              </w:rPr>
+              <w:t>School</w:t>
+            </w:r>
+          </w:p>
+        </w:tc>
+        <w:tc>
+          <w:tcPr>
+            <w:tcW w:w="3828" w:type="dxa"/>
+            <w:tcBorders>
+              <w:top w:val="single" w:sz="8" w:space="0" w:color="4F81BD"/>
+              <w:left w:val="single" w:sz="8" w:space="0" w:color="4F81BD"/>
+              <w:bottom w:val="single" w:sz="8" w:space="0" w:color="4F81BD"/>
+              <w:right w:val="single" w:sz="8" w:space="0" w:color="4F81BD"/>
+            </w:tcBorders>
+            <w:vAlign w:val="center"/>
           </w:tcPr>
           <w:p>
             <w:pPr>
@@ -3334,13 +3335,13 @@
               <w:rPr>
                 <w:rFonts w:cstheme="minorHAnsi"/>
               </w:rPr>
-              <w:t>10 bytes</w:t>
-            </w:r>
-          </w:p>
-        </w:tc>
-        <w:tc>
-          <w:tcPr>
-            <w:tcW w:w="3969" w:type="dxa"/>
+              <w:t>244 bytes</w:t>
+            </w:r>
+          </w:p>
+        </w:tc>
+        <w:tc>
+          <w:tcPr>
+            <w:tcW w:w="3970" w:type="dxa"/>
             <w:tcBorders>
               <w:top w:val="single" w:sz="8" w:space="0" w:color="4F81BD"/>
               <w:left w:val="single" w:sz="8" w:space="0" w:color="4F81BD"/>
@@ -3353,73 +3354,27 @@
               <w:bottom w:w="100" w:type="dxa"/>
               <w:right w:w="108" w:type="dxa"/>
             </w:tcMar>
-            <w:hideMark/>
-          </w:tcPr>
-          <w:p>
-            <w:pPr>
-              <w:rPr>
-                <w:rFonts w:cstheme="minorHAnsi"/>
-              </w:rPr>
-            </w:pPr>
-            <w:r>
-              <w:rPr>
-                <w:rFonts w:cstheme="minorHAnsi"/>
-              </w:rPr>
-              <w:t xml:space="preserve">Num dado ano haverá uma média de 6300 registos(9 disciplinas e 700 alunos </w:t>
-            </w:r>
-            <w:r>
-              <w:rPr>
-                <w:rFonts w:cstheme="minorHAnsi"/>
-              </w:rPr>
-              <w:lastRenderedPageBreak/>
-              <w:t>em dados de testes</w:t>
-            </w:r>
-            <w:r>
-              <w:rPr>
-                <w:rFonts w:cstheme="minorHAnsi"/>
-              </w:rPr>
-              <w:t>) sem contar com notas de alunos chumbados.</w:t>
-            </w:r>
-          </w:p>
-          <w:p>
-            <w:pPr>
-              <w:rPr>
-                <w:rFonts w:cstheme="minorHAnsi"/>
-              </w:rPr>
-            </w:pPr>
-            <w:bookmarkStart w:id="2" w:name="_Hlk88655535"/>
-            <w:r>
-              <w:rPr>
-                <w:rFonts w:cstheme="minorHAnsi"/>
-              </w:rPr>
-              <w:t>6300</w:t>
-            </w:r>
-            <w:r>
-              <w:rPr>
-                <w:rFonts w:cstheme="minorHAnsi"/>
-              </w:rPr>
-              <w:t xml:space="preserve"> * 10 = </w:t>
-            </w:r>
-            <w:r>
-              <w:rPr>
-                <w:rFonts w:cstheme="minorHAnsi"/>
-              </w:rPr>
-              <w:t>63 000</w:t>
-            </w:r>
-            <w:r>
-              <w:rPr>
-                <w:rFonts w:cstheme="minorHAnsi"/>
-              </w:rPr>
-              <w:t xml:space="preserve"> bytes</w:t>
-            </w:r>
-            <w:bookmarkEnd w:id="2"/>
+            <w:vAlign w:val="center"/>
+          </w:tcPr>
+          <w:p>
+            <w:pPr>
+              <w:rPr>
+                <w:rFonts w:cstheme="minorHAnsi"/>
+              </w:rPr>
+            </w:pPr>
+            <w:r>
+              <w:rPr>
+                <w:rFonts w:cstheme="minorHAnsi"/>
+              </w:rPr>
+              <w:t>Teremos 6 escolas, logo 6 * 244 = 1464 bytes</w:t>
+            </w:r>
           </w:p>
         </w:tc>
       </w:tr>
       <w:tr>
         <w:tc>
           <w:tcPr>
-            <w:tcW w:w="2836" w:type="dxa"/>
+            <w:tcW w:w="2837" w:type="dxa"/>
             <w:tcBorders>
               <w:top w:val="single" w:sz="8" w:space="0" w:color="4F81BD"/>
               <w:left w:val="single" w:sz="8" w:space="0" w:color="4F81BD"/>
@@ -3433,7 +3388,6 @@
               <w:right w:w="115" w:type="dxa"/>
             </w:tcMar>
             <w:vAlign w:val="center"/>
-            <w:hideMark/>
           </w:tcPr>
           <w:p>
             <w:pPr>
@@ -3446,21 +3400,20 @@
                 <w:rFonts w:cstheme="minorHAnsi"/>
               </w:rPr>
               <w:lastRenderedPageBreak/>
-              <w:t>Vive</w:t>
-            </w:r>
-          </w:p>
-        </w:tc>
-        <w:tc>
-          <w:tcPr>
-            <w:tcW w:w="3827" w:type="dxa"/>
-            <w:tcBorders>
-              <w:top w:val="single" w:sz="8" w:space="0" w:color="4F81BD"/>
-              <w:left w:val="single" w:sz="8" w:space="0" w:color="4F81BD"/>
-              <w:bottom w:val="single" w:sz="8" w:space="0" w:color="4F81BD"/>
-              <w:right w:val="single" w:sz="8" w:space="0" w:color="4F81BD"/>
-            </w:tcBorders>
-            <w:vAlign w:val="center"/>
-            <w:hideMark/>
+              <w:t>Matricula</w:t>
+            </w:r>
+          </w:p>
+        </w:tc>
+        <w:tc>
+          <w:tcPr>
+            <w:tcW w:w="3828" w:type="dxa"/>
+            <w:tcBorders>
+              <w:top w:val="single" w:sz="8" w:space="0" w:color="4F81BD"/>
+              <w:left w:val="single" w:sz="8" w:space="0" w:color="4F81BD"/>
+              <w:bottom w:val="single" w:sz="8" w:space="0" w:color="4F81BD"/>
+              <w:right w:val="single" w:sz="8" w:space="0" w:color="4F81BD"/>
+            </w:tcBorders>
+            <w:vAlign w:val="center"/>
           </w:tcPr>
           <w:p>
             <w:pPr>
@@ -3473,13 +3426,13 @@
               <w:rPr>
                 <w:rFonts w:cstheme="minorHAnsi"/>
               </w:rPr>
-              <w:t>12 bytes</w:t>
-            </w:r>
-          </w:p>
-        </w:tc>
-        <w:tc>
-          <w:tcPr>
-            <w:tcW w:w="3969" w:type="dxa"/>
+              <w:t>51 bytes</w:t>
+            </w:r>
+          </w:p>
+        </w:tc>
+        <w:tc>
+          <w:tcPr>
+            <w:tcW w:w="3970" w:type="dxa"/>
             <w:tcBorders>
               <w:top w:val="single" w:sz="8" w:space="0" w:color="4F81BD"/>
               <w:left w:val="single" w:sz="8" w:space="0" w:color="4F81BD"/>
@@ -3492,44 +3445,32 @@
               <w:bottom w:w="100" w:type="dxa"/>
               <w:right w:w="108" w:type="dxa"/>
             </w:tcMar>
-            <w:hideMark/>
-          </w:tcPr>
-          <w:p>
-            <w:pPr>
-              <w:rPr>
-                <w:rFonts w:cstheme="minorHAnsi"/>
-              </w:rPr>
-            </w:pPr>
-            <w:r>
-              <w:rPr>
-                <w:rFonts w:cstheme="minorHAnsi"/>
-              </w:rPr>
-              <w:t xml:space="preserve">Teremos 1947 registos pois </w:t>
-            </w:r>
-            <w:r>
-              <w:rPr>
-                <w:rFonts w:cstheme="minorHAnsi"/>
-              </w:rPr>
-              <w:t>o aluno só tem</w:t>
-            </w:r>
-            <w:r>
-              <w:rPr>
-                <w:rFonts w:cstheme="minorHAnsi"/>
-              </w:rPr>
-              <w:t xml:space="preserve"> uma morada inicialmente.</w:t>
-            </w:r>
-          </w:p>
-          <w:p>
-            <w:pPr>
-              <w:rPr>
-                <w:rFonts w:cstheme="minorHAnsi"/>
-              </w:rPr>
-            </w:pPr>
-            <w:r>
-              <w:rPr>
-                <w:rFonts w:cstheme="minorHAnsi"/>
-              </w:rPr>
-              <w:t>1947 * 12 = 23 364 bytes</w:t>
+            <w:vAlign w:val="center"/>
+          </w:tcPr>
+          <w:p>
+            <w:pPr>
+              <w:rPr>
+                <w:rFonts w:cstheme="minorHAnsi"/>
+              </w:rPr>
+            </w:pPr>
+            <w:r>
+              <w:rPr>
+                <w:rFonts w:cstheme="minorHAnsi"/>
+              </w:rPr>
+              <w:t>Teremos 43947 registos(número total de alunos).</w:t>
+            </w:r>
+          </w:p>
+          <w:p>
+            <w:pPr>
+              <w:rPr>
+                <w:rFonts w:cstheme="minorHAnsi"/>
+              </w:rPr>
+            </w:pPr>
+            <w:r>
+              <w:rPr>
+                <w:rFonts w:cstheme="minorHAnsi"/>
+              </w:rPr>
+              <w:t>43947 * 51 = 2 241 297 bytes</w:t>
             </w:r>
           </w:p>
         </w:tc>
@@ -3537,7 +3478,7 @@
       <w:tr>
         <w:tc>
           <w:tcPr>
-            <w:tcW w:w="2836" w:type="dxa"/>
+            <w:tcW w:w="2837" w:type="dxa"/>
             <w:tcBorders>
               <w:top w:val="single" w:sz="8" w:space="0" w:color="4F81BD"/>
               <w:left w:val="single" w:sz="8" w:space="0" w:color="4F81BD"/>
@@ -3551,33 +3492,31 @@
               <w:right w:w="115" w:type="dxa"/>
             </w:tcMar>
             <w:vAlign w:val="center"/>
-            <w:hideMark/>
-          </w:tcPr>
-          <w:p>
-            <w:pPr>
-              <w:rPr>
-                <w:rFonts w:cstheme="minorHAnsi"/>
-              </w:rPr>
-            </w:pPr>
-            <w:r>
-              <w:rPr>
-                <w:rFonts w:cstheme="minorHAnsi"/>
-              </w:rPr>
-              <w:t>Acede</w:t>
-            </w:r>
-          </w:p>
-        </w:tc>
-        <w:tc>
-          <w:tcPr>
-            <w:tcW w:w="3827" w:type="dxa"/>
-            <w:tcBorders>
-              <w:top w:val="single" w:sz="8" w:space="0" w:color="4F81BD"/>
-              <w:left w:val="single" w:sz="8" w:space="0" w:color="4F81BD"/>
-              <w:bottom w:val="single" w:sz="8" w:space="0" w:color="4F81BD"/>
-              <w:right w:val="single" w:sz="8" w:space="0" w:color="4F81BD"/>
-            </w:tcBorders>
-            <w:vAlign w:val="center"/>
-            <w:hideMark/>
+          </w:tcPr>
+          <w:p>
+            <w:pPr>
+              <w:rPr>
+                <w:rFonts w:cstheme="minorHAnsi"/>
+              </w:rPr>
+            </w:pPr>
+            <w:r>
+              <w:rPr>
+                <w:rFonts w:cstheme="minorHAnsi"/>
+              </w:rPr>
+              <w:t>Contem</w:t>
+            </w:r>
+          </w:p>
+        </w:tc>
+        <w:tc>
+          <w:tcPr>
+            <w:tcW w:w="3828" w:type="dxa"/>
+            <w:tcBorders>
+              <w:top w:val="single" w:sz="8" w:space="0" w:color="4F81BD"/>
+              <w:left w:val="single" w:sz="8" w:space="0" w:color="4F81BD"/>
+              <w:bottom w:val="single" w:sz="8" w:space="0" w:color="4F81BD"/>
+              <w:right w:val="single" w:sz="8" w:space="0" w:color="4F81BD"/>
+            </w:tcBorders>
+            <w:vAlign w:val="center"/>
           </w:tcPr>
           <w:p>
             <w:pPr>
@@ -3590,13 +3529,13 @@
               <w:rPr>
                 <w:rFonts w:cstheme="minorHAnsi"/>
               </w:rPr>
-              <w:t>12 bytes</w:t>
-            </w:r>
-          </w:p>
-        </w:tc>
-        <w:tc>
-          <w:tcPr>
-            <w:tcW w:w="3969" w:type="dxa"/>
+              <w:t>8 bytes</w:t>
+            </w:r>
+          </w:p>
+        </w:tc>
+        <w:tc>
+          <w:tcPr>
+            <w:tcW w:w="3970" w:type="dxa"/>
             <w:tcBorders>
               <w:top w:val="single" w:sz="8" w:space="0" w:color="4F81BD"/>
               <w:left w:val="single" w:sz="8" w:space="0" w:color="4F81BD"/>
@@ -3609,32 +3548,32 @@
               <w:bottom w:w="100" w:type="dxa"/>
               <w:right w:w="108" w:type="dxa"/>
             </w:tcMar>
-            <w:hideMark/>
-          </w:tcPr>
-          <w:p>
-            <w:pPr>
-              <w:rPr>
-                <w:rFonts w:cstheme="minorHAnsi"/>
-              </w:rPr>
-            </w:pPr>
-            <w:r>
-              <w:rPr>
-                <w:rFonts w:cstheme="minorHAnsi"/>
-              </w:rPr>
-              <w:t>Ao início teremos 0 registos pois não existe nenhuma autenticação, mas caso houvesse haveria 3894 registos.</w:t>
-            </w:r>
-          </w:p>
-          <w:p>
-            <w:pPr>
-              <w:rPr>
-                <w:rFonts w:cstheme="minorHAnsi"/>
-              </w:rPr>
-            </w:pPr>
-            <w:r>
-              <w:rPr>
-                <w:rFonts w:cstheme="minorHAnsi"/>
-              </w:rPr>
-              <w:t>3894 * 12 = 46 728 bytes</w:t>
+            <w:vAlign w:val="center"/>
+          </w:tcPr>
+          <w:p>
+            <w:pPr>
+              <w:rPr>
+                <w:rFonts w:cstheme="minorHAnsi"/>
+              </w:rPr>
+            </w:pPr>
+            <w:r>
+              <w:rPr>
+                <w:rFonts w:cstheme="minorHAnsi"/>
+              </w:rPr>
+              <w:t>Teremos 360 registos pois temos 6 escolas e 60 anos letivos.</w:t>
+            </w:r>
+          </w:p>
+          <w:p>
+            <w:pPr>
+              <w:rPr>
+                <w:rFonts w:cstheme="minorHAnsi"/>
+              </w:rPr>
+            </w:pPr>
+            <w:r>
+              <w:rPr>
+                <w:rFonts w:cstheme="minorHAnsi"/>
+              </w:rPr>
+              <w:t>360 * 8 = 2880 bytes</w:t>
             </w:r>
           </w:p>
         </w:tc>
@@ -3642,7 +3581,7 @@
       <w:tr>
         <w:tc>
           <w:tcPr>
-            <w:tcW w:w="2836" w:type="dxa"/>
+            <w:tcW w:w="2837" w:type="dxa"/>
             <w:tcBorders>
               <w:top w:val="single" w:sz="8" w:space="0" w:color="4F81BD"/>
               <w:left w:val="single" w:sz="8" w:space="0" w:color="4F81BD"/>
@@ -3668,13 +3607,13 @@
               <w:rPr>
                 <w:rFonts w:cstheme="minorHAnsi"/>
               </w:rPr>
-              <w:t>ClosedGrades</w:t>
-            </w:r>
-          </w:p>
-        </w:tc>
-        <w:tc>
-          <w:tcPr>
-            <w:tcW w:w="3827" w:type="dxa"/>
+              <w:t>Inscrito</w:t>
+            </w:r>
+          </w:p>
+        </w:tc>
+        <w:tc>
+          <w:tcPr>
+            <w:tcW w:w="3828" w:type="dxa"/>
             <w:tcBorders>
               <w:top w:val="single" w:sz="8" w:space="0" w:color="4F81BD"/>
               <w:left w:val="single" w:sz="8" w:space="0" w:color="4F81BD"/>
@@ -3695,13 +3634,13 @@
               <w:rPr>
                 <w:rFonts w:cstheme="minorHAnsi"/>
               </w:rPr>
-              <w:t>46 bytes</w:t>
-            </w:r>
-          </w:p>
-        </w:tc>
-        <w:tc>
-          <w:tcPr>
-            <w:tcW w:w="3969" w:type="dxa"/>
+              <w:t>10 bytes</w:t>
+            </w:r>
+          </w:p>
+        </w:tc>
+        <w:tc>
+          <w:tcPr>
+            <w:tcW w:w="3970" w:type="dxa"/>
             <w:tcBorders>
               <w:top w:val="single" w:sz="8" w:space="0" w:color="4F81BD"/>
               <w:left w:val="single" w:sz="8" w:space="0" w:color="4F81BD"/>
@@ -3714,7 +3653,6 @@
               <w:bottom w:w="100" w:type="dxa"/>
               <w:right w:w="108" w:type="dxa"/>
             </w:tcMar>
-            <w:vAlign w:val="center"/>
             <w:hideMark/>
           </w:tcPr>
           <w:p>
@@ -3727,88 +3665,30 @@
               <w:rPr>
                 <w:rFonts w:cstheme="minorHAnsi"/>
               </w:rPr>
-              <w:t xml:space="preserve">Com os dados de teste haverá cerca de </w:t>
-            </w:r>
-            <w:r>
-              <w:rPr>
-                <w:rFonts w:cstheme="minorHAnsi"/>
-              </w:rPr>
-              <w:t>395523 registos</w:t>
-            </w:r>
-            <w:r>
-              <w:rPr>
-                <w:rFonts w:cstheme="minorHAnsi"/>
-              </w:rPr>
-              <w:t>(total Alunos*</w:t>
-            </w:r>
-            <w:r>
-              <w:rPr>
-                <w:rFonts w:cstheme="minorHAnsi"/>
-              </w:rPr>
-              <w:t>número</w:t>
-            </w:r>
-            <w:r>
-              <w:rPr>
-                <w:rFonts w:cstheme="minorHAnsi"/>
-              </w:rPr>
-              <w:t xml:space="preserve"> disciplinas)</w:t>
-            </w:r>
-            <w:r>
-              <w:rPr>
-                <w:rFonts w:cstheme="minorHAnsi"/>
-              </w:rPr>
-              <w:t xml:space="preserve"> sem contar com repetentes.</w:t>
-            </w:r>
-          </w:p>
-          <w:p>
-            <w:pPr>
-              <w:rPr>
-                <w:rFonts w:cstheme="minorHAnsi"/>
-              </w:rPr>
-            </w:pPr>
-            <w:r>
-              <w:rPr>
-                <w:rFonts w:cstheme="minorHAnsi"/>
-              </w:rPr>
-              <w:t>395523</w:t>
-            </w:r>
-            <w:r>
-              <w:rPr>
-                <w:rFonts w:cstheme="minorHAnsi"/>
-              </w:rPr>
-              <w:t xml:space="preserve"> * 46 = </w:t>
-            </w:r>
-            <w:r>
-              <w:rPr>
-                <w:rFonts w:cstheme="minorHAnsi"/>
-              </w:rPr>
-              <w:t>18 194</w:t>
-            </w:r>
-            <w:r>
-              <w:rPr>
-                <w:rFonts w:cstheme="minorHAnsi"/>
-              </w:rPr>
-              <w:t xml:space="preserve"> </w:t>
-            </w:r>
-            <w:r>
-              <w:rPr>
-                <w:rFonts w:cstheme="minorHAnsi"/>
-              </w:rPr>
-              <w:t>058</w:t>
-            </w:r>
-            <w:r>
-              <w:rPr>
-                <w:rFonts w:cstheme="minorHAnsi"/>
-              </w:rPr>
-              <w:t xml:space="preserve"> bytes</w:t>
-            </w:r>
+              <w:t>Num dado ano haverá uma média de 8400 registos(12 disciplinas e 700 alunos em dados de testes) sem contar com notas de alunos chumbados.</w:t>
+            </w:r>
+          </w:p>
+          <w:p>
+            <w:pPr>
+              <w:rPr>
+                <w:rFonts w:cstheme="minorHAnsi"/>
+              </w:rPr>
+            </w:pPr>
+            <w:bookmarkStart w:id="2" w:name="_Hlk88655535"/>
+            <w:r>
+              <w:rPr>
+                <w:rFonts w:cstheme="minorHAnsi"/>
+              </w:rPr>
+              <w:t>8400 * 10 = 84 000 bytes</w:t>
+            </w:r>
+            <w:bookmarkEnd w:id="2"/>
           </w:p>
         </w:tc>
       </w:tr>
       <w:tr>
         <w:tc>
           <w:tcPr>
-            <w:tcW w:w="2836" w:type="dxa"/>
+            <w:tcW w:w="2837" w:type="dxa"/>
             <w:tcBorders>
               <w:top w:val="single" w:sz="8" w:space="0" w:color="4F81BD"/>
               <w:left w:val="single" w:sz="8" w:space="0" w:color="4F81BD"/>
@@ -3834,13 +3714,780 @@
               <w:rPr>
                 <w:rFonts w:cstheme="minorHAnsi"/>
               </w:rPr>
+              <w:t>Vive</w:t>
+            </w:r>
+          </w:p>
+        </w:tc>
+        <w:tc>
+          <w:tcPr>
+            <w:tcW w:w="3828" w:type="dxa"/>
+            <w:tcBorders>
+              <w:top w:val="single" w:sz="8" w:space="0" w:color="4F81BD"/>
+              <w:left w:val="single" w:sz="8" w:space="0" w:color="4F81BD"/>
+              <w:bottom w:val="single" w:sz="8" w:space="0" w:color="4F81BD"/>
+              <w:right w:val="single" w:sz="8" w:space="0" w:color="4F81BD"/>
+            </w:tcBorders>
+            <w:vAlign w:val="center"/>
+            <w:hideMark/>
+          </w:tcPr>
+          <w:p>
+            <w:pPr>
+              <w:jc w:val="center"/>
+              <w:rPr>
+                <w:rFonts w:cstheme="minorHAnsi"/>
+              </w:rPr>
+            </w:pPr>
+            <w:r>
+              <w:rPr>
+                <w:rFonts w:cstheme="minorHAnsi"/>
+              </w:rPr>
+              <w:t>12 bytes</w:t>
+            </w:r>
+          </w:p>
+        </w:tc>
+        <w:tc>
+          <w:tcPr>
+            <w:tcW w:w="3970" w:type="dxa"/>
+            <w:tcBorders>
+              <w:top w:val="single" w:sz="8" w:space="0" w:color="4F81BD"/>
+              <w:left w:val="single" w:sz="8" w:space="0" w:color="4F81BD"/>
+              <w:bottom w:val="single" w:sz="8" w:space="0" w:color="4F81BD"/>
+              <w:right w:val="single" w:sz="8" w:space="0" w:color="4F81BD"/>
+            </w:tcBorders>
+            <w:tcMar>
+              <w:top w:w="100" w:type="dxa"/>
+              <w:left w:w="108" w:type="dxa"/>
+              <w:bottom w:w="100" w:type="dxa"/>
+              <w:right w:w="108" w:type="dxa"/>
+            </w:tcMar>
+            <w:hideMark/>
+          </w:tcPr>
+          <w:p>
+            <w:pPr>
+              <w:rPr>
+                <w:rFonts w:cstheme="minorHAnsi"/>
+              </w:rPr>
+            </w:pPr>
+            <w:r>
+              <w:rPr>
+                <w:rFonts w:cstheme="minorHAnsi"/>
+              </w:rPr>
+              <w:t xml:space="preserve">Idealmente com os dados de teste e de import teríamos </w:t>
+            </w:r>
+            <w:r>
+              <w:rPr>
+                <w:rFonts w:cstheme="minorHAnsi"/>
+              </w:rPr>
+              <w:t>43947</w:t>
+            </w:r>
+            <w:r>
+              <w:rPr>
+                <w:rFonts w:cstheme="minorHAnsi"/>
+              </w:rPr>
+              <w:t xml:space="preserve"> registos</w:t>
+            </w:r>
+            <w:r>
+              <w:rPr>
+                <w:rFonts w:cstheme="minorHAnsi"/>
+              </w:rPr>
+              <w:t>.</w:t>
+            </w:r>
+          </w:p>
+          <w:p>
+            <w:pPr>
+              <w:rPr>
+                <w:rFonts w:cstheme="minorHAnsi"/>
+              </w:rPr>
+            </w:pPr>
+            <w:r>
+              <w:rPr>
+                <w:rFonts w:cstheme="minorHAnsi"/>
+              </w:rPr>
+              <w:t>43947</w:t>
+            </w:r>
+            <w:r>
+              <w:rPr>
+                <w:rFonts w:cstheme="minorHAnsi"/>
+              </w:rPr>
+              <w:t xml:space="preserve"> * 12 = </w:t>
+            </w:r>
+            <w:r>
+              <w:rPr>
+                <w:rFonts w:cstheme="minorHAnsi"/>
+              </w:rPr>
+              <w:t>527</w:t>
+            </w:r>
+            <w:r>
+              <w:rPr>
+                <w:rFonts w:cstheme="minorHAnsi"/>
+              </w:rPr>
+              <w:t xml:space="preserve"> 364 bytes</w:t>
+            </w:r>
+          </w:p>
+        </w:tc>
+      </w:tr>
+      <w:tr>
+        <w:tc>
+          <w:tcPr>
+            <w:tcW w:w="2837" w:type="dxa"/>
+            <w:tcBorders>
+              <w:top w:val="single" w:sz="8" w:space="0" w:color="4F81BD"/>
+              <w:left w:val="single" w:sz="8" w:space="0" w:color="4F81BD"/>
+              <w:bottom w:val="single" w:sz="8" w:space="0" w:color="4F81BD"/>
+              <w:right w:val="single" w:sz="8" w:space="0" w:color="4F81BD"/>
+            </w:tcBorders>
+            <w:tcMar>
+              <w:top w:w="100" w:type="dxa"/>
+              <w:left w:w="115" w:type="dxa"/>
+              <w:bottom w:w="100" w:type="dxa"/>
+              <w:right w:w="115" w:type="dxa"/>
+            </w:tcMar>
+            <w:vAlign w:val="center"/>
+            <w:hideMark/>
+          </w:tcPr>
+          <w:p>
+            <w:pPr>
+              <w:rPr>
+                <w:rFonts w:cstheme="minorHAnsi"/>
+              </w:rPr>
+            </w:pPr>
+            <w:r>
+              <w:rPr>
+                <w:rFonts w:cstheme="minorHAnsi"/>
+              </w:rPr>
+              <w:t>Acede</w:t>
+            </w:r>
+          </w:p>
+        </w:tc>
+        <w:tc>
+          <w:tcPr>
+            <w:tcW w:w="3828" w:type="dxa"/>
+            <w:tcBorders>
+              <w:top w:val="single" w:sz="8" w:space="0" w:color="4F81BD"/>
+              <w:left w:val="single" w:sz="8" w:space="0" w:color="4F81BD"/>
+              <w:bottom w:val="single" w:sz="8" w:space="0" w:color="4F81BD"/>
+              <w:right w:val="single" w:sz="8" w:space="0" w:color="4F81BD"/>
+            </w:tcBorders>
+            <w:vAlign w:val="center"/>
+            <w:hideMark/>
+          </w:tcPr>
+          <w:p>
+            <w:pPr>
+              <w:jc w:val="center"/>
+              <w:rPr>
+                <w:rFonts w:cstheme="minorHAnsi"/>
+              </w:rPr>
+            </w:pPr>
+            <w:r>
+              <w:rPr>
+                <w:rFonts w:cstheme="minorHAnsi"/>
+              </w:rPr>
+              <w:t>12 bytes</w:t>
+            </w:r>
+          </w:p>
+        </w:tc>
+        <w:tc>
+          <w:tcPr>
+            <w:tcW w:w="3970" w:type="dxa"/>
+            <w:tcBorders>
+              <w:top w:val="single" w:sz="8" w:space="0" w:color="4F81BD"/>
+              <w:left w:val="single" w:sz="8" w:space="0" w:color="4F81BD"/>
+              <w:bottom w:val="single" w:sz="8" w:space="0" w:color="4F81BD"/>
+              <w:right w:val="single" w:sz="8" w:space="0" w:color="4F81BD"/>
+            </w:tcBorders>
+            <w:tcMar>
+              <w:top w:w="100" w:type="dxa"/>
+              <w:left w:w="108" w:type="dxa"/>
+              <w:bottom w:w="100" w:type="dxa"/>
+              <w:right w:w="108" w:type="dxa"/>
+            </w:tcMar>
+            <w:hideMark/>
+          </w:tcPr>
+          <w:p>
+            <w:pPr>
+              <w:rPr>
+                <w:rFonts w:cstheme="minorHAnsi"/>
+              </w:rPr>
+            </w:pPr>
+            <w:r>
+              <w:rPr>
+                <w:rFonts w:cstheme="minorHAnsi"/>
+              </w:rPr>
+              <w:t xml:space="preserve">Idealmente com os dados de teste e de import teríamos </w:t>
+            </w:r>
+            <w:r>
+              <w:rPr>
+                <w:rFonts w:cstheme="minorHAnsi"/>
+              </w:rPr>
+              <w:t>87894</w:t>
+            </w:r>
+            <w:r>
+              <w:rPr>
+                <w:rFonts w:cstheme="minorHAnsi"/>
+              </w:rPr>
+              <w:t xml:space="preserve"> registos.</w:t>
+            </w:r>
+          </w:p>
+          <w:p>
+            <w:pPr>
+              <w:rPr>
+                <w:rFonts w:cstheme="minorHAnsi"/>
+              </w:rPr>
+            </w:pPr>
+            <w:r>
+              <w:rPr>
+                <w:rFonts w:cstheme="minorHAnsi"/>
+              </w:rPr>
+              <w:t>87894</w:t>
+            </w:r>
+            <w:r>
+              <w:rPr>
+                <w:rFonts w:cstheme="minorHAnsi"/>
+              </w:rPr>
+              <w:t xml:space="preserve"> * 12 = </w:t>
+            </w:r>
+            <w:r>
+              <w:rPr>
+                <w:rFonts w:cstheme="minorHAnsi"/>
+              </w:rPr>
+              <w:t>1 054 728</w:t>
+            </w:r>
+            <w:r>
+              <w:rPr>
+                <w:rFonts w:cstheme="minorHAnsi"/>
+              </w:rPr>
+              <w:t xml:space="preserve"> bytes</w:t>
+            </w:r>
+          </w:p>
+        </w:tc>
+      </w:tr>
+      <w:tr>
+        <w:tc>
+          <w:tcPr>
+            <w:tcW w:w="2837" w:type="dxa"/>
+            <w:tcBorders>
+              <w:top w:val="single" w:sz="8" w:space="0" w:color="4F81BD"/>
+              <w:left w:val="single" w:sz="8" w:space="0" w:color="4F81BD"/>
+              <w:bottom w:val="single" w:sz="8" w:space="0" w:color="4F81BD"/>
+              <w:right w:val="single" w:sz="8" w:space="0" w:color="4F81BD"/>
+            </w:tcBorders>
+            <w:tcMar>
+              <w:top w:w="100" w:type="dxa"/>
+              <w:left w:w="115" w:type="dxa"/>
+              <w:bottom w:w="100" w:type="dxa"/>
+              <w:right w:w="115" w:type="dxa"/>
+            </w:tcMar>
+            <w:vAlign w:val="center"/>
+          </w:tcPr>
+          <w:p>
+            <w:pPr>
+              <w:rPr>
+                <w:rFonts w:cstheme="minorHAnsi"/>
+              </w:rPr>
+            </w:pPr>
+            <w:r>
+              <w:rPr>
+                <w:rFonts w:cstheme="minorHAnsi"/>
+              </w:rPr>
+              <w:t>FamilySize</w:t>
+            </w:r>
+          </w:p>
+        </w:tc>
+        <w:tc>
+          <w:tcPr>
+            <w:tcW w:w="3828" w:type="dxa"/>
+            <w:tcBorders>
+              <w:top w:val="single" w:sz="8" w:space="0" w:color="4F81BD"/>
+              <w:left w:val="single" w:sz="8" w:space="0" w:color="4F81BD"/>
+              <w:bottom w:val="single" w:sz="8" w:space="0" w:color="4F81BD"/>
+              <w:right w:val="single" w:sz="8" w:space="0" w:color="4F81BD"/>
+            </w:tcBorders>
+            <w:vAlign w:val="center"/>
+          </w:tcPr>
+          <w:p>
+            <w:pPr>
+              <w:jc w:val="center"/>
+              <w:rPr>
+                <w:rFonts w:cstheme="minorHAnsi"/>
+              </w:rPr>
+            </w:pPr>
+            <w:r>
+              <w:rPr>
+                <w:rFonts w:cstheme="minorHAnsi"/>
+              </w:rPr>
+              <w:t>12 bytes</w:t>
+            </w:r>
+          </w:p>
+        </w:tc>
+        <w:tc>
+          <w:tcPr>
+            <w:tcW w:w="3970" w:type="dxa"/>
+            <w:tcBorders>
+              <w:top w:val="single" w:sz="8" w:space="0" w:color="4F81BD"/>
+              <w:left w:val="single" w:sz="8" w:space="0" w:color="4F81BD"/>
+              <w:bottom w:val="single" w:sz="8" w:space="0" w:color="4F81BD"/>
+              <w:right w:val="single" w:sz="8" w:space="0" w:color="4F81BD"/>
+            </w:tcBorders>
+            <w:tcMar>
+              <w:top w:w="100" w:type="dxa"/>
+              <w:left w:w="108" w:type="dxa"/>
+              <w:bottom w:w="100" w:type="dxa"/>
+              <w:right w:w="108" w:type="dxa"/>
+            </w:tcMar>
+          </w:tcPr>
+          <w:p>
+            <w:pPr>
+              <w:rPr>
+                <w:rFonts w:cstheme="minorHAnsi"/>
+              </w:rPr>
+            </w:pPr>
+            <w:r>
+              <w:rPr>
+                <w:rFonts w:cstheme="minorHAnsi"/>
+              </w:rPr>
+              <w:t>Teremos cerca de 20 registos por estimativa.</w:t>
+            </w:r>
+          </w:p>
+          <w:p>
+            <w:pPr>
+              <w:rPr>
+                <w:rFonts w:cstheme="minorHAnsi"/>
+              </w:rPr>
+            </w:pPr>
+            <w:r>
+              <w:rPr>
+                <w:rFonts w:cstheme="minorHAnsi"/>
+              </w:rPr>
+              <w:t>20 * 12 = 240 bytes</w:t>
+            </w:r>
+          </w:p>
+        </w:tc>
+      </w:tr>
+      <w:tr>
+        <w:tc>
+          <w:tcPr>
+            <w:tcW w:w="2837" w:type="dxa"/>
+            <w:tcBorders>
+              <w:top w:val="single" w:sz="8" w:space="0" w:color="4F81BD"/>
+              <w:left w:val="single" w:sz="8" w:space="0" w:color="4F81BD"/>
+              <w:bottom w:val="single" w:sz="8" w:space="0" w:color="4F81BD"/>
+              <w:right w:val="single" w:sz="8" w:space="0" w:color="4F81BD"/>
+            </w:tcBorders>
+            <w:tcMar>
+              <w:top w:w="100" w:type="dxa"/>
+              <w:left w:w="115" w:type="dxa"/>
+              <w:bottom w:w="100" w:type="dxa"/>
+              <w:right w:w="115" w:type="dxa"/>
+            </w:tcMar>
+            <w:vAlign w:val="center"/>
+          </w:tcPr>
+          <w:p>
+            <w:pPr>
+              <w:rPr>
+                <w:rFonts w:cstheme="minorHAnsi"/>
+              </w:rPr>
+            </w:pPr>
+            <w:r>
+              <w:rPr>
+                <w:rFonts w:cstheme="minorHAnsi"/>
+              </w:rPr>
+              <w:t>FatherJob</w:t>
+            </w:r>
+          </w:p>
+        </w:tc>
+        <w:tc>
+          <w:tcPr>
+            <w:tcW w:w="3828" w:type="dxa"/>
+            <w:tcBorders>
+              <w:top w:val="single" w:sz="8" w:space="0" w:color="4F81BD"/>
+              <w:left w:val="single" w:sz="8" w:space="0" w:color="4F81BD"/>
+              <w:bottom w:val="single" w:sz="8" w:space="0" w:color="4F81BD"/>
+              <w:right w:val="single" w:sz="8" w:space="0" w:color="4F81BD"/>
+            </w:tcBorders>
+            <w:vAlign w:val="center"/>
+          </w:tcPr>
+          <w:p>
+            <w:pPr>
+              <w:jc w:val="center"/>
+              <w:rPr>
+                <w:rFonts w:cstheme="minorHAnsi"/>
+              </w:rPr>
+            </w:pPr>
+            <w:r>
+              <w:rPr>
+                <w:rFonts w:cstheme="minorHAnsi"/>
+              </w:rPr>
+              <w:t>84 bytes</w:t>
+            </w:r>
+          </w:p>
+        </w:tc>
+        <w:tc>
+          <w:tcPr>
+            <w:tcW w:w="3970" w:type="dxa"/>
+            <w:tcBorders>
+              <w:top w:val="single" w:sz="8" w:space="0" w:color="4F81BD"/>
+              <w:left w:val="single" w:sz="8" w:space="0" w:color="4F81BD"/>
+              <w:bottom w:val="single" w:sz="8" w:space="0" w:color="4F81BD"/>
+              <w:right w:val="single" w:sz="8" w:space="0" w:color="4F81BD"/>
+            </w:tcBorders>
+            <w:tcMar>
+              <w:top w:w="100" w:type="dxa"/>
+              <w:left w:w="108" w:type="dxa"/>
+              <w:bottom w:w="100" w:type="dxa"/>
+              <w:right w:w="108" w:type="dxa"/>
+            </w:tcMar>
+          </w:tcPr>
+          <w:p>
+            <w:pPr>
+              <w:rPr>
+                <w:rFonts w:cstheme="minorHAnsi"/>
+              </w:rPr>
+            </w:pPr>
+            <w:r>
+              <w:rPr>
+                <w:rFonts w:cstheme="minorHAnsi"/>
+              </w:rPr>
+              <w:t xml:space="preserve">Teremos cerca de </w:t>
+            </w:r>
+            <w:r>
+              <w:rPr>
+                <w:rFonts w:cstheme="minorHAnsi"/>
+              </w:rPr>
+              <w:t>5</w:t>
+            </w:r>
+            <w:r>
+              <w:rPr>
+                <w:rFonts w:cstheme="minorHAnsi"/>
+              </w:rPr>
+              <w:t>0 registos por estimativa.</w:t>
+            </w:r>
+          </w:p>
+          <w:p>
+            <w:pPr>
+              <w:rPr>
+                <w:rFonts w:cstheme="minorHAnsi"/>
+              </w:rPr>
+            </w:pPr>
+            <w:r>
+              <w:rPr>
+                <w:rFonts w:cstheme="minorHAnsi"/>
+              </w:rPr>
+              <w:t>50</w:t>
+            </w:r>
+            <w:r>
+              <w:rPr>
+                <w:rFonts w:cstheme="minorHAnsi"/>
+              </w:rPr>
+              <w:t xml:space="preserve"> * </w:t>
+            </w:r>
+            <w:r>
+              <w:rPr>
+                <w:rFonts w:cstheme="minorHAnsi"/>
+              </w:rPr>
+              <w:t>84</w:t>
+            </w:r>
+            <w:r>
+              <w:rPr>
+                <w:rFonts w:cstheme="minorHAnsi"/>
+              </w:rPr>
+              <w:t xml:space="preserve"> = </w:t>
+            </w:r>
+            <w:r>
+              <w:rPr>
+                <w:rFonts w:cstheme="minorHAnsi"/>
+              </w:rPr>
+              <w:t>4200</w:t>
+            </w:r>
+            <w:r>
+              <w:rPr>
+                <w:rFonts w:cstheme="minorHAnsi"/>
+              </w:rPr>
+              <w:t xml:space="preserve"> bytes</w:t>
+            </w:r>
+          </w:p>
+        </w:tc>
+      </w:tr>
+      <w:tr>
+        <w:tc>
+          <w:tcPr>
+            <w:tcW w:w="2837" w:type="dxa"/>
+            <w:tcBorders>
+              <w:top w:val="single" w:sz="8" w:space="0" w:color="4F81BD"/>
+              <w:left w:val="single" w:sz="8" w:space="0" w:color="4F81BD"/>
+              <w:bottom w:val="single" w:sz="8" w:space="0" w:color="4F81BD"/>
+              <w:right w:val="single" w:sz="8" w:space="0" w:color="4F81BD"/>
+            </w:tcBorders>
+            <w:tcMar>
+              <w:top w:w="100" w:type="dxa"/>
+              <w:left w:w="115" w:type="dxa"/>
+              <w:bottom w:w="100" w:type="dxa"/>
+              <w:right w:w="115" w:type="dxa"/>
+            </w:tcMar>
+            <w:vAlign w:val="center"/>
+          </w:tcPr>
+          <w:p>
+            <w:pPr>
+              <w:rPr>
+                <w:rFonts w:cstheme="minorHAnsi"/>
+              </w:rPr>
+            </w:pPr>
+            <w:r>
+              <w:rPr>
+                <w:rFonts w:cstheme="minorHAnsi"/>
+              </w:rPr>
+              <w:t>MotherJob</w:t>
+            </w:r>
+          </w:p>
+        </w:tc>
+        <w:tc>
+          <w:tcPr>
+            <w:tcW w:w="3828" w:type="dxa"/>
+            <w:tcBorders>
+              <w:top w:val="single" w:sz="8" w:space="0" w:color="4F81BD"/>
+              <w:left w:val="single" w:sz="8" w:space="0" w:color="4F81BD"/>
+              <w:bottom w:val="single" w:sz="8" w:space="0" w:color="4F81BD"/>
+              <w:right w:val="single" w:sz="8" w:space="0" w:color="4F81BD"/>
+            </w:tcBorders>
+            <w:vAlign w:val="center"/>
+          </w:tcPr>
+          <w:p>
+            <w:pPr>
+              <w:jc w:val="center"/>
+              <w:rPr>
+                <w:rFonts w:cstheme="minorHAnsi"/>
+              </w:rPr>
+            </w:pPr>
+            <w:r>
+              <w:rPr>
+                <w:rFonts w:cstheme="minorHAnsi"/>
+              </w:rPr>
+              <w:t>84 bytes</w:t>
+            </w:r>
+          </w:p>
+        </w:tc>
+        <w:tc>
+          <w:tcPr>
+            <w:tcW w:w="3970" w:type="dxa"/>
+            <w:tcBorders>
+              <w:top w:val="single" w:sz="8" w:space="0" w:color="4F81BD"/>
+              <w:left w:val="single" w:sz="8" w:space="0" w:color="4F81BD"/>
+              <w:bottom w:val="single" w:sz="8" w:space="0" w:color="4F81BD"/>
+              <w:right w:val="single" w:sz="8" w:space="0" w:color="4F81BD"/>
+            </w:tcBorders>
+            <w:tcMar>
+              <w:top w:w="100" w:type="dxa"/>
+              <w:left w:w="108" w:type="dxa"/>
+              <w:bottom w:w="100" w:type="dxa"/>
+              <w:right w:w="108" w:type="dxa"/>
+            </w:tcMar>
+          </w:tcPr>
+          <w:p>
+            <w:pPr>
+              <w:rPr>
+                <w:rFonts w:cstheme="minorHAnsi"/>
+              </w:rPr>
+            </w:pPr>
+            <w:r>
+              <w:rPr>
+                <w:rFonts w:cstheme="minorHAnsi"/>
+              </w:rPr>
+              <w:t>Teremos cerca de 50 registos por estimativa.</w:t>
+            </w:r>
+          </w:p>
+          <w:p>
+            <w:pPr>
+              <w:rPr>
+                <w:rFonts w:cstheme="minorHAnsi"/>
+              </w:rPr>
+            </w:pPr>
+            <w:r>
+              <w:rPr>
+                <w:rFonts w:cstheme="minorHAnsi"/>
+              </w:rPr>
+              <w:t>50 * 84 = 4200 bytes</w:t>
+            </w:r>
+          </w:p>
+        </w:tc>
+      </w:tr>
+      <w:tr>
+        <w:tc>
+          <w:tcPr>
+            <w:tcW w:w="2837" w:type="dxa"/>
+            <w:tcBorders>
+              <w:top w:val="single" w:sz="8" w:space="0" w:color="4F81BD"/>
+              <w:left w:val="single" w:sz="8" w:space="0" w:color="4F81BD"/>
+              <w:bottom w:val="single" w:sz="8" w:space="0" w:color="4F81BD"/>
+              <w:right w:val="single" w:sz="8" w:space="0" w:color="4F81BD"/>
+            </w:tcBorders>
+            <w:tcMar>
+              <w:top w:w="100" w:type="dxa"/>
+              <w:left w:w="115" w:type="dxa"/>
+              <w:bottom w:w="100" w:type="dxa"/>
+              <w:right w:w="115" w:type="dxa"/>
+            </w:tcMar>
+            <w:vAlign w:val="center"/>
+            <w:hideMark/>
+          </w:tcPr>
+          <w:p>
+            <w:pPr>
+              <w:rPr>
+                <w:rFonts w:cstheme="minorHAnsi"/>
+              </w:rPr>
+            </w:pPr>
+            <w:r>
+              <w:rPr>
+                <w:rFonts w:cstheme="minorHAnsi"/>
+              </w:rPr>
+              <w:lastRenderedPageBreak/>
+              <w:t>ClosedGrades</w:t>
+            </w:r>
+          </w:p>
+        </w:tc>
+        <w:tc>
+          <w:tcPr>
+            <w:tcW w:w="3828" w:type="dxa"/>
+            <w:tcBorders>
+              <w:top w:val="single" w:sz="8" w:space="0" w:color="4F81BD"/>
+              <w:left w:val="single" w:sz="8" w:space="0" w:color="4F81BD"/>
+              <w:bottom w:val="single" w:sz="8" w:space="0" w:color="4F81BD"/>
+              <w:right w:val="single" w:sz="8" w:space="0" w:color="4F81BD"/>
+            </w:tcBorders>
+            <w:vAlign w:val="center"/>
+            <w:hideMark/>
+          </w:tcPr>
+          <w:p>
+            <w:pPr>
+              <w:jc w:val="center"/>
+              <w:rPr>
+                <w:rFonts w:cstheme="minorHAnsi"/>
+              </w:rPr>
+            </w:pPr>
+            <w:r>
+              <w:rPr>
+                <w:rFonts w:cstheme="minorHAnsi"/>
+              </w:rPr>
+              <w:t>46 bytes</w:t>
+            </w:r>
+          </w:p>
+        </w:tc>
+        <w:tc>
+          <w:tcPr>
+            <w:tcW w:w="3970" w:type="dxa"/>
+            <w:tcBorders>
+              <w:top w:val="single" w:sz="8" w:space="0" w:color="4F81BD"/>
+              <w:left w:val="single" w:sz="8" w:space="0" w:color="4F81BD"/>
+              <w:bottom w:val="single" w:sz="8" w:space="0" w:color="4F81BD"/>
+              <w:right w:val="single" w:sz="8" w:space="0" w:color="4F81BD"/>
+            </w:tcBorders>
+            <w:tcMar>
+              <w:top w:w="100" w:type="dxa"/>
+              <w:left w:w="108" w:type="dxa"/>
+              <w:bottom w:w="100" w:type="dxa"/>
+              <w:right w:w="108" w:type="dxa"/>
+            </w:tcMar>
+            <w:vAlign w:val="center"/>
+            <w:hideMark/>
+          </w:tcPr>
+          <w:p>
+            <w:pPr>
+              <w:rPr>
+                <w:rFonts w:cstheme="minorHAnsi"/>
+              </w:rPr>
+            </w:pPr>
+            <w:r>
+              <w:rPr>
+                <w:rFonts w:cstheme="minorHAnsi"/>
+              </w:rPr>
+              <w:t>Com os dados de teste haverá cerca de 395523 registos(total Alunos*número disciplinas) sem contar com repetentes.</w:t>
+            </w:r>
+          </w:p>
+          <w:p>
+            <w:pPr>
+              <w:rPr>
+                <w:rFonts w:cstheme="minorHAnsi"/>
+              </w:rPr>
+            </w:pPr>
+            <w:r>
+              <w:rPr>
+                <w:rFonts w:cstheme="minorHAnsi"/>
+              </w:rPr>
+              <w:t xml:space="preserve">527364 * 46 = </w:t>
+            </w:r>
+            <w:r>
+              <w:rPr>
+                <w:rFonts w:cstheme="minorHAnsi"/>
+              </w:rPr>
+              <w:t>24</w:t>
+            </w:r>
+            <w:r>
+              <w:rPr>
+                <w:rFonts w:cstheme="minorHAnsi"/>
+              </w:rPr>
+              <w:t xml:space="preserve"> </w:t>
+            </w:r>
+            <w:r>
+              <w:rPr>
+                <w:rFonts w:cstheme="minorHAnsi"/>
+              </w:rPr>
+              <w:t>258</w:t>
+            </w:r>
+            <w:r>
+              <w:rPr>
+                <w:rFonts w:cstheme="minorHAnsi"/>
+              </w:rPr>
+              <w:t xml:space="preserve"> </w:t>
+            </w:r>
+            <w:r>
+              <w:rPr>
+                <w:rFonts w:cstheme="minorHAnsi"/>
+              </w:rPr>
+              <w:t>744</w:t>
+            </w:r>
+            <w:r>
+              <w:rPr>
+                <w:rFonts w:cstheme="minorHAnsi"/>
+              </w:rPr>
+              <w:t xml:space="preserve"> bytes</w:t>
+            </w:r>
+          </w:p>
+        </w:tc>
+      </w:tr>
+      <w:tr>
+        <w:tc>
+          <w:tcPr>
+            <w:tcW w:w="2837" w:type="dxa"/>
+            <w:tcBorders>
+              <w:top w:val="single" w:sz="8" w:space="0" w:color="4F81BD"/>
+              <w:left w:val="single" w:sz="8" w:space="0" w:color="4F81BD"/>
+              <w:bottom w:val="single" w:sz="8" w:space="0" w:color="4F81BD"/>
+              <w:right w:val="single" w:sz="8" w:space="0" w:color="4F81BD"/>
+            </w:tcBorders>
+            <w:tcMar>
+              <w:top w:w="100" w:type="dxa"/>
+              <w:left w:w="115" w:type="dxa"/>
+              <w:bottom w:w="100" w:type="dxa"/>
+              <w:right w:w="115" w:type="dxa"/>
+            </w:tcMar>
+            <w:vAlign w:val="center"/>
+            <w:hideMark/>
+          </w:tcPr>
+          <w:p>
+            <w:pPr>
+              <w:rPr>
+                <w:rFonts w:cstheme="minorHAnsi"/>
+              </w:rPr>
+            </w:pPr>
+            <w:r>
+              <w:rPr>
+                <w:rFonts w:cstheme="minorHAnsi"/>
+              </w:rPr>
               <w:t>ClosedInscrito</w:t>
             </w:r>
           </w:p>
         </w:tc>
         <w:tc>
           <w:tcPr>
-            <w:tcW w:w="3827" w:type="dxa"/>
+            <w:tcW w:w="3828" w:type="dxa"/>
             <w:tcBorders>
               <w:top w:val="single" w:sz="8" w:space="0" w:color="4F81BD"/>
               <w:left w:val="single" w:sz="8" w:space="0" w:color="4F81BD"/>
@@ -3867,7 +4514,7 @@
         </w:tc>
         <w:tc>
           <w:tcPr>
-            <w:tcW w:w="3969" w:type="dxa"/>
+            <w:tcW w:w="3970" w:type="dxa"/>
             <w:tcBorders>
               <w:top w:val="single" w:sz="8" w:space="0" w:color="4F81BD"/>
               <w:left w:val="single" w:sz="8" w:space="0" w:color="4F81BD"/>
@@ -3905,37 +4552,553 @@
               <w:rPr>
                 <w:rFonts w:cstheme="minorHAnsi"/>
               </w:rPr>
-              <w:t>395523</w:t>
-            </w:r>
-            <w:r>
-              <w:rPr>
-                <w:rFonts w:cstheme="minorHAnsi"/>
-              </w:rPr>
-              <w:t xml:space="preserve"> * 22 = </w:t>
-            </w:r>
-            <w:r>
-              <w:rPr>
-                <w:rFonts w:cstheme="minorHAnsi"/>
-              </w:rPr>
-              <w:t>8 701</w:t>
-            </w:r>
-            <w:r>
-              <w:rPr>
-                <w:rFonts w:cstheme="minorHAnsi"/>
-              </w:rPr>
-              <w:t xml:space="preserve"> 50</w:t>
-            </w:r>
-            <w:r>
-              <w:rPr>
-                <w:rFonts w:cstheme="minorHAnsi"/>
-              </w:rPr>
-              <w:t>6</w:t>
-            </w:r>
-            <w:r>
-              <w:rPr>
-                <w:rFonts w:cstheme="minorHAnsi"/>
-              </w:rPr>
-              <w:t xml:space="preserve"> bytes</w:t>
+              <w:t>527364</w:t>
+            </w:r>
+            <w:r>
+              <w:rPr>
+                <w:rFonts w:cstheme="minorHAnsi"/>
+              </w:rPr>
+              <w:t xml:space="preserve"> * 22 =</w:t>
+            </w:r>
+            <w:r>
+              <w:rPr>
+                <w:rFonts w:cstheme="minorHAnsi"/>
+              </w:rPr>
+              <w:t xml:space="preserve"> 11 602 008</w:t>
+            </w:r>
+            <w:r>
+              <w:rPr>
+                <w:rFonts w:cstheme="minorHAnsi"/>
+              </w:rPr>
+              <w:t xml:space="preserve">  bytes</w:t>
+            </w:r>
+          </w:p>
+        </w:tc>
+      </w:tr>
+      <w:tr>
+        <w:tc>
+          <w:tcPr>
+            <w:tcW w:w="2837" w:type="dxa"/>
+            <w:tcBorders>
+              <w:top w:val="single" w:sz="8" w:space="0" w:color="4F81BD"/>
+              <w:left w:val="single" w:sz="8" w:space="0" w:color="4F81BD"/>
+              <w:bottom w:val="single" w:sz="8" w:space="0" w:color="4F81BD"/>
+              <w:right w:val="single" w:sz="8" w:space="0" w:color="4F81BD"/>
+            </w:tcBorders>
+            <w:tcMar>
+              <w:top w:w="100" w:type="dxa"/>
+              <w:left w:w="115" w:type="dxa"/>
+              <w:bottom w:w="100" w:type="dxa"/>
+              <w:right w:w="115" w:type="dxa"/>
+            </w:tcMar>
+            <w:vAlign w:val="center"/>
+          </w:tcPr>
+          <w:p>
+            <w:pPr>
+              <w:rPr>
+                <w:rFonts w:cstheme="minorHAnsi"/>
+              </w:rPr>
+            </w:pPr>
+            <w:r>
+              <w:rPr>
+                <w:rFonts w:cstheme="minorHAnsi"/>
+              </w:rPr>
+              <w:t>LogsPassword</w:t>
+            </w:r>
+          </w:p>
+        </w:tc>
+        <w:tc>
+          <w:tcPr>
+            <w:tcW w:w="3828" w:type="dxa"/>
+            <w:tcBorders>
+              <w:top w:val="single" w:sz="8" w:space="0" w:color="4F81BD"/>
+              <w:left w:val="single" w:sz="8" w:space="0" w:color="4F81BD"/>
+              <w:bottom w:val="single" w:sz="8" w:space="0" w:color="4F81BD"/>
+              <w:right w:val="single" w:sz="8" w:space="0" w:color="4F81BD"/>
+            </w:tcBorders>
+            <w:vAlign w:val="center"/>
+          </w:tcPr>
+          <w:p>
+            <w:pPr>
+              <w:jc w:val="center"/>
+              <w:rPr>
+                <w:rFonts w:cstheme="minorHAnsi"/>
+              </w:rPr>
+            </w:pPr>
+            <w:r>
+              <w:rPr>
+                <w:rFonts w:cstheme="minorHAnsi"/>
+              </w:rPr>
+              <w:t>101 bytes</w:t>
+            </w:r>
+          </w:p>
+        </w:tc>
+        <w:tc>
+          <w:tcPr>
+            <w:tcW w:w="3970" w:type="dxa"/>
+            <w:tcBorders>
+              <w:top w:val="single" w:sz="8" w:space="0" w:color="4F81BD"/>
+              <w:left w:val="single" w:sz="8" w:space="0" w:color="4F81BD"/>
+              <w:bottom w:val="single" w:sz="8" w:space="0" w:color="4F81BD"/>
+              <w:right w:val="single" w:sz="8" w:space="0" w:color="4F81BD"/>
+            </w:tcBorders>
+            <w:tcMar>
+              <w:top w:w="100" w:type="dxa"/>
+              <w:left w:w="108" w:type="dxa"/>
+              <w:bottom w:w="100" w:type="dxa"/>
+              <w:right w:w="108" w:type="dxa"/>
+            </w:tcMar>
+          </w:tcPr>
+          <w:p>
+            <w:pPr>
+              <w:rPr>
+                <w:rFonts w:cstheme="minorHAnsi"/>
+              </w:rPr>
+            </w:pPr>
+            <w:r>
+              <w:rPr>
+                <w:rFonts w:cstheme="minorHAnsi"/>
+              </w:rPr>
+              <w:t>Por estimativa se todos os utilizadores apenas fizerem 1 mudança de password teríamos 87894 registos.</w:t>
+            </w:r>
+          </w:p>
+          <w:p>
+            <w:pPr>
+              <w:rPr>
+                <w:rFonts w:cstheme="minorHAnsi"/>
+              </w:rPr>
+            </w:pPr>
+            <w:r>
+              <w:rPr>
+                <w:rFonts w:cstheme="minorHAnsi"/>
+              </w:rPr>
+              <w:t>87894 * 101 = 8 877 294 bytes</w:t>
+            </w:r>
+          </w:p>
+        </w:tc>
+      </w:tr>
+      <w:tr>
+        <w:tc>
+          <w:tcPr>
+            <w:tcW w:w="2837" w:type="dxa"/>
+            <w:tcBorders>
+              <w:top w:val="single" w:sz="8" w:space="0" w:color="4F81BD"/>
+              <w:left w:val="single" w:sz="8" w:space="0" w:color="4F81BD"/>
+              <w:bottom w:val="single" w:sz="8" w:space="0" w:color="4F81BD"/>
+              <w:right w:val="single" w:sz="8" w:space="0" w:color="4F81BD"/>
+            </w:tcBorders>
+            <w:tcMar>
+              <w:top w:w="100" w:type="dxa"/>
+              <w:left w:w="115" w:type="dxa"/>
+              <w:bottom w:w="100" w:type="dxa"/>
+              <w:right w:w="115" w:type="dxa"/>
+            </w:tcMar>
+            <w:vAlign w:val="center"/>
+          </w:tcPr>
+          <w:p>
+            <w:pPr>
+              <w:rPr>
+                <w:rFonts w:cstheme="minorHAnsi"/>
+              </w:rPr>
+            </w:pPr>
+            <w:r>
+              <w:rPr>
+                <w:rFonts w:cstheme="minorHAnsi"/>
+              </w:rPr>
+              <w:t>Idiom</w:t>
+            </w:r>
+          </w:p>
+        </w:tc>
+        <w:tc>
+          <w:tcPr>
+            <w:tcW w:w="3828" w:type="dxa"/>
+            <w:tcBorders>
+              <w:top w:val="single" w:sz="8" w:space="0" w:color="4F81BD"/>
+              <w:left w:val="single" w:sz="8" w:space="0" w:color="4F81BD"/>
+              <w:bottom w:val="single" w:sz="8" w:space="0" w:color="4F81BD"/>
+              <w:right w:val="single" w:sz="8" w:space="0" w:color="4F81BD"/>
+            </w:tcBorders>
+            <w:vAlign w:val="center"/>
+          </w:tcPr>
+          <w:p>
+            <w:pPr>
+              <w:jc w:val="center"/>
+              <w:rPr>
+                <w:rFonts w:cstheme="minorHAnsi"/>
+              </w:rPr>
+            </w:pPr>
+            <w:r>
+              <w:rPr>
+                <w:rFonts w:cstheme="minorHAnsi"/>
+              </w:rPr>
+              <w:t>34</w:t>
+            </w:r>
+          </w:p>
+        </w:tc>
+        <w:tc>
+          <w:tcPr>
+            <w:tcW w:w="3970" w:type="dxa"/>
+            <w:tcBorders>
+              <w:top w:val="single" w:sz="8" w:space="0" w:color="4F81BD"/>
+              <w:left w:val="single" w:sz="8" w:space="0" w:color="4F81BD"/>
+              <w:bottom w:val="single" w:sz="8" w:space="0" w:color="4F81BD"/>
+              <w:right w:val="single" w:sz="8" w:space="0" w:color="4F81BD"/>
+            </w:tcBorders>
+            <w:tcMar>
+              <w:top w:w="100" w:type="dxa"/>
+              <w:left w:w="108" w:type="dxa"/>
+              <w:bottom w:w="100" w:type="dxa"/>
+              <w:right w:w="108" w:type="dxa"/>
+            </w:tcMar>
+          </w:tcPr>
+          <w:p>
+            <w:pPr>
+              <w:rPr>
+                <w:rFonts w:cstheme="minorHAnsi"/>
+              </w:rPr>
+            </w:pPr>
+            <w:r>
+              <w:rPr>
+                <w:rFonts w:cstheme="minorHAnsi"/>
+              </w:rPr>
+              <w:t>Teremos 2 línguas logo 2 registos.</w:t>
+            </w:r>
+          </w:p>
+          <w:p>
+            <w:pPr>
+              <w:rPr>
+                <w:rFonts w:cstheme="minorHAnsi"/>
+              </w:rPr>
+            </w:pPr>
+            <w:r>
+              <w:rPr>
+                <w:rFonts w:cstheme="minorHAnsi"/>
+              </w:rPr>
+              <w:t>2 * 34 = 68 bytes</w:t>
+            </w:r>
+          </w:p>
+        </w:tc>
+      </w:tr>
+      <w:tr>
+        <w:tc>
+          <w:tcPr>
+            <w:tcW w:w="2837" w:type="dxa"/>
+            <w:tcBorders>
+              <w:top w:val="single" w:sz="8" w:space="0" w:color="4F81BD"/>
+              <w:left w:val="single" w:sz="8" w:space="0" w:color="4F81BD"/>
+              <w:bottom w:val="single" w:sz="8" w:space="0" w:color="4F81BD"/>
+              <w:right w:val="single" w:sz="8" w:space="0" w:color="4F81BD"/>
+            </w:tcBorders>
+            <w:tcMar>
+              <w:top w:w="100" w:type="dxa"/>
+              <w:left w:w="115" w:type="dxa"/>
+              <w:bottom w:w="100" w:type="dxa"/>
+              <w:right w:w="115" w:type="dxa"/>
+            </w:tcMar>
+            <w:vAlign w:val="center"/>
+          </w:tcPr>
+          <w:p>
+            <w:pPr>
+              <w:rPr>
+                <w:rFonts w:cstheme="minorHAnsi"/>
+              </w:rPr>
+            </w:pPr>
+            <w:r>
+              <w:rPr>
+                <w:rFonts w:cstheme="minorHAnsi"/>
+              </w:rPr>
+              <w:t>TranslationFamily</w:t>
+            </w:r>
+          </w:p>
+        </w:tc>
+        <w:tc>
+          <w:tcPr>
+            <w:tcW w:w="3828" w:type="dxa"/>
+            <w:tcBorders>
+              <w:top w:val="single" w:sz="8" w:space="0" w:color="4F81BD"/>
+              <w:left w:val="single" w:sz="8" w:space="0" w:color="4F81BD"/>
+              <w:bottom w:val="single" w:sz="8" w:space="0" w:color="4F81BD"/>
+              <w:right w:val="single" w:sz="8" w:space="0" w:color="4F81BD"/>
+            </w:tcBorders>
+            <w:vAlign w:val="center"/>
+          </w:tcPr>
+          <w:p>
+            <w:pPr>
+              <w:jc w:val="center"/>
+              <w:rPr>
+                <w:rFonts w:cstheme="minorHAnsi"/>
+              </w:rPr>
+            </w:pPr>
+            <w:r>
+              <w:rPr>
+                <w:rFonts w:cstheme="minorHAnsi"/>
+              </w:rPr>
+              <w:t>48</w:t>
+            </w:r>
+          </w:p>
+        </w:tc>
+        <w:tc>
+          <w:tcPr>
+            <w:tcW w:w="3970" w:type="dxa"/>
+            <w:tcBorders>
+              <w:top w:val="single" w:sz="8" w:space="0" w:color="4F81BD"/>
+              <w:left w:val="single" w:sz="8" w:space="0" w:color="4F81BD"/>
+              <w:bottom w:val="single" w:sz="8" w:space="0" w:color="4F81BD"/>
+              <w:right w:val="single" w:sz="8" w:space="0" w:color="4F81BD"/>
+            </w:tcBorders>
+            <w:tcMar>
+              <w:top w:w="100" w:type="dxa"/>
+              <w:left w:w="108" w:type="dxa"/>
+              <w:bottom w:w="100" w:type="dxa"/>
+              <w:right w:w="108" w:type="dxa"/>
+            </w:tcMar>
+          </w:tcPr>
+          <w:p>
+            <w:pPr>
+              <w:rPr>
+                <w:rFonts w:cstheme="minorHAnsi"/>
+              </w:rPr>
+            </w:pPr>
+            <w:r>
+              <w:rPr>
+                <w:rFonts w:cstheme="minorHAnsi"/>
+              </w:rPr>
+              <w:t xml:space="preserve">Teremos 43947 familias(encarregados) e 2 linguas logo </w:t>
+            </w:r>
+            <w:r>
+              <w:rPr>
+                <w:rFonts w:cstheme="minorHAnsi"/>
+              </w:rPr>
+              <w:t>87894 registos.</w:t>
+            </w:r>
+          </w:p>
+          <w:p>
+            <w:pPr>
+              <w:rPr>
+                <w:rFonts w:cstheme="minorHAnsi"/>
+              </w:rPr>
+            </w:pPr>
+            <w:r>
+              <w:rPr>
+                <w:rFonts w:cstheme="minorHAnsi"/>
+              </w:rPr>
+              <w:t>87894 * 48 =  4 218 912 bytes</w:t>
+            </w:r>
+          </w:p>
+        </w:tc>
+      </w:tr>
+      <w:tr>
+        <w:tc>
+          <w:tcPr>
+            <w:tcW w:w="2837" w:type="dxa"/>
+            <w:tcBorders>
+              <w:top w:val="single" w:sz="8" w:space="0" w:color="4F81BD"/>
+              <w:left w:val="single" w:sz="8" w:space="0" w:color="4F81BD"/>
+              <w:bottom w:val="single" w:sz="8" w:space="0" w:color="4F81BD"/>
+              <w:right w:val="single" w:sz="8" w:space="0" w:color="4F81BD"/>
+            </w:tcBorders>
+            <w:tcMar>
+              <w:top w:w="100" w:type="dxa"/>
+              <w:left w:w="115" w:type="dxa"/>
+              <w:bottom w:w="100" w:type="dxa"/>
+              <w:right w:w="115" w:type="dxa"/>
+            </w:tcMar>
+            <w:vAlign w:val="center"/>
+          </w:tcPr>
+          <w:p>
+            <w:pPr>
+              <w:rPr>
+                <w:rFonts w:cstheme="minorHAnsi"/>
+              </w:rPr>
+            </w:pPr>
+            <w:r>
+              <w:rPr>
+                <w:rFonts w:cstheme="minorHAnsi"/>
+              </w:rPr>
+              <w:t>TranslationFJob</w:t>
+            </w:r>
+          </w:p>
+        </w:tc>
+        <w:tc>
+          <w:tcPr>
+            <w:tcW w:w="3828" w:type="dxa"/>
+            <w:tcBorders>
+              <w:top w:val="single" w:sz="8" w:space="0" w:color="4F81BD"/>
+              <w:left w:val="single" w:sz="8" w:space="0" w:color="4F81BD"/>
+              <w:bottom w:val="single" w:sz="8" w:space="0" w:color="4F81BD"/>
+              <w:right w:val="single" w:sz="8" w:space="0" w:color="4F81BD"/>
+            </w:tcBorders>
+            <w:vAlign w:val="center"/>
+          </w:tcPr>
+          <w:p>
+            <w:pPr>
+              <w:jc w:val="center"/>
+              <w:rPr>
+                <w:rFonts w:cstheme="minorHAnsi"/>
+              </w:rPr>
+            </w:pPr>
+            <w:r>
+              <w:rPr>
+                <w:rFonts w:cstheme="minorHAnsi"/>
+              </w:rPr>
+              <w:t>48</w:t>
+            </w:r>
+          </w:p>
+        </w:tc>
+        <w:tc>
+          <w:tcPr>
+            <w:tcW w:w="3970" w:type="dxa"/>
+            <w:tcBorders>
+              <w:top w:val="single" w:sz="8" w:space="0" w:color="4F81BD"/>
+              <w:left w:val="single" w:sz="8" w:space="0" w:color="4F81BD"/>
+              <w:bottom w:val="single" w:sz="8" w:space="0" w:color="4F81BD"/>
+              <w:right w:val="single" w:sz="8" w:space="0" w:color="4F81BD"/>
+            </w:tcBorders>
+            <w:tcMar>
+              <w:top w:w="100" w:type="dxa"/>
+              <w:left w:w="108" w:type="dxa"/>
+              <w:bottom w:w="100" w:type="dxa"/>
+              <w:right w:w="108" w:type="dxa"/>
+            </w:tcMar>
+          </w:tcPr>
+          <w:p>
+            <w:pPr>
+              <w:rPr>
+                <w:rFonts w:cstheme="minorHAnsi"/>
+              </w:rPr>
+            </w:pPr>
+            <w:r>
+              <w:rPr>
+                <w:rFonts w:cstheme="minorHAnsi"/>
+              </w:rPr>
+              <w:t>Teremos por estimativa, cerca de 50 trabalhos e 2 línguas, logo 100 registos.</w:t>
+            </w:r>
+          </w:p>
+          <w:p>
+            <w:pPr>
+              <w:rPr>
+                <w:rFonts w:cstheme="minorHAnsi"/>
+              </w:rPr>
+            </w:pPr>
+            <w:r>
+              <w:rPr>
+                <w:rFonts w:cstheme="minorHAnsi"/>
+              </w:rPr>
+              <w:t>100 * 48 = 4800 bytes</w:t>
+            </w:r>
+          </w:p>
+        </w:tc>
+      </w:tr>
+      <w:tr>
+        <w:tc>
+          <w:tcPr>
+            <w:tcW w:w="2837" w:type="dxa"/>
+            <w:tcBorders>
+              <w:top w:val="single" w:sz="8" w:space="0" w:color="4F81BD"/>
+              <w:left w:val="single" w:sz="8" w:space="0" w:color="4F81BD"/>
+              <w:bottom w:val="single" w:sz="8" w:space="0" w:color="4F81BD"/>
+              <w:right w:val="single" w:sz="8" w:space="0" w:color="4F81BD"/>
+            </w:tcBorders>
+            <w:tcMar>
+              <w:top w:w="100" w:type="dxa"/>
+              <w:left w:w="115" w:type="dxa"/>
+              <w:bottom w:w="100" w:type="dxa"/>
+              <w:right w:w="115" w:type="dxa"/>
+            </w:tcMar>
+            <w:vAlign w:val="center"/>
+          </w:tcPr>
+          <w:p>
+            <w:pPr>
+              <w:rPr>
+                <w:rFonts w:cstheme="minorHAnsi"/>
+              </w:rPr>
+            </w:pPr>
+            <w:r>
+              <w:rPr>
+                <w:rFonts w:cstheme="minorHAnsi"/>
+              </w:rPr>
+              <w:t>TranslationMJob</w:t>
+            </w:r>
+          </w:p>
+        </w:tc>
+        <w:tc>
+          <w:tcPr>
+            <w:tcW w:w="3828" w:type="dxa"/>
+            <w:tcBorders>
+              <w:top w:val="single" w:sz="8" w:space="0" w:color="4F81BD"/>
+              <w:left w:val="single" w:sz="8" w:space="0" w:color="4F81BD"/>
+              <w:bottom w:val="single" w:sz="8" w:space="0" w:color="4F81BD"/>
+              <w:right w:val="single" w:sz="8" w:space="0" w:color="4F81BD"/>
+            </w:tcBorders>
+            <w:vAlign w:val="center"/>
+          </w:tcPr>
+          <w:p>
+            <w:pPr>
+              <w:jc w:val="center"/>
+              <w:rPr>
+                <w:rFonts w:cstheme="minorHAnsi"/>
+              </w:rPr>
+            </w:pPr>
+            <w:r>
+              <w:rPr>
+                <w:rFonts w:cstheme="minorHAnsi"/>
+              </w:rPr>
+              <w:t>48</w:t>
+            </w:r>
+          </w:p>
+        </w:tc>
+        <w:tc>
+          <w:tcPr>
+            <w:tcW w:w="3970" w:type="dxa"/>
+            <w:tcBorders>
+              <w:top w:val="single" w:sz="8" w:space="0" w:color="4F81BD"/>
+              <w:left w:val="single" w:sz="8" w:space="0" w:color="4F81BD"/>
+              <w:bottom w:val="single" w:sz="8" w:space="0" w:color="4F81BD"/>
+              <w:right w:val="single" w:sz="8" w:space="0" w:color="4F81BD"/>
+            </w:tcBorders>
+            <w:tcMar>
+              <w:top w:w="100" w:type="dxa"/>
+              <w:left w:w="108" w:type="dxa"/>
+              <w:bottom w:w="100" w:type="dxa"/>
+              <w:right w:w="108" w:type="dxa"/>
+            </w:tcMar>
+          </w:tcPr>
+          <w:p>
+            <w:pPr>
+              <w:rPr>
+                <w:rFonts w:cstheme="minorHAnsi"/>
+              </w:rPr>
+            </w:pPr>
+            <w:r>
+              <w:rPr>
+                <w:rFonts w:cstheme="minorHAnsi"/>
+              </w:rPr>
+              <w:t xml:space="preserve">Teremos por estimativa, cerca de 50 trabalhos e 2 </w:t>
+            </w:r>
+            <w:r>
+              <w:rPr>
+                <w:rFonts w:cstheme="minorHAnsi"/>
+              </w:rPr>
+              <w:t>línguas</w:t>
+            </w:r>
+            <w:r>
+              <w:rPr>
+                <w:rFonts w:cstheme="minorHAnsi"/>
+              </w:rPr>
+              <w:t>, logo 100 registos.</w:t>
+            </w:r>
+          </w:p>
+          <w:p>
+            <w:pPr>
+              <w:rPr>
+                <w:rFonts w:cstheme="minorHAnsi"/>
+              </w:rPr>
+            </w:pPr>
+            <w:r>
+              <w:rPr>
+                <w:rFonts w:cstheme="minorHAnsi"/>
+              </w:rPr>
+              <w:t>100 * 48 = 4800 bytes</w:t>
             </w:r>
           </w:p>
         </w:tc>
@@ -3981,6 +5144,28 @@
           <w:szCs w:val="24"/>
         </w:rPr>
       </w:pPr>
+    </w:p>
+    <w:p>
+      <w:pPr>
+        <w:rPr>
+          <w:rFonts w:cstheme="minorHAnsi"/>
+          <w:iCs/>
+          <w:color w:val="000000" w:themeColor="text1"/>
+          <w:sz w:val="24"/>
+          <w:szCs w:val="24"/>
+        </w:rPr>
+      </w:pPr>
+    </w:p>
+    <w:p>
+      <w:pPr>
+        <w:rPr>
+          <w:rFonts w:cstheme="minorHAnsi"/>
+          <w:iCs/>
+          <w:color w:val="000000" w:themeColor="text1"/>
+          <w:sz w:val="24"/>
+          <w:szCs w:val="24"/>
+        </w:rPr>
+      </w:pPr>
       <w:r>
         <w:rPr>
           <w:rFonts w:cstheme="minorHAnsi"/>
@@ -3989,6 +5174,7 @@
           <w:sz w:val="24"/>
           <w:szCs w:val="24"/>
         </w:rPr>
+        <w:lastRenderedPageBreak/>
         <w:t>Especificação dos FIlegroups</w:t>
       </w:r>
     </w:p>
@@ -4166,7 +5352,25 @@
               <w:rPr>
                 <w:rFonts w:cstheme="minorHAnsi"/>
               </w:rPr>
-              <w:t>Student, Activity, Health, Coexistence, UserAutentication, Acede, Family, Address e Vive</w:t>
+              <w:t>Student, Activity, Health, Coexistence, UserAutentication, Acede, Family, Address</w:t>
+            </w:r>
+            <w:r>
+              <w:rPr>
+                <w:rFonts w:cstheme="minorHAnsi"/>
+              </w:rPr>
+              <w:t xml:space="preserve">, </w:t>
+            </w:r>
+            <w:r>
+              <w:rPr>
+                <w:rFonts w:cstheme="minorHAnsi"/>
+              </w:rPr>
+              <w:t>Vive</w:t>
+            </w:r>
+            <w:r>
+              <w:rPr>
+                <w:rFonts w:cstheme="minorHAnsi"/>
+              </w:rPr>
+              <w:t>, FamilySize, FatherJob e MotherJob</w:t>
             </w:r>
           </w:p>
         </w:tc>
@@ -4197,33 +5401,69 @@
               <w:rPr>
                 <w:rFonts w:cstheme="minorHAnsi"/>
               </w:rPr>
-              <w:t>Dimensão inicial: 5MB</w:t>
-            </w:r>
-          </w:p>
-          <w:p>
-            <w:pPr>
-              <w:rPr>
-                <w:rFonts w:cstheme="minorHAnsi"/>
-              </w:rPr>
-            </w:pPr>
-            <w:r>
-              <w:rPr>
-                <w:rFonts w:cstheme="minorHAnsi"/>
-              </w:rPr>
-              <w:t>Dimensão final: 15MB</w:t>
-            </w:r>
-          </w:p>
-          <w:p>
-            <w:pPr>
-              <w:rPr>
-                <w:rFonts w:cstheme="minorHAnsi"/>
-              </w:rPr>
-            </w:pPr>
-            <w:r>
-              <w:rPr>
-                <w:rFonts w:cstheme="minorHAnsi"/>
-              </w:rPr>
-              <w:t>Taxa de Crescimento: 3MB</w:t>
+              <w:t xml:space="preserve">Dimensão inicial: </w:t>
+            </w:r>
+            <w:r>
+              <w:rPr>
+                <w:rFonts w:cstheme="minorHAnsi"/>
+              </w:rPr>
+              <w:t>100</w:t>
+            </w:r>
+            <w:r>
+              <w:rPr>
+                <w:rFonts w:cstheme="minorHAnsi"/>
+              </w:rPr>
+              <w:t>MB</w:t>
+            </w:r>
+          </w:p>
+          <w:p>
+            <w:pPr>
+              <w:rPr>
+                <w:rFonts w:cstheme="minorHAnsi"/>
+              </w:rPr>
+            </w:pPr>
+            <w:r>
+              <w:rPr>
+                <w:rFonts w:cstheme="minorHAnsi"/>
+              </w:rPr>
+              <w:t xml:space="preserve">Dimensão final: </w:t>
+            </w:r>
+            <w:r>
+              <w:rPr>
+                <w:rFonts w:cstheme="minorHAnsi"/>
+              </w:rPr>
+              <w:t>300</w:t>
+            </w:r>
+            <w:r>
+              <w:rPr>
+                <w:rFonts w:cstheme="minorHAnsi"/>
+              </w:rPr>
+              <w:t>MB</w:t>
+            </w:r>
+          </w:p>
+          <w:p>
+            <w:pPr>
+              <w:rPr>
+                <w:rFonts w:cstheme="minorHAnsi"/>
+              </w:rPr>
+            </w:pPr>
+            <w:r>
+              <w:rPr>
+                <w:rFonts w:cstheme="minorHAnsi"/>
+              </w:rPr>
+              <w:t xml:space="preserve">Taxa de Crescimento: </w:t>
+            </w:r>
+            <w:r>
+              <w:rPr>
+                <w:rFonts w:cstheme="minorHAnsi"/>
+              </w:rPr>
+              <w:t>50</w:t>
+            </w:r>
+            <w:r>
+              <w:rPr>
+                <w:rFonts w:cstheme="minorHAnsi"/>
+              </w:rPr>
+              <w:t>MB</w:t>
             </w:r>
           </w:p>
         </w:tc>
@@ -4284,7 +5524,25 @@
               <w:rPr>
                 <w:rFonts w:cstheme="minorHAnsi"/>
               </w:rPr>
-              <w:t>Subject, SchoolYear, Grade e Inscrito</w:t>
+              <w:t>Subject, SchoolYear, Grade</w:t>
+            </w:r>
+            <w:r>
+              <w:rPr>
+                <w:rFonts w:cstheme="minorHAnsi"/>
+              </w:rPr>
+              <w:t>,</w:t>
+            </w:r>
+            <w:r>
+              <w:rPr>
+                <w:rFonts w:cstheme="minorHAnsi"/>
+              </w:rPr>
+              <w:t xml:space="preserve"> Inscrito</w:t>
+            </w:r>
+            <w:r>
+              <w:rPr>
+                <w:rFonts w:cstheme="minorHAnsi"/>
+              </w:rPr>
+              <w:t>, School, Matricula e Contem</w:t>
             </w:r>
           </w:p>
         </w:tc>
@@ -4315,34 +5573,75 @@
               <w:rPr>
                 <w:rFonts w:cstheme="minorHAnsi"/>
               </w:rPr>
-              <w:t>Dimensão inicial: 1MB</w:t>
-            </w:r>
-          </w:p>
-          <w:p>
-            <w:pPr>
-              <w:rPr>
-                <w:rFonts w:cstheme="minorHAnsi"/>
-              </w:rPr>
-            </w:pPr>
-            <w:r>
-              <w:rPr>
-                <w:rFonts w:cstheme="minorHAnsi"/>
-              </w:rPr>
-              <w:lastRenderedPageBreak/>
-              <w:t>Dimensão final: 3MB</w:t>
-            </w:r>
-          </w:p>
-          <w:p>
-            <w:pPr>
-              <w:rPr>
-                <w:rFonts w:cstheme="minorHAnsi"/>
-              </w:rPr>
-            </w:pPr>
-            <w:r>
-              <w:rPr>
-                <w:rFonts w:cstheme="minorHAnsi"/>
-              </w:rPr>
-              <w:t>Taxa de Crescimento: 1MB</w:t>
+              <w:t xml:space="preserve">Dimensão inicial: </w:t>
+            </w:r>
+            <w:r>
+              <w:rPr>
+                <w:rFonts w:cstheme="minorHAnsi"/>
+              </w:rPr>
+              <w:t>5</w:t>
+            </w:r>
+            <w:r>
+              <w:rPr>
+                <w:rFonts w:cstheme="minorHAnsi"/>
+              </w:rPr>
+              <w:t>MB</w:t>
+            </w:r>
+          </w:p>
+          <w:p>
+            <w:pPr>
+              <w:rPr>
+                <w:rFonts w:cstheme="minorHAnsi"/>
+              </w:rPr>
+            </w:pPr>
+            <w:r>
+              <w:rPr>
+                <w:rFonts w:cstheme="minorHAnsi"/>
+              </w:rPr>
+              <w:t xml:space="preserve">Dimensão final: </w:t>
+            </w:r>
+            <w:r>
+              <w:rPr>
+                <w:rFonts w:cstheme="minorHAnsi"/>
+              </w:rPr>
+              <w:t>1</w:t>
+            </w:r>
+            <w:r>
+              <w:rPr>
+                <w:rFonts w:cstheme="minorHAnsi"/>
+              </w:rPr>
+              <w:t>5</w:t>
+            </w:r>
+            <w:r>
+              <w:rPr>
+                <w:rFonts w:cstheme="minorHAnsi"/>
+              </w:rPr>
+              <w:t>MB</w:t>
+            </w:r>
+          </w:p>
+          <w:p>
+            <w:pPr>
+              <w:rPr>
+                <w:rFonts w:cstheme="minorHAnsi"/>
+              </w:rPr>
+            </w:pPr>
+            <w:r>
+              <w:rPr>
+                <w:rFonts w:cstheme="minorHAnsi"/>
+              </w:rPr>
+              <w:t xml:space="preserve">Taxa de Crescimento: </w:t>
+            </w:r>
+            <w:r>
+              <w:rPr>
+                <w:rFonts w:cstheme="minorHAnsi"/>
+              </w:rPr>
+              <w:t>2</w:t>
+            </w:r>
+            <w:r>
+              <w:rPr>
+                <w:rFonts w:cstheme="minorHAnsi"/>
+              </w:rPr>
+              <w:t>MB</w:t>
             </w:r>
           </w:p>
         </w:tc>
@@ -4376,7 +5675,6 @@
               <w:rPr>
                 <w:rFonts w:cstheme="minorHAnsi"/>
               </w:rPr>
-              <w:lastRenderedPageBreak/>
               <w:t>LogsFG</w:t>
             </w:r>
           </w:p>
@@ -4405,7 +5703,28 @@
                 <w:rFonts w:cstheme="minorHAnsi"/>
                 <w:color w:val="000000"/>
               </w:rPr>
-              <w:t>ClosedGrade e ClosedInscrito</w:t>
+              <w:t>ClosedGrade</w:t>
+            </w:r>
+            <w:r>
+              <w:rPr>
+                <w:rFonts w:cstheme="minorHAnsi"/>
+                <w:color w:val="000000"/>
+              </w:rPr>
+              <w:t xml:space="preserve">, </w:t>
+            </w:r>
+            <w:r>
+              <w:rPr>
+                <w:rFonts w:cstheme="minorHAnsi"/>
+                <w:color w:val="000000"/>
+              </w:rPr>
+              <w:t>ClosedInscrito</w:t>
+            </w:r>
+            <w:r>
+              <w:rPr>
+                <w:rFonts w:cstheme="minorHAnsi"/>
+                <w:color w:val="000000"/>
+              </w:rPr>
+              <w:t xml:space="preserve"> e LogsPassword</w:t>
             </w:r>
           </w:p>
         </w:tc>
@@ -4436,33 +5755,222 @@
               <w:rPr>
                 <w:rFonts w:cstheme="minorHAnsi"/>
               </w:rPr>
-              <w:t>Dimensão inicial: 1MB</w:t>
-            </w:r>
-          </w:p>
-          <w:p>
-            <w:pPr>
-              <w:rPr>
-                <w:rFonts w:cstheme="minorHAnsi"/>
-              </w:rPr>
-            </w:pPr>
-            <w:r>
-              <w:rPr>
-                <w:rFonts w:cstheme="minorHAnsi"/>
-              </w:rPr>
-              <w:t>Dimensão final: 5MB</w:t>
-            </w:r>
-          </w:p>
-          <w:p>
-            <w:pPr>
-              <w:rPr>
-                <w:rFonts w:cstheme="minorHAnsi"/>
-              </w:rPr>
-            </w:pPr>
-            <w:r>
-              <w:rPr>
-                <w:rFonts w:cstheme="minorHAnsi"/>
-              </w:rPr>
-              <w:t>Taxa de Crescimento: 1MB</w:t>
+              <w:t xml:space="preserve">Dimensão inicial: </w:t>
+            </w:r>
+            <w:r>
+              <w:rPr>
+                <w:rFonts w:cstheme="minorHAnsi"/>
+              </w:rPr>
+              <w:t>100</w:t>
+            </w:r>
+            <w:r>
+              <w:rPr>
+                <w:rFonts w:cstheme="minorHAnsi"/>
+              </w:rPr>
+              <w:t>MB</w:t>
+            </w:r>
+          </w:p>
+          <w:p>
+            <w:pPr>
+              <w:rPr>
+                <w:rFonts w:cstheme="minorHAnsi"/>
+              </w:rPr>
+            </w:pPr>
+            <w:r>
+              <w:rPr>
+                <w:rFonts w:cstheme="minorHAnsi"/>
+              </w:rPr>
+              <w:t xml:space="preserve">Dimensão final: </w:t>
+            </w:r>
+            <w:r>
+              <w:rPr>
+                <w:rFonts w:cstheme="minorHAnsi"/>
+              </w:rPr>
+              <w:t>300</w:t>
+            </w:r>
+            <w:r>
+              <w:rPr>
+                <w:rFonts w:cstheme="minorHAnsi"/>
+              </w:rPr>
+              <w:t>MB</w:t>
+            </w:r>
+          </w:p>
+          <w:p>
+            <w:pPr>
+              <w:rPr>
+                <w:rFonts w:cstheme="minorHAnsi"/>
+              </w:rPr>
+            </w:pPr>
+            <w:r>
+              <w:rPr>
+                <w:rFonts w:cstheme="minorHAnsi"/>
+              </w:rPr>
+              <w:t xml:space="preserve">Taxa de Crescimento: </w:t>
+            </w:r>
+            <w:r>
+              <w:rPr>
+                <w:rFonts w:cstheme="minorHAnsi"/>
+              </w:rPr>
+              <w:t>50</w:t>
+            </w:r>
+            <w:r>
+              <w:rPr>
+                <w:rFonts w:cstheme="minorHAnsi"/>
+              </w:rPr>
+              <w:t>MB</w:t>
+            </w:r>
+          </w:p>
+        </w:tc>
+      </w:tr>
+      <w:tr>
+        <w:tc>
+          <w:tcPr>
+            <w:tcW w:w="2836" w:type="dxa"/>
+            <w:tcBorders>
+              <w:top w:val="single" w:sz="8" w:space="0" w:color="4F81BD"/>
+              <w:left w:val="single" w:sz="8" w:space="0" w:color="4F81BD"/>
+              <w:bottom w:val="single" w:sz="8" w:space="0" w:color="4F81BD"/>
+              <w:right w:val="single" w:sz="8" w:space="0" w:color="4F81BD"/>
+            </w:tcBorders>
+            <w:tcMar>
+              <w:top w:w="100" w:type="dxa"/>
+              <w:left w:w="115" w:type="dxa"/>
+              <w:bottom w:w="100" w:type="dxa"/>
+              <w:right w:w="115" w:type="dxa"/>
+            </w:tcMar>
+            <w:vAlign w:val="center"/>
+          </w:tcPr>
+          <w:p>
+            <w:pPr>
+              <w:rPr>
+                <w:rFonts w:cstheme="minorHAnsi"/>
+              </w:rPr>
+            </w:pPr>
+            <w:r>
+              <w:rPr>
+                <w:rFonts w:cstheme="minorHAnsi"/>
+              </w:rPr>
+              <w:t>IdiomFG</w:t>
+            </w:r>
+          </w:p>
+        </w:tc>
+        <w:tc>
+          <w:tcPr>
+            <w:tcW w:w="3827" w:type="dxa"/>
+            <w:tcBorders>
+              <w:top w:val="single" w:sz="8" w:space="0" w:color="4F81BD"/>
+              <w:left w:val="single" w:sz="8" w:space="0" w:color="4F81BD"/>
+              <w:bottom w:val="single" w:sz="8" w:space="0" w:color="4F81BD"/>
+              <w:right w:val="single" w:sz="8" w:space="0" w:color="4F81BD"/>
+            </w:tcBorders>
+            <w:vAlign w:val="center"/>
+          </w:tcPr>
+          <w:p>
+            <w:pPr>
+              <w:jc w:val="center"/>
+              <w:rPr>
+                <w:rFonts w:cstheme="minorHAnsi"/>
+                <w:color w:val="000000"/>
+              </w:rPr>
+            </w:pPr>
+            <w:r>
+              <w:rPr>
+                <w:rFonts w:cstheme="minorHAnsi"/>
+                <w:color w:val="000000"/>
+              </w:rPr>
+              <w:t>Idiom, TranslationFamily, TranslationFJob, TranslationMJob</w:t>
+            </w:r>
+          </w:p>
+        </w:tc>
+        <w:tc>
+          <w:tcPr>
+            <w:tcW w:w="3969" w:type="dxa"/>
+            <w:tcBorders>
+              <w:top w:val="single" w:sz="8" w:space="0" w:color="4F81BD"/>
+              <w:left w:val="single" w:sz="8" w:space="0" w:color="4F81BD"/>
+              <w:bottom w:val="single" w:sz="8" w:space="0" w:color="4F81BD"/>
+              <w:right w:val="single" w:sz="8" w:space="0" w:color="4F81BD"/>
+            </w:tcBorders>
+            <w:tcMar>
+              <w:top w:w="100" w:type="dxa"/>
+              <w:left w:w="108" w:type="dxa"/>
+              <w:bottom w:w="100" w:type="dxa"/>
+              <w:right w:w="108" w:type="dxa"/>
+            </w:tcMar>
+          </w:tcPr>
+          <w:p>
+            <w:pPr>
+              <w:rPr>
+                <w:rFonts w:cstheme="minorHAnsi"/>
+              </w:rPr>
+            </w:pPr>
+            <w:r>
+              <w:rPr>
+                <w:rFonts w:cstheme="minorHAnsi"/>
+              </w:rPr>
+              <w:t xml:space="preserve">Dimensão inicial: </w:t>
+            </w:r>
+            <w:r>
+              <w:rPr>
+                <w:rFonts w:cstheme="minorHAnsi"/>
+              </w:rPr>
+              <w:t>6</w:t>
+            </w:r>
+            <w:r>
+              <w:rPr>
+                <w:rFonts w:cstheme="minorHAnsi"/>
+              </w:rPr>
+              <w:t>MB</w:t>
+            </w:r>
+          </w:p>
+          <w:p>
+            <w:pPr>
+              <w:rPr>
+                <w:rFonts w:cstheme="minorHAnsi"/>
+              </w:rPr>
+            </w:pPr>
+            <w:r>
+              <w:rPr>
+                <w:rFonts w:cstheme="minorHAnsi"/>
+              </w:rPr>
+              <w:t xml:space="preserve">Dimensão final: </w:t>
+            </w:r>
+            <w:r>
+              <w:rPr>
+                <w:rFonts w:cstheme="minorHAnsi"/>
+              </w:rPr>
+              <w:t>18</w:t>
+            </w:r>
+            <w:r>
+              <w:rPr>
+                <w:rFonts w:cstheme="minorHAnsi"/>
+              </w:rPr>
+              <w:t>MB</w:t>
+            </w:r>
+          </w:p>
+          <w:p>
+            <w:pPr>
+              <w:rPr>
+                <w:rFonts w:cstheme="minorHAnsi"/>
+              </w:rPr>
+            </w:pPr>
+            <w:r>
+              <w:rPr>
+                <w:rFonts w:cstheme="minorHAnsi"/>
+              </w:rPr>
+              <w:t xml:space="preserve">Taxa de Crescimento: </w:t>
+            </w:r>
+            <w:r>
+              <w:rPr>
+                <w:rFonts w:cstheme="minorHAnsi"/>
+              </w:rPr>
+              <w:t>3</w:t>
+            </w:r>
+            <w:r>
+              <w:rPr>
+                <w:rFonts w:cstheme="minorHAnsi"/>
+              </w:rPr>
+              <w:t>MB</w:t>
             </w:r>
           </w:p>
         </w:tc>
@@ -4716,23 +6224,81 @@
                 <w:iCs/>
                 <w:color w:val="000000" w:themeColor="text1"/>
               </w:rPr>
-              <w:t>Este esquema tem como objetivo organizar os dados relativos a escola, ou seja, a</w:t>
-            </w:r>
-            <w:r>
+              <w:t xml:space="preserve">Este esquema tem como objetivo organizar os dados relativos a escola, ou seja, a própria escola, as notas, as disciplinas, o ano letivo e os alunos inscritos. </w:t>
+            </w:r>
+          </w:p>
+        </w:tc>
+      </w:tr>
+      <w:tr>
+        <w:tc>
+          <w:tcPr>
+            <w:tcW w:w="3686" w:type="dxa"/>
+            <w:tcBorders>
+              <w:top w:val="single" w:sz="8" w:space="0" w:color="4F81BD"/>
+              <w:left w:val="single" w:sz="8" w:space="0" w:color="4F81BD"/>
+              <w:bottom w:val="single" w:sz="8" w:space="0" w:color="4F81BD"/>
+              <w:right w:val="single" w:sz="8" w:space="0" w:color="4F81BD"/>
+            </w:tcBorders>
+            <w:tcMar>
+              <w:top w:w="100" w:type="dxa"/>
+              <w:left w:w="115" w:type="dxa"/>
+              <w:bottom w:w="100" w:type="dxa"/>
+              <w:right w:w="115" w:type="dxa"/>
+            </w:tcMar>
+            <w:vAlign w:val="center"/>
+            <w:hideMark/>
+          </w:tcPr>
+          <w:p>
+            <w:pPr>
               <w:rPr>
                 <w:rFonts w:cstheme="minorHAnsi"/>
                 <w:iCs/>
                 <w:color w:val="000000" w:themeColor="text1"/>
               </w:rPr>
-              <w:t xml:space="preserve"> própria escola, a</w:t>
-            </w:r>
+            </w:pPr>
             <w:r>
               <w:rPr>
                 <w:rFonts w:cstheme="minorHAnsi"/>
                 <w:iCs/>
                 <w:color w:val="000000" w:themeColor="text1"/>
               </w:rPr>
-              <w:t xml:space="preserve">s notas, as disciplinas, o ano letivo e os alunos inscritos. </w:t>
+              <w:t>Logs</w:t>
+            </w:r>
+          </w:p>
+        </w:tc>
+        <w:tc>
+          <w:tcPr>
+            <w:tcW w:w="7371" w:type="dxa"/>
+            <w:tcBorders>
+              <w:top w:val="single" w:sz="8" w:space="0" w:color="4F81BD"/>
+              <w:left w:val="single" w:sz="8" w:space="0" w:color="4F81BD"/>
+              <w:bottom w:val="single" w:sz="8" w:space="0" w:color="4F81BD"/>
+              <w:right w:val="single" w:sz="8" w:space="0" w:color="4F81BD"/>
+            </w:tcBorders>
+            <w:tcMar>
+              <w:top w:w="100" w:type="dxa"/>
+              <w:left w:w="108" w:type="dxa"/>
+              <w:bottom w:w="100" w:type="dxa"/>
+              <w:right w:w="108" w:type="dxa"/>
+            </w:tcMar>
+            <w:vAlign w:val="center"/>
+            <w:hideMark/>
+          </w:tcPr>
+          <w:p>
+            <w:pPr>
+              <w:rPr>
+                <w:rFonts w:cstheme="minorHAnsi"/>
+                <w:iCs/>
+                <w:color w:val="000000" w:themeColor="text1"/>
+              </w:rPr>
+            </w:pPr>
+            <w:r>
+              <w:rPr>
+                <w:rFonts w:cstheme="minorHAnsi"/>
+                <w:iCs/>
+                <w:color w:val="000000" w:themeColor="text1"/>
+              </w:rPr>
+              <w:t>Este esquema tem como objetivo agrupar os dados antigos da base de dados que serão as notas e as inscrições.</w:t>
             </w:r>
           </w:p>
         </w:tc>
@@ -4754,7 +6320,6 @@
               <w:right w:w="115" w:type="dxa"/>
             </w:tcMar>
             <w:vAlign w:val="center"/>
-            <w:hideMark/>
           </w:tcPr>
           <w:p>
             <w:pPr>
@@ -4770,7 +6335,8 @@
                 <w:iCs/>
                 <w:color w:val="000000" w:themeColor="text1"/>
               </w:rPr>
-              <w:t>Logs</w:t>
+              <w:lastRenderedPageBreak/>
+              <w:t>Idiom</w:t>
             </w:r>
           </w:p>
         </w:tc>
@@ -4790,7 +6356,6 @@
               <w:right w:w="108" w:type="dxa"/>
             </w:tcMar>
             <w:vAlign w:val="center"/>
-            <w:hideMark/>
           </w:tcPr>
           <w:p>
             <w:pPr>
@@ -4806,103 +6371,7 @@
                 <w:iCs/>
                 <w:color w:val="000000" w:themeColor="text1"/>
               </w:rPr>
-              <w:t xml:space="preserve">Este esquema tem como objetivo agrupar os dados antigos da base de dados que </w:t>
-            </w:r>
-            <w:r>
-              <w:rPr>
-                <w:rFonts w:cstheme="minorHAnsi"/>
-                <w:iCs/>
-                <w:color w:val="000000" w:themeColor="text1"/>
-              </w:rPr>
-              <w:t>serão</w:t>
-            </w:r>
-            <w:r>
-              <w:rPr>
-                <w:rFonts w:cstheme="minorHAnsi"/>
-                <w:iCs/>
-                <w:color w:val="000000" w:themeColor="text1"/>
-              </w:rPr>
-              <w:t xml:space="preserve"> as notas e as inscrições.</w:t>
-            </w:r>
-          </w:p>
-        </w:tc>
-      </w:tr>
-      <w:tr>
-        <w:tc>
-          <w:tcPr>
-            <w:tcW w:w="3686" w:type="dxa"/>
-            <w:tcBorders>
-              <w:top w:val="single" w:sz="8" w:space="0" w:color="4F81BD"/>
-              <w:left w:val="single" w:sz="8" w:space="0" w:color="4F81BD"/>
-              <w:bottom w:val="single" w:sz="8" w:space="0" w:color="4F81BD"/>
-              <w:right w:val="single" w:sz="8" w:space="0" w:color="4F81BD"/>
-            </w:tcBorders>
-            <w:tcMar>
-              <w:top w:w="100" w:type="dxa"/>
-              <w:left w:w="115" w:type="dxa"/>
-              <w:bottom w:w="100" w:type="dxa"/>
-              <w:right w:w="115" w:type="dxa"/>
-            </w:tcMar>
-            <w:vAlign w:val="center"/>
-          </w:tcPr>
-          <w:p>
-            <w:pPr>
-              <w:rPr>
-                <w:rFonts w:cstheme="minorHAnsi"/>
-                <w:iCs/>
-                <w:color w:val="000000" w:themeColor="text1"/>
-              </w:rPr>
-            </w:pPr>
-            <w:r>
-              <w:rPr>
-                <w:rFonts w:cstheme="minorHAnsi"/>
-                <w:iCs/>
-                <w:color w:val="000000" w:themeColor="text1"/>
-              </w:rPr>
-              <w:t>Idiom</w:t>
-            </w:r>
-          </w:p>
-        </w:tc>
-        <w:tc>
-          <w:tcPr>
-            <w:tcW w:w="7371" w:type="dxa"/>
-            <w:tcBorders>
-              <w:top w:val="single" w:sz="8" w:space="0" w:color="4F81BD"/>
-              <w:left w:val="single" w:sz="8" w:space="0" w:color="4F81BD"/>
-              <w:bottom w:val="single" w:sz="8" w:space="0" w:color="4F81BD"/>
-              <w:right w:val="single" w:sz="8" w:space="0" w:color="4F81BD"/>
-            </w:tcBorders>
-            <w:tcMar>
-              <w:top w:w="100" w:type="dxa"/>
-              <w:left w:w="108" w:type="dxa"/>
-              <w:bottom w:w="100" w:type="dxa"/>
-              <w:right w:w="108" w:type="dxa"/>
-            </w:tcMar>
-            <w:vAlign w:val="center"/>
-          </w:tcPr>
-          <w:p>
-            <w:pPr>
-              <w:rPr>
-                <w:rFonts w:cstheme="minorHAnsi"/>
-                <w:iCs/>
-                <w:color w:val="000000" w:themeColor="text1"/>
-              </w:rPr>
-            </w:pPr>
-            <w:r>
-              <w:rPr>
-                <w:rFonts w:cstheme="minorHAnsi"/>
-                <w:iCs/>
-                <w:color w:val="000000" w:themeColor="text1"/>
-              </w:rPr>
-              <w:t xml:space="preserve">Este esquema tem como objetivo agrupar </w:t>
-            </w:r>
-            <w:r>
-              <w:rPr>
-                <w:rFonts w:cstheme="minorHAnsi"/>
-                <w:iCs/>
-                <w:color w:val="000000" w:themeColor="text1"/>
-              </w:rPr>
-              <w:t>guardar os dados relativos a tradução de certos valores para outras línguas.</w:t>
+              <w:t>Este esquema tem como objetivo agrupar guardar os dados relativos a tradução de certos valores para outras línguas.</w:t>
             </w:r>
           </w:p>
         </w:tc>
@@ -5193,7 +6662,6 @@
                 <w:rFonts w:cstheme="minorHAnsi"/>
                 <w:color w:val="000000"/>
               </w:rPr>
-              <w:lastRenderedPageBreak/>
               <w:t>view_studentActivitiesGP e MS</w:t>
             </w:r>
           </w:p>
@@ -5706,6 +7174,7 @@
               <w:rPr>
                 <w:color w:val="FFFFFF"/>
               </w:rPr>
+              <w:lastRenderedPageBreak/>
               <w:t>Nome</w:t>
             </w:r>
           </w:p>
@@ -6152,19 +7621,7 @@
               <w:rPr>
                 <w:rFonts w:cstheme="minorHAnsi"/>
               </w:rPr>
-              <w:t xml:space="preserve">Ira criar um número de aluno de acordo com as seguintes regras: Ano letivo corrente + </w:t>
-            </w:r>
-            <w:r>
-              <w:rPr>
-                <w:rFonts w:cstheme="minorHAnsi"/>
-              </w:rPr>
-              <w:t>número</w:t>
-            </w:r>
-            <w:r>
-              <w:rPr>
-                <w:rFonts w:cstheme="minorHAnsi"/>
-              </w:rPr>
-              <w:t xml:space="preserve"> de 5 digitos</w:t>
+              <w:t>Ira criar um número de aluno de acordo com as seguintes regras: Ano letivo corrente + número de 5 digitos</w:t>
             </w:r>
           </w:p>
         </w:tc>
@@ -6255,14 +7712,7 @@
               <w:rPr>
                 <w:rFonts w:cstheme="minorHAnsi"/>
               </w:rPr>
-              <w:t xml:space="preserve">@schoolSupp CHAR @familySupp CHAR </w:t>
-            </w:r>
-            <w:r>
-              <w:rPr>
-                <w:rFonts w:cstheme="minorHAnsi"/>
-              </w:rPr>
-              <w:lastRenderedPageBreak/>
-              <w:t>@romanticRel CHAR @familyRel TINYINT</w:t>
+              <w:t>@schoolSupp CHAR @familySupp CHAR @romanticRel CHAR @familyRel TINYINT</w:t>
             </w:r>
           </w:p>
         </w:tc>
@@ -6294,7 +7744,6 @@
               <w:rPr>
                 <w:rFonts w:cstheme="minorHAnsi"/>
               </w:rPr>
-              <w:lastRenderedPageBreak/>
               <w:t>Devolve o ID corresponde aos dados de relações fornecidos.</w:t>
             </w:r>
           </w:p>
@@ -6660,31 +8109,7 @@
               <w:rPr>
                 <w:rFonts w:cstheme="minorHAnsi"/>
               </w:rPr>
-              <w:t>Devolve o ID corresponde ao</w:t>
-            </w:r>
-            <w:r>
-              <w:rPr>
-                <w:rFonts w:cstheme="minorHAnsi"/>
-              </w:rPr>
-              <w:t xml:space="preserve"> trabalho da mãe</w:t>
-            </w:r>
-            <w:r>
-              <w:rPr>
-                <w:rFonts w:cstheme="minorHAnsi"/>
-              </w:rPr>
-              <w:t xml:space="preserve"> fornecid</w:t>
-            </w:r>
-            <w:r>
-              <w:rPr>
-                <w:rFonts w:cstheme="minorHAnsi"/>
-              </w:rPr>
-              <w:t>o</w:t>
-            </w:r>
-            <w:r>
-              <w:rPr>
-                <w:rFonts w:cstheme="minorHAnsi"/>
-              </w:rPr>
-              <w:t>.</w:t>
+              <w:t>Devolve o ID corresponde ao trabalho da mãe fornecido.</w:t>
             </w:r>
           </w:p>
         </w:tc>
@@ -6803,19 +8228,7 @@
               <w:rPr>
                 <w:rFonts w:cstheme="minorHAnsi"/>
               </w:rPr>
-              <w:t>Devolve o ID corresponde ao trabalho d</w:t>
-            </w:r>
-            <w:r>
-              <w:rPr>
-                <w:rFonts w:cstheme="minorHAnsi"/>
-              </w:rPr>
-              <w:t xml:space="preserve">o pai </w:t>
-            </w:r>
-            <w:r>
-              <w:rPr>
-                <w:rFonts w:cstheme="minorHAnsi"/>
-              </w:rPr>
-              <w:t>fornecido.</w:t>
+              <w:t>Devolve o ID corresponde ao trabalho do pai fornecido.</w:t>
             </w:r>
           </w:p>
         </w:tc>
@@ -6934,19 +8347,7 @@
               <w:rPr>
                 <w:rFonts w:cstheme="minorHAnsi"/>
               </w:rPr>
-              <w:t xml:space="preserve">Devolve o ID corresponde ao </w:t>
-            </w:r>
-            <w:r>
-              <w:rPr>
-                <w:rFonts w:cstheme="minorHAnsi"/>
-              </w:rPr>
-              <w:t xml:space="preserve">tamanho da família </w:t>
-            </w:r>
-            <w:r>
-              <w:rPr>
-                <w:rFonts w:cstheme="minorHAnsi"/>
-              </w:rPr>
-              <w:t>fornecido.</w:t>
+              <w:t>Devolve o ID corresponde ao tamanho da família fornecido.</w:t>
             </w:r>
           </w:p>
         </w:tc>
@@ -7065,19 +8466,7 @@
               <w:rPr>
                 <w:rFonts w:cstheme="minorHAnsi"/>
               </w:rPr>
-              <w:t xml:space="preserve">Devolve o ID corresponde ao </w:t>
-            </w:r>
-            <w:r>
-              <w:rPr>
-                <w:rFonts w:cstheme="minorHAnsi"/>
-              </w:rPr>
-              <w:t xml:space="preserve">nome da escola </w:t>
-            </w:r>
-            <w:r>
-              <w:rPr>
-                <w:rFonts w:cstheme="minorHAnsi"/>
-              </w:rPr>
-              <w:t>fornecido.</w:t>
+              <w:t>Devolve o ID corresponde ao nome da escola fornecido.</w:t>
             </w:r>
           </w:p>
         </w:tc>
@@ -7196,19 +8585,7 @@
               <w:rPr>
                 <w:rFonts w:cstheme="minorHAnsi"/>
               </w:rPr>
-              <w:t xml:space="preserve">Devolve o ID corresponde ao nome da </w:t>
-            </w:r>
-            <w:r>
-              <w:rPr>
-                <w:rFonts w:cstheme="minorHAnsi"/>
-              </w:rPr>
-              <w:t>disciplina</w:t>
-            </w:r>
-            <w:r>
-              <w:rPr>
-                <w:rFonts w:cstheme="minorHAnsi"/>
-              </w:rPr>
-              <w:t xml:space="preserve"> fornecido.</w:t>
+              <w:t>Devolve o ID corresponde ao nome da disciplina fornecido.</w:t>
             </w:r>
           </w:p>
         </w:tc>
@@ -7245,6 +8622,7 @@
               <w:rPr>
                 <w:rFonts w:cstheme="minorHAnsi"/>
               </w:rPr>
+              <w:lastRenderedPageBreak/>
               <w:t>fnBuscarAnoAberto</w:t>
             </w:r>
           </w:p>
@@ -7719,7 +9097,6 @@
               <w:rPr>
                 <w:rFonts w:cstheme="minorHAnsi"/>
               </w:rPr>
-              <w:lastRenderedPageBreak/>
               <w:t>fnCalcularPercentagemNotaMaiorQue15</w:t>
             </w:r>
           </w:p>
@@ -8525,7 +9902,14 @@
               <w:rPr>
                 <w:rFonts w:cstheme="minorHAnsi"/>
               </w:rPr>
-              <w:t>@email VARCHAR(50), @password VARCHAR(20), @newPassword VARCHAR(128), @newPassword2 VARCHAR(128)</w:t>
+              <w:t xml:space="preserve">@email VARCHAR(50), @password VARCHAR(20), </w:t>
+            </w:r>
+            <w:r>
+              <w:rPr>
+                <w:rFonts w:cstheme="minorHAnsi"/>
+              </w:rPr>
+              <w:lastRenderedPageBreak/>
+              <w:t>@newPassword VARCHAR(128), @newPassword2 VARCHAR(128)</w:t>
             </w:r>
           </w:p>
         </w:tc>
@@ -8557,6 +9941,7 @@
               <w:rPr>
                 <w:rFonts w:cstheme="minorHAnsi"/>
               </w:rPr>
+              <w:lastRenderedPageBreak/>
               <w:t>Permite fazer a mudança da password do utilizador</w:t>
             </w:r>
           </w:p>
@@ -8831,7 +10216,6 @@
               <w:rPr>
                 <w:rFonts w:cstheme="minorHAnsi"/>
               </w:rPr>
-              <w:lastRenderedPageBreak/>
               <w:t>spLancarNotas</w:t>
             </w:r>
           </w:p>
@@ -9649,6 +11033,7 @@
               <w:rPr>
                 <w:rFonts w:cstheme="minorHAnsi"/>
               </w:rPr>
+              <w:lastRenderedPageBreak/>
               <w:t>spMassCreateStudents</w:t>
             </w:r>
           </w:p>
@@ -10044,7 +11429,6 @@
               <w:rPr>
                 <w:color w:val="FFFFFF"/>
               </w:rPr>
-              <w:lastRenderedPageBreak/>
               <w:t>Nome</w:t>
             </w:r>
           </w:p>
@@ -10721,6 +12105,7 @@
           <w:sz w:val="24"/>
           <w:szCs w:val="24"/>
         </w:rPr>
+        <w:lastRenderedPageBreak/>
         <w:t>A última consulta a ser criada mostra a media de notas por período, estas sendo agrupadas por escola e por ano letivo.</w:t>
       </w:r>
     </w:p>
@@ -10976,7 +12361,6 @@
               <w:rPr>
                 <w:color w:val="FFFFFF"/>
               </w:rPr>
-              <w:lastRenderedPageBreak/>
               <w:t>Designação</w:t>
             </w:r>
           </w:p>
@@ -11425,6 +12809,7 @@
         <w:ind w:left="993" w:hanging="633"/>
       </w:pPr>
       <w:r>
+        <w:lastRenderedPageBreak/>
         <w:t>Níveis de acesso à informação</w:t>
       </w:r>
     </w:p>
@@ -11562,7 +12947,6 @@
         <w:ind w:left="993" w:hanging="633"/>
       </w:pPr>
       <w:r>
-        <w:lastRenderedPageBreak/>
         <w:t>Descrição da Demonstração</w:t>
       </w:r>
     </w:p>
@@ -12355,6 +13739,7 @@
                 <w:sz w:val="24"/>
                 <w:szCs w:val="24"/>
               </w:rPr>
+              <w:lastRenderedPageBreak/>
               <w:t>RF11</w:t>
             </w:r>
           </w:p>

</xml_diff>

<commit_message>
indices quase acabados no relatorio
</commit_message>
<xml_diff>
--- a/Relatorio/RelatórioFase2.docx
+++ b/Relatorio/RelatórioFase2.docx
@@ -1514,49 +1514,148 @@
     </w:p>
     <w:p>
       <w:pPr>
-        <w:ind w:left="360"/>
+        <w:pStyle w:val="Default"/>
         <w:rPr>
-          <w:i/>
-          <w:color w:val="A6A6A6" w:themeColor="background1" w:themeShade="A6"/>
+          <w:sz w:val="23"/>
+          <w:szCs w:val="23"/>
         </w:rPr>
       </w:pPr>
       <w:r>
         <w:rPr>
-          <w:i/>
-          <w:color w:val="A6A6A6" w:themeColor="background1" w:themeShade="A6"/>
+          <w:sz w:val="23"/>
+          <w:szCs w:val="23"/>
         </w:rPr>
-        <w:t>Descrição das alterações e/ou melhorias que foram realizadas sobre o projeto apresentado na fase1.</w:t>
+        <w:t xml:space="preserve">Nesta 2ª fase do projeto foram melhoradas </w:t>
       </w:r>
       <w:r>
         <w:rPr>
-          <w:i/>
-          <w:color w:val="A6A6A6" w:themeColor="background1" w:themeShade="A6"/>
+          <w:sz w:val="23"/>
+          <w:szCs w:val="23"/>
         </w:rPr>
-        <w:t xml:space="preserve"> </w:t>
+        <w:t>quase todas</w:t>
       </w:r>
       <w:r>
         <w:rPr>
-          <w:i/>
-          <w:color w:val="A6A6A6" w:themeColor="background1" w:themeShade="A6"/>
+          <w:sz w:val="23"/>
+          <w:szCs w:val="23"/>
         </w:rPr>
-        <w:t>I</w:t>
+        <w:t xml:space="preserve"> as partes apresentadas na 1ª fase, em maior detalhe as alterações foram: </w:t>
+      </w:r>
+    </w:p>
+    <w:p>
+      <w:pPr>
+        <w:pStyle w:val="Default"/>
+        <w:numPr>
+          <w:ilvl w:val="0"/>
+          <w:numId w:val="23"/>
+        </w:numPr>
+        <w:rPr>
+          <w:sz w:val="23"/>
+          <w:szCs w:val="23"/>
+        </w:rPr>
+      </w:pPr>
+      <w:r>
+        <w:rPr>
+          <w:sz w:val="23"/>
+          <w:szCs w:val="23"/>
+        </w:rPr>
+        <w:t xml:space="preserve">Foi criada a entidade escola que se relaciona com o aluno na forma de </w:t>
       </w:r>
       <w:r>
         <w:rPr>
-          <w:i/>
-          <w:color w:val="A6A6A6" w:themeColor="background1" w:themeShade="A6"/>
+          <w:sz w:val="23"/>
+          <w:szCs w:val="23"/>
         </w:rPr>
-        <w:t>ncluir uma descrição sucinta (e.g., lista de tópicos) que permita inferir em concreto qual a alteração/melhoria implementada.</w:t>
+        <w:t>matrícula</w:t>
+      </w:r>
+      <w:r>
+        <w:rPr>
+          <w:sz w:val="23"/>
+          <w:szCs w:val="23"/>
+        </w:rPr>
+        <w:t>, pois certos atributos que estavam previamente no aluno não faziam sentido.</w:t>
       </w:r>
     </w:p>
     <w:p>
       <w:pPr>
-        <w:ind w:left="360"/>
+        <w:pStyle w:val="Default"/>
+        <w:numPr>
+          <w:ilvl w:val="0"/>
+          <w:numId w:val="23"/>
+        </w:numPr>
         <w:rPr>
-          <w:i/>
-          <w:color w:val="A6A6A6" w:themeColor="background1" w:themeShade="A6"/>
+          <w:sz w:val="23"/>
+          <w:szCs w:val="23"/>
         </w:rPr>
       </w:pPr>
+      <w:r>
+        <w:rPr>
+          <w:sz w:val="23"/>
+          <w:szCs w:val="23"/>
+        </w:rPr>
+        <w:t xml:space="preserve">Criadas as entidades FamilySize, FatherJob e MotherJob </w:t>
+      </w:r>
+      <w:r>
+        <w:rPr>
+          <w:sz w:val="23"/>
+          <w:szCs w:val="23"/>
+        </w:rPr>
+        <w:t xml:space="preserve">pois fica mais fácil verificar se os dados inseridos </w:t>
+      </w:r>
+      <w:r>
+        <w:rPr>
+          <w:sz w:val="23"/>
+          <w:szCs w:val="23"/>
+        </w:rPr>
+        <w:t>estão corretos.</w:t>
+      </w:r>
+    </w:p>
+    <w:p>
+      <w:pPr>
+        <w:pStyle w:val="Default"/>
+        <w:numPr>
+          <w:ilvl w:val="0"/>
+          <w:numId w:val="23"/>
+        </w:numPr>
+        <w:rPr>
+          <w:sz w:val="23"/>
+          <w:szCs w:val="23"/>
+        </w:rPr>
+      </w:pPr>
+      <w:r>
+        <w:rPr>
+          <w:sz w:val="23"/>
+          <w:szCs w:val="23"/>
+        </w:rPr>
+        <w:t>Implementação do sistema multi-idioma</w:t>
+      </w:r>
+      <w:r>
+        <w:rPr>
+          <w:sz w:val="23"/>
+          <w:szCs w:val="23"/>
+        </w:rPr>
+        <w:t xml:space="preserve"> não implementado na fase anterior.</w:t>
+      </w:r>
+    </w:p>
+    <w:p>
+      <w:pPr>
+        <w:pStyle w:val="Default"/>
+        <w:numPr>
+          <w:ilvl w:val="0"/>
+          <w:numId w:val="23"/>
+        </w:numPr>
+        <w:rPr>
+          <w:sz w:val="23"/>
+          <w:szCs w:val="23"/>
+        </w:rPr>
+      </w:pPr>
+      <w:r>
+        <w:rPr>
+          <w:sz w:val="23"/>
+          <w:szCs w:val="23"/>
+        </w:rPr>
+        <w:t>Implementado as procedures para abrir e fechar o ano letivo.</w:t>
+      </w:r>
     </w:p>
     <w:p>
       <w:pPr>
@@ -2622,80 +2721,20 @@
               <w:rPr>
                 <w:rFonts w:cstheme="minorHAnsi"/>
               </w:rPr>
-              <w:t xml:space="preserve">Idealmente com os dados de teste teríamos 43947 </w:t>
-            </w:r>
-            <w:r>
-              <w:rPr>
-                <w:rFonts w:cstheme="minorHAnsi"/>
-              </w:rPr>
-              <w:t>familias</w:t>
-            </w:r>
-            <w:r>
-              <w:rPr>
-                <w:rFonts w:cstheme="minorHAnsi"/>
-              </w:rPr>
-              <w:t>.</w:t>
-            </w:r>
-          </w:p>
-          <w:p>
-            <w:pPr>
-              <w:rPr>
-                <w:rFonts w:cstheme="minorHAnsi"/>
-              </w:rPr>
-            </w:pPr>
-            <w:r>
-              <w:rPr>
-                <w:rFonts w:cstheme="minorHAnsi"/>
-              </w:rPr>
-              <w:t xml:space="preserve">43947 * </w:t>
-            </w:r>
-            <w:r>
-              <w:rPr>
-                <w:rFonts w:cstheme="minorHAnsi"/>
-              </w:rPr>
-              <w:t>59</w:t>
-            </w:r>
-            <w:r>
-              <w:rPr>
-                <w:rFonts w:cstheme="minorHAnsi"/>
-              </w:rPr>
-              <w:t xml:space="preserve"> = </w:t>
-            </w:r>
-            <w:r>
-              <w:rPr>
-                <w:rFonts w:cstheme="minorHAnsi"/>
-              </w:rPr>
-              <w:t>2</w:t>
-            </w:r>
-            <w:r>
-              <w:rPr>
-                <w:rFonts w:cstheme="minorHAnsi"/>
-              </w:rPr>
-              <w:t xml:space="preserve"> </w:t>
-            </w:r>
-            <w:r>
-              <w:rPr>
-                <w:rFonts w:cstheme="minorHAnsi"/>
-              </w:rPr>
-              <w:t>592</w:t>
-            </w:r>
-            <w:r>
-              <w:rPr>
-                <w:rFonts w:cstheme="minorHAnsi"/>
-              </w:rPr>
-              <w:t xml:space="preserve"> </w:t>
-            </w:r>
-            <w:r>
-              <w:rPr>
-                <w:rFonts w:cstheme="minorHAnsi"/>
-              </w:rPr>
-              <w:t>873</w:t>
-            </w:r>
-            <w:r>
-              <w:rPr>
-                <w:rFonts w:cstheme="minorHAnsi"/>
-              </w:rPr>
-              <w:t xml:space="preserve"> bytes</w:t>
+              <w:t>Idealmente com os dados de teste teríamos 43947 familias.</w:t>
+            </w:r>
+          </w:p>
+          <w:p>
+            <w:pPr>
+              <w:rPr>
+                <w:rFonts w:cstheme="minorHAnsi"/>
+              </w:rPr>
+            </w:pPr>
+            <w:r>
+              <w:rPr>
+                <w:rFonts w:cstheme="minorHAnsi"/>
+              </w:rPr>
+              <w:t>43947 * 59 = 2 592 873 bytes</w:t>
             </w:r>
           </w:p>
         </w:tc>
@@ -2792,25 +2831,7 @@
               <w:rPr>
                 <w:rFonts w:cstheme="minorHAnsi"/>
               </w:rPr>
-              <w:t xml:space="preserve">Idealmente com os dados de teste </w:t>
-            </w:r>
-            <w:r>
-              <w:rPr>
-                <w:rFonts w:cstheme="minorHAnsi"/>
-              </w:rPr>
-              <w:t xml:space="preserve">e de import </w:t>
-            </w:r>
-            <w:r>
-              <w:rPr>
-                <w:rFonts w:cstheme="minorHAnsi"/>
-              </w:rPr>
-              <w:t xml:space="preserve">teríamos </w:t>
-            </w:r>
-            <w:r>
-              <w:rPr>
-                <w:rFonts w:cstheme="minorHAnsi"/>
-              </w:rPr>
-              <w:t>87894 registos(43947 alunos e 43947 encarregados).</w:t>
+              <w:t>Idealmente com os dados de teste e de import teríamos 87894 registos(43947 alunos e 43947 encarregados).</w:t>
             </w:r>
           </w:p>
           <w:p>
@@ -3772,25 +3793,7 @@
               <w:rPr>
                 <w:rFonts w:cstheme="minorHAnsi"/>
               </w:rPr>
-              <w:t xml:space="preserve">Idealmente com os dados de teste e de import teríamos </w:t>
-            </w:r>
-            <w:r>
-              <w:rPr>
-                <w:rFonts w:cstheme="minorHAnsi"/>
-              </w:rPr>
-              <w:t>43947</w:t>
-            </w:r>
-            <w:r>
-              <w:rPr>
-                <w:rFonts w:cstheme="minorHAnsi"/>
-              </w:rPr>
-              <w:t xml:space="preserve"> registos</w:t>
-            </w:r>
-            <w:r>
-              <w:rPr>
-                <w:rFonts w:cstheme="minorHAnsi"/>
-              </w:rPr>
-              <w:t>.</w:t>
+              <w:t>Idealmente com os dados de teste e de import teríamos 43947 registos.</w:t>
             </w:r>
           </w:p>
           <w:p>
@@ -3913,19 +3916,7 @@
               <w:rPr>
                 <w:rFonts w:cstheme="minorHAnsi"/>
               </w:rPr>
-              <w:t xml:space="preserve">Idealmente com os dados de teste e de import teríamos </w:t>
-            </w:r>
-            <w:r>
-              <w:rPr>
-                <w:rFonts w:cstheme="minorHAnsi"/>
-              </w:rPr>
-              <w:t>87894</w:t>
-            </w:r>
-            <w:r>
-              <w:rPr>
-                <w:rFonts w:cstheme="minorHAnsi"/>
-              </w:rPr>
-              <w:t xml:space="preserve"> registos.</w:t>
+              <w:t>Idealmente com os dados de teste e de import teríamos 87894 registos.</w:t>
             </w:r>
           </w:p>
           <w:p>
@@ -4147,62 +4138,20 @@
               <w:rPr>
                 <w:rFonts w:cstheme="minorHAnsi"/>
               </w:rPr>
-              <w:t xml:space="preserve">Teremos cerca de </w:t>
-            </w:r>
-            <w:r>
-              <w:rPr>
-                <w:rFonts w:cstheme="minorHAnsi"/>
-              </w:rPr>
-              <w:t>5</w:t>
-            </w:r>
-            <w:r>
-              <w:rPr>
-                <w:rFonts w:cstheme="minorHAnsi"/>
-              </w:rPr>
-              <w:t>0 registos por estimativa.</w:t>
-            </w:r>
-          </w:p>
-          <w:p>
-            <w:pPr>
-              <w:rPr>
-                <w:rFonts w:cstheme="minorHAnsi"/>
-              </w:rPr>
-            </w:pPr>
-            <w:r>
-              <w:rPr>
-                <w:rFonts w:cstheme="minorHAnsi"/>
-              </w:rPr>
-              <w:t>50</w:t>
-            </w:r>
-            <w:r>
-              <w:rPr>
-                <w:rFonts w:cstheme="minorHAnsi"/>
-              </w:rPr>
-              <w:t xml:space="preserve"> * </w:t>
-            </w:r>
-            <w:r>
-              <w:rPr>
-                <w:rFonts w:cstheme="minorHAnsi"/>
-              </w:rPr>
-              <w:t>84</w:t>
-            </w:r>
-            <w:r>
-              <w:rPr>
-                <w:rFonts w:cstheme="minorHAnsi"/>
-              </w:rPr>
-              <w:t xml:space="preserve"> = </w:t>
-            </w:r>
-            <w:r>
-              <w:rPr>
-                <w:rFonts w:cstheme="minorHAnsi"/>
-              </w:rPr>
-              <w:t>4200</w:t>
-            </w:r>
-            <w:r>
-              <w:rPr>
-                <w:rFonts w:cstheme="minorHAnsi"/>
-              </w:rPr>
-              <w:t xml:space="preserve"> bytes</w:t>
+              <w:t>Teremos cerca de 50 registos por estimativa.</w:t>
+            </w:r>
+          </w:p>
+          <w:p>
+            <w:pPr>
+              <w:rPr>
+                <w:rFonts w:cstheme="minorHAnsi"/>
+              </w:rPr>
+            </w:pPr>
+            <w:r>
+              <w:rPr>
+                <w:rFonts w:cstheme="minorHAnsi"/>
+              </w:rPr>
+              <w:t>50 * 84 = 4200 bytes</w:t>
             </w:r>
           </w:p>
         </w:tc>
@@ -4552,13 +4501,7 @@
               <w:rPr>
                 <w:rFonts w:cstheme="minorHAnsi"/>
               </w:rPr>
-              <w:t>527364</w:t>
-            </w:r>
-            <w:r>
-              <w:rPr>
-                <w:rFonts w:cstheme="minorHAnsi"/>
-              </w:rPr>
-              <w:t xml:space="preserve"> * 22 =</w:t>
+              <w:t>527364 * 22 =</w:t>
             </w:r>
             <w:r>
               <w:rPr>
@@ -5073,19 +5016,7 @@
               <w:rPr>
                 <w:rFonts w:cstheme="minorHAnsi"/>
               </w:rPr>
-              <w:t xml:space="preserve">Teremos por estimativa, cerca de 50 trabalhos e 2 </w:t>
-            </w:r>
-            <w:r>
-              <w:rPr>
-                <w:rFonts w:cstheme="minorHAnsi"/>
-              </w:rPr>
-              <w:t>línguas</w:t>
-            </w:r>
-            <w:r>
-              <w:rPr>
-                <w:rFonts w:cstheme="minorHAnsi"/>
-              </w:rPr>
-              <w:t>, logo 100 registos.</w:t>
+              <w:t>Teremos por estimativa, cerca de 50 trabalhos e 2 línguas, logo 100 registos.</w:t>
             </w:r>
           </w:p>
           <w:p>
@@ -9636,7 +9567,7 @@
       </w:tr>
       <w:tr>
         <w:trPr>
-          <w:trHeight w:val="450"/>
+          <w:trHeight w:val="807"/>
         </w:trPr>
         <w:tc>
           <w:tcPr>
@@ -9844,7 +9775,7 @@
       </w:tr>
       <w:tr>
         <w:trPr>
-          <w:trHeight w:val="450"/>
+          <w:trHeight w:val="1564"/>
         </w:trPr>
         <w:tc>
           <w:tcPr>
@@ -9875,6 +9806,7 @@
               <w:rPr>
                 <w:rFonts w:cstheme="minorHAnsi"/>
               </w:rPr>
+              <w:lastRenderedPageBreak/>
               <w:t>spMudarPassword</w:t>
             </w:r>
           </w:p>
@@ -9902,14 +9834,7 @@
               <w:rPr>
                 <w:rFonts w:cstheme="minorHAnsi"/>
               </w:rPr>
-              <w:t xml:space="preserve">@email VARCHAR(50), @password VARCHAR(20), </w:t>
-            </w:r>
-            <w:r>
-              <w:rPr>
-                <w:rFonts w:cstheme="minorHAnsi"/>
-              </w:rPr>
-              <w:lastRenderedPageBreak/>
-              <w:t>@newPassword VARCHAR(128), @newPassword2 VARCHAR(128)</w:t>
+              <w:t>@email VARCHAR(50), @password VARCHAR(20), @newPassword VARCHAR(128), @newPassword2 VARCHAR(128)</w:t>
             </w:r>
           </w:p>
         </w:tc>
@@ -9941,7 +9866,6 @@
               <w:rPr>
                 <w:rFonts w:cstheme="minorHAnsi"/>
               </w:rPr>
-              <w:lastRenderedPageBreak/>
               <w:t>Permite fazer a mudança da password do utilizador</w:t>
             </w:r>
           </w:p>
@@ -12241,6 +12165,9 @@
         </w:tc>
       </w:tr>
       <w:tr>
+        <w:trPr>
+          <w:trHeight w:val="623"/>
+        </w:trPr>
         <w:tc>
           <w:tcPr>
             <w:tcW w:w="3685" w:type="dxa"/>
@@ -12265,6 +12192,12 @@
                 <w:rFonts w:cstheme="minorHAnsi"/>
               </w:rPr>
             </w:pPr>
+            <w:r>
+              <w:rPr>
+                <w:rFonts w:cstheme="minorHAnsi"/>
+              </w:rPr>
+              <w:t>view_taxaCrescimento</w:t>
+            </w:r>
           </w:p>
         </w:tc>
         <w:tc>
@@ -12291,6 +12224,158 @@
                 <w:rFonts w:cstheme="minorHAnsi"/>
               </w:rPr>
             </w:pPr>
+            <w:r>
+              <w:rPr>
+                <w:rFonts w:cstheme="minorHAnsi"/>
+              </w:rPr>
+              <w:t>Mostra a taxa de crescimento de cada ano, face ao ano anterior, em função do número de alunos.</w:t>
+            </w:r>
+          </w:p>
+        </w:tc>
+      </w:tr>
+      <w:tr>
+        <w:trPr>
+          <w:trHeight w:val="623"/>
+        </w:trPr>
+        <w:tc>
+          <w:tcPr>
+            <w:tcW w:w="3685" w:type="dxa"/>
+            <w:tcBorders>
+              <w:top w:val="single" w:sz="8" w:space="0" w:color="4F81BD"/>
+              <w:left w:val="single" w:sz="8" w:space="0" w:color="4F81BD"/>
+              <w:bottom w:val="single" w:sz="8" w:space="0" w:color="4F81BD"/>
+              <w:right w:val="single" w:sz="8" w:space="0" w:color="4F81BD"/>
+            </w:tcBorders>
+            <w:tcMar>
+              <w:top w:w="100" w:type="dxa"/>
+              <w:left w:w="115" w:type="dxa"/>
+              <w:bottom w:w="100" w:type="dxa"/>
+              <w:right w:w="115" w:type="dxa"/>
+            </w:tcMar>
+            <w:vAlign w:val="center"/>
+          </w:tcPr>
+          <w:p>
+            <w:pPr>
+              <w:rPr>
+                <w:rFonts w:cstheme="minorHAnsi"/>
+              </w:rPr>
+            </w:pPr>
+            <w:r>
+              <w:rPr>
+                <w:rFonts w:cstheme="minorHAnsi"/>
+              </w:rPr>
+              <w:t>view_</w:t>
+            </w:r>
+            <w:r>
+              <w:rPr>
+                <w:rFonts w:cstheme="minorHAnsi"/>
+              </w:rPr>
+              <w:t>AlunosNotaMaiorQue15</w:t>
+            </w:r>
+          </w:p>
+        </w:tc>
+        <w:tc>
+          <w:tcPr>
+            <w:tcW w:w="7370" w:type="dxa"/>
+            <w:tcBorders>
+              <w:top w:val="single" w:sz="8" w:space="0" w:color="4F81BD"/>
+              <w:left w:val="single" w:sz="8" w:space="0" w:color="4F81BD"/>
+              <w:bottom w:val="single" w:sz="8" w:space="0" w:color="4F81BD"/>
+              <w:right w:val="single" w:sz="8" w:space="0" w:color="4F81BD"/>
+            </w:tcBorders>
+            <w:tcMar>
+              <w:top w:w="100" w:type="dxa"/>
+              <w:left w:w="108" w:type="dxa"/>
+              <w:bottom w:w="100" w:type="dxa"/>
+              <w:right w:w="108" w:type="dxa"/>
+            </w:tcMar>
+            <w:vAlign w:val="center"/>
+          </w:tcPr>
+          <w:p>
+            <w:pPr>
+              <w:rPr>
+                <w:rFonts w:cstheme="minorHAnsi"/>
+              </w:rPr>
+            </w:pPr>
+            <w:r>
+              <w:rPr>
+                <w:rFonts w:cstheme="minorHAnsi"/>
+              </w:rPr>
+              <w:t>Mostra a percentagem de alunos com media maior ou igual a 15 em cada ano letivo.</w:t>
+            </w:r>
+          </w:p>
+        </w:tc>
+      </w:tr>
+      <w:tr>
+        <w:trPr>
+          <w:trHeight w:val="623"/>
+        </w:trPr>
+        <w:tc>
+          <w:tcPr>
+            <w:tcW w:w="3685" w:type="dxa"/>
+            <w:tcBorders>
+              <w:top w:val="single" w:sz="8" w:space="0" w:color="4F81BD"/>
+              <w:left w:val="single" w:sz="8" w:space="0" w:color="4F81BD"/>
+              <w:bottom w:val="single" w:sz="8" w:space="0" w:color="4F81BD"/>
+              <w:right w:val="single" w:sz="8" w:space="0" w:color="4F81BD"/>
+            </w:tcBorders>
+            <w:tcMar>
+              <w:top w:w="100" w:type="dxa"/>
+              <w:left w:w="115" w:type="dxa"/>
+              <w:bottom w:w="100" w:type="dxa"/>
+              <w:right w:w="115" w:type="dxa"/>
+            </w:tcMar>
+            <w:vAlign w:val="center"/>
+          </w:tcPr>
+          <w:p>
+            <w:pPr>
+              <w:rPr>
+                <w:rFonts w:cstheme="minorHAnsi"/>
+              </w:rPr>
+            </w:pPr>
+            <w:r>
+              <w:rPr>
+                <w:rFonts w:cstheme="minorHAnsi"/>
+              </w:rPr>
+              <w:t>view_</w:t>
+            </w:r>
+            <w:r>
+              <w:rPr>
+                <w:rFonts w:cstheme="minorHAnsi"/>
+              </w:rPr>
+              <w:t>EscolaMelhorMediaAnual</w:t>
+            </w:r>
+          </w:p>
+        </w:tc>
+        <w:tc>
+          <w:tcPr>
+            <w:tcW w:w="7370" w:type="dxa"/>
+            <w:tcBorders>
+              <w:top w:val="single" w:sz="8" w:space="0" w:color="4F81BD"/>
+              <w:left w:val="single" w:sz="8" w:space="0" w:color="4F81BD"/>
+              <w:bottom w:val="single" w:sz="8" w:space="0" w:color="4F81BD"/>
+              <w:right w:val="single" w:sz="8" w:space="0" w:color="4F81BD"/>
+            </w:tcBorders>
+            <w:tcMar>
+              <w:top w:w="100" w:type="dxa"/>
+              <w:left w:w="108" w:type="dxa"/>
+              <w:bottom w:w="100" w:type="dxa"/>
+              <w:right w:w="108" w:type="dxa"/>
+            </w:tcMar>
+            <w:vAlign w:val="center"/>
+          </w:tcPr>
+          <w:p>
+            <w:pPr>
+              <w:rPr>
+                <w:rFonts w:cstheme="minorHAnsi"/>
+              </w:rPr>
+            </w:pPr>
+            <w:r>
+              <w:rPr>
+                <w:rFonts w:cstheme="minorHAnsi"/>
+              </w:rPr>
+              <w:t>Mostra a escola com a melhor media final para cada ano letivo.</w:t>
+            </w:r>
           </w:p>
         </w:tc>
       </w:tr>
@@ -12413,7 +12498,7 @@
       </w:tr>
       <w:tr>
         <w:trPr>
-          <w:trHeight w:val="450"/>
+          <w:trHeight w:val="459"/>
         </w:trPr>
         <w:tc>
           <w:tcPr>
@@ -12427,17 +12512,10 @@
           </w:tcPr>
           <w:p>
             <w:pPr>
-              <w:rPr>
-                <w:i/>
-                <w:color w:val="A6A6A6" w:themeColor="background1" w:themeShade="A6"/>
-              </w:rPr>
-            </w:pPr>
-            <w:r>
-              <w:rPr>
-                <w:i/>
-                <w:color w:val="A6A6A6" w:themeColor="background1" w:themeShade="A6"/>
-              </w:rPr>
-              <w:t>Nome do índice</w:t>
+              <w:jc w:val="center"/>
+            </w:pPr>
+            <w:r>
+              <w:t>indexCrescimento</w:t>
             </w:r>
           </w:p>
         </w:tc>
@@ -12447,17 +12525,10 @@
           </w:tcPr>
           <w:p>
             <w:pPr>
-              <w:rPr>
-                <w:i/>
-                <w:color w:val="A6A6A6" w:themeColor="background1" w:themeShade="A6"/>
-              </w:rPr>
-            </w:pPr>
-            <w:r>
-              <w:rPr>
-                <w:i/>
-                <w:color w:val="A6A6A6" w:themeColor="background1" w:themeShade="A6"/>
-              </w:rPr>
-              <w:t>Tabela indexada</w:t>
+              <w:jc w:val="center"/>
+            </w:pPr>
+            <w:r>
+              <w:t>ClosedInscritos</w:t>
             </w:r>
           </w:p>
         </w:tc>
@@ -12466,32 +12537,135 @@
             <w:tcW w:w="6237" w:type="dxa"/>
             <w:tcMar>
               <w:top w:w="100" w:type="dxa"/>
-              <w:left w:w="108" w:type="dxa"/>
-              <w:bottom w:w="100" w:type="dxa"/>
-              <w:right w:w="108" w:type="dxa"/>
-            </w:tcMar>
-            <w:vAlign w:val="center"/>
-          </w:tcPr>
-          <w:p>
-            <w:pPr>
-              <w:rPr>
-                <w:i/>
-                <w:color w:val="A6A6A6" w:themeColor="background1" w:themeShade="A6"/>
-              </w:rPr>
-            </w:pPr>
-            <w:r>
-              <w:rPr>
-                <w:i/>
-                <w:color w:val="A6A6A6" w:themeColor="background1" w:themeShade="A6"/>
-              </w:rPr>
-              <w:t>Consulta otimizada, justificando a</w:t>
-            </w:r>
-            <w:r>
-              <w:rPr>
-                <w:i/>
-                <w:color w:val="A6A6A6" w:themeColor="background1" w:themeShade="A6"/>
-              </w:rPr>
-              <w:t>s opções tomadas, e.g., colunas indexadas, colunas incluídas…</w:t>
+              <w:left w:w="115" w:type="dxa"/>
+              <w:bottom w:w="100" w:type="dxa"/>
+              <w:right w:w="115" w:type="dxa"/>
+            </w:tcMar>
+            <w:vAlign w:val="center"/>
+          </w:tcPr>
+          <w:p>
+            <w:r>
+              <w:t>Antes:</w:t>
+            </w:r>
+          </w:p>
+          <w:p>
+            <w:r>
+              <w:rPr>
+                <w:noProof/>
+              </w:rPr>
+              <w:drawing>
+                <wp:inline distT="0" distB="0" distL="0" distR="0" wp14:anchorId="1033498F" wp14:editId="1A999B43">
+                  <wp:extent cx="3810000" cy="1143000"/>
+                  <wp:effectExtent l="0" t="0" r="0" b="0"/>
+                  <wp:docPr id="1" name="Imagem 1"/>
+                  <wp:cNvGraphicFramePr>
+                    <a:graphicFrameLocks xmlns:a="http://schemas.openxmlformats.org/drawingml/2006/main" noChangeAspect="1"/>
+                  </wp:cNvGraphicFramePr>
+                  <a:graphic xmlns:a="http://schemas.openxmlformats.org/drawingml/2006/main">
+                    <a:graphicData uri="http://schemas.openxmlformats.org/drawingml/2006/picture">
+                      <pic:pic xmlns:pic="http://schemas.openxmlformats.org/drawingml/2006/picture">
+                        <pic:nvPicPr>
+                          <pic:cNvPr id="0" name="Picture 1"/>
+                          <pic:cNvPicPr>
+                            <a:picLocks noChangeAspect="1" noChangeArrowheads="1"/>
+                          </pic:cNvPicPr>
+                        </pic:nvPicPr>
+                        <pic:blipFill>
+                          <a:blip r:embed="rId11">
+                            <a:extLst>
+                              <a:ext uri="{28A0092B-C50C-407E-A947-70E740481C1C}">
+                                <a14:useLocalDpi xmlns:a14="http://schemas.microsoft.com/office/drawing/2010/main" val="0"/>
+                              </a:ext>
+                            </a:extLst>
+                          </a:blip>
+                          <a:srcRect/>
+                          <a:stretch>
+                            <a:fillRect/>
+                          </a:stretch>
+                        </pic:blipFill>
+                        <pic:spPr bwMode="auto">
+                          <a:xfrm>
+                            <a:off x="0" y="0"/>
+                            <a:ext cx="3810000" cy="1143000"/>
+                          </a:xfrm>
+                          <a:prstGeom prst="rect">
+                            <a:avLst/>
+                          </a:prstGeom>
+                          <a:noFill/>
+                          <a:ln>
+                            <a:noFill/>
+                          </a:ln>
+                        </pic:spPr>
+                      </pic:pic>
+                    </a:graphicData>
+                  </a:graphic>
+                </wp:inline>
+              </w:drawing>
+            </w:r>
+          </w:p>
+          <w:p>
+            <w:r>
+              <w:t>Depois:</w:t>
+            </w:r>
+          </w:p>
+          <w:p>
+            <w:r>
+              <w:rPr>
+                <w:noProof/>
+              </w:rPr>
+              <w:drawing>
+                <wp:inline distT="0" distB="0" distL="0" distR="0" wp14:anchorId="31170231" wp14:editId="3498F043">
+                  <wp:extent cx="3810000" cy="1076325"/>
+                  <wp:effectExtent l="0" t="0" r="0" b="9525"/>
+                  <wp:docPr id="3" name="Imagem 3"/>
+                  <wp:cNvGraphicFramePr>
+                    <a:graphicFrameLocks xmlns:a="http://schemas.openxmlformats.org/drawingml/2006/main" noChangeAspect="1"/>
+                  </wp:cNvGraphicFramePr>
+                  <a:graphic xmlns:a="http://schemas.openxmlformats.org/drawingml/2006/main">
+                    <a:graphicData uri="http://schemas.openxmlformats.org/drawingml/2006/picture">
+                      <pic:pic xmlns:pic="http://schemas.openxmlformats.org/drawingml/2006/picture">
+                        <pic:nvPicPr>
+                          <pic:cNvPr id="0" name="Picture 2"/>
+                          <pic:cNvPicPr>
+                            <a:picLocks noChangeAspect="1" noChangeArrowheads="1"/>
+                          </pic:cNvPicPr>
+                        </pic:nvPicPr>
+                        <pic:blipFill>
+                          <a:blip r:embed="rId12">
+                            <a:extLst>
+                              <a:ext uri="{28A0092B-C50C-407E-A947-70E740481C1C}">
+                                <a14:useLocalDpi xmlns:a14="http://schemas.microsoft.com/office/drawing/2010/main" val="0"/>
+                              </a:ext>
+                            </a:extLst>
+                          </a:blip>
+                          <a:srcRect/>
+                          <a:stretch>
+                            <a:fillRect/>
+                          </a:stretch>
+                        </pic:blipFill>
+                        <pic:spPr bwMode="auto">
+                          <a:xfrm>
+                            <a:off x="0" y="0"/>
+                            <a:ext cx="3810000" cy="1076325"/>
+                          </a:xfrm>
+                          <a:prstGeom prst="rect">
+                            <a:avLst/>
+                          </a:prstGeom>
+                          <a:noFill/>
+                          <a:ln>
+                            <a:noFill/>
+                          </a:ln>
+                        </pic:spPr>
+                      </pic:pic>
+                    </a:graphicData>
+                  </a:graphic>
+                </wp:inline>
+              </w:drawing>
+            </w:r>
+          </w:p>
+          <w:p>
+            <w:r>
+              <w:t>Colunas Indexadas: subjectID</w:t>
             </w:r>
           </w:p>
         </w:tc>
@@ -12514,6 +12688,10 @@
             <w:pPr>
               <w:jc w:val="center"/>
             </w:pPr>
+            <w:r>
+              <w:lastRenderedPageBreak/>
+              <w:t>indexNota15</w:t>
+            </w:r>
           </w:p>
         </w:tc>
         <w:tc>
@@ -12524,6 +12702,9 @@
             <w:pPr>
               <w:jc w:val="center"/>
             </w:pPr>
+            <w:r>
+              <w:t>ClosedGrade</w:t>
+            </w:r>
           </w:p>
         </w:tc>
         <w:tc>
@@ -12537,7 +12718,446 @@
             </w:tcMar>
             <w:vAlign w:val="center"/>
           </w:tcPr>
-          <w:p/>
+          <w:p>
+            <w:r>
+              <w:t>Antes:</w:t>
+            </w:r>
+          </w:p>
+          <w:p>
+            <w:r>
+              <w:rPr>
+                <w:noProof/>
+              </w:rPr>
+              <w:drawing>
+                <wp:inline distT="0" distB="0" distL="0" distR="0" wp14:anchorId="3B0C087B" wp14:editId="30C32C1D">
+                  <wp:extent cx="3810000" cy="1524000"/>
+                  <wp:effectExtent l="0" t="0" r="0" b="0"/>
+                  <wp:docPr id="10" name="Imagem 10"/>
+                  <wp:cNvGraphicFramePr>
+                    <a:graphicFrameLocks xmlns:a="http://schemas.openxmlformats.org/drawingml/2006/main" noChangeAspect="1"/>
+                  </wp:cNvGraphicFramePr>
+                  <a:graphic xmlns:a="http://schemas.openxmlformats.org/drawingml/2006/main">
+                    <a:graphicData uri="http://schemas.openxmlformats.org/drawingml/2006/picture">
+                      <pic:pic xmlns:pic="http://schemas.openxmlformats.org/drawingml/2006/picture">
+                        <pic:nvPicPr>
+                          <pic:cNvPr id="0" name="Picture 3"/>
+                          <pic:cNvPicPr>
+                            <a:picLocks noChangeAspect="1" noChangeArrowheads="1"/>
+                          </pic:cNvPicPr>
+                        </pic:nvPicPr>
+                        <pic:blipFill>
+                          <a:blip r:embed="rId13">
+                            <a:extLst>
+                              <a:ext uri="{28A0092B-C50C-407E-A947-70E740481C1C}">
+                                <a14:useLocalDpi xmlns:a14="http://schemas.microsoft.com/office/drawing/2010/main" val="0"/>
+                              </a:ext>
+                            </a:extLst>
+                          </a:blip>
+                          <a:srcRect/>
+                          <a:stretch>
+                            <a:fillRect/>
+                          </a:stretch>
+                        </pic:blipFill>
+                        <pic:spPr bwMode="auto">
+                          <a:xfrm>
+                            <a:off x="0" y="0"/>
+                            <a:ext cx="3810000" cy="1524000"/>
+                          </a:xfrm>
+                          <a:prstGeom prst="rect">
+                            <a:avLst/>
+                          </a:prstGeom>
+                          <a:noFill/>
+                          <a:ln>
+                            <a:noFill/>
+                          </a:ln>
+                        </pic:spPr>
+                      </pic:pic>
+                    </a:graphicData>
+                  </a:graphic>
+                </wp:inline>
+              </w:drawing>
+            </w:r>
+          </w:p>
+          <w:p>
+            <w:r>
+              <w:t>Depois:</w:t>
+            </w:r>
+          </w:p>
+          <w:p>
+            <w:r>
+              <w:rPr>
+                <w:noProof/>
+              </w:rPr>
+              <w:drawing>
+                <wp:inline distT="0" distB="0" distL="0" distR="0" wp14:anchorId="40A8CD16" wp14:editId="0BA54EC9">
+                  <wp:extent cx="3810000" cy="1057275"/>
+                  <wp:effectExtent l="0" t="0" r="0" b="9525"/>
+                  <wp:docPr id="11" name="Imagem 11"/>
+                  <wp:cNvGraphicFramePr>
+                    <a:graphicFrameLocks xmlns:a="http://schemas.openxmlformats.org/drawingml/2006/main" noChangeAspect="1"/>
+                  </wp:cNvGraphicFramePr>
+                  <a:graphic xmlns:a="http://schemas.openxmlformats.org/drawingml/2006/main">
+                    <a:graphicData uri="http://schemas.openxmlformats.org/drawingml/2006/picture">
+                      <pic:pic xmlns:pic="http://schemas.openxmlformats.org/drawingml/2006/picture">
+                        <pic:nvPicPr>
+                          <pic:cNvPr id="0" name="Picture 4"/>
+                          <pic:cNvPicPr>
+                            <a:picLocks noChangeAspect="1" noChangeArrowheads="1"/>
+                          </pic:cNvPicPr>
+                        </pic:nvPicPr>
+                        <pic:blipFill>
+                          <a:blip r:embed="rId14">
+                            <a:extLst>
+                              <a:ext uri="{28A0092B-C50C-407E-A947-70E740481C1C}">
+                                <a14:useLocalDpi xmlns:a14="http://schemas.microsoft.com/office/drawing/2010/main" val="0"/>
+                              </a:ext>
+                            </a:extLst>
+                          </a:blip>
+                          <a:srcRect/>
+                          <a:stretch>
+                            <a:fillRect/>
+                          </a:stretch>
+                        </pic:blipFill>
+                        <pic:spPr bwMode="auto">
+                          <a:xfrm>
+                            <a:off x="0" y="0"/>
+                            <a:ext cx="3810000" cy="1057275"/>
+                          </a:xfrm>
+                          <a:prstGeom prst="rect">
+                            <a:avLst/>
+                          </a:prstGeom>
+                          <a:noFill/>
+                          <a:ln>
+                            <a:noFill/>
+                          </a:ln>
+                        </pic:spPr>
+                      </pic:pic>
+                    </a:graphicData>
+                  </a:graphic>
+                </wp:inline>
+              </w:drawing>
+            </w:r>
+          </w:p>
+          <w:p>
+            <w:r>
+              <w:t>Colunas Indexadas: subjectID</w:t>
+            </w:r>
+          </w:p>
+        </w:tc>
+      </w:tr>
+      <w:tr>
+        <w:trPr>
+          <w:trHeight w:val="459"/>
+        </w:trPr>
+        <w:tc>
+          <w:tcPr>
+            <w:tcW w:w="2127" w:type="dxa"/>
+            <w:tcMar>
+              <w:top w:w="100" w:type="dxa"/>
+              <w:left w:w="115" w:type="dxa"/>
+              <w:bottom w:w="100" w:type="dxa"/>
+              <w:right w:w="115" w:type="dxa"/>
+            </w:tcMar>
+          </w:tcPr>
+          <w:p>
+            <w:pPr>
+              <w:jc w:val="center"/>
+            </w:pPr>
+            <w:r>
+              <w:t>indexNota15Recom</w:t>
+            </w:r>
+          </w:p>
+        </w:tc>
+        <w:tc>
+          <w:tcPr>
+            <w:tcW w:w="2268" w:type="dxa"/>
+          </w:tcPr>
+          <w:p>
+            <w:pPr>
+              <w:jc w:val="center"/>
+            </w:pPr>
+            <w:r>
+              <w:t>ClosedGrade</w:t>
+            </w:r>
+          </w:p>
+        </w:tc>
+        <w:tc>
+          <w:tcPr>
+            <w:tcW w:w="6237" w:type="dxa"/>
+            <w:tcMar>
+              <w:top w:w="100" w:type="dxa"/>
+              <w:left w:w="115" w:type="dxa"/>
+              <w:bottom w:w="100" w:type="dxa"/>
+              <w:right w:w="115" w:type="dxa"/>
+            </w:tcMar>
+            <w:vAlign w:val="center"/>
+          </w:tcPr>
+          <w:p>
+            <w:r>
+              <w:t>Antes:</w:t>
+            </w:r>
+          </w:p>
+          <w:p>
+            <w:r>
+              <w:rPr>
+                <w:noProof/>
+              </w:rPr>
+              <w:drawing>
+                <wp:inline distT="0" distB="0" distL="0" distR="0" wp14:anchorId="1829C9B5" wp14:editId="3BC9E8CD">
+                  <wp:extent cx="3810000" cy="1524000"/>
+                  <wp:effectExtent l="0" t="0" r="0" b="0"/>
+                  <wp:docPr id="12" name="Imagem 12"/>
+                  <wp:cNvGraphicFramePr>
+                    <a:graphicFrameLocks xmlns:a="http://schemas.openxmlformats.org/drawingml/2006/main" noChangeAspect="1"/>
+                  </wp:cNvGraphicFramePr>
+                  <a:graphic xmlns:a="http://schemas.openxmlformats.org/drawingml/2006/main">
+                    <a:graphicData uri="http://schemas.openxmlformats.org/drawingml/2006/picture">
+                      <pic:pic xmlns:pic="http://schemas.openxmlformats.org/drawingml/2006/picture">
+                        <pic:nvPicPr>
+                          <pic:cNvPr id="0" name="Picture 5"/>
+                          <pic:cNvPicPr>
+                            <a:picLocks noChangeAspect="1" noChangeArrowheads="1"/>
+                          </pic:cNvPicPr>
+                        </pic:nvPicPr>
+                        <pic:blipFill>
+                          <a:blip r:embed="rId13">
+                            <a:extLst>
+                              <a:ext uri="{28A0092B-C50C-407E-A947-70E740481C1C}">
+                                <a14:useLocalDpi xmlns:a14="http://schemas.microsoft.com/office/drawing/2010/main" val="0"/>
+                              </a:ext>
+                            </a:extLst>
+                          </a:blip>
+                          <a:srcRect/>
+                          <a:stretch>
+                            <a:fillRect/>
+                          </a:stretch>
+                        </pic:blipFill>
+                        <pic:spPr bwMode="auto">
+                          <a:xfrm>
+                            <a:off x="0" y="0"/>
+                            <a:ext cx="3810000" cy="1524000"/>
+                          </a:xfrm>
+                          <a:prstGeom prst="rect">
+                            <a:avLst/>
+                          </a:prstGeom>
+                          <a:noFill/>
+                          <a:ln>
+                            <a:noFill/>
+                          </a:ln>
+                        </pic:spPr>
+                      </pic:pic>
+                    </a:graphicData>
+                  </a:graphic>
+                </wp:inline>
+              </w:drawing>
+            </w:r>
+          </w:p>
+          <w:p>
+            <w:r>
+              <w:t>Depois:</w:t>
+            </w:r>
+          </w:p>
+          <w:p>
+            <w:r>
+              <w:rPr>
+                <w:noProof/>
+              </w:rPr>
+              <w:drawing>
+                <wp:inline distT="0" distB="0" distL="0" distR="0" wp14:anchorId="29405F31" wp14:editId="31AAA95D">
+                  <wp:extent cx="3810000" cy="962025"/>
+                  <wp:effectExtent l="0" t="0" r="0" b="9525"/>
+                  <wp:docPr id="13" name="Imagem 13"/>
+                  <wp:cNvGraphicFramePr>
+                    <a:graphicFrameLocks xmlns:a="http://schemas.openxmlformats.org/drawingml/2006/main" noChangeAspect="1"/>
+                  </wp:cNvGraphicFramePr>
+                  <a:graphic xmlns:a="http://schemas.openxmlformats.org/drawingml/2006/main">
+                    <a:graphicData uri="http://schemas.openxmlformats.org/drawingml/2006/picture">
+                      <pic:pic xmlns:pic="http://schemas.openxmlformats.org/drawingml/2006/picture">
+                        <pic:nvPicPr>
+                          <pic:cNvPr id="0" name="Picture 6"/>
+                          <pic:cNvPicPr>
+                            <a:picLocks noChangeAspect="1" noChangeArrowheads="1"/>
+                          </pic:cNvPicPr>
+                        </pic:nvPicPr>
+                        <pic:blipFill>
+                          <a:blip r:embed="rId15">
+                            <a:extLst>
+                              <a:ext uri="{28A0092B-C50C-407E-A947-70E740481C1C}">
+                                <a14:useLocalDpi xmlns:a14="http://schemas.microsoft.com/office/drawing/2010/main" val="0"/>
+                              </a:ext>
+                            </a:extLst>
+                          </a:blip>
+                          <a:srcRect/>
+                          <a:stretch>
+                            <a:fillRect/>
+                          </a:stretch>
+                        </pic:blipFill>
+                        <pic:spPr bwMode="auto">
+                          <a:xfrm>
+                            <a:off x="0" y="0"/>
+                            <a:ext cx="3810000" cy="962025"/>
+                          </a:xfrm>
+                          <a:prstGeom prst="rect">
+                            <a:avLst/>
+                          </a:prstGeom>
+                          <a:noFill/>
+                          <a:ln>
+                            <a:noFill/>
+                          </a:ln>
+                        </pic:spPr>
+                      </pic:pic>
+                    </a:graphicData>
+                  </a:graphic>
+                </wp:inline>
+              </w:drawing>
+            </w:r>
+          </w:p>
+          <w:p>
+            <w:r>
+              <w:t>Colunas Indexadas: subjec</w:t>
+            </w:r>
+            <w:r>
+              <w:t>tID</w:t>
+            </w:r>
+          </w:p>
+          <w:p>
+            <w:r>
+              <w:t>Colunas Incluidas: studentNumber</w:t>
+            </w:r>
+          </w:p>
+        </w:tc>
+      </w:tr>
+      <w:tr>
+        <w:trPr>
+          <w:trHeight w:val="459"/>
+        </w:trPr>
+        <w:tc>
+          <w:tcPr>
+            <w:tcW w:w="2127" w:type="dxa"/>
+            <w:tcMar>
+              <w:top w:w="100" w:type="dxa"/>
+              <w:left w:w="115" w:type="dxa"/>
+              <w:bottom w:w="100" w:type="dxa"/>
+              <w:right w:w="115" w:type="dxa"/>
+            </w:tcMar>
+          </w:tcPr>
+          <w:p>
+            <w:pPr>
+              <w:jc w:val="center"/>
+            </w:pPr>
+          </w:p>
+        </w:tc>
+        <w:tc>
+          <w:tcPr>
+            <w:tcW w:w="2268" w:type="dxa"/>
+          </w:tcPr>
+          <w:p>
+            <w:pPr>
+              <w:jc w:val="center"/>
+            </w:pPr>
+          </w:p>
+        </w:tc>
+        <w:tc>
+          <w:tcPr>
+            <w:tcW w:w="6237" w:type="dxa"/>
+            <w:tcMar>
+              <w:top w:w="100" w:type="dxa"/>
+              <w:left w:w="115" w:type="dxa"/>
+              <w:bottom w:w="100" w:type="dxa"/>
+              <w:right w:w="115" w:type="dxa"/>
+            </w:tcMar>
+            <w:vAlign w:val="center"/>
+          </w:tcPr>
+          <w:p>
+            <w:pPr>
+              <w:rPr>
+                <w:rFonts w:cstheme="minorHAnsi"/>
+              </w:rPr>
+            </w:pPr>
+            <w:r>
+              <w:t xml:space="preserve">Para a </w:t>
+            </w:r>
+            <w:r>
+              <w:rPr>
+                <w:rFonts w:cstheme="minorHAnsi"/>
+              </w:rPr>
+              <w:t>view_EscolaMelhorMediaAnual</w:t>
+            </w:r>
+            <w:r>
+              <w:rPr>
+                <w:rFonts w:cstheme="minorHAnsi"/>
+              </w:rPr>
+              <w:t xml:space="preserve"> não foi criado um índice, pois já demonstrava resultados rápidos e o SQL Tuning Advisor</w:t>
+            </w:r>
+            <w:r>
+              <w:rPr>
+                <w:rFonts w:cstheme="minorHAnsi"/>
+              </w:rPr>
+              <w:t xml:space="preserve"> também</w:t>
+            </w:r>
+            <w:r>
+              <w:rPr>
+                <w:rFonts w:cstheme="minorHAnsi"/>
+              </w:rPr>
+              <w:t xml:space="preserve"> não recomendou nenhum índice.</w:t>
+            </w:r>
+          </w:p>
+          <w:p>
+            <w:r>
+              <w:rPr>
+                <w:rFonts w:cstheme="minorHAnsi"/>
+                <w:noProof/>
+              </w:rPr>
+              <w:drawing>
+                <wp:inline distT="0" distB="0" distL="0" distR="0" wp14:anchorId="6DF26387" wp14:editId="1C3BD7C8">
+                  <wp:extent cx="3810000" cy="1524000"/>
+                  <wp:effectExtent l="0" t="0" r="0" b="0"/>
+                  <wp:docPr id="14" name="Imagem 14"/>
+                  <wp:cNvGraphicFramePr>
+                    <a:graphicFrameLocks xmlns:a="http://schemas.openxmlformats.org/drawingml/2006/main" noChangeAspect="1"/>
+                  </wp:cNvGraphicFramePr>
+                  <a:graphic xmlns:a="http://schemas.openxmlformats.org/drawingml/2006/main">
+                    <a:graphicData uri="http://schemas.openxmlformats.org/drawingml/2006/picture">
+                      <pic:pic xmlns:pic="http://schemas.openxmlformats.org/drawingml/2006/picture">
+                        <pic:nvPicPr>
+                          <pic:cNvPr id="0" name="Picture 7"/>
+                          <pic:cNvPicPr>
+                            <a:picLocks noChangeAspect="1" noChangeArrowheads="1"/>
+                          </pic:cNvPicPr>
+                        </pic:nvPicPr>
+                        <pic:blipFill>
+                          <a:blip r:embed="rId16">
+                            <a:extLst>
+                              <a:ext uri="{28A0092B-C50C-407E-A947-70E740481C1C}">
+                                <a14:useLocalDpi xmlns:a14="http://schemas.microsoft.com/office/drawing/2010/main" val="0"/>
+                              </a:ext>
+                            </a:extLst>
+                          </a:blip>
+                          <a:srcRect/>
+                          <a:stretch>
+                            <a:fillRect/>
+                          </a:stretch>
+                        </pic:blipFill>
+                        <pic:spPr bwMode="auto">
+                          <a:xfrm>
+                            <a:off x="0" y="0"/>
+                            <a:ext cx="3810000" cy="1524000"/>
+                          </a:xfrm>
+                          <a:prstGeom prst="rect">
+                            <a:avLst/>
+                          </a:prstGeom>
+                          <a:noFill/>
+                          <a:ln>
+                            <a:noFill/>
+                          </a:ln>
+                        </pic:spPr>
+                      </pic:pic>
+                    </a:graphicData>
+                  </a:graphic>
+                </wp:inline>
+              </w:drawing>
+            </w:r>
+          </w:p>
         </w:tc>
       </w:tr>
     </w:tbl>
@@ -12785,22 +13405,6 @@
     </w:p>
     <w:p>
       <w:pPr>
-        <w:ind w:left="360"/>
-        <w:rPr>
-          <w:i/>
-          <w:color w:val="A6A6A6" w:themeColor="background1" w:themeShade="A6"/>
-        </w:rPr>
-      </w:pPr>
-      <w:r>
-        <w:rPr>
-          <w:i/>
-          <w:color w:val="A6A6A6" w:themeColor="background1" w:themeShade="A6"/>
-        </w:rPr>
-        <w:t>Definição de Utilizadores, Roles, Schemas e Encriptação.</w:t>
-      </w:r>
-    </w:p>
-    <w:p>
-      <w:pPr>
         <w:pStyle w:val="Ttulo2"/>
         <w:numPr>
           <w:ilvl w:val="1"/>
@@ -12809,8 +13413,291 @@
         <w:ind w:left="993" w:hanging="633"/>
       </w:pPr>
       <w:r>
+        <w:t>Níveis de acesso à informação</w:t>
+      </w:r>
+    </w:p>
+    <w:p>
+      <w:pPr>
+        <w:spacing w:after="0" w:line="276" w:lineRule="auto"/>
+        <w:jc w:val="both"/>
+        <w:rPr>
+          <w:rFonts w:cstheme="minorHAnsi"/>
+          <w:sz w:val="24"/>
+          <w:szCs w:val="24"/>
+        </w:rPr>
+      </w:pPr>
+      <w:r>
+        <w:rPr>
+          <w:rFonts w:cstheme="minorHAnsi"/>
+          <w:sz w:val="24"/>
+          <w:szCs w:val="24"/>
+        </w:rPr>
+        <w:t>No âmbito do projeto foram definidos 5 roles:</w:t>
+      </w:r>
+    </w:p>
+    <w:p>
+      <w:pPr>
+        <w:pStyle w:val="PargrafodaLista"/>
+        <w:numPr>
+          <w:ilvl w:val="0"/>
+          <w:numId w:val="21"/>
+        </w:numPr>
+        <w:spacing w:after="0" w:line="276" w:lineRule="auto"/>
+        <w:jc w:val="both"/>
+        <w:rPr>
+          <w:rFonts w:cstheme="minorHAnsi"/>
+          <w:sz w:val="24"/>
+          <w:szCs w:val="24"/>
+        </w:rPr>
+      </w:pPr>
+      <w:r>
+        <w:rPr>
+          <w:rFonts w:cstheme="minorHAnsi"/>
+          <w:sz w:val="24"/>
+          <w:szCs w:val="24"/>
+        </w:rPr>
+        <w:t>Administrador, que tem acesso a toda a informação da base de dados.</w:t>
+      </w:r>
+    </w:p>
+    <w:p>
+      <w:pPr>
+        <w:pStyle w:val="PargrafodaLista"/>
+        <w:numPr>
+          <w:ilvl w:val="0"/>
+          <w:numId w:val="21"/>
+        </w:numPr>
+        <w:spacing w:after="0" w:line="276" w:lineRule="auto"/>
+        <w:jc w:val="both"/>
+        <w:rPr>
+          <w:rFonts w:cstheme="minorHAnsi"/>
+          <w:sz w:val="24"/>
+          <w:szCs w:val="24"/>
+        </w:rPr>
+      </w:pPr>
+      <w:r>
+        <w:rPr>
+          <w:rFonts w:cstheme="minorHAnsi"/>
+          <w:sz w:val="24"/>
+          <w:szCs w:val="24"/>
+        </w:rPr>
+        <w:t>Utiliza</w:t>
+      </w:r>
+      <w:r>
+        <w:rPr>
+          <w:rFonts w:cstheme="minorHAnsi"/>
+          <w:sz w:val="24"/>
+          <w:szCs w:val="24"/>
+        </w:rPr>
+        <w:t>dorGP, que tem acesso a informação da escola GP, ou seja, notas, inscrições e a sua informação como aluno, apenas em modo de consulta através de views.</w:t>
+      </w:r>
+    </w:p>
+    <w:p>
+      <w:pPr>
+        <w:pStyle w:val="PargrafodaLista"/>
+        <w:numPr>
+          <w:ilvl w:val="0"/>
+          <w:numId w:val="21"/>
+        </w:numPr>
+        <w:spacing w:after="0" w:line="276" w:lineRule="auto"/>
+        <w:jc w:val="both"/>
+        <w:rPr>
+          <w:rFonts w:cstheme="minorHAnsi"/>
+          <w:sz w:val="24"/>
+          <w:szCs w:val="24"/>
+        </w:rPr>
+      </w:pPr>
+      <w:r>
+        <w:rPr>
+          <w:rFonts w:cstheme="minorHAnsi"/>
+          <w:sz w:val="24"/>
+          <w:szCs w:val="24"/>
+        </w:rPr>
+        <w:t>Utilizador</w:t>
+      </w:r>
+      <w:r>
+        <w:rPr>
+          <w:rFonts w:cstheme="minorHAnsi"/>
+          <w:sz w:val="24"/>
+          <w:szCs w:val="24"/>
+        </w:rPr>
+        <w:t>MS</w:t>
+      </w:r>
+      <w:r>
+        <w:rPr>
+          <w:rFonts w:cstheme="minorHAnsi"/>
+          <w:sz w:val="24"/>
+          <w:szCs w:val="24"/>
+        </w:rPr>
+        <w:t xml:space="preserve">, que tem acesso a informação da escola </w:t>
+      </w:r>
+      <w:r>
+        <w:rPr>
+          <w:rFonts w:cstheme="minorHAnsi"/>
+          <w:sz w:val="24"/>
+          <w:szCs w:val="24"/>
+        </w:rPr>
+        <w:t>MS</w:t>
+      </w:r>
+      <w:r>
+        <w:rPr>
+          <w:rFonts w:cstheme="minorHAnsi"/>
+          <w:sz w:val="24"/>
+          <w:szCs w:val="24"/>
+        </w:rPr>
+        <w:t>, ou seja, notas, inscrições e a sua informação como aluno, apenas em modo de consulta através de views.</w:t>
+      </w:r>
+    </w:p>
+    <w:p>
+      <w:pPr>
+        <w:pStyle w:val="PargrafodaLista"/>
+        <w:numPr>
+          <w:ilvl w:val="0"/>
+          <w:numId w:val="21"/>
+        </w:numPr>
+        <w:spacing w:after="0" w:line="276" w:lineRule="auto"/>
+        <w:jc w:val="both"/>
+        <w:rPr>
+          <w:rFonts w:cstheme="minorHAnsi"/>
+          <w:sz w:val="24"/>
+          <w:szCs w:val="24"/>
+        </w:rPr>
+      </w:pPr>
+      <w:r>
+        <w:rPr>
+          <w:rFonts w:cstheme="minorHAnsi"/>
+          <w:sz w:val="24"/>
+          <w:szCs w:val="24"/>
+        </w:rPr>
         <w:lastRenderedPageBreak/>
-        <w:t>Níveis de acesso à informação</w:t>
+        <w:t>EscolaGP</w:t>
+      </w:r>
+      <w:r>
+        <w:rPr>
+          <w:rFonts w:cstheme="minorHAnsi"/>
+          <w:sz w:val="24"/>
+          <w:szCs w:val="24"/>
+        </w:rPr>
+        <w:t xml:space="preserve">, que tem acesso a informação </w:t>
+      </w:r>
+      <w:r>
+        <w:rPr>
+          <w:rFonts w:cstheme="minorHAnsi"/>
+          <w:sz w:val="24"/>
+          <w:szCs w:val="24"/>
+        </w:rPr>
+        <w:t>da escola GP e dos seus alunos</w:t>
+      </w:r>
+      <w:r>
+        <w:rPr>
+          <w:rFonts w:cstheme="minorHAnsi"/>
+          <w:sz w:val="24"/>
+          <w:szCs w:val="24"/>
+        </w:rPr>
+        <w:t xml:space="preserve"> matriculados</w:t>
+      </w:r>
+      <w:r>
+        <w:rPr>
+          <w:rFonts w:cstheme="minorHAnsi"/>
+          <w:sz w:val="24"/>
+          <w:szCs w:val="24"/>
+        </w:rPr>
+        <w:t xml:space="preserve">, </w:t>
+      </w:r>
+      <w:r>
+        <w:rPr>
+          <w:rFonts w:cstheme="minorHAnsi"/>
+          <w:sz w:val="24"/>
+          <w:szCs w:val="24"/>
+        </w:rPr>
+        <w:t>quer como consulta ou p</w:t>
+      </w:r>
+      <w:r>
+        <w:rPr>
+          <w:rFonts w:cstheme="minorHAnsi"/>
+          <w:sz w:val="24"/>
+          <w:szCs w:val="24"/>
+        </w:rPr>
+        <w:t>ara alterar dados. Pode também visualizar e alterar dados de histórico, mas não os pode eliminar.</w:t>
+      </w:r>
+    </w:p>
+    <w:p>
+      <w:pPr>
+        <w:pStyle w:val="PargrafodaLista"/>
+        <w:numPr>
+          <w:ilvl w:val="0"/>
+          <w:numId w:val="21"/>
+        </w:numPr>
+        <w:spacing w:after="0" w:line="276" w:lineRule="auto"/>
+        <w:jc w:val="both"/>
+        <w:rPr>
+          <w:rFonts w:cstheme="minorHAnsi"/>
+          <w:sz w:val="24"/>
+          <w:szCs w:val="24"/>
+        </w:rPr>
+      </w:pPr>
+      <w:r>
+        <w:rPr>
+          <w:rFonts w:cstheme="minorHAnsi"/>
+          <w:sz w:val="24"/>
+          <w:szCs w:val="24"/>
+        </w:rPr>
+        <w:t>EscolaMS</w:t>
+      </w:r>
+      <w:r>
+        <w:rPr>
+          <w:rFonts w:cstheme="minorHAnsi"/>
+          <w:sz w:val="24"/>
+          <w:szCs w:val="24"/>
+        </w:rPr>
+        <w:t xml:space="preserve">, que tem acesso a informação </w:t>
+      </w:r>
+      <w:r>
+        <w:rPr>
+          <w:rFonts w:cstheme="minorHAnsi"/>
+          <w:sz w:val="24"/>
+          <w:szCs w:val="24"/>
+        </w:rPr>
+        <w:t xml:space="preserve">da escola </w:t>
+      </w:r>
+      <w:r>
+        <w:rPr>
+          <w:rFonts w:cstheme="minorHAnsi"/>
+          <w:sz w:val="24"/>
+          <w:szCs w:val="24"/>
+        </w:rPr>
+        <w:t>MS</w:t>
+      </w:r>
+      <w:r>
+        <w:rPr>
+          <w:rFonts w:cstheme="minorHAnsi"/>
+          <w:sz w:val="24"/>
+          <w:szCs w:val="24"/>
+        </w:rPr>
+        <w:t xml:space="preserve"> e dos seus alunos</w:t>
+      </w:r>
+      <w:r>
+        <w:rPr>
+          <w:rFonts w:cstheme="minorHAnsi"/>
+          <w:sz w:val="24"/>
+          <w:szCs w:val="24"/>
+        </w:rPr>
+        <w:t xml:space="preserve"> matriculados</w:t>
+      </w:r>
+      <w:r>
+        <w:rPr>
+          <w:rFonts w:cstheme="minorHAnsi"/>
+          <w:sz w:val="24"/>
+          <w:szCs w:val="24"/>
+        </w:rPr>
+        <w:t xml:space="preserve">, </w:t>
+      </w:r>
+      <w:r>
+        <w:rPr>
+          <w:rFonts w:cstheme="minorHAnsi"/>
+          <w:sz w:val="24"/>
+          <w:szCs w:val="24"/>
+        </w:rPr>
+        <w:t>quer como consulta ou para alterar dados. Pode também visualizar e alterar dados de histórico, mas não os pode eliminar.</w:t>
       </w:r>
     </w:p>
     <w:p/>
@@ -12827,7 +13714,80 @@
         <w:t>Encriptação</w:t>
       </w:r>
     </w:p>
-    <w:p/>
+    <w:p>
+      <w:pPr>
+        <w:rPr>
+          <w:rFonts w:cstheme="minorHAnsi"/>
+          <w:sz w:val="24"/>
+          <w:szCs w:val="24"/>
+        </w:rPr>
+      </w:pPr>
+      <w:r>
+        <w:rPr>
+          <w:rFonts w:cstheme="minorHAnsi"/>
+          <w:sz w:val="24"/>
+          <w:szCs w:val="24"/>
+        </w:rPr>
+        <w:t xml:space="preserve">Para a morada do utilizador decidiu-se usar </w:t>
+      </w:r>
+      <w:r>
+        <w:rPr>
+          <w:rFonts w:cstheme="minorHAnsi"/>
+          <w:sz w:val="24"/>
+          <w:szCs w:val="24"/>
+        </w:rPr>
+        <w:t>encriptação</w:t>
+      </w:r>
+      <w:r>
+        <w:rPr>
+          <w:rFonts w:cstheme="minorHAnsi"/>
+          <w:sz w:val="24"/>
+          <w:szCs w:val="24"/>
+        </w:rPr>
+        <w:t xml:space="preserve"> pois</w:t>
+      </w:r>
+      <w:r>
+        <w:rPr>
+          <w:rFonts w:cstheme="minorHAnsi"/>
+          <w:sz w:val="24"/>
+          <w:szCs w:val="24"/>
+        </w:rPr>
+        <w:t xml:space="preserve"> será necessário fazer a decriptação da morada para que esta possa ser mostrada ao utilizador caso este deseje ou para </w:t>
+      </w:r>
+      <w:r>
+        <w:rPr>
+          <w:rFonts w:cstheme="minorHAnsi"/>
+          <w:sz w:val="24"/>
+          <w:szCs w:val="24"/>
+        </w:rPr>
+        <w:t>uso em funções.</w:t>
+      </w:r>
+    </w:p>
+    <w:p>
+      <w:pPr>
+        <w:rPr>
+          <w:rFonts w:cstheme="minorHAnsi"/>
+          <w:sz w:val="24"/>
+          <w:szCs w:val="24"/>
+        </w:rPr>
+      </w:pPr>
+      <w:r>
+        <w:rPr>
+          <w:rFonts w:cstheme="minorHAnsi"/>
+          <w:sz w:val="24"/>
+          <w:szCs w:val="24"/>
+        </w:rPr>
+        <w:t>O hashing foi utilizado para esconder a password do utilizador pois a única coisa feita com a password é a sua comparação com uma password fornecida para a autenticação,</w:t>
+      </w:r>
+      <w:r>
+        <w:rPr>
+          <w:rFonts w:cstheme="minorHAnsi"/>
+          <w:sz w:val="24"/>
+          <w:szCs w:val="24"/>
+        </w:rPr>
+        <w:t xml:space="preserve"> para qual não nos interessa saber a password não encriptada.</w:t>
+      </w:r>
+    </w:p>
     <w:p>
       <w:pPr>
         <w:pStyle w:val="Ttulo1"/>
@@ -13400,6 +14360,7 @@
                 <w:rFonts w:cstheme="minorHAnsi"/>
                 <w:iCs/>
               </w:rPr>
+              <w:lastRenderedPageBreak/>
               <w:t>RF06</w:t>
             </w:r>
           </w:p>
@@ -13739,7 +14700,6 @@
                 <w:sz w:val="24"/>
                 <w:szCs w:val="24"/>
               </w:rPr>
-              <w:lastRenderedPageBreak/>
               <w:t>RF11</w:t>
             </w:r>
           </w:p>
@@ -14234,8 +15194,8 @@
       </w:r>
     </w:p>
     <w:sectPr>
-      <w:headerReference w:type="default" r:id="rId11"/>
-      <w:footerReference w:type="default" r:id="rId12"/>
+      <w:headerReference w:type="default" r:id="rId17"/>
+      <w:footerReference w:type="default" r:id="rId18"/>
       <w:pgSz w:w="11906" w:h="16838"/>
       <w:pgMar w:top="720" w:right="720" w:bottom="720" w:left="720" w:header="708" w:footer="708" w:gutter="0"/>
       <w:cols w:space="708"/>
@@ -14588,6 +15548,57 @@
 <file path=word/numbering.xml><?xml version="1.0" encoding="utf-8"?>
 <w:numbering xmlns:wpc="http://schemas.microsoft.com/office/word/2010/wordprocessingCanvas" xmlns:cx="http://schemas.microsoft.com/office/drawing/2014/chartex" xmlns:cx1="http://schemas.microsoft.com/office/drawing/2015/9/8/chartex" xmlns:cx2="http://schemas.microsoft.com/office/drawing/2015/10/21/chartex" xmlns:cx3="http://schemas.microsoft.com/office/drawing/2016/5/9/chartex" xmlns:cx4="http://schemas.microsoft.com/office/drawing/2016/5/10/chartex" xmlns:cx5="http://schemas.microsoft.com/office/drawing/2016/5/11/chartex" xmlns:cx6="http://schemas.microsoft.com/office/drawing/2016/5/12/chartex" xmlns:cx7="http://schemas.microsoft.com/office/drawing/2016/5/13/chartex" xmlns:cx8="http://schemas.microsoft.com/office/drawing/2016/5/14/chartex" xmlns:mc="http://schemas.openxmlformats.org/markup-compatibility/2006" xmlns:aink="http://schemas.microsoft.com/office/drawing/2016/ink" xmlns:am3d="http://schemas.microsoft.com/office/drawing/2017/model3d" xmlns:o="urn:schemas-microsoft-com:office:office" xmlns:r="http://schemas.openxmlformats.org/officeDocument/2006/relationships" xmlns:m="http://schemas.openxmlformats.org/officeDocument/2006/math" xmlns:v="urn:schemas-microsoft-com:vml" xmlns:wp14="http://schemas.microsoft.com/office/word/2010/wordprocessingDrawing" xmlns:wp="http://schemas.openxmlformats.org/drawingml/2006/wordprocessingDrawing" xmlns:w10="urn:schemas-microsoft-com:office:word" xmlns:w="http://schemas.openxmlformats.org/wordprocessingml/2006/main" xmlns:w14="http://schemas.microsoft.com/office/word/2010/wordml" xmlns:w15="http://schemas.microsoft.com/office/word/2012/wordml" xmlns:w16cex="http://schemas.microsoft.com/office/word/2018/wordml/cex" xmlns:w16cid="http://schemas.microsoft.com/office/word/2016/wordml/cid" xmlns:w16="http://schemas.microsoft.com/office/word/2018/wordml" xmlns:w16sdtdh="http://schemas.microsoft.com/office/word/2020/wordml/sdtdatahash" xmlns:w16se="http://schemas.microsoft.com/office/word/2015/wordml/symex" xmlns:wpg="http://schemas.microsoft.com/office/word/2010/wordprocessingGroup" xmlns:wpi="http://schemas.microsoft.com/office/word/2010/wordprocessingInk" xmlns:wne="http://schemas.microsoft.com/office/word/2006/wordml" xmlns:wps="http://schemas.microsoft.com/office/word/2010/wordprocessingShape" mc:Ignorable="w14 w15 w16se w16cid w16 w16cex w16sdtdh wp14">
   <w:abstractNum w:abstractNumId="0" w15:restartNumberingAfterBreak="0">
+    <w:nsid w:val="B5A2CE2E"/>
+    <w:multiLevelType w:val="hybridMultilevel"/>
+    <w:tmpl w:val="6FAC4AAE"/>
+    <w:lvl w:ilvl="0" w:tplc="FFFFFFFF">
+      <w:start w:val="1"/>
+      <w:numFmt w:val="bullet"/>
+      <w:lvlText w:val="•"/>
+      <w:lvlJc w:val="left"/>
+    </w:lvl>
+    <w:lvl w:ilvl="1" w:tplc="FFFFFFFF">
+      <w:numFmt w:val="decimal"/>
+      <w:lvlText w:val=""/>
+      <w:lvlJc w:val="left"/>
+    </w:lvl>
+    <w:lvl w:ilvl="2" w:tplc="FFFFFFFF">
+      <w:numFmt w:val="decimal"/>
+      <w:lvlText w:val=""/>
+      <w:lvlJc w:val="left"/>
+    </w:lvl>
+    <w:lvl w:ilvl="3" w:tplc="FFFFFFFF">
+      <w:numFmt w:val="decimal"/>
+      <w:lvlText w:val=""/>
+      <w:lvlJc w:val="left"/>
+    </w:lvl>
+    <w:lvl w:ilvl="4" w:tplc="FFFFFFFF">
+      <w:numFmt w:val="decimal"/>
+      <w:lvlText w:val=""/>
+      <w:lvlJc w:val="left"/>
+    </w:lvl>
+    <w:lvl w:ilvl="5" w:tplc="FFFFFFFF">
+      <w:numFmt w:val="decimal"/>
+      <w:lvlText w:val=""/>
+      <w:lvlJc w:val="left"/>
+    </w:lvl>
+    <w:lvl w:ilvl="6" w:tplc="FFFFFFFF">
+      <w:numFmt w:val="decimal"/>
+      <w:lvlText w:val=""/>
+      <w:lvlJc w:val="left"/>
+    </w:lvl>
+    <w:lvl w:ilvl="7" w:tplc="FFFFFFFF">
+      <w:numFmt w:val="decimal"/>
+      <w:lvlText w:val=""/>
+      <w:lvlJc w:val="left"/>
+    </w:lvl>
+    <w:lvl w:ilvl="8" w:tplc="FFFFFFFF">
+      <w:numFmt w:val="decimal"/>
+      <w:lvlText w:val=""/>
+      <w:lvlJc w:val="left"/>
+    </w:lvl>
+  </w:abstractNum>
+  <w:abstractNum w:abstractNumId="1" w15:restartNumberingAfterBreak="0">
     <w:nsid w:val="08F3722C"/>
     <w:multiLevelType w:val="multilevel"/>
     <w:tmpl w:val="3F6EC576"/>
@@ -14708,7 +15719,7 @@
       </w:rPr>
     </w:lvl>
   </w:abstractNum>
-  <w:abstractNum w:abstractNumId="1" w15:restartNumberingAfterBreak="0">
+  <w:abstractNum w:abstractNumId="2" w15:restartNumberingAfterBreak="0">
     <w:nsid w:val="0B3A6815"/>
     <w:multiLevelType w:val="multilevel"/>
     <w:tmpl w:val="C832B98C"/>
@@ -14829,7 +15840,7 @@
       </w:rPr>
     </w:lvl>
   </w:abstractNum>
-  <w:abstractNum w:abstractNumId="2" w15:restartNumberingAfterBreak="0">
+  <w:abstractNum w:abstractNumId="3" w15:restartNumberingAfterBreak="0">
     <w:nsid w:val="0C861785"/>
     <w:multiLevelType w:val="multilevel"/>
     <w:tmpl w:val="3F6EC576"/>
@@ -14950,7 +15961,7 @@
       </w:rPr>
     </w:lvl>
   </w:abstractNum>
-  <w:abstractNum w:abstractNumId="3" w15:restartNumberingAfterBreak="0">
+  <w:abstractNum w:abstractNumId="4" w15:restartNumberingAfterBreak="0">
     <w:nsid w:val="14FD5471"/>
     <w:multiLevelType w:val="multilevel"/>
     <w:tmpl w:val="3F6EC576"/>
@@ -15071,7 +16082,7 @@
       </w:rPr>
     </w:lvl>
   </w:abstractNum>
-  <w:abstractNum w:abstractNumId="4" w15:restartNumberingAfterBreak="0">
+  <w:abstractNum w:abstractNumId="5" w15:restartNumberingAfterBreak="0">
     <w:nsid w:val="278854A3"/>
     <w:multiLevelType w:val="multilevel"/>
     <w:tmpl w:val="3F6EC576"/>
@@ -15192,7 +16203,7 @@
       </w:rPr>
     </w:lvl>
   </w:abstractNum>
-  <w:abstractNum w:abstractNumId="5" w15:restartNumberingAfterBreak="0">
+  <w:abstractNum w:abstractNumId="6" w15:restartNumberingAfterBreak="0">
     <w:nsid w:val="30C66076"/>
     <w:multiLevelType w:val="hybridMultilevel"/>
     <w:tmpl w:val="5F2A6C0A"/>
@@ -15281,7 +16292,7 @@
       </w:pPr>
     </w:lvl>
   </w:abstractNum>
-  <w:abstractNum w:abstractNumId="6" w15:restartNumberingAfterBreak="0">
+  <w:abstractNum w:abstractNumId="7" w15:restartNumberingAfterBreak="0">
     <w:nsid w:val="353D1EAC"/>
     <w:multiLevelType w:val="multilevel"/>
     <w:tmpl w:val="C832B98C"/>
@@ -15402,7 +16413,7 @@
       </w:rPr>
     </w:lvl>
   </w:abstractNum>
-  <w:abstractNum w:abstractNumId="7" w15:restartNumberingAfterBreak="0">
+  <w:abstractNum w:abstractNumId="8" w15:restartNumberingAfterBreak="0">
     <w:nsid w:val="3D1C0923"/>
     <w:multiLevelType w:val="multilevel"/>
     <w:tmpl w:val="3F6EC576"/>
@@ -15523,7 +16534,7 @@
       </w:rPr>
     </w:lvl>
   </w:abstractNum>
-  <w:abstractNum w:abstractNumId="8" w15:restartNumberingAfterBreak="0">
+  <w:abstractNum w:abstractNumId="9" w15:restartNumberingAfterBreak="0">
     <w:nsid w:val="3F9F66D5"/>
     <w:multiLevelType w:val="multilevel"/>
     <w:tmpl w:val="C832B98C"/>
@@ -15644,7 +16655,7 @@
       </w:rPr>
     </w:lvl>
   </w:abstractNum>
-  <w:abstractNum w:abstractNumId="9" w15:restartNumberingAfterBreak="0">
+  <w:abstractNum w:abstractNumId="10" w15:restartNumberingAfterBreak="0">
     <w:nsid w:val="4911559C"/>
     <w:multiLevelType w:val="multilevel"/>
     <w:tmpl w:val="3F6EC576"/>
@@ -15765,7 +16776,7 @@
       </w:rPr>
     </w:lvl>
   </w:abstractNum>
-  <w:abstractNum w:abstractNumId="10" w15:restartNumberingAfterBreak="0">
+  <w:abstractNum w:abstractNumId="11" w15:restartNumberingAfterBreak="0">
     <w:nsid w:val="4CAB0EF5"/>
     <w:multiLevelType w:val="multilevel"/>
     <w:tmpl w:val="C832B98C"/>
@@ -15886,7 +16897,7 @@
       </w:rPr>
     </w:lvl>
   </w:abstractNum>
-  <w:abstractNum w:abstractNumId="11" w15:restartNumberingAfterBreak="0">
+  <w:abstractNum w:abstractNumId="12" w15:restartNumberingAfterBreak="0">
     <w:nsid w:val="4D0C064C"/>
     <w:multiLevelType w:val="multilevel"/>
     <w:tmpl w:val="3F6EC576"/>
@@ -16007,7 +17018,7 @@
       </w:rPr>
     </w:lvl>
   </w:abstractNum>
-  <w:abstractNum w:abstractNumId="12" w15:restartNumberingAfterBreak="0">
+  <w:abstractNum w:abstractNumId="13" w15:restartNumberingAfterBreak="0">
     <w:nsid w:val="4D2D0419"/>
     <w:multiLevelType w:val="multilevel"/>
     <w:tmpl w:val="3F6EC576"/>
@@ -16128,7 +17139,7 @@
       </w:rPr>
     </w:lvl>
   </w:abstractNum>
-  <w:abstractNum w:abstractNumId="13" w15:restartNumberingAfterBreak="0">
+  <w:abstractNum w:abstractNumId="14" w15:restartNumberingAfterBreak="0">
     <w:nsid w:val="4D8B23FC"/>
     <w:multiLevelType w:val="multilevel"/>
     <w:tmpl w:val="3F6EC576"/>
@@ -16249,7 +17260,7 @@
       </w:rPr>
     </w:lvl>
   </w:abstractNum>
-  <w:abstractNum w:abstractNumId="14" w15:restartNumberingAfterBreak="0">
+  <w:abstractNum w:abstractNumId="15" w15:restartNumberingAfterBreak="0">
     <w:nsid w:val="56703DEB"/>
     <w:multiLevelType w:val="multilevel"/>
     <w:tmpl w:val="3F6EC576"/>
@@ -16370,7 +17381,7 @@
       </w:rPr>
     </w:lvl>
   </w:abstractNum>
-  <w:abstractNum w:abstractNumId="15" w15:restartNumberingAfterBreak="0">
+  <w:abstractNum w:abstractNumId="16" w15:restartNumberingAfterBreak="0">
     <w:nsid w:val="62F75ED6"/>
     <w:multiLevelType w:val="multilevel"/>
     <w:tmpl w:val="3F6EC576"/>
@@ -16491,7 +17502,7 @@
       </w:rPr>
     </w:lvl>
   </w:abstractNum>
-  <w:abstractNum w:abstractNumId="16" w15:restartNumberingAfterBreak="0">
+  <w:abstractNum w:abstractNumId="17" w15:restartNumberingAfterBreak="0">
     <w:nsid w:val="65C16FE7"/>
     <w:multiLevelType w:val="multilevel"/>
     <w:tmpl w:val="3F6EC576"/>
@@ -16612,7 +17623,7 @@
       </w:rPr>
     </w:lvl>
   </w:abstractNum>
-  <w:abstractNum w:abstractNumId="17" w15:restartNumberingAfterBreak="0">
+  <w:abstractNum w:abstractNumId="18" w15:restartNumberingAfterBreak="0">
     <w:nsid w:val="6679733A"/>
     <w:multiLevelType w:val="multilevel"/>
     <w:tmpl w:val="3F6EC576"/>
@@ -16733,7 +17744,120 @@
       </w:rPr>
     </w:lvl>
   </w:abstractNum>
-  <w:abstractNum w:abstractNumId="18" w15:restartNumberingAfterBreak="0">
+  <w:abstractNum w:abstractNumId="19" w15:restartNumberingAfterBreak="0">
+    <w:nsid w:val="6C623E19"/>
+    <w:multiLevelType w:val="hybridMultilevel"/>
+    <w:tmpl w:val="0278363C"/>
+    <w:lvl w:ilvl="0" w:tplc="08160001">
+      <w:start w:val="1"/>
+      <w:numFmt w:val="bullet"/>
+      <w:lvlText w:val=""/>
+      <w:lvlJc w:val="left"/>
+      <w:pPr>
+        <w:ind w:left="720" w:hanging="360"/>
+      </w:pPr>
+      <w:rPr>
+        <w:rFonts w:ascii="Symbol" w:hAnsi="Symbol" w:hint="default"/>
+      </w:rPr>
+    </w:lvl>
+    <w:lvl w:ilvl="1" w:tplc="08160003" w:tentative="1">
+      <w:start w:val="1"/>
+      <w:numFmt w:val="bullet"/>
+      <w:lvlText w:val="o"/>
+      <w:lvlJc w:val="left"/>
+      <w:pPr>
+        <w:ind w:left="1440" w:hanging="360"/>
+      </w:pPr>
+      <w:rPr>
+        <w:rFonts w:ascii="Courier New" w:hAnsi="Courier New" w:cs="Courier New" w:hint="default"/>
+      </w:rPr>
+    </w:lvl>
+    <w:lvl w:ilvl="2" w:tplc="08160005" w:tentative="1">
+      <w:start w:val="1"/>
+      <w:numFmt w:val="bullet"/>
+      <w:lvlText w:val=""/>
+      <w:lvlJc w:val="left"/>
+      <w:pPr>
+        <w:ind w:left="2160" w:hanging="360"/>
+      </w:pPr>
+      <w:rPr>
+        <w:rFonts w:ascii="Wingdings" w:hAnsi="Wingdings" w:hint="default"/>
+      </w:rPr>
+    </w:lvl>
+    <w:lvl w:ilvl="3" w:tplc="08160001" w:tentative="1">
+      <w:start w:val="1"/>
+      <w:numFmt w:val="bullet"/>
+      <w:lvlText w:val=""/>
+      <w:lvlJc w:val="left"/>
+      <w:pPr>
+        <w:ind w:left="2880" w:hanging="360"/>
+      </w:pPr>
+      <w:rPr>
+        <w:rFonts w:ascii="Symbol" w:hAnsi="Symbol" w:hint="default"/>
+      </w:rPr>
+    </w:lvl>
+    <w:lvl w:ilvl="4" w:tplc="08160003" w:tentative="1">
+      <w:start w:val="1"/>
+      <w:numFmt w:val="bullet"/>
+      <w:lvlText w:val="o"/>
+      <w:lvlJc w:val="left"/>
+      <w:pPr>
+        <w:ind w:left="3600" w:hanging="360"/>
+      </w:pPr>
+      <w:rPr>
+        <w:rFonts w:ascii="Courier New" w:hAnsi="Courier New" w:cs="Courier New" w:hint="default"/>
+      </w:rPr>
+    </w:lvl>
+    <w:lvl w:ilvl="5" w:tplc="08160005" w:tentative="1">
+      <w:start w:val="1"/>
+      <w:numFmt w:val="bullet"/>
+      <w:lvlText w:val=""/>
+      <w:lvlJc w:val="left"/>
+      <w:pPr>
+        <w:ind w:left="4320" w:hanging="360"/>
+      </w:pPr>
+      <w:rPr>
+        <w:rFonts w:ascii="Wingdings" w:hAnsi="Wingdings" w:hint="default"/>
+      </w:rPr>
+    </w:lvl>
+    <w:lvl w:ilvl="6" w:tplc="08160001" w:tentative="1">
+      <w:start w:val="1"/>
+      <w:numFmt w:val="bullet"/>
+      <w:lvlText w:val=""/>
+      <w:lvlJc w:val="left"/>
+      <w:pPr>
+        <w:ind w:left="5040" w:hanging="360"/>
+      </w:pPr>
+      <w:rPr>
+        <w:rFonts w:ascii="Symbol" w:hAnsi="Symbol" w:hint="default"/>
+      </w:rPr>
+    </w:lvl>
+    <w:lvl w:ilvl="7" w:tplc="08160003" w:tentative="1">
+      <w:start w:val="1"/>
+      <w:numFmt w:val="bullet"/>
+      <w:lvlText w:val="o"/>
+      <w:lvlJc w:val="left"/>
+      <w:pPr>
+        <w:ind w:left="5760" w:hanging="360"/>
+      </w:pPr>
+      <w:rPr>
+        <w:rFonts w:ascii="Courier New" w:hAnsi="Courier New" w:cs="Courier New" w:hint="default"/>
+      </w:rPr>
+    </w:lvl>
+    <w:lvl w:ilvl="8" w:tplc="08160005" w:tentative="1">
+      <w:start w:val="1"/>
+      <w:numFmt w:val="bullet"/>
+      <w:lvlText w:val=""/>
+      <w:lvlJc w:val="left"/>
+      <w:pPr>
+        <w:ind w:left="6480" w:hanging="360"/>
+      </w:pPr>
+      <w:rPr>
+        <w:rFonts w:ascii="Wingdings" w:hAnsi="Wingdings" w:hint="default"/>
+      </w:rPr>
+    </w:lvl>
+  </w:abstractNum>
+  <w:abstractNum w:abstractNumId="20" w15:restartNumberingAfterBreak="0">
     <w:nsid w:val="6C6E07BB"/>
     <w:multiLevelType w:val="hybridMultilevel"/>
     <w:tmpl w:val="871EEFF8"/>
@@ -16822,7 +17946,7 @@
       </w:pPr>
     </w:lvl>
   </w:abstractNum>
-  <w:abstractNum w:abstractNumId="19" w15:restartNumberingAfterBreak="0">
+  <w:abstractNum w:abstractNumId="21" w15:restartNumberingAfterBreak="0">
     <w:nsid w:val="6CBB0DCE"/>
     <w:multiLevelType w:val="multilevel"/>
     <w:tmpl w:val="3F6EC576"/>
@@ -16943,65 +18067,187 @@
       </w:rPr>
     </w:lvl>
   </w:abstractNum>
+  <w:abstractNum w:abstractNumId="22" w15:restartNumberingAfterBreak="0">
+    <w:nsid w:val="6E61505D"/>
+    <w:multiLevelType w:val="hybridMultilevel"/>
+    <w:tmpl w:val="59D6DF84"/>
+    <w:lvl w:ilvl="0" w:tplc="08160001">
+      <w:start w:val="1"/>
+      <w:numFmt w:val="bullet"/>
+      <w:lvlText w:val=""/>
+      <w:lvlJc w:val="left"/>
+      <w:pPr>
+        <w:ind w:left="720" w:hanging="360"/>
+      </w:pPr>
+      <w:rPr>
+        <w:rFonts w:ascii="Symbol" w:hAnsi="Symbol" w:hint="default"/>
+      </w:rPr>
+    </w:lvl>
+    <w:lvl w:ilvl="1" w:tplc="08160003" w:tentative="1">
+      <w:start w:val="1"/>
+      <w:numFmt w:val="bullet"/>
+      <w:lvlText w:val="o"/>
+      <w:lvlJc w:val="left"/>
+      <w:pPr>
+        <w:ind w:left="1440" w:hanging="360"/>
+      </w:pPr>
+      <w:rPr>
+        <w:rFonts w:ascii="Courier New" w:hAnsi="Courier New" w:cs="Courier New" w:hint="default"/>
+      </w:rPr>
+    </w:lvl>
+    <w:lvl w:ilvl="2" w:tplc="08160005" w:tentative="1">
+      <w:start w:val="1"/>
+      <w:numFmt w:val="bullet"/>
+      <w:lvlText w:val=""/>
+      <w:lvlJc w:val="left"/>
+      <w:pPr>
+        <w:ind w:left="2160" w:hanging="360"/>
+      </w:pPr>
+      <w:rPr>
+        <w:rFonts w:ascii="Wingdings" w:hAnsi="Wingdings" w:hint="default"/>
+      </w:rPr>
+    </w:lvl>
+    <w:lvl w:ilvl="3" w:tplc="08160001" w:tentative="1">
+      <w:start w:val="1"/>
+      <w:numFmt w:val="bullet"/>
+      <w:lvlText w:val=""/>
+      <w:lvlJc w:val="left"/>
+      <w:pPr>
+        <w:ind w:left="2880" w:hanging="360"/>
+      </w:pPr>
+      <w:rPr>
+        <w:rFonts w:ascii="Symbol" w:hAnsi="Symbol" w:hint="default"/>
+      </w:rPr>
+    </w:lvl>
+    <w:lvl w:ilvl="4" w:tplc="08160003" w:tentative="1">
+      <w:start w:val="1"/>
+      <w:numFmt w:val="bullet"/>
+      <w:lvlText w:val="o"/>
+      <w:lvlJc w:val="left"/>
+      <w:pPr>
+        <w:ind w:left="3600" w:hanging="360"/>
+      </w:pPr>
+      <w:rPr>
+        <w:rFonts w:ascii="Courier New" w:hAnsi="Courier New" w:cs="Courier New" w:hint="default"/>
+      </w:rPr>
+    </w:lvl>
+    <w:lvl w:ilvl="5" w:tplc="08160005" w:tentative="1">
+      <w:start w:val="1"/>
+      <w:numFmt w:val="bullet"/>
+      <w:lvlText w:val=""/>
+      <w:lvlJc w:val="left"/>
+      <w:pPr>
+        <w:ind w:left="4320" w:hanging="360"/>
+      </w:pPr>
+      <w:rPr>
+        <w:rFonts w:ascii="Wingdings" w:hAnsi="Wingdings" w:hint="default"/>
+      </w:rPr>
+    </w:lvl>
+    <w:lvl w:ilvl="6" w:tplc="08160001" w:tentative="1">
+      <w:start w:val="1"/>
+      <w:numFmt w:val="bullet"/>
+      <w:lvlText w:val=""/>
+      <w:lvlJc w:val="left"/>
+      <w:pPr>
+        <w:ind w:left="5040" w:hanging="360"/>
+      </w:pPr>
+      <w:rPr>
+        <w:rFonts w:ascii="Symbol" w:hAnsi="Symbol" w:hint="default"/>
+      </w:rPr>
+    </w:lvl>
+    <w:lvl w:ilvl="7" w:tplc="08160003" w:tentative="1">
+      <w:start w:val="1"/>
+      <w:numFmt w:val="bullet"/>
+      <w:lvlText w:val="o"/>
+      <w:lvlJc w:val="left"/>
+      <w:pPr>
+        <w:ind w:left="5760" w:hanging="360"/>
+      </w:pPr>
+      <w:rPr>
+        <w:rFonts w:ascii="Courier New" w:hAnsi="Courier New" w:cs="Courier New" w:hint="default"/>
+      </w:rPr>
+    </w:lvl>
+    <w:lvl w:ilvl="8" w:tplc="08160005" w:tentative="1">
+      <w:start w:val="1"/>
+      <w:numFmt w:val="bullet"/>
+      <w:lvlText w:val=""/>
+      <w:lvlJc w:val="left"/>
+      <w:pPr>
+        <w:ind w:left="6480" w:hanging="360"/>
+      </w:pPr>
+      <w:rPr>
+        <w:rFonts w:ascii="Wingdings" w:hAnsi="Wingdings" w:hint="default"/>
+      </w:rPr>
+    </w:lvl>
+  </w:abstractNum>
   <w:num w:numId="1">
+    <w:abstractNumId w:val="6"/>
+  </w:num>
+  <w:num w:numId="2">
+    <w:abstractNumId w:val="20"/>
+  </w:num>
+  <w:num w:numId="3">
+    <w:abstractNumId w:val="9"/>
+  </w:num>
+  <w:num w:numId="4">
+    <w:abstractNumId w:val="10"/>
+  </w:num>
+  <w:num w:numId="5">
+    <w:abstractNumId w:val="13"/>
+  </w:num>
+  <w:num w:numId="6">
+    <w:abstractNumId w:val="21"/>
+  </w:num>
+  <w:num w:numId="7">
+    <w:abstractNumId w:val="14"/>
+  </w:num>
+  <w:num w:numId="8">
+    <w:abstractNumId w:val="16"/>
+  </w:num>
+  <w:num w:numId="9">
+    <w:abstractNumId w:val="8"/>
+  </w:num>
+  <w:num w:numId="10">
+    <w:abstractNumId w:val="18"/>
+  </w:num>
+  <w:num w:numId="11">
     <w:abstractNumId w:val="5"/>
   </w:num>
-  <w:num w:numId="2">
-    <w:abstractNumId w:val="18"/>
+  <w:num w:numId="12">
+    <w:abstractNumId w:val="17"/>
   </w:num>
-  <w:num w:numId="3">
-    <w:abstractNumId w:val="8"/>
+  <w:num w:numId="13">
+    <w:abstractNumId w:val="4"/>
   </w:num>
-  <w:num w:numId="4">
-    <w:abstractNumId w:val="9"/>
+  <w:num w:numId="14">
+    <w:abstractNumId w:val="3"/>
   </w:num>
-  <w:num w:numId="5">
+  <w:num w:numId="15">
+    <w:abstractNumId w:val="1"/>
+  </w:num>
+  <w:num w:numId="16">
+    <w:abstractNumId w:val="15"/>
+  </w:num>
+  <w:num w:numId="17">
     <w:abstractNumId w:val="12"/>
   </w:num>
-  <w:num w:numId="6">
-    <w:abstractNumId w:val="19"/>
+  <w:num w:numId="18">
+    <w:abstractNumId w:val="2"/>
   </w:num>
-  <w:num w:numId="7">
-    <w:abstractNumId w:val="13"/>
-  </w:num>
-  <w:num w:numId="8">
-    <w:abstractNumId w:val="15"/>
-  </w:num>
-  <w:num w:numId="9">
+  <w:num w:numId="19">
     <w:abstractNumId w:val="7"/>
   </w:num>
-  <w:num w:numId="10">
-    <w:abstractNumId w:val="17"/>
+  <w:num w:numId="20">
+    <w:abstractNumId w:val="11"/>
   </w:num>
-  <w:num w:numId="11">
-    <w:abstractNumId w:val="4"/>
+  <w:num w:numId="21">
+    <w:abstractNumId w:val="22"/>
   </w:num>
-  <w:num w:numId="12">
-    <w:abstractNumId w:val="16"/>
-  </w:num>
-  <w:num w:numId="13">
-    <w:abstractNumId w:val="3"/>
-  </w:num>
-  <w:num w:numId="14">
-    <w:abstractNumId w:val="2"/>
-  </w:num>
-  <w:num w:numId="15">
+  <w:num w:numId="22">
     <w:abstractNumId w:val="0"/>
   </w:num>
-  <w:num w:numId="16">
-    <w:abstractNumId w:val="14"/>
-  </w:num>
-  <w:num w:numId="17">
-    <w:abstractNumId w:val="11"/>
-  </w:num>
-  <w:num w:numId="18">
-    <w:abstractNumId w:val="1"/>
-  </w:num>
-  <w:num w:numId="19">
-    <w:abstractNumId w:val="6"/>
-  </w:num>
-  <w:num w:numId="20">
-    <w:abstractNumId w:val="10"/>
+  <w:num w:numId="23">
+    <w:abstractNumId w:val="19"/>
   </w:num>
 </w:numbering>
 </file>
@@ -17614,6 +18860,22 @@
       <w:szCs w:val="18"/>
     </w:rPr>
   </w:style>
+  <w:style w:type="paragraph" w:customStyle="1" w:styleId="Default">
+    <w:name w:val="Default"/>
+    <w:rsid w:val="00BB03D8"/>
+    <w:pPr>
+      <w:autoSpaceDE w:val="0"/>
+      <w:autoSpaceDN w:val="0"/>
+      <w:adjustRightInd w:val="0"/>
+      <w:spacing w:after="0" w:line="240" w:lineRule="auto"/>
+    </w:pPr>
+    <w:rPr>
+      <w:rFonts w:ascii="Calibri" w:hAnsi="Calibri" w:cs="Calibri"/>
+      <w:color w:val="000000"/>
+      <w:sz w:val="24"/>
+      <w:szCs w:val="24"/>
+    </w:rPr>
+  </w:style>
 </w:styles>
 </file>
 

</xml_diff>

<commit_message>
Limpeza e mais relatorio
</commit_message>
<xml_diff>
--- a/Relatorio/RelatórioFase2.docx
+++ b/Relatorio/RelatórioFase2.docx
@@ -3416,7 +3416,6 @@
                 <w:rFonts w:cstheme="minorHAnsi"/>
               </w:rPr>
             </w:pPr>
-            <w:proofErr w:type="gramStart"/>
             <w:r>
               <w:rPr>
                 <w:rFonts w:cstheme="minorHAnsi"/>
@@ -3424,7 +3423,6 @@
               <w:lastRenderedPageBreak/>
               <w:t>Matricula</w:t>
             </w:r>
-            <w:proofErr w:type="gramEnd"/>
           </w:p>
         </w:tc>
         <w:tc>
@@ -5475,21 +5473,7 @@
               <w:rPr>
                 <w:rFonts w:cstheme="minorHAnsi"/>
               </w:rPr>
-              <w:t xml:space="preserve">, School, </w:t>
-            </w:r>
-            <w:proofErr w:type="gramStart"/>
-            <w:r>
-              <w:rPr>
-                <w:rFonts w:cstheme="minorHAnsi"/>
-              </w:rPr>
-              <w:t>Matricula</w:t>
-            </w:r>
-            <w:proofErr w:type="gramEnd"/>
-            <w:r>
-              <w:rPr>
-                <w:rFonts w:cstheme="minorHAnsi"/>
-              </w:rPr>
-              <w:t xml:space="preserve"> e Contem</w:t>
+              <w:t>, School, Matricula e Contem</w:t>
             </w:r>
           </w:p>
         </w:tc>
@@ -10472,21 +10456,7 @@
               <w:rPr>
                 <w:rFonts w:cstheme="minorHAnsi"/>
               </w:rPr>
-              <w:t xml:space="preserve">Faz a </w:t>
-            </w:r>
-            <w:proofErr w:type="gramStart"/>
-            <w:r>
-              <w:rPr>
-                <w:rFonts w:cstheme="minorHAnsi"/>
-              </w:rPr>
-              <w:t>matricula</w:t>
-            </w:r>
-            <w:proofErr w:type="gramEnd"/>
-            <w:r>
-              <w:rPr>
-                <w:rFonts w:cstheme="minorHAnsi"/>
-              </w:rPr>
-              <w:t xml:space="preserve"> de um aluno na escola escolhida.</w:t>
+              <w:t>Faz a matricula de um aluno na escola escolhida.</w:t>
             </w:r>
           </w:p>
         </w:tc>
@@ -11303,21 +11273,7 @@
               <w:rPr>
                 <w:rFonts w:cstheme="minorHAnsi"/>
               </w:rPr>
-              <w:t xml:space="preserve">Irá gerar dados de teste na base de dados desde os anos 1960 </w:t>
-            </w:r>
-            <w:proofErr w:type="gramStart"/>
-            <w:r>
-              <w:rPr>
-                <w:rFonts w:cstheme="minorHAnsi"/>
-              </w:rPr>
-              <w:t>ate</w:t>
-            </w:r>
-            <w:proofErr w:type="gramEnd"/>
-            <w:r>
-              <w:rPr>
-                <w:rFonts w:cstheme="minorHAnsi"/>
-              </w:rPr>
-              <w:t xml:space="preserve"> 2020.</w:t>
+              <w:t>Irá gerar dados de teste na base de dados desde os anos 1960 ate 2020.</w:t>
             </w:r>
           </w:p>
         </w:tc>
@@ -14284,23 +14240,7 @@
           <w:i/>
           <w:color w:val="A6A6A6" w:themeColor="background1" w:themeShade="A6"/>
         </w:rPr>
-        <w:t xml:space="preserve">através da referência ao código utilizado (restrições da BD, consultas/views, SPs, </w:t>
-      </w:r>
-      <w:proofErr w:type="gramStart"/>
-      <w:r>
-        <w:rPr>
-          <w:i/>
-          <w:color w:val="A6A6A6" w:themeColor="background1" w:themeShade="A6"/>
-        </w:rPr>
-        <w:t>triggers,…</w:t>
-      </w:r>
-      <w:proofErr w:type="gramEnd"/>
-      <w:r>
-        <w:rPr>
-          <w:i/>
-          <w:color w:val="A6A6A6" w:themeColor="background1" w:themeShade="A6"/>
-        </w:rPr>
-        <w:t>).</w:t>
+        <w:t>através da referência ao código utilizado (restrições da BD, consultas/views, SPs, triggers,…).</w:t>
       </w:r>
     </w:p>
     <w:tbl>
@@ -15096,177 +15036,6 @@
         <w:t xml:space="preserve"> de demonstração</w:t>
       </w:r>
     </w:p>
-    <w:p>
-      <w:pPr>
-        <w:ind w:firstLine="360"/>
-        <w:rPr>
-          <w:i/>
-          <w:color w:val="A6A6A6" w:themeColor="background1" w:themeShade="A6"/>
-        </w:rPr>
-      </w:pPr>
-      <w:r>
-        <w:rPr>
-          <w:i/>
-          <w:color w:val="A6A6A6" w:themeColor="background1" w:themeShade="A6"/>
-        </w:rPr>
-        <w:t>Identificar na tabela abaixo, a</w:t>
-      </w:r>
-      <w:r>
-        <w:rPr>
-          <w:i/>
-          <w:color w:val="A6A6A6" w:themeColor="background1" w:themeShade="A6"/>
-        </w:rPr>
-        <w:t xml:space="preserve"> s</w:t>
-      </w:r>
-      <w:r>
-        <w:rPr>
-          <w:i/>
-          <w:color w:val="A6A6A6" w:themeColor="background1" w:themeShade="A6"/>
-        </w:rPr>
-        <w:t>equência de execução d</w:t>
-      </w:r>
-      <w:r>
-        <w:rPr>
-          <w:i/>
-          <w:color w:val="A6A6A6" w:themeColor="background1" w:themeShade="A6"/>
-        </w:rPr>
-        <w:t>os</w:t>
-      </w:r>
-      <w:r>
-        <w:rPr>
-          <w:i/>
-          <w:color w:val="A6A6A6" w:themeColor="background1" w:themeShade="A6"/>
-        </w:rPr>
-        <w:t xml:space="preserve"> </w:t>
-      </w:r>
-      <w:r>
-        <w:rPr>
-          <w:i/>
-          <w:color w:val="A6A6A6" w:themeColor="background1" w:themeShade="A6"/>
-        </w:rPr>
-        <w:t xml:space="preserve">scripts com o </w:t>
-      </w:r>
-      <w:r>
-        <w:rPr>
-          <w:i/>
-          <w:color w:val="A6A6A6" w:themeColor="background1" w:themeShade="A6"/>
-        </w:rPr>
-        <w:t xml:space="preserve">código (consultas, chamadas a </w:t>
-      </w:r>
-      <w:proofErr w:type="gramStart"/>
-      <w:r>
-        <w:rPr>
-          <w:i/>
-          <w:color w:val="A6A6A6" w:themeColor="background1" w:themeShade="A6"/>
-        </w:rPr>
-        <w:t>SPs,…</w:t>
-      </w:r>
-      <w:proofErr w:type="gramEnd"/>
-      <w:r>
-        <w:rPr>
-          <w:i/>
-          <w:color w:val="A6A6A6" w:themeColor="background1" w:themeShade="A6"/>
-        </w:rPr>
-        <w:t>)</w:t>
-      </w:r>
-      <w:r>
-        <w:rPr>
-          <w:i/>
-          <w:color w:val="A6A6A6" w:themeColor="background1" w:themeShade="A6"/>
-        </w:rPr>
-        <w:t xml:space="preserve"> </w:t>
-      </w:r>
-      <w:r>
-        <w:rPr>
-          <w:i/>
-          <w:color w:val="A6A6A6" w:themeColor="background1" w:themeShade="A6"/>
-        </w:rPr>
-        <w:t xml:space="preserve">que permita </w:t>
-      </w:r>
-      <w:r>
-        <w:rPr>
-          <w:i/>
-          <w:color w:val="A6A6A6" w:themeColor="background1" w:themeShade="A6"/>
-        </w:rPr>
-        <w:t>verificar</w:t>
-      </w:r>
-      <w:r>
-        <w:rPr>
-          <w:i/>
-          <w:color w:val="A6A6A6" w:themeColor="background1" w:themeShade="A6"/>
-        </w:rPr>
-        <w:t xml:space="preserve"> o correto funcionamento da base de dados face aos requisitos</w:t>
-      </w:r>
-      <w:r>
-        <w:rPr>
-          <w:i/>
-          <w:color w:val="A6A6A6" w:themeColor="background1" w:themeShade="A6"/>
-        </w:rPr>
-        <w:t>, por exemplo:</w:t>
-      </w:r>
-    </w:p>
-    <w:p>
-      <w:pPr>
-        <w:ind w:firstLine="360"/>
-        <w:rPr>
-          <w:i/>
-          <w:color w:val="A6A6A6" w:themeColor="background1" w:themeShade="A6"/>
-        </w:rPr>
-      </w:pPr>
-      <w:r>
-        <w:rPr>
-          <w:i/>
-          <w:color w:val="A6A6A6" w:themeColor="background1" w:themeShade="A6"/>
-        </w:rPr>
-        <w:t>o</w:t>
-      </w:r>
-      <w:r>
-        <w:rPr>
-          <w:i/>
-          <w:color w:val="A6A6A6" w:themeColor="background1" w:themeShade="A6"/>
-        </w:rPr>
-        <w:tab/>
-        <w:t>Dados de teste que façam despoletar situação de inconformidade (e.g., RI implementadas com checks ou triggers)</w:t>
-      </w:r>
-      <w:r>
-        <w:rPr>
-          <w:i/>
-          <w:color w:val="A6A6A6" w:themeColor="background1" w:themeShade="A6"/>
-        </w:rPr>
-        <w:t>;</w:t>
-      </w:r>
-    </w:p>
-    <w:p>
-      <w:pPr>
-        <w:ind w:firstLine="360"/>
-        <w:rPr>
-          <w:i/>
-          <w:color w:val="A6A6A6" w:themeColor="background1" w:themeShade="A6"/>
-        </w:rPr>
-      </w:pPr>
-      <w:r>
-        <w:rPr>
-          <w:i/>
-          <w:color w:val="A6A6A6" w:themeColor="background1" w:themeShade="A6"/>
-        </w:rPr>
-        <w:t>o</w:t>
-      </w:r>
-      <w:r>
-        <w:rPr>
-          <w:i/>
-          <w:color w:val="A6A6A6" w:themeColor="background1" w:themeShade="A6"/>
-        </w:rPr>
-        <w:tab/>
-        <w:t>Script SQL para testar a execução dos sp</w:t>
-      </w:r>
-      <w:r>
-        <w:rPr>
-          <w:i/>
-          <w:color w:val="A6A6A6" w:themeColor="background1" w:themeShade="A6"/>
-        </w:rPr>
-        <w:t>;</w:t>
-      </w:r>
-    </w:p>
     <w:tbl>
       <w:tblPr>
         <w:tblpPr w:leftFromText="180" w:rightFromText="180" w:vertAnchor="text" w:horzAnchor="page" w:tblpXSpec="center" w:tblpY="128"/>
@@ -15377,14 +15146,13 @@
             <w:pPr>
               <w:jc w:val="center"/>
               <w:rPr>
-                <w:i/>
+                <w:iCs/>
                 <w:color w:val="A6A6A6" w:themeColor="background1" w:themeShade="A6"/>
               </w:rPr>
             </w:pPr>
             <w:r>
               <w:rPr>
-                <w:i/>
-                <w:color w:val="A6A6A6" w:themeColor="background1" w:themeShade="A6"/>
+                <w:iCs/>
               </w:rPr>
               <w:t>1</w:t>
             </w:r>
@@ -15397,16 +15165,20 @@
           <w:p>
             <w:pPr>
               <w:rPr>
-                <w:i/>
-                <w:color w:val="A6A6A6" w:themeColor="background1" w:themeShade="A6"/>
-              </w:rPr>
-            </w:pPr>
-            <w:r>
-              <w:rPr>
-                <w:i/>
-                <w:color w:val="A6A6A6" w:themeColor="background1" w:themeShade="A6"/>
-              </w:rPr>
-              <w:t>RI.sql</w:t>
+                <w:iCs/>
+              </w:rPr>
+            </w:pPr>
+            <w:r>
+              <w:rPr>
+                <w:iCs/>
+              </w:rPr>
+              <w:t>Proj_BD</w:t>
+            </w:r>
+            <w:r>
+              <w:rPr>
+                <w:iCs/>
+              </w:rPr>
+              <w:t>.sql</w:t>
             </w:r>
           </w:p>
         </w:tc>
@@ -15417,30 +15189,21 @@
           <w:p>
             <w:pPr>
               <w:rPr>
-                <w:i/>
-                <w:color w:val="A6A6A6" w:themeColor="background1" w:themeShade="A6"/>
-              </w:rPr>
-            </w:pPr>
-            <w:r>
-              <w:rPr>
-                <w:i/>
-                <w:color w:val="A6A6A6" w:themeColor="background1" w:themeShade="A6"/>
-              </w:rPr>
-              <w:t>Verificação das restrições de integridade</w:t>
-            </w:r>
-            <w:r>
-              <w:rPr>
-                <w:i/>
-                <w:color w:val="A6A6A6" w:themeColor="background1" w:themeShade="A6"/>
-              </w:rPr>
-              <w:t>.</w:t>
+                <w:iCs/>
+              </w:rPr>
+            </w:pPr>
+            <w:r>
+              <w:rPr>
+                <w:iCs/>
+              </w:rPr>
+              <w:t>Criação da base de dados.</w:t>
             </w:r>
           </w:p>
         </w:tc>
       </w:tr>
       <w:tr>
         <w:trPr>
-          <w:trHeight w:val="437"/>
+          <w:trHeight w:val="446"/>
         </w:trPr>
         <w:tc>
           <w:tcPr>
@@ -15451,10 +15214,15 @@
             <w:pPr>
               <w:jc w:val="center"/>
               <w:rPr>
-                <w:i/>
-                <w:color w:val="A6A6A6" w:themeColor="background1" w:themeShade="A6"/>
-              </w:rPr>
-            </w:pPr>
+                <w:iCs/>
+              </w:rPr>
+            </w:pPr>
+            <w:r>
+              <w:rPr>
+                <w:iCs/>
+              </w:rPr>
+              <w:t>2</w:t>
+            </w:r>
           </w:p>
         </w:tc>
         <w:tc>
@@ -15464,10 +15232,15 @@
           <w:p>
             <w:pPr>
               <w:rPr>
-                <w:i/>
-                <w:color w:val="A6A6A6" w:themeColor="background1" w:themeShade="A6"/>
-              </w:rPr>
-            </w:pPr>
+                <w:iCs/>
+              </w:rPr>
+            </w:pPr>
+            <w:r>
+              <w:rPr>
+                <w:iCs/>
+              </w:rPr>
+              <w:t>Triggers.sql</w:t>
+            </w:r>
           </w:p>
         </w:tc>
         <w:tc>
@@ -15477,23 +15250,873 @@
           <w:p>
             <w:pPr>
               <w:rPr>
-                <w:i/>
-                <w:color w:val="A6A6A6" w:themeColor="background1" w:themeShade="A6"/>
-              </w:rPr>
-            </w:pPr>
+                <w:iCs/>
+              </w:rPr>
+            </w:pPr>
+            <w:r>
+              <w:rPr>
+                <w:iCs/>
+              </w:rPr>
+              <w:t>Criação dos triggers</w:t>
+            </w:r>
+          </w:p>
+        </w:tc>
+      </w:tr>
+      <w:tr>
+        <w:trPr>
+          <w:trHeight w:val="446"/>
+        </w:trPr>
+        <w:tc>
+          <w:tcPr>
+            <w:tcW w:w="1527" w:type="dxa"/>
+            <w:vAlign w:val="center"/>
+          </w:tcPr>
+          <w:p>
+            <w:pPr>
+              <w:jc w:val="center"/>
+              <w:rPr>
+                <w:iCs/>
+              </w:rPr>
+            </w:pPr>
+            <w:r>
+              <w:rPr>
+                <w:iCs/>
+              </w:rPr>
+              <w:t>3</w:t>
+            </w:r>
+          </w:p>
+        </w:tc>
+        <w:tc>
+          <w:tcPr>
+            <w:tcW w:w="2149" w:type="dxa"/>
+          </w:tcPr>
+          <w:p>
+            <w:pPr>
+              <w:rPr>
+                <w:iCs/>
+              </w:rPr>
+            </w:pPr>
+            <w:r>
+              <w:rPr>
+                <w:iCs/>
+              </w:rPr>
+              <w:t>Functions.sql</w:t>
+            </w:r>
+          </w:p>
+        </w:tc>
+        <w:tc>
+          <w:tcPr>
+            <w:tcW w:w="6662" w:type="dxa"/>
+          </w:tcPr>
+          <w:p>
+            <w:pPr>
+              <w:rPr>
+                <w:iCs/>
+              </w:rPr>
+            </w:pPr>
+            <w:r>
+              <w:rPr>
+                <w:iCs/>
+              </w:rPr>
+              <w:t>Criação das funções usadas na base de dados.</w:t>
+            </w:r>
+          </w:p>
+        </w:tc>
+      </w:tr>
+      <w:tr>
+        <w:trPr>
+          <w:trHeight w:val="446"/>
+        </w:trPr>
+        <w:tc>
+          <w:tcPr>
+            <w:tcW w:w="1527" w:type="dxa"/>
+            <w:vAlign w:val="center"/>
+          </w:tcPr>
+          <w:p>
+            <w:pPr>
+              <w:jc w:val="center"/>
+              <w:rPr>
+                <w:iCs/>
+              </w:rPr>
+            </w:pPr>
+            <w:r>
+              <w:rPr>
+                <w:iCs/>
+              </w:rPr>
+              <w:t>4</w:t>
+            </w:r>
+          </w:p>
+        </w:tc>
+        <w:tc>
+          <w:tcPr>
+            <w:tcW w:w="2149" w:type="dxa"/>
+          </w:tcPr>
+          <w:p>
+            <w:pPr>
+              <w:rPr>
+                <w:iCs/>
+              </w:rPr>
+            </w:pPr>
+            <w:r>
+              <w:rPr>
+                <w:iCs/>
+              </w:rPr>
+              <w:t>StoredProcedures.sql</w:t>
+            </w:r>
+          </w:p>
+        </w:tc>
+        <w:tc>
+          <w:tcPr>
+            <w:tcW w:w="6662" w:type="dxa"/>
+          </w:tcPr>
+          <w:p>
+            <w:pPr>
+              <w:rPr>
+                <w:iCs/>
+              </w:rPr>
+            </w:pPr>
+            <w:r>
+              <w:rPr>
+                <w:iCs/>
+              </w:rPr>
+              <w:t xml:space="preserve">Criação das </w:t>
+            </w:r>
+            <w:r>
+              <w:rPr>
+                <w:iCs/>
+              </w:rPr>
+              <w:t>procedures</w:t>
+            </w:r>
+            <w:r>
+              <w:rPr>
+                <w:iCs/>
+              </w:rPr>
+              <w:t xml:space="preserve"> usadas na base de dados.</w:t>
+            </w:r>
+          </w:p>
+        </w:tc>
+      </w:tr>
+      <w:tr>
+        <w:trPr>
+          <w:trHeight w:val="446"/>
+        </w:trPr>
+        <w:tc>
+          <w:tcPr>
+            <w:tcW w:w="1527" w:type="dxa"/>
+            <w:vAlign w:val="center"/>
+          </w:tcPr>
+          <w:p>
+            <w:pPr>
+              <w:jc w:val="center"/>
+              <w:rPr>
+                <w:iCs/>
+              </w:rPr>
+            </w:pPr>
+            <w:r>
+              <w:rPr>
+                <w:iCs/>
+              </w:rPr>
+              <w:t>5</w:t>
+            </w:r>
+          </w:p>
+        </w:tc>
+        <w:tc>
+          <w:tcPr>
+            <w:tcW w:w="2149" w:type="dxa"/>
+          </w:tcPr>
+          <w:p>
+            <w:pPr>
+              <w:rPr>
+                <w:iCs/>
+              </w:rPr>
+            </w:pPr>
+            <w:r>
+              <w:rPr>
+                <w:iCs/>
+              </w:rPr>
+              <w:t>Encriptação.sql</w:t>
+            </w:r>
+          </w:p>
+        </w:tc>
+        <w:tc>
+          <w:tcPr>
+            <w:tcW w:w="6662" w:type="dxa"/>
+          </w:tcPr>
+          <w:p>
+            <w:pPr>
+              <w:rPr>
+                <w:iCs/>
+              </w:rPr>
+            </w:pPr>
+            <w:r>
+              <w:rPr>
+                <w:iCs/>
+              </w:rPr>
+              <w:t>Criação da chave e certificado para encriptação.</w:t>
+            </w:r>
+          </w:p>
+        </w:tc>
+      </w:tr>
+      <w:tr>
+        <w:trPr>
+          <w:trHeight w:val="446"/>
+        </w:trPr>
+        <w:tc>
+          <w:tcPr>
+            <w:tcW w:w="1527" w:type="dxa"/>
+            <w:vAlign w:val="center"/>
+          </w:tcPr>
+          <w:p>
+            <w:pPr>
+              <w:jc w:val="center"/>
+              <w:rPr>
+                <w:iCs/>
+              </w:rPr>
+            </w:pPr>
+            <w:r>
+              <w:rPr>
+                <w:iCs/>
+              </w:rPr>
+              <w:lastRenderedPageBreak/>
+              <w:t>6</w:t>
+            </w:r>
+          </w:p>
+        </w:tc>
+        <w:tc>
+          <w:tcPr>
+            <w:tcW w:w="2149" w:type="dxa"/>
+          </w:tcPr>
+          <w:p>
+            <w:pPr>
+              <w:rPr>
+                <w:iCs/>
+              </w:rPr>
+            </w:pPr>
+            <w:r>
+              <w:rPr>
+                <w:iCs/>
+              </w:rPr>
+              <w:t>Roles.sql</w:t>
+            </w:r>
+          </w:p>
+        </w:tc>
+        <w:tc>
+          <w:tcPr>
+            <w:tcW w:w="6662" w:type="dxa"/>
+          </w:tcPr>
+          <w:p>
+            <w:pPr>
+              <w:rPr>
+                <w:iCs/>
+              </w:rPr>
+            </w:pPr>
+            <w:r>
+              <w:rPr>
+                <w:iCs/>
+              </w:rPr>
+              <w:t>Criação dos roles, logins e users na base de dados.</w:t>
+            </w:r>
+          </w:p>
+        </w:tc>
+      </w:tr>
+      <w:tr>
+        <w:trPr>
+          <w:trHeight w:val="446"/>
+        </w:trPr>
+        <w:tc>
+          <w:tcPr>
+            <w:tcW w:w="1527" w:type="dxa"/>
+            <w:vAlign w:val="center"/>
+          </w:tcPr>
+          <w:p>
+            <w:pPr>
+              <w:jc w:val="center"/>
+              <w:rPr>
+                <w:iCs/>
+              </w:rPr>
+            </w:pPr>
+            <w:r>
+              <w:rPr>
+                <w:iCs/>
+              </w:rPr>
+              <w:t>7</w:t>
+            </w:r>
+          </w:p>
+        </w:tc>
+        <w:tc>
+          <w:tcPr>
+            <w:tcW w:w="2149" w:type="dxa"/>
+          </w:tcPr>
+          <w:p>
+            <w:pPr>
+              <w:rPr>
+                <w:iCs/>
+              </w:rPr>
+            </w:pPr>
+            <w:r>
+              <w:rPr>
+                <w:iCs/>
+              </w:rPr>
+              <w:t>ViewsEscolaGP.sql</w:t>
+            </w:r>
+          </w:p>
+        </w:tc>
+        <w:tc>
+          <w:tcPr>
+            <w:tcW w:w="6662" w:type="dxa"/>
+          </w:tcPr>
+          <w:p>
+            <w:pPr>
+              <w:rPr>
+                <w:iCs/>
+              </w:rPr>
+            </w:pPr>
+            <w:r>
+              <w:rPr>
+                <w:iCs/>
+              </w:rPr>
+              <w:t>Criação das views relacionadas a escola GP.</w:t>
+            </w:r>
+          </w:p>
+        </w:tc>
+      </w:tr>
+      <w:tr>
+        <w:trPr>
+          <w:trHeight w:val="446"/>
+        </w:trPr>
+        <w:tc>
+          <w:tcPr>
+            <w:tcW w:w="1527" w:type="dxa"/>
+            <w:vAlign w:val="center"/>
+          </w:tcPr>
+          <w:p>
+            <w:pPr>
+              <w:jc w:val="center"/>
+              <w:rPr>
+                <w:iCs/>
+              </w:rPr>
+            </w:pPr>
+            <w:r>
+              <w:rPr>
+                <w:iCs/>
+              </w:rPr>
+              <w:t>8</w:t>
+            </w:r>
+          </w:p>
+        </w:tc>
+        <w:tc>
+          <w:tcPr>
+            <w:tcW w:w="2149" w:type="dxa"/>
+          </w:tcPr>
+          <w:p>
+            <w:pPr>
+              <w:rPr>
+                <w:iCs/>
+              </w:rPr>
+            </w:pPr>
+            <w:r>
+              <w:rPr>
+                <w:iCs/>
+              </w:rPr>
+              <w:t>ViewsEscola</w:t>
+            </w:r>
+            <w:r>
+              <w:rPr>
+                <w:iCs/>
+              </w:rPr>
+              <w:t>MS</w:t>
+            </w:r>
+            <w:r>
+              <w:rPr>
+                <w:iCs/>
+              </w:rPr>
+              <w:t>.sql</w:t>
+            </w:r>
+          </w:p>
+        </w:tc>
+        <w:tc>
+          <w:tcPr>
+            <w:tcW w:w="6662" w:type="dxa"/>
+          </w:tcPr>
+          <w:p>
+            <w:pPr>
+              <w:rPr>
+                <w:iCs/>
+              </w:rPr>
+            </w:pPr>
+            <w:r>
+              <w:rPr>
+                <w:iCs/>
+              </w:rPr>
+              <w:t xml:space="preserve">Criação das views relacionadas a escola </w:t>
+            </w:r>
+            <w:r>
+              <w:rPr>
+                <w:iCs/>
+              </w:rPr>
+              <w:t>MS</w:t>
+            </w:r>
+            <w:r>
+              <w:rPr>
+                <w:iCs/>
+              </w:rPr>
+              <w:t>.</w:t>
+            </w:r>
+          </w:p>
+        </w:tc>
+      </w:tr>
+      <w:tr>
+        <w:trPr>
+          <w:trHeight w:val="446"/>
+        </w:trPr>
+        <w:tc>
+          <w:tcPr>
+            <w:tcW w:w="1527" w:type="dxa"/>
+            <w:vAlign w:val="center"/>
+          </w:tcPr>
+          <w:p>
+            <w:pPr>
+              <w:jc w:val="center"/>
+              <w:rPr>
+                <w:iCs/>
+              </w:rPr>
+            </w:pPr>
+            <w:r>
+              <w:rPr>
+                <w:iCs/>
+              </w:rPr>
+              <w:t>9</w:t>
+            </w:r>
+          </w:p>
+        </w:tc>
+        <w:tc>
+          <w:tcPr>
+            <w:tcW w:w="2149" w:type="dxa"/>
+          </w:tcPr>
+          <w:p>
+            <w:pPr>
+              <w:rPr>
+                <w:iCs/>
+              </w:rPr>
+            </w:pPr>
+            <w:r>
+              <w:rPr>
+                <w:iCs/>
+              </w:rPr>
+              <w:t>Backup.sql</w:t>
+            </w:r>
+          </w:p>
+        </w:tc>
+        <w:tc>
+          <w:tcPr>
+            <w:tcW w:w="6662" w:type="dxa"/>
+          </w:tcPr>
+          <w:p>
+            <w:pPr>
+              <w:rPr>
+                <w:iCs/>
+              </w:rPr>
+            </w:pPr>
+            <w:r>
+              <w:rPr>
+                <w:iCs/>
+              </w:rPr>
+              <w:t>Definição da</w:t>
+            </w:r>
+            <w:r>
+              <w:rPr>
+                <w:iCs/>
+              </w:rPr>
+              <w:t xml:space="preserve"> estratégia de backup para a base de dados normalizada.</w:t>
+            </w:r>
+          </w:p>
+        </w:tc>
+      </w:tr>
+      <w:tr>
+        <w:trPr>
+          <w:trHeight w:val="446"/>
+        </w:trPr>
+        <w:tc>
+          <w:tcPr>
+            <w:tcW w:w="1527" w:type="dxa"/>
+            <w:vAlign w:val="center"/>
+          </w:tcPr>
+          <w:p>
+            <w:pPr>
+              <w:jc w:val="center"/>
+              <w:rPr>
+                <w:iCs/>
+              </w:rPr>
+            </w:pPr>
+            <w:r>
+              <w:rPr>
+                <w:iCs/>
+              </w:rPr>
+              <w:t>10</w:t>
+            </w:r>
+          </w:p>
+        </w:tc>
+        <w:tc>
+          <w:tcPr>
+            <w:tcW w:w="2149" w:type="dxa"/>
+          </w:tcPr>
+          <w:p>
+            <w:pPr>
+              <w:rPr>
+                <w:iCs/>
+              </w:rPr>
+            </w:pPr>
+            <w:r>
+              <w:rPr>
+                <w:iCs/>
+              </w:rPr>
+              <w:t>ImportBDNova.sql</w:t>
+            </w:r>
+          </w:p>
+        </w:tc>
+        <w:tc>
+          <w:tcPr>
+            <w:tcW w:w="6662" w:type="dxa"/>
+          </w:tcPr>
+          <w:p>
+            <w:pPr>
+              <w:rPr>
+                <w:iCs/>
+              </w:rPr>
+            </w:pPr>
+            <w:r>
+              <w:rPr>
+                <w:iCs/>
+              </w:rPr>
+              <w:t>Importar para a base de dados normalizada os dados pertencentes a base de dados antiga.</w:t>
+            </w:r>
+          </w:p>
+        </w:tc>
+      </w:tr>
+      <w:tr>
+        <w:trPr>
+          <w:trHeight w:val="446"/>
+        </w:trPr>
+        <w:tc>
+          <w:tcPr>
+            <w:tcW w:w="1527" w:type="dxa"/>
+            <w:vAlign w:val="center"/>
+          </w:tcPr>
+          <w:p>
+            <w:pPr>
+              <w:jc w:val="center"/>
+              <w:rPr>
+                <w:iCs/>
+              </w:rPr>
+            </w:pPr>
+            <w:r>
+              <w:rPr>
+                <w:iCs/>
+              </w:rPr>
+              <w:t>11</w:t>
+            </w:r>
+          </w:p>
+        </w:tc>
+        <w:tc>
+          <w:tcPr>
+            <w:tcW w:w="2149" w:type="dxa"/>
+          </w:tcPr>
+          <w:p>
+            <w:pPr>
+              <w:rPr>
+                <w:iCs/>
+              </w:rPr>
+            </w:pPr>
+            <w:r>
+              <w:rPr>
+                <w:iCs/>
+              </w:rPr>
+              <w:t>ImportBDVelha.sql</w:t>
+            </w:r>
+          </w:p>
+        </w:tc>
+        <w:tc>
+          <w:tcPr>
+            <w:tcW w:w="6662" w:type="dxa"/>
+          </w:tcPr>
+          <w:p>
+            <w:pPr>
+              <w:rPr>
+                <w:iCs/>
+              </w:rPr>
+            </w:pPr>
+            <w:r>
+              <w:rPr>
+                <w:iCs/>
+              </w:rPr>
+              <w:t>Criação da base de dados original(não normalizada)</w:t>
+            </w:r>
+          </w:p>
+        </w:tc>
+      </w:tr>
+      <w:tr>
+        <w:trPr>
+          <w:trHeight w:val="446"/>
+        </w:trPr>
+        <w:tc>
+          <w:tcPr>
+            <w:tcW w:w="1527" w:type="dxa"/>
+            <w:vAlign w:val="center"/>
+          </w:tcPr>
+          <w:p>
+            <w:pPr>
+              <w:jc w:val="center"/>
+              <w:rPr>
+                <w:iCs/>
+              </w:rPr>
+            </w:pPr>
+            <w:r>
+              <w:rPr>
+                <w:iCs/>
+              </w:rPr>
+              <w:t>12</w:t>
+            </w:r>
+          </w:p>
+        </w:tc>
+        <w:tc>
+          <w:tcPr>
+            <w:tcW w:w="2149" w:type="dxa"/>
+          </w:tcPr>
+          <w:p>
+            <w:pPr>
+              <w:rPr>
+                <w:iCs/>
+              </w:rPr>
+            </w:pPr>
+            <w:r>
+              <w:rPr>
+                <w:iCs/>
+              </w:rPr>
+              <w:t>Queries.sql</w:t>
+            </w:r>
+          </w:p>
+        </w:tc>
+        <w:tc>
+          <w:tcPr>
+            <w:tcW w:w="6662" w:type="dxa"/>
+          </w:tcPr>
+          <w:p>
+            <w:pPr>
+              <w:rPr>
+                <w:iCs/>
+              </w:rPr>
+            </w:pPr>
+            <w:r>
+              <w:rPr>
+                <w:iCs/>
+              </w:rPr>
+              <w:t>Execução de</w:t>
+            </w:r>
+            <w:r>
+              <w:rPr>
+                <w:iCs/>
+              </w:rPr>
+              <w:t xml:space="preserve"> queries para verificar a conformidade dos dados da base de d</w:t>
+            </w:r>
+            <w:r>
+              <w:rPr>
+                <w:iCs/>
+              </w:rPr>
+              <w:t>ados normalizada.</w:t>
+            </w:r>
+          </w:p>
+        </w:tc>
+      </w:tr>
+      <w:tr>
+        <w:trPr>
+          <w:trHeight w:val="446"/>
+        </w:trPr>
+        <w:tc>
+          <w:tcPr>
+            <w:tcW w:w="1527" w:type="dxa"/>
+            <w:vAlign w:val="center"/>
+          </w:tcPr>
+          <w:p>
+            <w:pPr>
+              <w:jc w:val="center"/>
+              <w:rPr>
+                <w:iCs/>
+              </w:rPr>
+            </w:pPr>
+            <w:r>
+              <w:rPr>
+                <w:iCs/>
+              </w:rPr>
+              <w:t>13</w:t>
+            </w:r>
+          </w:p>
+        </w:tc>
+        <w:tc>
+          <w:tcPr>
+            <w:tcW w:w="2149" w:type="dxa"/>
+          </w:tcPr>
+          <w:p>
+            <w:pPr>
+              <w:rPr>
+                <w:iCs/>
+              </w:rPr>
+            </w:pPr>
+            <w:r>
+              <w:rPr>
+                <w:iCs/>
+              </w:rPr>
+              <w:t>ProceduresIndices.sql</w:t>
+            </w:r>
+          </w:p>
+        </w:tc>
+        <w:tc>
+          <w:tcPr>
+            <w:tcW w:w="6662" w:type="dxa"/>
+          </w:tcPr>
+          <w:p>
+            <w:pPr>
+              <w:rPr>
+                <w:iCs/>
+              </w:rPr>
+            </w:pPr>
+            <w:r>
+              <w:rPr>
+                <w:iCs/>
+              </w:rPr>
+              <w:t>Criação e execução das procedures relacionadas com o carregamento da base de dados com dados de teste.</w:t>
+            </w:r>
+          </w:p>
+        </w:tc>
+      </w:tr>
+      <w:tr>
+        <w:trPr>
+          <w:trHeight w:val="446"/>
+        </w:trPr>
+        <w:tc>
+          <w:tcPr>
+            <w:tcW w:w="1527" w:type="dxa"/>
+            <w:vAlign w:val="center"/>
+          </w:tcPr>
+          <w:p>
+            <w:pPr>
+              <w:jc w:val="center"/>
+              <w:rPr>
+                <w:iCs/>
+              </w:rPr>
+            </w:pPr>
+            <w:r>
+              <w:rPr>
+                <w:iCs/>
+              </w:rPr>
+              <w:t>14</w:t>
+            </w:r>
+          </w:p>
+        </w:tc>
+        <w:tc>
+          <w:tcPr>
+            <w:tcW w:w="2149" w:type="dxa"/>
+          </w:tcPr>
+          <w:p>
+            <w:pPr>
+              <w:rPr>
+                <w:iCs/>
+              </w:rPr>
+            </w:pPr>
+            <w:r>
+              <w:rPr>
+                <w:iCs/>
+              </w:rPr>
+              <w:t>ViewsIndices.sql</w:t>
+            </w:r>
+          </w:p>
+        </w:tc>
+        <w:tc>
+          <w:tcPr>
+            <w:tcW w:w="6662" w:type="dxa"/>
+          </w:tcPr>
+          <w:p>
+            <w:pPr>
+              <w:rPr>
+                <w:iCs/>
+              </w:rPr>
+            </w:pPr>
+            <w:r>
+              <w:rPr>
+                <w:iCs/>
+              </w:rPr>
+              <w:t xml:space="preserve">Criação </w:t>
+            </w:r>
+            <w:r>
+              <w:rPr>
+                <w:iCs/>
+              </w:rPr>
+              <w:t>de views e índices com base nos dados de teste.</w:t>
+            </w:r>
+          </w:p>
+        </w:tc>
+      </w:tr>
+      <w:tr>
+        <w:trPr>
+          <w:trHeight w:val="446"/>
+        </w:trPr>
+        <w:tc>
+          <w:tcPr>
+            <w:tcW w:w="1527" w:type="dxa"/>
+            <w:vAlign w:val="center"/>
+          </w:tcPr>
+          <w:p>
+            <w:pPr>
+              <w:jc w:val="center"/>
+              <w:rPr>
+                <w:iCs/>
+              </w:rPr>
+            </w:pPr>
+            <w:r>
+              <w:rPr>
+                <w:iCs/>
+              </w:rPr>
+              <w:t>15</w:t>
+            </w:r>
+          </w:p>
+        </w:tc>
+        <w:tc>
+          <w:tcPr>
+            <w:tcW w:w="2149" w:type="dxa"/>
+          </w:tcPr>
+          <w:p>
+            <w:pPr>
+              <w:rPr>
+                <w:iCs/>
+              </w:rPr>
+            </w:pPr>
+            <w:r>
+              <w:rPr>
+                <w:iCs/>
+              </w:rPr>
+              <w:t>BDTest.sql</w:t>
+            </w:r>
+          </w:p>
+        </w:tc>
+        <w:tc>
+          <w:tcPr>
+            <w:tcW w:w="6662" w:type="dxa"/>
+          </w:tcPr>
+          <w:p>
+            <w:pPr>
+              <w:rPr>
+                <w:iCs/>
+              </w:rPr>
+            </w:pPr>
+            <w:r>
+              <w:rPr>
+                <w:iCs/>
+              </w:rPr>
+              <w:t>Testagem das funcionalidades da base de dados normalizada.</w:t>
+            </w:r>
           </w:p>
         </w:tc>
       </w:tr>
     </w:tbl>
-    <w:p>
-      <w:pPr>
-        <w:ind w:firstLine="360"/>
-        <w:rPr>
-          <w:i/>
-          <w:color w:val="A6A6A6" w:themeColor="background1" w:themeShade="A6"/>
-        </w:rPr>
-      </w:pPr>
-    </w:p>
     <w:p>
       <w:pPr>
         <w:rPr>

</xml_diff>

<commit_message>
mais relatorio e ficheiros de testes
</commit_message>
<xml_diff>
--- a/Relatorio/RelatórioFase2.docx
+++ b/Relatorio/RelatórioFase2.docx
@@ -15379,19 +15379,7 @@
               <w:rPr>
                 <w:iCs/>
               </w:rPr>
-              <w:t xml:space="preserve">Criação das </w:t>
-            </w:r>
-            <w:r>
-              <w:rPr>
-                <w:iCs/>
-              </w:rPr>
-              <w:t>procedures</w:t>
-            </w:r>
-            <w:r>
-              <w:rPr>
-                <w:iCs/>
-              </w:rPr>
-              <w:t xml:space="preserve"> usadas na base de dados.</w:t>
+              <w:t>Criação das procedures usadas na base de dados.</w:t>
             </w:r>
           </w:p>
         </w:tc>
@@ -15496,7 +15484,7 @@
               <w:rPr>
                 <w:iCs/>
               </w:rPr>
-              <w:t>Roles.sql</w:t>
+              <w:t>ViewsEscolaGP.sql</w:t>
             </w:r>
           </w:p>
         </w:tc>
@@ -15514,7 +15502,7 @@
               <w:rPr>
                 <w:iCs/>
               </w:rPr>
-              <w:t>Criação dos roles, logins e users na base de dados.</w:t>
+              <w:t>Criação das views relacionadas a escola GP.</w:t>
             </w:r>
           </w:p>
         </w:tc>
@@ -15557,7 +15545,7 @@
               <w:rPr>
                 <w:iCs/>
               </w:rPr>
-              <w:t>ViewsEscolaGP.sql</w:t>
+              <w:t>ViewsEscolaMS.sql</w:t>
             </w:r>
           </w:p>
         </w:tc>
@@ -15575,7 +15563,7 @@
               <w:rPr>
                 <w:iCs/>
               </w:rPr>
-              <w:t>Criação das views relacionadas a escola GP.</w:t>
+              <w:t>Criação das views relacionadas a escola MS.</w:t>
             </w:r>
           </w:p>
         </w:tc>
@@ -15618,19 +15606,7 @@
               <w:rPr>
                 <w:iCs/>
               </w:rPr>
-              <w:t>ViewsEscola</w:t>
-            </w:r>
-            <w:r>
-              <w:rPr>
-                <w:iCs/>
-              </w:rPr>
-              <w:t>MS</w:t>
-            </w:r>
-            <w:r>
-              <w:rPr>
-                <w:iCs/>
-              </w:rPr>
-              <w:t>.sql</w:t>
+              <w:t>Roles.sql</w:t>
             </w:r>
           </w:p>
         </w:tc>
@@ -15648,19 +15624,7 @@
               <w:rPr>
                 <w:iCs/>
               </w:rPr>
-              <w:t xml:space="preserve">Criação das views relacionadas a escola </w:t>
-            </w:r>
-            <w:r>
-              <w:rPr>
-                <w:iCs/>
-              </w:rPr>
-              <w:t>MS</w:t>
-            </w:r>
-            <w:r>
-              <w:rPr>
-                <w:iCs/>
-              </w:rPr>
-              <w:t>.</w:t>
+              <w:t>Criação dos roles, logins e users na base de dados.</w:t>
             </w:r>
           </w:p>
         </w:tc>
@@ -15910,13 +15874,7 @@
               <w:rPr>
                 <w:iCs/>
               </w:rPr>
-              <w:t>Execução de</w:t>
-            </w:r>
-            <w:r>
-              <w:rPr>
-                <w:iCs/>
-              </w:rPr>
-              <w:t xml:space="preserve"> queries para verificar a conformidade dos dados da base de d</w:t>
+              <w:t>Execução de queries para verificar a conformidade dos dados da base de d</w:t>
             </w:r>
             <w:r>
               <w:rPr>
@@ -16044,13 +16002,7 @@
               <w:rPr>
                 <w:iCs/>
               </w:rPr>
-              <w:t xml:space="preserve">Criação </w:t>
-            </w:r>
-            <w:r>
-              <w:rPr>
-                <w:iCs/>
-              </w:rPr>
-              <w:t>de views e índices com base nos dados de teste.</w:t>
+              <w:t>Criação de views e índices com base nos dados de teste.</w:t>
             </w:r>
           </w:p>
         </w:tc>
@@ -16093,7 +16045,31 @@
               <w:rPr>
                 <w:iCs/>
               </w:rPr>
-              <w:t>BDTest.sql</w:t>
+              <w:t>BD</w:t>
+            </w:r>
+            <w:r>
+              <w:rPr>
+                <w:iCs/>
+              </w:rPr>
+              <w:t>Procedures</w:t>
+            </w:r>
+            <w:r>
+              <w:rPr>
+                <w:iCs/>
+              </w:rPr>
+              <w:t>Test</w:t>
+            </w:r>
+            <w:r>
+              <w:rPr>
+                <w:iCs/>
+              </w:rPr>
+              <w:t>s</w:t>
+            </w:r>
+            <w:r>
+              <w:rPr>
+                <w:iCs/>
+              </w:rPr>
+              <w:t>.sql</w:t>
             </w:r>
           </w:p>
         </w:tc>
@@ -16111,7 +16087,232 @@
               <w:rPr>
                 <w:iCs/>
               </w:rPr>
-              <w:t>Testagem das funcionalidades da base de dados normalizada.</w:t>
+              <w:t>Testagem das funcionalidades da base de dados normalizada</w:t>
+            </w:r>
+            <w:r>
+              <w:rPr>
+                <w:iCs/>
+              </w:rPr>
+              <w:t xml:space="preserve"> relacionada com stored procedures.</w:t>
+            </w:r>
+          </w:p>
+        </w:tc>
+      </w:tr>
+      <w:tr>
+        <w:trPr>
+          <w:trHeight w:val="446"/>
+        </w:trPr>
+        <w:tc>
+          <w:tcPr>
+            <w:tcW w:w="1527" w:type="dxa"/>
+            <w:vAlign w:val="center"/>
+          </w:tcPr>
+          <w:p>
+            <w:pPr>
+              <w:jc w:val="center"/>
+              <w:rPr>
+                <w:iCs/>
+              </w:rPr>
+            </w:pPr>
+            <w:r>
+              <w:rPr>
+                <w:iCs/>
+              </w:rPr>
+              <w:t>16</w:t>
+            </w:r>
+          </w:p>
+        </w:tc>
+        <w:tc>
+          <w:tcPr>
+            <w:tcW w:w="2149" w:type="dxa"/>
+          </w:tcPr>
+          <w:p>
+            <w:pPr>
+              <w:rPr>
+                <w:iCs/>
+              </w:rPr>
+            </w:pPr>
+            <w:r>
+              <w:rPr>
+                <w:iCs/>
+              </w:rPr>
+              <w:t>BDTriggerTests.sql</w:t>
+            </w:r>
+          </w:p>
+        </w:tc>
+        <w:tc>
+          <w:tcPr>
+            <w:tcW w:w="6662" w:type="dxa"/>
+          </w:tcPr>
+          <w:p>
+            <w:pPr>
+              <w:rPr>
+                <w:iCs/>
+              </w:rPr>
+            </w:pPr>
+            <w:r>
+              <w:rPr>
+                <w:iCs/>
+              </w:rPr>
+              <w:t xml:space="preserve">Testagem das funcionalidades da base de dados normalizada relacionada com </w:t>
+            </w:r>
+            <w:r>
+              <w:rPr>
+                <w:iCs/>
+              </w:rPr>
+              <w:t>triggers</w:t>
+            </w:r>
+            <w:r>
+              <w:rPr>
+                <w:iCs/>
+              </w:rPr>
+              <w:t>.</w:t>
+            </w:r>
+          </w:p>
+        </w:tc>
+      </w:tr>
+      <w:tr>
+        <w:trPr>
+          <w:trHeight w:val="446"/>
+        </w:trPr>
+        <w:tc>
+          <w:tcPr>
+            <w:tcW w:w="1527" w:type="dxa"/>
+            <w:vAlign w:val="center"/>
+          </w:tcPr>
+          <w:p>
+            <w:pPr>
+              <w:jc w:val="center"/>
+              <w:rPr>
+                <w:iCs/>
+              </w:rPr>
+            </w:pPr>
+            <w:r>
+              <w:rPr>
+                <w:iCs/>
+              </w:rPr>
+              <w:t>17</w:t>
+            </w:r>
+          </w:p>
+        </w:tc>
+        <w:tc>
+          <w:tcPr>
+            <w:tcW w:w="2149" w:type="dxa"/>
+          </w:tcPr>
+          <w:p>
+            <w:pPr>
+              <w:rPr>
+                <w:iCs/>
+              </w:rPr>
+            </w:pPr>
+            <w:r>
+              <w:rPr>
+                <w:iCs/>
+              </w:rPr>
+              <w:t>BDRoleTests.sql</w:t>
+            </w:r>
+          </w:p>
+        </w:tc>
+        <w:tc>
+          <w:tcPr>
+            <w:tcW w:w="6662" w:type="dxa"/>
+          </w:tcPr>
+          <w:p>
+            <w:pPr>
+              <w:rPr>
+                <w:iCs/>
+              </w:rPr>
+            </w:pPr>
+            <w:r>
+              <w:rPr>
+                <w:iCs/>
+              </w:rPr>
+              <w:t xml:space="preserve">Testagem das funcionalidades da base de dados normalizada relacionada com </w:t>
+            </w:r>
+            <w:r>
+              <w:rPr>
+                <w:iCs/>
+              </w:rPr>
+              <w:t>roles</w:t>
+            </w:r>
+            <w:r>
+              <w:rPr>
+                <w:iCs/>
+              </w:rPr>
+              <w:t>.</w:t>
+            </w:r>
+          </w:p>
+        </w:tc>
+      </w:tr>
+      <w:tr>
+        <w:trPr>
+          <w:trHeight w:val="446"/>
+        </w:trPr>
+        <w:tc>
+          <w:tcPr>
+            <w:tcW w:w="1527" w:type="dxa"/>
+            <w:vAlign w:val="center"/>
+          </w:tcPr>
+          <w:p>
+            <w:pPr>
+              <w:jc w:val="center"/>
+              <w:rPr>
+                <w:iCs/>
+              </w:rPr>
+            </w:pPr>
+            <w:r>
+              <w:rPr>
+                <w:iCs/>
+              </w:rPr>
+              <w:t>18</w:t>
+            </w:r>
+          </w:p>
+        </w:tc>
+        <w:tc>
+          <w:tcPr>
+            <w:tcW w:w="2149" w:type="dxa"/>
+          </w:tcPr>
+          <w:p>
+            <w:pPr>
+              <w:rPr>
+                <w:iCs/>
+              </w:rPr>
+            </w:pPr>
+            <w:r>
+              <w:rPr>
+                <w:iCs/>
+              </w:rPr>
+              <w:t>BDFunctionTests.sql</w:t>
+            </w:r>
+          </w:p>
+        </w:tc>
+        <w:tc>
+          <w:tcPr>
+            <w:tcW w:w="6662" w:type="dxa"/>
+          </w:tcPr>
+          <w:p>
+            <w:pPr>
+              <w:rPr>
+                <w:iCs/>
+              </w:rPr>
+            </w:pPr>
+            <w:r>
+              <w:rPr>
+                <w:iCs/>
+              </w:rPr>
+              <w:t xml:space="preserve">Testagem das funcionalidades da base de dados normalizada relacionada com </w:t>
+            </w:r>
+            <w:r>
+              <w:rPr>
+                <w:iCs/>
+              </w:rPr>
+              <w:t>functions</w:t>
+            </w:r>
+            <w:r>
+              <w:rPr>
+                <w:iCs/>
+              </w:rPr>
+              <w:t>.</w:t>
             </w:r>
           </w:p>
         </w:tc>

</xml_diff>

<commit_message>
complemento nos backups e relatorio dos backups e transaçoes feito
</commit_message>
<xml_diff>
--- a/Relatorio/RelatórioFase2.docx
+++ b/Relatorio/RelatórioFase2.docx
@@ -13649,39 +13649,126 @@
     </w:p>
     <w:p>
       <w:pPr>
-        <w:ind w:firstLine="360"/>
-      </w:pPr>
-      <w:bookmarkStart w:id="3" w:name="_Hlk529184833"/>
+        <w:rPr>
+          <w:sz w:val="24"/>
+          <w:szCs w:val="24"/>
+        </w:rPr>
+      </w:pPr>
       <w:r>
         <w:rPr>
-          <w:i/>
-          <w:color w:val="A6A6A6" w:themeColor="background1" w:themeShade="A6"/>
+          <w:sz w:val="24"/>
+          <w:szCs w:val="24"/>
         </w:rPr>
-        <w:t>Descrição fundamentada da política de backups implementada</w:t>
-      </w:r>
-      <w:bookmarkEnd w:id="3"/>
-      <w:r>
-        <w:rPr>
-          <w:i/>
-          <w:color w:val="A6A6A6" w:themeColor="background1" w:themeShade="A6"/>
-        </w:rPr>
-        <w:t>, e descrição dos possíveis cenários de recu</w:t>
+        <w:t>Foi decidido que inicialmente quando há abertura do novo ano letivo que significa que irá haver inscrição de varios alunos, tendo este ponto podemos calcular que irá haver uma grande afluencia de dados nas tabelas para a inscrição</w:t>
       </w:r>
       <w:r>
         <w:rPr>
-          <w:i/>
-          <w:color w:val="A6A6A6" w:themeColor="background1" w:themeShade="A6"/>
+          <w:sz w:val="24"/>
+          <w:szCs w:val="24"/>
         </w:rPr>
-        <w:t>peração.</w:t>
+        <w:t xml:space="preserve"> dos estudantes, daí penso-se que seria melhor para nao perder qualquer dado do aluno, diariamente até finalizar-se as inscrições dos alunos a noite fazer um backup completo da base de dados.</w:t>
       </w:r>
     </w:p>
     <w:p>
       <w:pPr>
         <w:rPr>
-          <w:i/>
-          <w:color w:val="A6A6A6" w:themeColor="background1" w:themeShade="A6"/>
+          <w:sz w:val="24"/>
+          <w:szCs w:val="24"/>
         </w:rPr>
       </w:pPr>
+      <w:r>
+        <w:rPr>
+          <w:sz w:val="24"/>
+          <w:szCs w:val="24"/>
+        </w:rPr>
+        <w:t>Quando então o ano letivo começa depois de todos se inscreverem visto que seram poucas as alterações as tabelas decidiou-se fazer uma politica de</w:t>
+      </w:r>
+      <w:r>
+        <w:rPr>
+          <w:sz w:val="24"/>
+          <w:szCs w:val="24"/>
+        </w:rPr>
+        <w:t xml:space="preserve"> 2</w:t>
+      </w:r>
+      <w:r>
+        <w:rPr>
+          <w:sz w:val="24"/>
+          <w:szCs w:val="24"/>
+        </w:rPr>
+        <w:t xml:space="preserve"> backups diferenciais diariamente</w:t>
+      </w:r>
+      <w:r>
+        <w:rPr>
+          <w:sz w:val="24"/>
+          <w:szCs w:val="24"/>
+        </w:rPr>
+        <w:t>, um na parte da manha e o outro seria feito a noite,</w:t>
+      </w:r>
+      <w:r>
+        <w:rPr>
+          <w:sz w:val="24"/>
+          <w:szCs w:val="24"/>
+        </w:rPr>
+        <w:t xml:space="preserve"> e ao fim de cada mês fazer-se um backup completo </w:t>
+      </w:r>
+      <w:r>
+        <w:rPr>
+          <w:sz w:val="24"/>
+          <w:szCs w:val="24"/>
+        </w:rPr>
+        <w:t>para tentar-se minimizar qualquer perda de dados que aconteça.</w:t>
+      </w:r>
+    </w:p>
+    <w:p>
+      <w:pPr>
+        <w:rPr>
+          <w:sz w:val="24"/>
+          <w:szCs w:val="24"/>
+        </w:rPr>
+      </w:pPr>
+      <w:r>
+        <w:rPr>
+          <w:sz w:val="24"/>
+          <w:szCs w:val="24"/>
+        </w:rPr>
+        <w:t>Após a terminação do ano letivo voltamos a adotar a politica de backups completos diariamente visto que seram feitas varias alterações nas tabelas da base de dados</w:t>
+      </w:r>
+      <w:r>
+        <w:rPr>
+          <w:sz w:val="24"/>
+          <w:szCs w:val="24"/>
+        </w:rPr>
+        <w:t>, ou seja, irá haver uma grande afluencia de dados dentro da base de dados.</w:t>
+      </w:r>
+    </w:p>
+    <w:p>
+      <w:pPr>
+        <w:rPr>
+          <w:sz w:val="24"/>
+          <w:szCs w:val="24"/>
+        </w:rPr>
+      </w:pPr>
+    </w:p>
+    <w:p>
+      <w:pPr>
+        <w:rPr>
+          <w:sz w:val="24"/>
+          <w:szCs w:val="24"/>
+        </w:rPr>
+      </w:pPr>
+      <w:r>
+        <w:rPr>
+          <w:sz w:val="24"/>
+          <w:szCs w:val="24"/>
+        </w:rPr>
+        <w:t xml:space="preserve">Como as tabelas </w:t>
+      </w:r>
+      <w:r>
+        <w:t>disciplinas, jobs, reason</w:t>
+      </w:r>
+      <w:r>
+        <w:t>, etc são tabelas que nao sofrem quase alterações o que poderia-se fazer era passa-las para um FileGroup de read-only, pois esta informação é excluida dos backups o que faz com que o tamanho e o tempo sejam menores do que esta a incluir toda a informação, ou seja, usariamos o backup parcial para fazer a otimização do plano de backups da base de dados.</w:t>
+      </w:r>
     </w:p>
     <w:p>
       <w:pPr>
@@ -13979,6 +14066,7 @@
         <w:ind w:left="993" w:hanging="633"/>
       </w:pPr>
       <w:r>
+        <w:lastRenderedPageBreak/>
         <w:t>Encriptação</w:t>
       </w:r>
     </w:p>
@@ -14071,49 +14159,33 @@
     </w:p>
     <w:p>
       <w:pPr>
-        <w:ind w:left="360"/>
         <w:rPr>
-          <w:i/>
-          <w:color w:val="A6A6A6" w:themeColor="background1" w:themeShade="A6"/>
+          <w:sz w:val="24"/>
+          <w:szCs w:val="24"/>
         </w:rPr>
       </w:pPr>
       <w:r>
         <w:rPr>
-          <w:i/>
-          <w:color w:val="A6A6A6" w:themeColor="background1" w:themeShade="A6"/>
+          <w:sz w:val="24"/>
+          <w:szCs w:val="24"/>
         </w:rPr>
-        <w:t xml:space="preserve">Definir níveis de isolamento adotados </w:t>
+        <w:t xml:space="preserve">Os niveis de isolamento adotados no projeto foi o serializable, como </w:t>
       </w:r>
       <w:r>
         <w:rPr>
-          <w:i/>
-          <w:color w:val="A6A6A6" w:themeColor="background1" w:themeShade="A6"/>
+          <w:sz w:val="24"/>
+          <w:szCs w:val="24"/>
         </w:rPr>
-        <w:t>no</w:t>
+        <w:t>é um nivel que impede qualquer falha de isolamento achamos que fosse o mais indicado para não termos qualquer incoerencia a nivel de transações.</w:t>
       </w:r>
       <w:r>
         <w:rPr>
-          <w:i/>
-          <w:color w:val="A6A6A6" w:themeColor="background1" w:themeShade="A6"/>
-        </w:rPr>
-        <w:t xml:space="preserve"> controlo transacional</w:t>
-      </w:r>
-      <w:r>
-        <w:rPr>
-          <w:i/>
-          <w:color w:val="A6A6A6" w:themeColor="background1" w:themeShade="A6"/>
-        </w:rPr>
-        <w:t>.</w:t>
-      </w:r>
-      <w:r>
-        <w:rPr>
-          <w:i/>
-          <w:color w:val="A6A6A6" w:themeColor="background1" w:themeShade="A6"/>
+          <w:sz w:val="24"/>
+          <w:szCs w:val="24"/>
         </w:rPr>
         <w:t xml:space="preserve"> </w:t>
       </w:r>
     </w:p>
-    <w:p/>
     <w:p>
       <w:pPr>
         <w:pStyle w:val="Ttulo1"/>
@@ -14175,7 +14247,6 @@
         <w:ind w:left="993" w:hanging="633"/>
       </w:pPr>
       <w:r>
-        <w:lastRenderedPageBreak/>
         <w:t>Descrição da Demonstração</w:t>
       </w:r>
     </w:p>
@@ -14844,6 +14915,7 @@
                 <w:rFonts w:cstheme="minorHAnsi"/>
                 <w:iCs/>
               </w:rPr>
+              <w:lastRenderedPageBreak/>
               <w:t>RF09</w:t>
             </w:r>
           </w:p>
@@ -15424,7 +15496,6 @@
               <w:rPr>
                 <w:iCs/>
               </w:rPr>
-              <w:lastRenderedPageBreak/>
               <w:t>5</w:t>
             </w:r>
           </w:p>
@@ -16199,6 +16270,7 @@
               <w:rPr>
                 <w:iCs/>
               </w:rPr>
+              <w:lastRenderedPageBreak/>
               <w:t>17</w:t>
             </w:r>
           </w:p>
@@ -16435,7 +16507,6 @@
           <w:sz w:val="24"/>
           <w:szCs w:val="24"/>
         </w:rPr>
-        <w:lastRenderedPageBreak/>
         <w:t xml:space="preserve">Embora </w:t>
       </w:r>
       <w:r>
@@ -19974,7 +20045,7 @@
     <w:name w:val="heading 1"/>
     <w:basedOn w:val="Normal"/>
     <w:next w:val="Normal"/>
-    <w:link w:val="Ttulo1Carter"/>
+    <w:link w:val="Ttulo1Char"/>
     <w:uiPriority w:val="9"/>
     <w:qFormat/>
     <w:rsid w:val="00A97BFD"/>
@@ -19995,7 +20066,7 @@
     <w:name w:val="heading 2"/>
     <w:basedOn w:val="Normal"/>
     <w:next w:val="Normal"/>
-    <w:link w:val="Ttulo2Carter"/>
+    <w:link w:val="Ttulo2Char"/>
     <w:uiPriority w:val="9"/>
     <w:unhideWhenUsed/>
     <w:qFormat/>
@@ -20013,7 +20084,7 @@
       <w:szCs w:val="26"/>
     </w:rPr>
   </w:style>
-  <w:style w:type="character" w:default="1" w:styleId="Tipodeletrapredefinidodopargrafo">
+  <w:style w:type="character" w:default="1" w:styleId="Fontepargpadro">
     <w:name w:val="Default Paragraph Font"/>
     <w:uiPriority w:val="1"/>
     <w:semiHidden/>
@@ -20043,7 +20114,7 @@
   <w:style w:type="paragraph" w:styleId="Cabealho">
     <w:name w:val="header"/>
     <w:basedOn w:val="Normal"/>
-    <w:link w:val="CabealhoCarter"/>
+    <w:link w:val="CabealhoChar"/>
     <w:uiPriority w:val="99"/>
     <w:unhideWhenUsed/>
     <w:rsid w:val="00814C59"/>
@@ -20055,9 +20126,9 @@
       <w:spacing w:after="0" w:line="240" w:lineRule="auto"/>
     </w:pPr>
   </w:style>
-  <w:style w:type="character" w:customStyle="1" w:styleId="CabealhoCarter">
-    <w:name w:val="Cabeçalho Caráter"/>
-    <w:basedOn w:val="Tipodeletrapredefinidodopargrafo"/>
+  <w:style w:type="character" w:customStyle="1" w:styleId="CabealhoChar">
+    <w:name w:val="Cabeçalho Char"/>
+    <w:basedOn w:val="Fontepargpadro"/>
     <w:link w:val="Cabealho"/>
     <w:uiPriority w:val="99"/>
     <w:rsid w:val="00814C59"/>
@@ -20065,7 +20136,7 @@
   <w:style w:type="paragraph" w:styleId="Rodap">
     <w:name w:val="footer"/>
     <w:basedOn w:val="Normal"/>
-    <w:link w:val="RodapCarter"/>
+    <w:link w:val="RodapChar"/>
     <w:uiPriority w:val="99"/>
     <w:unhideWhenUsed/>
     <w:rsid w:val="00814C59"/>
@@ -20077,9 +20148,9 @@
       <w:spacing w:after="0" w:line="240" w:lineRule="auto"/>
     </w:pPr>
   </w:style>
-  <w:style w:type="character" w:customStyle="1" w:styleId="RodapCarter">
-    <w:name w:val="Rodapé Caráter"/>
-    <w:basedOn w:val="Tipodeletrapredefinidodopargrafo"/>
+  <w:style w:type="character" w:customStyle="1" w:styleId="RodapChar">
+    <w:name w:val="Rodapé Char"/>
+    <w:basedOn w:val="Fontepargpadro"/>
     <w:link w:val="Rodap"/>
     <w:uiPriority w:val="99"/>
     <w:rsid w:val="00814C59"/>
@@ -20095,9 +20166,9 @@
       <w:contextualSpacing/>
     </w:pPr>
   </w:style>
-  <w:style w:type="character" w:customStyle="1" w:styleId="Ttulo1Carter">
-    <w:name w:val="Título 1 Caráter"/>
-    <w:basedOn w:val="Tipodeletrapredefinidodopargrafo"/>
+  <w:style w:type="character" w:customStyle="1" w:styleId="Ttulo1Char">
+    <w:name w:val="Título 1 Char"/>
+    <w:basedOn w:val="Fontepargpadro"/>
     <w:link w:val="Ttulo1"/>
     <w:uiPriority w:val="9"/>
     <w:rsid w:val="00A97BFD"/>
@@ -20108,7 +20179,7 @@
       <w:szCs w:val="32"/>
     </w:rPr>
   </w:style>
-  <w:style w:type="paragraph" w:styleId="Cabealhodondice">
+  <w:style w:type="paragraph" w:styleId="CabealhodoSumrio">
     <w:name w:val="TOC Heading"/>
     <w:basedOn w:val="Ttulo1"/>
     <w:next w:val="Normal"/>
@@ -20123,7 +20194,7 @@
       <w:lang w:eastAsia="pt-PT"/>
     </w:rPr>
   </w:style>
-  <w:style w:type="paragraph" w:styleId="ndice1">
+  <w:style w:type="paragraph" w:styleId="Sumrio1">
     <w:name w:val="toc 1"/>
     <w:basedOn w:val="Normal"/>
     <w:next w:val="Normal"/>
@@ -20135,9 +20206,9 @@
       <w:spacing w:after="100"/>
     </w:pPr>
   </w:style>
-  <w:style w:type="character" w:styleId="Hiperligao">
+  <w:style w:type="character" w:styleId="Hyperlink">
     <w:name w:val="Hyperlink"/>
-    <w:basedOn w:val="Tipodeletrapredefinidodopargrafo"/>
+    <w:basedOn w:val="Fontepargpadro"/>
     <w:uiPriority w:val="99"/>
     <w:unhideWhenUsed/>
     <w:rsid w:val="003C6138"/>
@@ -20146,9 +20217,9 @@
       <w:u w:val="single"/>
     </w:rPr>
   </w:style>
-  <w:style w:type="character" w:customStyle="1" w:styleId="Ttulo2Carter">
-    <w:name w:val="Título 2 Caráter"/>
-    <w:basedOn w:val="Tipodeletrapredefinidodopargrafo"/>
+  <w:style w:type="character" w:customStyle="1" w:styleId="Ttulo2Char">
+    <w:name w:val="Título 2 Char"/>
+    <w:basedOn w:val="Fontepargpadro"/>
     <w:link w:val="Ttulo2"/>
     <w:uiPriority w:val="9"/>
     <w:rsid w:val="00A77E11"/>

</xml_diff>

<commit_message>
Backups e Atualização no Relatorio
Correção de um erro no script de Backups e correão no relatorio
</commit_message>
<xml_diff>
--- a/Relatorio/RelatórioFase2.docx
+++ b/Relatorio/RelatórioFase2.docx
@@ -404,9 +404,8 @@
           <w:sz w:val="24"/>
           <w:szCs w:val="24"/>
         </w:rPr>
-        <w:t xml:space="preserve">Este projeto tinha como objetivo o </w:t>
-      </w:r>
-      <w:proofErr w:type="spellStart"/>
+        <w:t xml:space="preserve">Este projeto tinha como objetivo o restruturamento de uma base de dados </w:t>
+      </w:r>
       <w:r>
         <w:rPr>
           <w:rFonts w:cstheme="minorHAnsi"/>
@@ -414,9 +413,8 @@
           <w:sz w:val="24"/>
           <w:szCs w:val="24"/>
         </w:rPr>
-        <w:t>restruturamento</w:t>
-      </w:r>
-      <w:proofErr w:type="spellEnd"/>
+        <w:t>já</w:t>
+      </w:r>
       <w:r>
         <w:rPr>
           <w:rFonts w:cstheme="minorHAnsi"/>
@@ -424,7 +422,7 @@
           <w:sz w:val="24"/>
           <w:szCs w:val="24"/>
         </w:rPr>
-        <w:t xml:space="preserve"> de uma base de dados </w:t>
+        <w:t xml:space="preserve"> existente e com dados, a qual se </w:t>
       </w:r>
       <w:r>
         <w:rPr>
@@ -433,7 +431,7 @@
           <w:sz w:val="24"/>
           <w:szCs w:val="24"/>
         </w:rPr>
-        <w:t>já</w:t>
+        <w:t>dirigia</w:t>
       </w:r>
       <w:r>
         <w:rPr>
@@ -442,17 +440,20 @@
           <w:sz w:val="24"/>
           <w:szCs w:val="24"/>
         </w:rPr>
-        <w:t xml:space="preserve"> existente e com dados, a qual se </w:t>
-      </w:r>
-      <w:r>
+        <w:t xml:space="preserve"> a um sistema de gestão de uma escola, este restruturamento resultou numa nova base de dados melhorada com base na antiga base de dados.</w:t>
+      </w:r>
+    </w:p>
+    <w:p>
+      <w:pPr>
+        <w:spacing w:after="0" w:line="240" w:lineRule="auto"/>
+        <w:jc w:val="both"/>
         <w:rPr>
           <w:rFonts w:cstheme="minorHAnsi"/>
           <w:color w:val="000000" w:themeColor="text1"/>
           <w:sz w:val="24"/>
           <w:szCs w:val="24"/>
         </w:rPr>
-        <w:t>dirigia</w:t>
-      </w:r>
+      </w:pPr>
       <w:r>
         <w:rPr>
           <w:rFonts w:cstheme="minorHAnsi"/>
@@ -460,9 +461,8 @@
           <w:sz w:val="24"/>
           <w:szCs w:val="24"/>
         </w:rPr>
-        <w:t xml:space="preserve"> a um sistema de gestão de uma escola, este </w:t>
-      </w:r>
-      <w:proofErr w:type="spellStart"/>
+        <w:t xml:space="preserve">Seria necessário então que </w:t>
+      </w:r>
       <w:r>
         <w:rPr>
           <w:rFonts w:cstheme="minorHAnsi"/>
@@ -470,9 +470,8 @@
           <w:sz w:val="24"/>
           <w:szCs w:val="24"/>
         </w:rPr>
-        <w:t>restruturamento</w:t>
-      </w:r>
-      <w:proofErr w:type="spellEnd"/>
+        <w:t>houvesse</w:t>
+      </w:r>
       <w:r>
         <w:rPr>
           <w:rFonts w:cstheme="minorHAnsi"/>
@@ -480,20 +479,17 @@
           <w:sz w:val="24"/>
           <w:szCs w:val="24"/>
         </w:rPr>
-        <w:t xml:space="preserve"> resultou numa nova base de dados melhorada com base na antiga base de dados.</w:t>
-      </w:r>
-    </w:p>
-    <w:p>
-      <w:pPr>
-        <w:spacing w:after="0" w:line="240" w:lineRule="auto"/>
-        <w:jc w:val="both"/>
+        <w:t xml:space="preserve"> um sistema de autenticação do estudante e do encarregado de educação que tinha com fim guardar os dados do estudante permitindo quer o estudante quer o encarregado de educação ver as notas obtidas entre outras coisas. No </w:t>
+      </w:r>
+      <w:r>
         <w:rPr>
           <w:rFonts w:cstheme="minorHAnsi"/>
           <w:color w:val="000000" w:themeColor="text1"/>
           <w:sz w:val="24"/>
           <w:szCs w:val="24"/>
         </w:rPr>
-      </w:pPr>
+        <w:t>âmbito</w:t>
+      </w:r>
       <w:r>
         <w:rPr>
           <w:rFonts w:cstheme="minorHAnsi"/>
@@ -501,7 +497,7 @@
           <w:sz w:val="24"/>
           <w:szCs w:val="24"/>
         </w:rPr>
-        <w:t xml:space="preserve">Seria necessário então que </w:t>
+        <w:t xml:space="preserve"> de melhoramento </w:t>
       </w:r>
       <w:r>
         <w:rPr>
@@ -510,7 +506,7 @@
           <w:sz w:val="24"/>
           <w:szCs w:val="24"/>
         </w:rPr>
-        <w:t>houvesse</w:t>
+        <w:t>semântico</w:t>
       </w:r>
       <w:r>
         <w:rPr>
@@ -519,7 +515,7 @@
           <w:sz w:val="24"/>
           <w:szCs w:val="24"/>
         </w:rPr>
-        <w:t xml:space="preserve"> um sistema de autenticação do estudante e do encarregado de educação que tinha com fim guardar os dados do estudante permitindo quer o estudante quer o encarregado de educação ver as notas obtidas entre outras coisas. No </w:t>
+        <w:t xml:space="preserve"> alterou-se o nome dos atributos da base de dados antiga para ser mais intuitivo no caso de se ter que fazer uma alteração qualquer na base de dados, e foi </w:t>
       </w:r>
       <w:r>
         <w:rPr>
@@ -528,7 +524,7 @@
           <w:sz w:val="24"/>
           <w:szCs w:val="24"/>
         </w:rPr>
-        <w:t>âmbito</w:t>
+        <w:t>também</w:t>
       </w:r>
       <w:r>
         <w:rPr>
@@ -537,63 +533,7 @@
           <w:sz w:val="24"/>
           <w:szCs w:val="24"/>
         </w:rPr>
-        <w:t xml:space="preserve"> de melhoramento </w:t>
-      </w:r>
-      <w:r>
-        <w:rPr>
-          <w:rFonts w:cstheme="minorHAnsi"/>
-          <w:color w:val="000000" w:themeColor="text1"/>
-          <w:sz w:val="24"/>
-          <w:szCs w:val="24"/>
-        </w:rPr>
-        <w:t>semântico</w:t>
-      </w:r>
-      <w:r>
-        <w:rPr>
-          <w:rFonts w:cstheme="minorHAnsi"/>
-          <w:color w:val="000000" w:themeColor="text1"/>
-          <w:sz w:val="24"/>
-          <w:szCs w:val="24"/>
-        </w:rPr>
-        <w:t xml:space="preserve"> alterou-se o nome dos atributos da base de dados antiga para ser mais intuitivo no caso de se ter que fazer uma alteração qualquer na base de dados, e foi </w:t>
-      </w:r>
-      <w:r>
-        <w:rPr>
-          <w:rFonts w:cstheme="minorHAnsi"/>
-          <w:color w:val="000000" w:themeColor="text1"/>
-          <w:sz w:val="24"/>
-          <w:szCs w:val="24"/>
-        </w:rPr>
-        <w:t>também</w:t>
-      </w:r>
-      <w:r>
-        <w:rPr>
-          <w:rFonts w:cstheme="minorHAnsi"/>
-          <w:color w:val="000000" w:themeColor="text1"/>
-          <w:sz w:val="24"/>
-          <w:szCs w:val="24"/>
-        </w:rPr>
-        <w:t xml:space="preserve"> implementado um sistema de </w:t>
-      </w:r>
-      <w:proofErr w:type="spellStart"/>
-      <w:r>
-        <w:rPr>
-          <w:rFonts w:cstheme="minorHAnsi"/>
-          <w:color w:val="000000" w:themeColor="text1"/>
-          <w:sz w:val="24"/>
-          <w:szCs w:val="24"/>
-        </w:rPr>
-        <w:t>Logs</w:t>
-      </w:r>
-      <w:proofErr w:type="spellEnd"/>
-      <w:r>
-        <w:rPr>
-          <w:rFonts w:cstheme="minorHAnsi"/>
-          <w:color w:val="000000" w:themeColor="text1"/>
-          <w:sz w:val="24"/>
-          <w:szCs w:val="24"/>
-        </w:rPr>
-        <w:t xml:space="preserve"> para guardar os dados relativos as notas e inscrições de anos anteriores.</w:t>
+        <w:t xml:space="preserve"> implementado um sistema de Logs para guardar os dados relativos as notas e inscrições de anos anteriores.</w:t>
       </w:r>
     </w:p>
     <w:p>
@@ -1378,23 +1318,7 @@
                 <w:rFonts w:cstheme="minorHAnsi"/>
                 <w:iCs/>
               </w:rPr>
-              <w:t xml:space="preserve">O sistema deverá permitir fazer a recuperação da password, desde que o aluno ou o encarregado de educação dentro de 1h troquem a password e coloquem o </w:t>
-            </w:r>
-            <w:proofErr w:type="spellStart"/>
-            <w:r>
-              <w:rPr>
-                <w:rFonts w:cstheme="minorHAnsi"/>
-                <w:iCs/>
-              </w:rPr>
-              <w:t>codigo</w:t>
-            </w:r>
-            <w:proofErr w:type="spellEnd"/>
-            <w:r>
-              <w:rPr>
-                <w:rFonts w:cstheme="minorHAnsi"/>
-                <w:iCs/>
-              </w:rPr>
-              <w:t xml:space="preserve"> solicitado</w:t>
+              <w:t>O sistema deverá permitir fazer a recuperação da password, desde que o aluno ou o encarregado de educação dentro de 1h troquem a password e coloquem o codigo solicitado</w:t>
             </w:r>
           </w:p>
         </w:tc>
@@ -1669,55 +1593,7 @@
           <w:sz w:val="23"/>
           <w:szCs w:val="23"/>
         </w:rPr>
-        <w:t xml:space="preserve">Criadas as entidades </w:t>
-      </w:r>
-      <w:proofErr w:type="spellStart"/>
-      <w:r>
-        <w:rPr>
-          <w:sz w:val="23"/>
-          <w:szCs w:val="23"/>
-        </w:rPr>
-        <w:t>FamilySize</w:t>
-      </w:r>
-      <w:proofErr w:type="spellEnd"/>
-      <w:r>
-        <w:rPr>
-          <w:sz w:val="23"/>
-          <w:szCs w:val="23"/>
-        </w:rPr>
-        <w:t xml:space="preserve">, </w:t>
-      </w:r>
-      <w:proofErr w:type="spellStart"/>
-      <w:r>
-        <w:rPr>
-          <w:sz w:val="23"/>
-          <w:szCs w:val="23"/>
-        </w:rPr>
-        <w:t>FatherJob</w:t>
-      </w:r>
-      <w:proofErr w:type="spellEnd"/>
-      <w:r>
-        <w:rPr>
-          <w:sz w:val="23"/>
-          <w:szCs w:val="23"/>
-        </w:rPr>
-        <w:t xml:space="preserve"> e </w:t>
-      </w:r>
-      <w:proofErr w:type="spellStart"/>
-      <w:r>
-        <w:rPr>
-          <w:sz w:val="23"/>
-          <w:szCs w:val="23"/>
-        </w:rPr>
-        <w:t>MotherJob</w:t>
-      </w:r>
-      <w:proofErr w:type="spellEnd"/>
-      <w:r>
-        <w:rPr>
-          <w:sz w:val="23"/>
-          <w:szCs w:val="23"/>
-        </w:rPr>
-        <w:t xml:space="preserve"> </w:t>
+        <w:t xml:space="preserve">Criadas as entidades FamilySize, FatherJob e MotherJob </w:t>
       </w:r>
       <w:r>
         <w:rPr>
@@ -1778,23 +1654,7 @@
           <w:sz w:val="23"/>
           <w:szCs w:val="23"/>
         </w:rPr>
-        <w:t xml:space="preserve">Implementado as </w:t>
-      </w:r>
-      <w:proofErr w:type="spellStart"/>
-      <w:r>
-        <w:rPr>
-          <w:sz w:val="23"/>
-          <w:szCs w:val="23"/>
-        </w:rPr>
-        <w:t>procedures</w:t>
-      </w:r>
-      <w:proofErr w:type="spellEnd"/>
-      <w:r>
-        <w:rPr>
-          <w:sz w:val="23"/>
-          <w:szCs w:val="23"/>
-        </w:rPr>
-        <w:t xml:space="preserve"> para abrir e fechar o ano letivo.</w:t>
+        <w:t>Implementado as procedures para abrir e fechar o ano letivo.</w:t>
       </w:r>
     </w:p>
     <w:p>
@@ -2308,14 +2168,12 @@
                 <w:color w:val="A6A6A6" w:themeColor="background1" w:themeShade="A6"/>
               </w:rPr>
             </w:pPr>
-            <w:proofErr w:type="spellStart"/>
             <w:r>
               <w:rPr>
                 <w:rFonts w:cstheme="minorHAnsi"/>
               </w:rPr>
               <w:t>Activity</w:t>
             </w:r>
-            <w:proofErr w:type="spellEnd"/>
           </w:p>
         </w:tc>
         <w:tc>
@@ -2420,14 +2278,12 @@
                 <w:rFonts w:cstheme="minorHAnsi"/>
               </w:rPr>
             </w:pPr>
-            <w:proofErr w:type="spellStart"/>
             <w:r>
               <w:rPr>
                 <w:rFonts w:cstheme="minorHAnsi"/>
               </w:rPr>
               <w:t>Health</w:t>
             </w:r>
-            <w:proofErr w:type="spellEnd"/>
           </w:p>
         </w:tc>
         <w:tc>
@@ -2528,14 +2384,12 @@
                 <w:rFonts w:cstheme="minorHAnsi"/>
               </w:rPr>
             </w:pPr>
-            <w:proofErr w:type="spellStart"/>
             <w:r>
               <w:rPr>
                 <w:rFonts w:cstheme="minorHAnsi"/>
               </w:rPr>
               <w:t>Coexistence</w:t>
             </w:r>
-            <w:proofErr w:type="spellEnd"/>
           </w:p>
         </w:tc>
         <w:tc>
@@ -2636,7 +2490,6 @@
                 <w:rFonts w:cstheme="minorHAnsi"/>
               </w:rPr>
             </w:pPr>
-            <w:proofErr w:type="spellStart"/>
             <w:r>
               <w:rPr>
                 <w:rFonts w:cstheme="minorHAnsi"/>
@@ -2644,7 +2497,6 @@
               <w:lastRenderedPageBreak/>
               <w:t>Address</w:t>
             </w:r>
-            <w:proofErr w:type="spellEnd"/>
           </w:p>
         </w:tc>
         <w:tc>
@@ -2805,7 +2657,6 @@
                 <w:rFonts w:cstheme="minorHAnsi"/>
               </w:rPr>
             </w:pPr>
-            <w:proofErr w:type="spellStart"/>
             <w:r>
               <w:rPr>
                 <w:rFonts w:cstheme="minorHAnsi"/>
@@ -2813,7 +2664,6 @@
               </w:rPr>
               <w:t>Family</w:t>
             </w:r>
-            <w:proofErr w:type="spellEnd"/>
           </w:p>
         </w:tc>
         <w:tc>
@@ -2871,21 +2721,7 @@
               <w:rPr>
                 <w:rFonts w:cstheme="minorHAnsi"/>
               </w:rPr>
-              <w:t xml:space="preserve">Idealmente com os dados de teste teríamos 43947 </w:t>
-            </w:r>
-            <w:proofErr w:type="spellStart"/>
-            <w:r>
-              <w:rPr>
-                <w:rFonts w:cstheme="minorHAnsi"/>
-              </w:rPr>
-              <w:t>familias</w:t>
-            </w:r>
-            <w:proofErr w:type="spellEnd"/>
-            <w:r>
-              <w:rPr>
-                <w:rFonts w:cstheme="minorHAnsi"/>
-              </w:rPr>
-              <w:t>.</w:t>
+              <w:t>Idealmente com os dados de teste teríamos 43947 familias.</w:t>
             </w:r>
           </w:p>
           <w:p>
@@ -2931,7 +2767,6 @@
                 <w:rFonts w:cstheme="minorHAnsi"/>
               </w:rPr>
             </w:pPr>
-            <w:proofErr w:type="spellStart"/>
             <w:r>
               <w:rPr>
                 <w:rFonts w:cstheme="minorHAnsi"/>
@@ -2939,7 +2774,6 @@
               </w:rPr>
               <w:t>UserAutentication</w:t>
             </w:r>
-            <w:proofErr w:type="spellEnd"/>
           </w:p>
         </w:tc>
         <w:tc>
@@ -2997,21 +2831,7 @@
               <w:rPr>
                 <w:rFonts w:cstheme="minorHAnsi"/>
               </w:rPr>
-              <w:t xml:space="preserve">Idealmente com os dados de teste e de </w:t>
-            </w:r>
-            <w:proofErr w:type="spellStart"/>
-            <w:r>
-              <w:rPr>
-                <w:rFonts w:cstheme="minorHAnsi"/>
-              </w:rPr>
-              <w:t>import</w:t>
-            </w:r>
-            <w:proofErr w:type="spellEnd"/>
-            <w:r>
-              <w:rPr>
-                <w:rFonts w:cstheme="minorHAnsi"/>
-              </w:rPr>
-              <w:t xml:space="preserve"> teríamos 87894 registos(43947 alunos e 43947 encarregados).</w:t>
+              <w:t>Idealmente com os dados de teste e de import teríamos 87894 registos(43947 alunos e 43947 encarregados).</w:t>
             </w:r>
           </w:p>
           <w:p>
@@ -3078,14 +2898,12 @@
                 <w:rFonts w:cstheme="minorHAnsi"/>
               </w:rPr>
             </w:pPr>
-            <w:proofErr w:type="spellStart"/>
             <w:r>
               <w:rPr>
                 <w:rFonts w:cstheme="minorHAnsi"/>
               </w:rPr>
               <w:t>Student</w:t>
             </w:r>
-            <w:proofErr w:type="spellEnd"/>
           </w:p>
         </w:tc>
         <w:tc>
@@ -3186,14 +3004,12 @@
                 <w:rFonts w:cstheme="minorHAnsi"/>
               </w:rPr>
             </w:pPr>
-            <w:proofErr w:type="spellStart"/>
             <w:r>
               <w:rPr>
                 <w:rFonts w:cstheme="minorHAnsi"/>
               </w:rPr>
               <w:t>SchoolYear</w:t>
             </w:r>
-            <w:proofErr w:type="spellEnd"/>
           </w:p>
         </w:tc>
         <w:tc>
@@ -3405,14 +3221,12 @@
                 <w:rFonts w:cstheme="minorHAnsi"/>
               </w:rPr>
             </w:pPr>
-            <w:proofErr w:type="spellStart"/>
             <w:r>
               <w:rPr>
                 <w:rFonts w:cstheme="minorHAnsi"/>
               </w:rPr>
               <w:t>Subject</w:t>
             </w:r>
-            <w:proofErr w:type="spellEnd"/>
           </w:p>
         </w:tc>
         <w:tc>
@@ -3512,14 +3326,12 @@
                 <w:rFonts w:cstheme="minorHAnsi"/>
               </w:rPr>
             </w:pPr>
-            <w:proofErr w:type="spellStart"/>
             <w:r>
               <w:rPr>
                 <w:rFonts w:cstheme="minorHAnsi"/>
               </w:rPr>
               <w:t>School</w:t>
             </w:r>
-            <w:proofErr w:type="spellEnd"/>
           </w:p>
         </w:tc>
         <w:tc>
@@ -3604,7 +3416,6 @@
                 <w:rFonts w:cstheme="minorHAnsi"/>
               </w:rPr>
             </w:pPr>
-            <w:proofErr w:type="gramStart"/>
             <w:r>
               <w:rPr>
                 <w:rFonts w:cstheme="minorHAnsi"/>
@@ -3612,7 +3423,6 @@
               <w:lastRenderedPageBreak/>
               <w:t>Matricula</w:t>
             </w:r>
-            <w:proofErr w:type="gramEnd"/>
           </w:p>
         </w:tc>
         <w:tc>
@@ -3983,21 +3793,7 @@
               <w:rPr>
                 <w:rFonts w:cstheme="minorHAnsi"/>
               </w:rPr>
-              <w:t xml:space="preserve">Idealmente com os dados de teste e de </w:t>
-            </w:r>
-            <w:proofErr w:type="spellStart"/>
-            <w:r>
-              <w:rPr>
-                <w:rFonts w:cstheme="minorHAnsi"/>
-              </w:rPr>
-              <w:t>import</w:t>
-            </w:r>
-            <w:proofErr w:type="spellEnd"/>
-            <w:r>
-              <w:rPr>
-                <w:rFonts w:cstheme="minorHAnsi"/>
-              </w:rPr>
-              <w:t xml:space="preserve"> teríamos 43947 registos.</w:t>
+              <w:t>Idealmente com os dados de teste e de import teríamos 43947 registos.</w:t>
             </w:r>
           </w:p>
           <w:p>
@@ -4120,21 +3916,7 @@
               <w:rPr>
                 <w:rFonts w:cstheme="minorHAnsi"/>
               </w:rPr>
-              <w:t xml:space="preserve">Idealmente com os dados de teste e de </w:t>
-            </w:r>
-            <w:proofErr w:type="spellStart"/>
-            <w:r>
-              <w:rPr>
-                <w:rFonts w:cstheme="minorHAnsi"/>
-              </w:rPr>
-              <w:t>import</w:t>
-            </w:r>
-            <w:proofErr w:type="spellEnd"/>
-            <w:r>
-              <w:rPr>
-                <w:rFonts w:cstheme="minorHAnsi"/>
-              </w:rPr>
-              <w:t xml:space="preserve"> teríamos 87894 registos.</w:t>
+              <w:t>Idealmente com os dados de teste e de import teríamos 87894 registos.</w:t>
             </w:r>
           </w:p>
           <w:p>
@@ -4194,14 +3976,12 @@
                 <w:rFonts w:cstheme="minorHAnsi"/>
               </w:rPr>
             </w:pPr>
-            <w:proofErr w:type="spellStart"/>
             <w:r>
               <w:rPr>
                 <w:rFonts w:cstheme="minorHAnsi"/>
               </w:rPr>
               <w:t>FamilySize</w:t>
             </w:r>
-            <w:proofErr w:type="spellEnd"/>
           </w:p>
         </w:tc>
         <w:tc>
@@ -4298,14 +4078,12 @@
                 <w:rFonts w:cstheme="minorHAnsi"/>
               </w:rPr>
             </w:pPr>
-            <w:proofErr w:type="spellStart"/>
             <w:r>
               <w:rPr>
                 <w:rFonts w:cstheme="minorHAnsi"/>
               </w:rPr>
               <w:t>FatherJob</w:t>
             </w:r>
-            <w:proofErr w:type="spellEnd"/>
           </w:p>
         </w:tc>
         <w:tc>
@@ -4402,14 +4180,12 @@
                 <w:rFonts w:cstheme="minorHAnsi"/>
               </w:rPr>
             </w:pPr>
-            <w:proofErr w:type="spellStart"/>
             <w:r>
               <w:rPr>
                 <w:rFonts w:cstheme="minorHAnsi"/>
               </w:rPr>
               <w:t>MotherJob</w:t>
             </w:r>
-            <w:proofErr w:type="spellEnd"/>
           </w:p>
         </w:tc>
         <w:tc>
@@ -4507,7 +4283,6 @@
                 <w:rFonts w:cstheme="minorHAnsi"/>
               </w:rPr>
             </w:pPr>
-            <w:proofErr w:type="spellStart"/>
             <w:r>
               <w:rPr>
                 <w:rFonts w:cstheme="minorHAnsi"/>
@@ -4515,7 +4290,6 @@
               <w:lastRenderedPageBreak/>
               <w:t>ClosedGrades</w:t>
             </w:r>
-            <w:proofErr w:type="spellEnd"/>
           </w:p>
         </w:tc>
         <w:tc>
@@ -4652,14 +4426,12 @@
                 <w:rFonts w:cstheme="minorHAnsi"/>
               </w:rPr>
             </w:pPr>
-            <w:proofErr w:type="spellStart"/>
             <w:r>
               <w:rPr>
                 <w:rFonts w:cstheme="minorHAnsi"/>
               </w:rPr>
               <w:t>ClosedInscrito</w:t>
             </w:r>
-            <w:proofErr w:type="spellEnd"/>
           </w:p>
         </w:tc>
         <w:tc>
@@ -4770,14 +4542,12 @@
                 <w:rFonts w:cstheme="minorHAnsi"/>
               </w:rPr>
             </w:pPr>
-            <w:proofErr w:type="spellStart"/>
             <w:r>
               <w:rPr>
                 <w:rFonts w:cstheme="minorHAnsi"/>
               </w:rPr>
               <w:t>LogsPassword</w:t>
             </w:r>
-            <w:proofErr w:type="spellEnd"/>
           </w:p>
         </w:tc>
         <w:tc>
@@ -4874,14 +4644,12 @@
                 <w:rFonts w:cstheme="minorHAnsi"/>
               </w:rPr>
             </w:pPr>
-            <w:proofErr w:type="spellStart"/>
             <w:r>
               <w:rPr>
                 <w:rFonts w:cstheme="minorHAnsi"/>
               </w:rPr>
               <w:t>Idiom</w:t>
             </w:r>
-            <w:proofErr w:type="spellEnd"/>
           </w:p>
         </w:tc>
         <w:tc>
@@ -4978,14 +4746,12 @@
                 <w:rFonts w:cstheme="minorHAnsi"/>
               </w:rPr>
             </w:pPr>
-            <w:proofErr w:type="spellStart"/>
             <w:r>
               <w:rPr>
                 <w:rFonts w:cstheme="minorHAnsi"/>
               </w:rPr>
               <w:t>TranslationFamily</w:t>
             </w:r>
-            <w:proofErr w:type="spellEnd"/>
           </w:p>
         </w:tc>
         <w:tc>
@@ -5040,35 +4806,7 @@
               <w:rPr>
                 <w:rFonts w:cstheme="minorHAnsi"/>
               </w:rPr>
-              <w:t xml:space="preserve">Teremos 43947 </w:t>
-            </w:r>
-            <w:proofErr w:type="spellStart"/>
-            <w:r>
-              <w:rPr>
-                <w:rFonts w:cstheme="minorHAnsi"/>
-              </w:rPr>
-              <w:t>familias</w:t>
-            </w:r>
-            <w:proofErr w:type="spellEnd"/>
-            <w:r>
-              <w:rPr>
-                <w:rFonts w:cstheme="minorHAnsi"/>
-              </w:rPr>
-              <w:t xml:space="preserve">(encarregados) e 2 </w:t>
-            </w:r>
-            <w:proofErr w:type="spellStart"/>
-            <w:r>
-              <w:rPr>
-                <w:rFonts w:cstheme="minorHAnsi"/>
-              </w:rPr>
-              <w:t>linguas</w:t>
-            </w:r>
-            <w:proofErr w:type="spellEnd"/>
-            <w:r>
-              <w:rPr>
-                <w:rFonts w:cstheme="minorHAnsi"/>
-              </w:rPr>
-              <w:t xml:space="preserve"> logo </w:t>
+              <w:t xml:space="preserve">Teremos 43947 familias(encarregados) e 2 linguas logo </w:t>
             </w:r>
             <w:r>
               <w:rPr>
@@ -5116,14 +4854,12 @@
                 <w:rFonts w:cstheme="minorHAnsi"/>
               </w:rPr>
             </w:pPr>
-            <w:proofErr w:type="spellStart"/>
             <w:r>
               <w:rPr>
                 <w:rFonts w:cstheme="minorHAnsi"/>
               </w:rPr>
               <w:t>TranslationFJob</w:t>
             </w:r>
-            <w:proofErr w:type="spellEnd"/>
           </w:p>
         </w:tc>
         <w:tc>
@@ -5220,14 +4956,12 @@
                 <w:rFonts w:cstheme="minorHAnsi"/>
               </w:rPr>
             </w:pPr>
-            <w:proofErr w:type="spellStart"/>
             <w:r>
               <w:rPr>
                 <w:rFonts w:cstheme="minorHAnsi"/>
               </w:rPr>
               <w:t>TranslationMJob</w:t>
             </w:r>
-            <w:proofErr w:type="spellEnd"/>
           </w:p>
         </w:tc>
         <w:tc>
@@ -5372,20 +5106,8 @@
           <w:szCs w:val="24"/>
         </w:rPr>
         <w:lastRenderedPageBreak/>
-        <w:t xml:space="preserve">Especificação dos </w:t>
-      </w:r>
-      <w:proofErr w:type="spellStart"/>
-      <w:r>
-        <w:rPr>
-          <w:rFonts w:cstheme="minorHAnsi"/>
-          <w:iCs/>
-          <w:color w:val="000000" w:themeColor="text1"/>
-          <w:sz w:val="24"/>
-          <w:szCs w:val="24"/>
-        </w:rPr>
-        <w:t>FIlegroups</w:t>
-      </w:r>
-      <w:proofErr w:type="spellEnd"/>
+        <w:t>Especificação dos FIlegroups</w:t>
+      </w:r>
     </w:p>
     <w:tbl>
       <w:tblPr>
@@ -5442,16 +5164,8 @@
               <w:rPr>
                 <w:color w:val="FFFFFF"/>
               </w:rPr>
-              <w:t xml:space="preserve">Nome </w:t>
-            </w:r>
-            <w:proofErr w:type="spellStart"/>
-            <w:r>
-              <w:rPr>
-                <w:color w:val="FFFFFF"/>
-              </w:rPr>
-              <w:t>Filegroup</w:t>
-            </w:r>
-            <w:proofErr w:type="spellEnd"/>
+              <w:t>Nome Filegroup</w:t>
+            </w:r>
           </w:p>
         </w:tc>
         <w:tc>
@@ -5538,14 +5252,12 @@
                 <w:rFonts w:cstheme="minorHAnsi"/>
               </w:rPr>
             </w:pPr>
-            <w:proofErr w:type="spellStart"/>
             <w:r>
               <w:rPr>
                 <w:rFonts w:cstheme="minorHAnsi"/>
               </w:rPr>
               <w:t>StudentFG</w:t>
             </w:r>
-            <w:proofErr w:type="spellEnd"/>
           </w:p>
         </w:tc>
         <w:tc>
@@ -5567,104 +5279,18 @@
                 <w:rFonts w:cstheme="minorHAnsi"/>
               </w:rPr>
             </w:pPr>
-            <w:proofErr w:type="spellStart"/>
-            <w:r>
-              <w:rPr>
-                <w:rFonts w:cstheme="minorHAnsi"/>
-              </w:rPr>
-              <w:t>Student</w:t>
-            </w:r>
-            <w:proofErr w:type="spellEnd"/>
+            <w:r>
+              <w:rPr>
+                <w:rFonts w:cstheme="minorHAnsi"/>
+              </w:rPr>
+              <w:t>Student, Activity, Health, Coexistence, UserAutentication, Acede, Family, Address</w:t>
+            </w:r>
             <w:r>
               <w:rPr>
                 <w:rFonts w:cstheme="minorHAnsi"/>
               </w:rPr>
               <w:t xml:space="preserve">, </w:t>
             </w:r>
-            <w:proofErr w:type="spellStart"/>
-            <w:r>
-              <w:rPr>
-                <w:rFonts w:cstheme="minorHAnsi"/>
-              </w:rPr>
-              <w:t>Activity</w:t>
-            </w:r>
-            <w:proofErr w:type="spellEnd"/>
-            <w:r>
-              <w:rPr>
-                <w:rFonts w:cstheme="minorHAnsi"/>
-              </w:rPr>
-              <w:t xml:space="preserve">, </w:t>
-            </w:r>
-            <w:proofErr w:type="spellStart"/>
-            <w:r>
-              <w:rPr>
-                <w:rFonts w:cstheme="minorHAnsi"/>
-              </w:rPr>
-              <w:t>Health</w:t>
-            </w:r>
-            <w:proofErr w:type="spellEnd"/>
-            <w:r>
-              <w:rPr>
-                <w:rFonts w:cstheme="minorHAnsi"/>
-              </w:rPr>
-              <w:t xml:space="preserve">, </w:t>
-            </w:r>
-            <w:proofErr w:type="spellStart"/>
-            <w:r>
-              <w:rPr>
-                <w:rFonts w:cstheme="minorHAnsi"/>
-              </w:rPr>
-              <w:t>Coexistence</w:t>
-            </w:r>
-            <w:proofErr w:type="spellEnd"/>
-            <w:r>
-              <w:rPr>
-                <w:rFonts w:cstheme="minorHAnsi"/>
-              </w:rPr>
-              <w:t xml:space="preserve">, </w:t>
-            </w:r>
-            <w:proofErr w:type="spellStart"/>
-            <w:r>
-              <w:rPr>
-                <w:rFonts w:cstheme="minorHAnsi"/>
-              </w:rPr>
-              <w:t>UserAutentication</w:t>
-            </w:r>
-            <w:proofErr w:type="spellEnd"/>
-            <w:r>
-              <w:rPr>
-                <w:rFonts w:cstheme="minorHAnsi"/>
-              </w:rPr>
-              <w:t xml:space="preserve">, Acede, </w:t>
-            </w:r>
-            <w:proofErr w:type="spellStart"/>
-            <w:r>
-              <w:rPr>
-                <w:rFonts w:cstheme="minorHAnsi"/>
-              </w:rPr>
-              <w:t>Family</w:t>
-            </w:r>
-            <w:proofErr w:type="spellEnd"/>
-            <w:r>
-              <w:rPr>
-                <w:rFonts w:cstheme="minorHAnsi"/>
-              </w:rPr>
-              <w:t xml:space="preserve">, </w:t>
-            </w:r>
-            <w:proofErr w:type="spellStart"/>
-            <w:r>
-              <w:rPr>
-                <w:rFonts w:cstheme="minorHAnsi"/>
-              </w:rPr>
-              <w:t>Address</w:t>
-            </w:r>
-            <w:proofErr w:type="spellEnd"/>
-            <w:r>
-              <w:rPr>
-                <w:rFonts w:cstheme="minorHAnsi"/>
-              </w:rPr>
-              <w:t xml:space="preserve">, </w:t>
-            </w:r>
             <w:r>
               <w:rPr>
                 <w:rFonts w:cstheme="minorHAnsi"/>
@@ -5675,44 +5301,8 @@
               <w:rPr>
                 <w:rFonts w:cstheme="minorHAnsi"/>
               </w:rPr>
-              <w:t xml:space="preserve">, </w:t>
-            </w:r>
-            <w:proofErr w:type="spellStart"/>
-            <w:r>
-              <w:rPr>
-                <w:rFonts w:cstheme="minorHAnsi"/>
-              </w:rPr>
-              <w:t>FamilySize</w:t>
-            </w:r>
-            <w:proofErr w:type="spellEnd"/>
-            <w:r>
-              <w:rPr>
-                <w:rFonts w:cstheme="minorHAnsi"/>
-              </w:rPr>
-              <w:t xml:space="preserve">, </w:t>
-            </w:r>
-            <w:proofErr w:type="spellStart"/>
-            <w:r>
-              <w:rPr>
-                <w:rFonts w:cstheme="minorHAnsi"/>
-              </w:rPr>
-              <w:t>FatherJob</w:t>
-            </w:r>
-            <w:proofErr w:type="spellEnd"/>
-            <w:r>
-              <w:rPr>
-                <w:rFonts w:cstheme="minorHAnsi"/>
-              </w:rPr>
-              <w:t xml:space="preserve"> e </w:t>
-            </w:r>
-            <w:proofErr w:type="spellStart"/>
-            <w:r>
-              <w:rPr>
-                <w:rFonts w:cstheme="minorHAnsi"/>
-              </w:rPr>
-              <w:t>MotherJob</w:t>
-            </w:r>
-            <w:proofErr w:type="spellEnd"/>
+              <w:t>, FamilySize, FatherJob e MotherJob</w:t>
+            </w:r>
           </w:p>
         </w:tc>
         <w:tc>
@@ -5834,14 +5424,12 @@
                 <w:rFonts w:cstheme="minorHAnsi"/>
               </w:rPr>
             </w:pPr>
-            <w:proofErr w:type="spellStart"/>
             <w:r>
               <w:rPr>
                 <w:rFonts w:cstheme="minorHAnsi"/>
               </w:rPr>
               <w:t>SchoolFG</w:t>
             </w:r>
-            <w:proofErr w:type="spellEnd"/>
           </w:p>
         </w:tc>
         <w:tc>
@@ -5863,33 +5451,11 @@
                 <w:rFonts w:cstheme="minorHAnsi"/>
               </w:rPr>
             </w:pPr>
-            <w:proofErr w:type="spellStart"/>
-            <w:r>
-              <w:rPr>
-                <w:rFonts w:cstheme="minorHAnsi"/>
-              </w:rPr>
-              <w:t>Subject</w:t>
-            </w:r>
-            <w:proofErr w:type="spellEnd"/>
-            <w:r>
-              <w:rPr>
-                <w:rFonts w:cstheme="minorHAnsi"/>
-              </w:rPr>
-              <w:t xml:space="preserve">, </w:t>
-            </w:r>
-            <w:proofErr w:type="spellStart"/>
-            <w:r>
-              <w:rPr>
-                <w:rFonts w:cstheme="minorHAnsi"/>
-              </w:rPr>
-              <w:t>SchoolYear</w:t>
-            </w:r>
-            <w:proofErr w:type="spellEnd"/>
-            <w:r>
-              <w:rPr>
-                <w:rFonts w:cstheme="minorHAnsi"/>
-              </w:rPr>
-              <w:t>, Grade</w:t>
+            <w:r>
+              <w:rPr>
+                <w:rFonts w:cstheme="minorHAnsi"/>
+              </w:rPr>
+              <w:t>Subject, SchoolYear, Grade</w:t>
             </w:r>
             <w:r>
               <w:rPr>
@@ -5907,35 +5473,7 @@
               <w:rPr>
                 <w:rFonts w:cstheme="minorHAnsi"/>
               </w:rPr>
-              <w:t xml:space="preserve">, </w:t>
-            </w:r>
-            <w:proofErr w:type="spellStart"/>
-            <w:r>
-              <w:rPr>
-                <w:rFonts w:cstheme="minorHAnsi"/>
-              </w:rPr>
-              <w:t>School</w:t>
-            </w:r>
-            <w:proofErr w:type="spellEnd"/>
-            <w:r>
-              <w:rPr>
-                <w:rFonts w:cstheme="minorHAnsi"/>
-              </w:rPr>
-              <w:t xml:space="preserve">, </w:t>
-            </w:r>
-            <w:proofErr w:type="gramStart"/>
-            <w:r>
-              <w:rPr>
-                <w:rFonts w:cstheme="minorHAnsi"/>
-              </w:rPr>
-              <w:t>Matricula</w:t>
-            </w:r>
-            <w:proofErr w:type="gramEnd"/>
-            <w:r>
-              <w:rPr>
-                <w:rFonts w:cstheme="minorHAnsi"/>
-              </w:rPr>
-              <w:t xml:space="preserve"> e Contem</w:t>
+              <w:t>, School, Matricula e Contem</w:t>
             </w:r>
           </w:p>
         </w:tc>
@@ -6064,14 +5602,12 @@
                 <w:rFonts w:cstheme="minorHAnsi"/>
               </w:rPr>
             </w:pPr>
-            <w:proofErr w:type="spellStart"/>
             <w:r>
               <w:rPr>
                 <w:rFonts w:cstheme="minorHAnsi"/>
               </w:rPr>
               <w:t>LogsFG</w:t>
             </w:r>
-            <w:proofErr w:type="spellEnd"/>
           </w:p>
         </w:tc>
         <w:tc>
@@ -6093,7 +5629,6 @@
                 <w:rFonts w:cstheme="minorHAnsi"/>
               </w:rPr>
             </w:pPr>
-            <w:proofErr w:type="spellStart"/>
             <w:r>
               <w:rPr>
                 <w:rFonts w:cstheme="minorHAnsi"/>
@@ -6101,7 +5636,6 @@
               </w:rPr>
               <w:t>ClosedGrade</w:t>
             </w:r>
-            <w:proofErr w:type="spellEnd"/>
             <w:r>
               <w:rPr>
                 <w:rFonts w:cstheme="minorHAnsi"/>
@@ -6109,7 +5643,6 @@
               </w:rPr>
               <w:t xml:space="preserve">, </w:t>
             </w:r>
-            <w:proofErr w:type="spellStart"/>
             <w:r>
               <w:rPr>
                 <w:rFonts w:cstheme="minorHAnsi"/>
@@ -6117,23 +5650,13 @@
               </w:rPr>
               <w:t>ClosedInscrito</w:t>
             </w:r>
-            <w:proofErr w:type="spellEnd"/>
             <w:r>
               <w:rPr>
                 <w:rFonts w:cstheme="minorHAnsi"/>
                 <w:color w:val="000000"/>
               </w:rPr>
-              <w:t xml:space="preserve"> e </w:t>
-            </w:r>
-            <w:proofErr w:type="spellStart"/>
-            <w:r>
-              <w:rPr>
-                <w:rFonts w:cstheme="minorHAnsi"/>
-                <w:color w:val="000000"/>
-              </w:rPr>
-              <w:t>LogsPassword</w:t>
-            </w:r>
-            <w:proofErr w:type="spellEnd"/>
+              <w:t xml:space="preserve"> e LogsPassword</w:t>
+            </w:r>
           </w:p>
         </w:tc>
         <w:tc>
@@ -6254,14 +5777,12 @@
                 <w:rFonts w:cstheme="minorHAnsi"/>
               </w:rPr>
             </w:pPr>
-            <w:proofErr w:type="spellStart"/>
             <w:r>
               <w:rPr>
                 <w:rFonts w:cstheme="minorHAnsi"/>
               </w:rPr>
               <w:t>IdiomFG</w:t>
             </w:r>
-            <w:proofErr w:type="spellEnd"/>
           </w:p>
         </w:tc>
         <w:tc>
@@ -6283,63 +5804,13 @@
                 <w:color w:val="000000"/>
               </w:rPr>
             </w:pPr>
-            <w:proofErr w:type="spellStart"/>
             <w:r>
               <w:rPr>
                 <w:rFonts w:cstheme="minorHAnsi"/>
                 <w:color w:val="000000"/>
               </w:rPr>
-              <w:t>Idiom</w:t>
-            </w:r>
-            <w:proofErr w:type="spellEnd"/>
-            <w:r>
-              <w:rPr>
-                <w:rFonts w:cstheme="minorHAnsi"/>
-                <w:color w:val="000000"/>
-              </w:rPr>
-              <w:t xml:space="preserve">, </w:t>
-            </w:r>
-            <w:proofErr w:type="spellStart"/>
-            <w:r>
-              <w:rPr>
-                <w:rFonts w:cstheme="minorHAnsi"/>
-                <w:color w:val="000000"/>
-              </w:rPr>
-              <w:t>TranslationFamily</w:t>
-            </w:r>
-            <w:proofErr w:type="spellEnd"/>
-            <w:r>
-              <w:rPr>
-                <w:rFonts w:cstheme="minorHAnsi"/>
-                <w:color w:val="000000"/>
-              </w:rPr>
-              <w:t xml:space="preserve">, </w:t>
-            </w:r>
-            <w:proofErr w:type="spellStart"/>
-            <w:r>
-              <w:rPr>
-                <w:rFonts w:cstheme="minorHAnsi"/>
-                <w:color w:val="000000"/>
-              </w:rPr>
-              <w:t>TranslationFJob</w:t>
-            </w:r>
-            <w:proofErr w:type="spellEnd"/>
-            <w:r>
-              <w:rPr>
-                <w:rFonts w:cstheme="minorHAnsi"/>
-                <w:color w:val="000000"/>
-              </w:rPr>
-              <w:t xml:space="preserve">, </w:t>
-            </w:r>
-            <w:proofErr w:type="spellStart"/>
-            <w:r>
-              <w:rPr>
-                <w:rFonts w:cstheme="minorHAnsi"/>
-                <w:color w:val="000000"/>
-              </w:rPr>
-              <w:t>TranslationMJob</w:t>
-            </w:r>
-            <w:proofErr w:type="spellEnd"/>
+              <w:t>Idiom, TranslationFamily, TranslationFJob, TranslationMJob</w:t>
+            </w:r>
           </w:p>
         </w:tc>
         <w:tc>
@@ -6446,11 +5917,9 @@
         </w:numPr>
         <w:ind w:left="993" w:hanging="633"/>
       </w:pPr>
-      <w:proofErr w:type="spellStart"/>
       <w:r>
         <w:t>Schemas</w:t>
       </w:r>
-      <w:proofErr w:type="spellEnd"/>
     </w:p>
     <w:p/>
     <w:tbl>
@@ -6570,7 +6039,6 @@
                 <w:color w:val="000000" w:themeColor="text1"/>
               </w:rPr>
             </w:pPr>
-            <w:proofErr w:type="spellStart"/>
             <w:r>
               <w:rPr>
                 <w:rFonts w:cstheme="minorHAnsi"/>
@@ -6579,7 +6047,6 @@
               </w:rPr>
               <w:t>Student</w:t>
             </w:r>
-            <w:proofErr w:type="spellEnd"/>
           </w:p>
         </w:tc>
         <w:tc>
@@ -6614,25 +6081,7 @@
                 <w:iCs/>
                 <w:color w:val="000000" w:themeColor="text1"/>
               </w:rPr>
-              <w:t xml:space="preserve">Este esquema tem como objetivo organizar todos os dados que tenham a ver com o estudante, ou seja, a autenticação, a </w:t>
-            </w:r>
-            <w:proofErr w:type="spellStart"/>
-            <w:r>
-              <w:rPr>
-                <w:rFonts w:cstheme="minorHAnsi"/>
-                <w:iCs/>
-                <w:color w:val="000000" w:themeColor="text1"/>
-              </w:rPr>
-              <w:t>familia</w:t>
-            </w:r>
-            <w:proofErr w:type="spellEnd"/>
-            <w:r>
-              <w:rPr>
-                <w:rFonts w:cstheme="minorHAnsi"/>
-                <w:iCs/>
-                <w:color w:val="000000" w:themeColor="text1"/>
-              </w:rPr>
-              <w:t xml:space="preserve">, as atividades, etc... </w:t>
+              <w:t xml:space="preserve">Este esquema tem como objetivo organizar todos os dados que tenham a ver com o estudante, ou seja, a autenticação, a familia, as atividades, etc... </w:t>
             </w:r>
           </w:p>
         </w:tc>
@@ -6664,7 +6113,6 @@
                 <w:color w:val="000000" w:themeColor="text1"/>
               </w:rPr>
             </w:pPr>
-            <w:proofErr w:type="spellStart"/>
             <w:r>
               <w:rPr>
                 <w:rFonts w:cstheme="minorHAnsi"/>
@@ -6673,7 +6121,6 @@
               </w:rPr>
               <w:t>School</w:t>
             </w:r>
-            <w:proofErr w:type="spellEnd"/>
           </w:p>
         </w:tc>
         <w:tc>
@@ -6740,7 +6187,6 @@
                 <w:color w:val="000000" w:themeColor="text1"/>
               </w:rPr>
             </w:pPr>
-            <w:proofErr w:type="spellStart"/>
             <w:r>
               <w:rPr>
                 <w:rFonts w:cstheme="minorHAnsi"/>
@@ -6749,7 +6195,6 @@
               </w:rPr>
               <w:t>Logs</w:t>
             </w:r>
-            <w:proofErr w:type="spellEnd"/>
           </w:p>
         </w:tc>
         <w:tc>
@@ -6815,7 +6260,6 @@
                 <w:color w:val="000000" w:themeColor="text1"/>
               </w:rPr>
             </w:pPr>
-            <w:proofErr w:type="spellStart"/>
             <w:r>
               <w:rPr>
                 <w:rFonts w:cstheme="minorHAnsi"/>
@@ -6825,7 +6269,6 @@
               <w:lastRenderedPageBreak/>
               <w:t>Idiom</w:t>
             </w:r>
-            <w:proofErr w:type="spellEnd"/>
           </w:p>
         </w:tc>
         <w:tc>
@@ -6875,11 +6318,9 @@
         </w:numPr>
         <w:ind w:left="993" w:hanging="633"/>
       </w:pPr>
-      <w:proofErr w:type="spellStart"/>
       <w:r>
         <w:t>Views</w:t>
       </w:r>
-      <w:proofErr w:type="spellEnd"/>
     </w:p>
     <w:p/>
     <w:tbl>
@@ -7011,21 +6452,12 @@
                 <w:rFonts w:cstheme="minorHAnsi"/>
               </w:rPr>
             </w:pPr>
-            <w:proofErr w:type="spellStart"/>
             <w:r>
               <w:rPr>
                 <w:rFonts w:cstheme="minorHAnsi"/>
                 <w:color w:val="000000"/>
               </w:rPr>
-              <w:t>view_studentsInformationGP</w:t>
-            </w:r>
-            <w:proofErr w:type="spellEnd"/>
-            <w:r>
-              <w:rPr>
-                <w:rFonts w:cstheme="minorHAnsi"/>
-                <w:color w:val="000000"/>
-              </w:rPr>
-              <w:t xml:space="preserve"> e MS</w:t>
+              <w:t>view_studentsInformationGP e MS</w:t>
             </w:r>
           </w:p>
         </w:tc>
@@ -7057,21 +6489,7 @@
               <w:rPr>
                 <w:rFonts w:cstheme="minorHAnsi"/>
               </w:rPr>
-              <w:t xml:space="preserve">Estas </w:t>
-            </w:r>
-            <w:proofErr w:type="spellStart"/>
-            <w:r>
-              <w:rPr>
-                <w:rFonts w:cstheme="minorHAnsi"/>
-              </w:rPr>
-              <w:t>views</w:t>
-            </w:r>
-            <w:proofErr w:type="spellEnd"/>
-            <w:r>
-              <w:rPr>
-                <w:rFonts w:cstheme="minorHAnsi"/>
-              </w:rPr>
-              <w:t xml:space="preserve"> permite obter uma lista de informação sobre os alunos da escola GP ou MS</w:t>
+              <w:t>Estas views permite obter uma lista de informação sobre os alunos da escola GP ou MS</w:t>
             </w:r>
           </w:p>
         </w:tc>
@@ -7102,21 +6520,12 @@
                 <w:color w:val="000000"/>
               </w:rPr>
             </w:pPr>
-            <w:proofErr w:type="spellStart"/>
             <w:r>
               <w:rPr>
                 <w:rFonts w:cstheme="minorHAnsi"/>
                 <w:color w:val="000000"/>
               </w:rPr>
-              <w:t>view_studentsHealthStatusGP</w:t>
-            </w:r>
-            <w:proofErr w:type="spellEnd"/>
-            <w:r>
-              <w:rPr>
-                <w:rFonts w:cstheme="minorHAnsi"/>
-                <w:color w:val="000000"/>
-              </w:rPr>
-              <w:t xml:space="preserve"> e MS</w:t>
+              <w:t>view_studentsHealthStatusGP e MS</w:t>
             </w:r>
           </w:p>
         </w:tc>
@@ -7148,35 +6557,7 @@
               <w:rPr>
                 <w:rFonts w:cstheme="minorHAnsi"/>
               </w:rPr>
-              <w:t xml:space="preserve">Estas </w:t>
-            </w:r>
-            <w:proofErr w:type="spellStart"/>
-            <w:r>
-              <w:rPr>
-                <w:rFonts w:cstheme="minorHAnsi"/>
-              </w:rPr>
-              <w:t>views</w:t>
-            </w:r>
-            <w:proofErr w:type="spellEnd"/>
-            <w:r>
-              <w:rPr>
-                <w:rFonts w:cstheme="minorHAnsi"/>
-              </w:rPr>
-              <w:t xml:space="preserve"> permite obter uma lista do estado de </w:t>
-            </w:r>
-            <w:proofErr w:type="spellStart"/>
-            <w:r>
-              <w:rPr>
-                <w:rFonts w:cstheme="minorHAnsi"/>
-              </w:rPr>
-              <w:t>saude</w:t>
-            </w:r>
-            <w:proofErr w:type="spellEnd"/>
-            <w:r>
-              <w:rPr>
-                <w:rFonts w:cstheme="minorHAnsi"/>
-              </w:rPr>
-              <w:t xml:space="preserve"> de cada aluno que esteja inscrito na escola GP ou MS</w:t>
+              <w:t>Estas views permite obter uma lista do estado de saude de cada aluno que esteja inscrito na escola GP ou MS</w:t>
             </w:r>
           </w:p>
         </w:tc>
@@ -7207,21 +6588,12 @@
                 <w:color w:val="000000"/>
               </w:rPr>
             </w:pPr>
-            <w:proofErr w:type="spellStart"/>
             <w:r>
               <w:rPr>
                 <w:rFonts w:cstheme="minorHAnsi"/>
                 <w:color w:val="000000"/>
               </w:rPr>
-              <w:t>view_studentActivitiesGP</w:t>
-            </w:r>
-            <w:proofErr w:type="spellEnd"/>
-            <w:r>
-              <w:rPr>
-                <w:rFonts w:cstheme="minorHAnsi"/>
-                <w:color w:val="000000"/>
-              </w:rPr>
-              <w:t xml:space="preserve"> e MS</w:t>
+              <w:t>view_studentActivitiesGP e MS</w:t>
             </w:r>
           </w:p>
         </w:tc>
@@ -7253,21 +6625,7 @@
               <w:rPr>
                 <w:rFonts w:cstheme="minorHAnsi"/>
               </w:rPr>
-              <w:t xml:space="preserve">Estas </w:t>
-            </w:r>
-            <w:proofErr w:type="spellStart"/>
-            <w:r>
-              <w:rPr>
-                <w:rFonts w:cstheme="minorHAnsi"/>
-              </w:rPr>
-              <w:t>views</w:t>
-            </w:r>
-            <w:proofErr w:type="spellEnd"/>
-            <w:r>
-              <w:rPr>
-                <w:rFonts w:cstheme="minorHAnsi"/>
-              </w:rPr>
-              <w:t xml:space="preserve"> permite obter uma lista de todas as atividades de cada aluno que esteja inscrito na escola GP ou MS</w:t>
+              <w:t>Estas views permite obter uma lista de todas as atividades de cada aluno que esteja inscrito na escola GP ou MS</w:t>
             </w:r>
           </w:p>
         </w:tc>
@@ -7298,21 +6656,12 @@
                 <w:color w:val="000000"/>
               </w:rPr>
             </w:pPr>
-            <w:proofErr w:type="spellStart"/>
             <w:r>
               <w:rPr>
                 <w:rFonts w:cstheme="minorHAnsi"/>
                 <w:color w:val="000000"/>
               </w:rPr>
-              <w:t>view_studentGradesGP</w:t>
-            </w:r>
-            <w:proofErr w:type="spellEnd"/>
-            <w:r>
-              <w:rPr>
-                <w:rFonts w:cstheme="minorHAnsi"/>
-                <w:color w:val="000000"/>
-              </w:rPr>
-              <w:t xml:space="preserve"> e MS</w:t>
+              <w:t>view_studentGradesGP e MS</w:t>
             </w:r>
           </w:p>
         </w:tc>
@@ -7344,21 +6693,7 @@
               <w:rPr>
                 <w:rFonts w:cstheme="minorHAnsi"/>
               </w:rPr>
-              <w:t xml:space="preserve">Estas </w:t>
-            </w:r>
-            <w:proofErr w:type="spellStart"/>
-            <w:r>
-              <w:rPr>
-                <w:rFonts w:cstheme="minorHAnsi"/>
-              </w:rPr>
-              <w:t>views</w:t>
-            </w:r>
-            <w:proofErr w:type="spellEnd"/>
-            <w:r>
-              <w:rPr>
-                <w:rFonts w:cstheme="minorHAnsi"/>
-              </w:rPr>
-              <w:t xml:space="preserve"> permite obter uma lista das notas dos alunos da escola GP ou da escola MS</w:t>
+              <w:t>Estas views permite obter uma lista das notas dos alunos da escola GP ou da escola MS</w:t>
             </w:r>
           </w:p>
         </w:tc>
@@ -7388,21 +6723,12 @@
                 <w:color w:val="000000"/>
               </w:rPr>
             </w:pPr>
-            <w:proofErr w:type="spellStart"/>
             <w:r>
               <w:rPr>
                 <w:rFonts w:cstheme="minorHAnsi"/>
                 <w:color w:val="000000"/>
               </w:rPr>
-              <w:t>view_studentInscritosGP</w:t>
-            </w:r>
-            <w:proofErr w:type="spellEnd"/>
-            <w:r>
-              <w:rPr>
-                <w:rFonts w:cstheme="minorHAnsi"/>
-                <w:color w:val="000000"/>
-              </w:rPr>
-              <w:t xml:space="preserve"> e MS</w:t>
+              <w:t>view_studentInscritosGP e MS</w:t>
             </w:r>
           </w:p>
         </w:tc>
@@ -7433,21 +6759,7 @@
               <w:rPr>
                 <w:rFonts w:cstheme="minorHAnsi"/>
               </w:rPr>
-              <w:t xml:space="preserve">Estas </w:t>
-            </w:r>
-            <w:proofErr w:type="spellStart"/>
-            <w:r>
-              <w:rPr>
-                <w:rFonts w:cstheme="minorHAnsi"/>
-              </w:rPr>
-              <w:t>views</w:t>
-            </w:r>
-            <w:proofErr w:type="spellEnd"/>
-            <w:r>
-              <w:rPr>
-                <w:rFonts w:cstheme="minorHAnsi"/>
-              </w:rPr>
-              <w:t xml:space="preserve"> permite obter uma lista dos alunos inscritos na escola GP ou na escola MS</w:t>
+              <w:t>Estas views permite obter uma lista dos alunos inscritos na escola GP ou na escola MS</w:t>
             </w:r>
           </w:p>
         </w:tc>
@@ -7477,21 +6789,12 @@
                 <w:color w:val="000000"/>
               </w:rPr>
             </w:pPr>
-            <w:proofErr w:type="spellStart"/>
             <w:r>
               <w:rPr>
                 <w:rFonts w:cstheme="minorHAnsi"/>
                 <w:color w:val="000000"/>
               </w:rPr>
-              <w:t>view_studentFamilyInformationGP</w:t>
-            </w:r>
-            <w:proofErr w:type="spellEnd"/>
-            <w:r>
-              <w:rPr>
-                <w:rFonts w:cstheme="minorHAnsi"/>
-                <w:color w:val="000000"/>
-              </w:rPr>
-              <w:t xml:space="preserve"> e MS</w:t>
+              <w:t>view_studentFamilyInformationGP e MS</w:t>
             </w:r>
           </w:p>
         </w:tc>
@@ -7522,21 +6825,7 @@
               <w:rPr>
                 <w:rFonts w:cstheme="minorHAnsi"/>
               </w:rPr>
-              <w:t xml:space="preserve">Estas </w:t>
-            </w:r>
-            <w:proofErr w:type="spellStart"/>
-            <w:r>
-              <w:rPr>
-                <w:rFonts w:cstheme="minorHAnsi"/>
-              </w:rPr>
-              <w:t>views</w:t>
-            </w:r>
-            <w:proofErr w:type="spellEnd"/>
-            <w:r>
-              <w:rPr>
-                <w:rFonts w:cstheme="minorHAnsi"/>
-              </w:rPr>
-              <w:t xml:space="preserve"> mostra uma os dados familiares dos estudantes da escola GP ou da escola MS</w:t>
+              <w:t>Estas views mostra uma os dados familiares dos estudantes da escola GP ou da escola MS</w:t>
             </w:r>
           </w:p>
         </w:tc>
@@ -7567,21 +6856,12 @@
                 <w:color w:val="000000"/>
               </w:rPr>
             </w:pPr>
-            <w:proofErr w:type="spellStart"/>
             <w:r>
               <w:rPr>
                 <w:rFonts w:cstheme="minorHAnsi"/>
                 <w:color w:val="000000"/>
               </w:rPr>
-              <w:t>view_schoolYearInformationGP</w:t>
-            </w:r>
-            <w:proofErr w:type="spellEnd"/>
-            <w:r>
-              <w:rPr>
-                <w:rFonts w:cstheme="minorHAnsi"/>
-                <w:color w:val="000000"/>
-              </w:rPr>
-              <w:t xml:space="preserve"> e MS</w:t>
+              <w:t>view_schoolYearInformationGP e MS</w:t>
             </w:r>
           </w:p>
         </w:tc>
@@ -7613,21 +6893,7 @@
               <w:rPr>
                 <w:rFonts w:cstheme="minorHAnsi"/>
               </w:rPr>
-              <w:t xml:space="preserve">Estas </w:t>
-            </w:r>
-            <w:proofErr w:type="spellStart"/>
-            <w:r>
-              <w:rPr>
-                <w:rFonts w:cstheme="minorHAnsi"/>
-              </w:rPr>
-              <w:t>views</w:t>
-            </w:r>
-            <w:proofErr w:type="spellEnd"/>
-            <w:r>
-              <w:rPr>
-                <w:rFonts w:cstheme="minorHAnsi"/>
-              </w:rPr>
-              <w:t xml:space="preserve"> mostra uma lista com os dados do Ano letivo escolar da escola GP ou MS</w:t>
+              <w:t>Estas views mostra uma lista com os dados do Ano letivo escolar da escola GP ou MS</w:t>
             </w:r>
           </w:p>
         </w:tc>
@@ -7657,21 +6923,12 @@
                 <w:color w:val="000000"/>
               </w:rPr>
             </w:pPr>
-            <w:proofErr w:type="spellStart"/>
             <w:r>
               <w:rPr>
                 <w:rFonts w:cstheme="minorHAnsi"/>
                 <w:color w:val="000000"/>
               </w:rPr>
-              <w:t>view_logGradesGP</w:t>
-            </w:r>
-            <w:proofErr w:type="spellEnd"/>
-            <w:r>
-              <w:rPr>
-                <w:rFonts w:cstheme="minorHAnsi"/>
-                <w:color w:val="000000"/>
-              </w:rPr>
-              <w:t xml:space="preserve"> e MS</w:t>
+              <w:t>view_logGradesGP e MS</w:t>
             </w:r>
           </w:p>
         </w:tc>
@@ -7702,21 +6959,7 @@
               <w:rPr>
                 <w:rFonts w:cstheme="minorHAnsi"/>
               </w:rPr>
-              <w:t xml:space="preserve">Estas </w:t>
-            </w:r>
-            <w:proofErr w:type="spellStart"/>
-            <w:r>
-              <w:rPr>
-                <w:rFonts w:cstheme="minorHAnsi"/>
-              </w:rPr>
-              <w:t>views</w:t>
-            </w:r>
-            <w:proofErr w:type="spellEnd"/>
-            <w:r>
-              <w:rPr>
-                <w:rFonts w:cstheme="minorHAnsi"/>
-              </w:rPr>
-              <w:t xml:space="preserve"> mostra uma lista com os dados de histórico de notas dos estudantes da escola GP ou MS</w:t>
+              <w:t>Estas views mostra uma lista com os dados de histórico de notas dos estudantes da escola GP ou MS</w:t>
             </w:r>
           </w:p>
         </w:tc>
@@ -7746,21 +6989,12 @@
                 <w:color w:val="000000"/>
               </w:rPr>
             </w:pPr>
-            <w:proofErr w:type="spellStart"/>
             <w:r>
               <w:rPr>
                 <w:rFonts w:cstheme="minorHAnsi"/>
                 <w:color w:val="000000"/>
               </w:rPr>
-              <w:t>view_logInscritosGP</w:t>
-            </w:r>
-            <w:proofErr w:type="spellEnd"/>
-            <w:r>
-              <w:rPr>
-                <w:rFonts w:cstheme="minorHAnsi"/>
-                <w:color w:val="000000"/>
-              </w:rPr>
-              <w:t xml:space="preserve"> e MS</w:t>
+              <w:t>view_logInscritosGP e MS</w:t>
             </w:r>
           </w:p>
         </w:tc>
@@ -7791,21 +7025,7 @@
               <w:rPr>
                 <w:rFonts w:cstheme="minorHAnsi"/>
               </w:rPr>
-              <w:t xml:space="preserve">Estas </w:t>
-            </w:r>
-            <w:proofErr w:type="spellStart"/>
-            <w:r>
-              <w:rPr>
-                <w:rFonts w:cstheme="minorHAnsi"/>
-              </w:rPr>
-              <w:t>views</w:t>
-            </w:r>
-            <w:proofErr w:type="spellEnd"/>
-            <w:r>
-              <w:rPr>
-                <w:rFonts w:cstheme="minorHAnsi"/>
-              </w:rPr>
-              <w:t xml:space="preserve"> mostra uma lista com os dados de histórico de inscrições dos estudantes da escola GP ou MS</w:t>
+              <w:t>Estas views mostra uma lista com os dados de histórico de inscrições dos estudantes da escola GP ou MS</w:t>
             </w:r>
           </w:p>
         </w:tc>
@@ -7821,11 +7041,9 @@
         </w:numPr>
         <w:ind w:left="993" w:hanging="633"/>
       </w:pPr>
-      <w:proofErr w:type="spellStart"/>
       <w:r>
         <w:t>Functions</w:t>
       </w:r>
-      <w:proofErr w:type="spellEnd"/>
     </w:p>
     <w:p/>
     <w:tbl>
@@ -8008,14 +7226,12 @@
                 <w:rFonts w:cstheme="minorHAnsi"/>
               </w:rPr>
             </w:pPr>
-            <w:proofErr w:type="spellStart"/>
             <w:r>
               <w:rPr>
                 <w:rFonts w:cstheme="minorHAnsi"/>
               </w:rPr>
               <w:t>fnEncriptarMorada</w:t>
             </w:r>
-            <w:proofErr w:type="spellEnd"/>
           </w:p>
         </w:tc>
         <w:tc>
@@ -8130,14 +7346,12 @@
                 <w:rFonts w:cstheme="minorHAnsi"/>
               </w:rPr>
             </w:pPr>
-            <w:proofErr w:type="spellStart"/>
             <w:r>
               <w:rPr>
                 <w:rFonts w:cstheme="minorHAnsi"/>
               </w:rPr>
               <w:t>fnCodificaPassword</w:t>
             </w:r>
-            <w:proofErr w:type="spellEnd"/>
           </w:p>
         </w:tc>
         <w:tc>
@@ -8255,14 +7469,12 @@
                 <w:rFonts w:cstheme="minorHAnsi"/>
               </w:rPr>
             </w:pPr>
-            <w:proofErr w:type="spellStart"/>
             <w:r>
               <w:rPr>
                 <w:rFonts w:cstheme="minorHAnsi"/>
               </w:rPr>
               <w:t>fnMakeStudentNumber</w:t>
             </w:r>
-            <w:proofErr w:type="spellEnd"/>
           </w:p>
         </w:tc>
         <w:tc>
@@ -8340,16 +7552,8 @@
               <w:rPr>
                 <w:rFonts w:cstheme="minorHAnsi"/>
               </w:rPr>
-              <w:t xml:space="preserve">Ira criar um número de aluno de acordo com as seguintes regras: Ano letivo corrente + número de 5 </w:t>
-            </w:r>
-            <w:proofErr w:type="spellStart"/>
-            <w:r>
-              <w:rPr>
-                <w:rFonts w:cstheme="minorHAnsi"/>
-              </w:rPr>
-              <w:t>digitos</w:t>
-            </w:r>
-            <w:proofErr w:type="spellEnd"/>
+              <w:t>Ira criar um número de aluno de acordo com as seguintes regras: Ano letivo corrente + número de 5 digitos</w:t>
+            </w:r>
           </w:p>
         </w:tc>
       </w:tr>
@@ -8382,14 +7586,12 @@
                 <w:rFonts w:cstheme="minorHAnsi"/>
               </w:rPr>
             </w:pPr>
-            <w:proofErr w:type="spellStart"/>
             <w:r>
               <w:rPr>
                 <w:rFonts w:cstheme="minorHAnsi"/>
               </w:rPr>
               <w:t>fnFindCoexistenceID</w:t>
             </w:r>
-            <w:proofErr w:type="spellEnd"/>
           </w:p>
         </w:tc>
         <w:tc>
@@ -8507,14 +7709,12 @@
                 <w:rFonts w:cstheme="minorHAnsi"/>
               </w:rPr>
             </w:pPr>
-            <w:proofErr w:type="spellStart"/>
             <w:r>
               <w:rPr>
                 <w:rFonts w:cstheme="minorHAnsi"/>
               </w:rPr>
               <w:t>fnFindActivityID</w:t>
             </w:r>
-            <w:proofErr w:type="spellEnd"/>
           </w:p>
         </w:tc>
         <w:tc>
@@ -8632,14 +7832,12 @@
                 <w:rFonts w:cstheme="minorHAnsi"/>
               </w:rPr>
             </w:pPr>
-            <w:proofErr w:type="spellStart"/>
             <w:r>
               <w:rPr>
                 <w:rFonts w:cstheme="minorHAnsi"/>
               </w:rPr>
               <w:t>fnFindHealthID</w:t>
             </w:r>
-            <w:proofErr w:type="spellEnd"/>
           </w:p>
         </w:tc>
         <w:tc>
@@ -8756,14 +7954,12 @@
                 <w:rFonts w:cstheme="minorHAnsi"/>
               </w:rPr>
             </w:pPr>
-            <w:proofErr w:type="spellStart"/>
             <w:r>
               <w:rPr>
                 <w:rFonts w:cstheme="minorHAnsi"/>
               </w:rPr>
               <w:t>fnFindMotherJobID</w:t>
             </w:r>
-            <w:proofErr w:type="spellEnd"/>
           </w:p>
         </w:tc>
         <w:tc>
@@ -8877,14 +8073,12 @@
                 <w:rFonts w:cstheme="minorHAnsi"/>
               </w:rPr>
             </w:pPr>
-            <w:proofErr w:type="spellStart"/>
             <w:r>
               <w:rPr>
                 <w:rFonts w:cstheme="minorHAnsi"/>
               </w:rPr>
               <w:t>fnFindFatherJobID</w:t>
             </w:r>
-            <w:proofErr w:type="spellEnd"/>
           </w:p>
         </w:tc>
         <w:tc>
@@ -8998,14 +8192,12 @@
                 <w:rFonts w:cstheme="minorHAnsi"/>
               </w:rPr>
             </w:pPr>
-            <w:proofErr w:type="spellStart"/>
             <w:r>
               <w:rPr>
                 <w:rFonts w:cstheme="minorHAnsi"/>
               </w:rPr>
               <w:t>fnFindFamilySizeID</w:t>
             </w:r>
-            <w:proofErr w:type="spellEnd"/>
           </w:p>
         </w:tc>
         <w:tc>
@@ -9119,14 +8311,12 @@
                 <w:rFonts w:cstheme="minorHAnsi"/>
               </w:rPr>
             </w:pPr>
-            <w:proofErr w:type="spellStart"/>
             <w:r>
               <w:rPr>
                 <w:rFonts w:cstheme="minorHAnsi"/>
               </w:rPr>
               <w:t>fnFindSchoolID</w:t>
             </w:r>
-            <w:proofErr w:type="spellEnd"/>
           </w:p>
         </w:tc>
         <w:tc>
@@ -9240,14 +8430,12 @@
                 <w:rFonts w:cstheme="minorHAnsi"/>
               </w:rPr>
             </w:pPr>
-            <w:proofErr w:type="spellStart"/>
             <w:r>
               <w:rPr>
                 <w:rFonts w:cstheme="minorHAnsi"/>
               </w:rPr>
               <w:t>fnFindSubjectByName</w:t>
             </w:r>
-            <w:proofErr w:type="spellEnd"/>
           </w:p>
         </w:tc>
         <w:tc>
@@ -9361,7 +8549,6 @@
                 <w:rFonts w:cstheme="minorHAnsi"/>
               </w:rPr>
             </w:pPr>
-            <w:proofErr w:type="spellStart"/>
             <w:r>
               <w:rPr>
                 <w:rFonts w:cstheme="minorHAnsi"/>
@@ -9369,7 +8556,6 @@
               <w:lastRenderedPageBreak/>
               <w:t>fnBuscarAnoAberto</w:t>
             </w:r>
-            <w:proofErr w:type="spellEnd"/>
           </w:p>
         </w:tc>
         <w:tc>
@@ -9478,14 +8664,12 @@
                 <w:rFonts w:cstheme="minorHAnsi"/>
               </w:rPr>
             </w:pPr>
-            <w:proofErr w:type="spellStart"/>
             <w:r>
               <w:rPr>
                 <w:rFonts w:cstheme="minorHAnsi"/>
               </w:rPr>
               <w:t>fnAutenticarUtilizador</w:t>
             </w:r>
-            <w:proofErr w:type="spellEnd"/>
           </w:p>
         </w:tc>
         <w:tc>
@@ -9602,14 +8786,12 @@
                 <w:rFonts w:cstheme="minorHAnsi"/>
               </w:rPr>
             </w:pPr>
-            <w:proofErr w:type="spellStart"/>
             <w:r>
               <w:rPr>
                 <w:rFonts w:cstheme="minorHAnsi"/>
               </w:rPr>
               <w:t>fnCalcularNotaFinalAluno</w:t>
             </w:r>
-            <w:proofErr w:type="spellEnd"/>
           </w:p>
         </w:tc>
         <w:tc>
@@ -9723,14 +8905,12 @@
                 <w:rFonts w:cstheme="minorHAnsi"/>
               </w:rPr>
             </w:pPr>
-            <w:proofErr w:type="spellStart"/>
             <w:r>
               <w:rPr>
                 <w:rFonts w:cstheme="minorHAnsi"/>
               </w:rPr>
               <w:t>fnCalcularTaxaCrescimento</w:t>
             </w:r>
-            <w:proofErr w:type="spellEnd"/>
           </w:p>
         </w:tc>
         <w:tc>
@@ -9952,19 +9132,9 @@
         </w:numPr>
         <w:ind w:left="993" w:hanging="633"/>
       </w:pPr>
-      <w:proofErr w:type="spellStart"/>
-      <w:r>
-        <w:t>Stored</w:t>
-      </w:r>
-      <w:proofErr w:type="spellEnd"/>
-      <w:r>
-        <w:t xml:space="preserve"> </w:t>
-      </w:r>
-      <w:proofErr w:type="spellStart"/>
-      <w:r>
-        <w:t>procedures</w:t>
-      </w:r>
-      <w:proofErr w:type="spellEnd"/>
+      <w:r>
+        <w:t>Stored procedures</w:t>
+      </w:r>
     </w:p>
     <w:p/>
     <w:tbl>
@@ -10116,14 +9286,12 @@
                 <w:rFonts w:cstheme="minorHAnsi"/>
               </w:rPr>
             </w:pPr>
-            <w:proofErr w:type="spellStart"/>
             <w:r>
               <w:rPr>
                 <w:rFonts w:cstheme="minorHAnsi"/>
               </w:rPr>
               <w:t>spOpenKeys</w:t>
             </w:r>
-            <w:proofErr w:type="spellEnd"/>
           </w:p>
         </w:tc>
         <w:tc>
@@ -10206,14 +9374,12 @@
                 <w:rFonts w:cstheme="minorHAnsi"/>
               </w:rPr>
             </w:pPr>
-            <w:proofErr w:type="spellStart"/>
             <w:r>
               <w:rPr>
                 <w:rFonts w:cstheme="minorHAnsi"/>
               </w:rPr>
               <w:t>spAddSubjectToYear</w:t>
             </w:r>
-            <w:proofErr w:type="spellEnd"/>
           </w:p>
         </w:tc>
         <w:tc>
@@ -10317,14 +9483,12 @@
                 <w:rFonts w:cstheme="minorHAnsi"/>
               </w:rPr>
             </w:pPr>
-            <w:proofErr w:type="spellStart"/>
             <w:r>
               <w:rPr>
                 <w:rFonts w:cstheme="minorHAnsi"/>
               </w:rPr>
               <w:t>spRegistarUtilizadorAutenticacao</w:t>
             </w:r>
-            <w:proofErr w:type="spellEnd"/>
           </w:p>
         </w:tc>
         <w:tc>
@@ -10430,14 +9594,12 @@
                 <w:rFonts w:cstheme="minorHAnsi"/>
               </w:rPr>
             </w:pPr>
-            <w:proofErr w:type="spellStart"/>
             <w:r>
               <w:rPr>
                 <w:rFonts w:cstheme="minorHAnsi"/>
               </w:rPr>
               <w:t>spVerNotasAluno</w:t>
             </w:r>
-            <w:proofErr w:type="spellEnd"/>
           </w:p>
         </w:tc>
         <w:tc>
@@ -10529,14 +9691,12 @@
                 <w:rFonts w:cstheme="minorHAnsi"/>
               </w:rPr>
             </w:pPr>
-            <w:proofErr w:type="spellStart"/>
             <w:r>
               <w:rPr>
                 <w:rFonts w:cstheme="minorHAnsi"/>
               </w:rPr>
               <w:t>spIncreverAlunos</w:t>
             </w:r>
-            <w:proofErr w:type="spellEnd"/>
           </w:p>
         </w:tc>
         <w:tc>
@@ -10642,7 +9802,6 @@
                 <w:rFonts w:cstheme="minorHAnsi"/>
               </w:rPr>
             </w:pPr>
-            <w:proofErr w:type="spellStart"/>
             <w:r>
               <w:rPr>
                 <w:rFonts w:cstheme="minorHAnsi"/>
@@ -10650,7 +9809,6 @@
               <w:lastRenderedPageBreak/>
               <w:t>spMudarPassword</w:t>
             </w:r>
-            <w:proofErr w:type="spellEnd"/>
           </w:p>
         </w:tc>
         <w:tc>
@@ -10742,14 +9900,12 @@
                 <w:rFonts w:cstheme="minorHAnsi"/>
               </w:rPr>
             </w:pPr>
-            <w:proofErr w:type="spellStart"/>
             <w:r>
               <w:rPr>
                 <w:rFonts w:cstheme="minorHAnsi"/>
               </w:rPr>
               <w:t>spCriarTokenPassword</w:t>
             </w:r>
-            <w:proofErr w:type="spellEnd"/>
           </w:p>
         </w:tc>
         <w:tc>
@@ -10807,21 +9963,7 @@
               <w:rPr>
                 <w:rFonts w:cstheme="minorHAnsi"/>
               </w:rPr>
-              <w:t xml:space="preserve">Permite fazer a criação do </w:t>
-            </w:r>
-            <w:proofErr w:type="spellStart"/>
-            <w:r>
-              <w:rPr>
-                <w:rFonts w:cstheme="minorHAnsi"/>
-              </w:rPr>
-              <w:t>token</w:t>
-            </w:r>
-            <w:proofErr w:type="spellEnd"/>
-            <w:r>
-              <w:rPr>
-                <w:rFonts w:cstheme="minorHAnsi"/>
-              </w:rPr>
-              <w:t xml:space="preserve"> para mudança da password do utilizador</w:t>
+              <w:t>Permite fazer a criação do token para mudança da password do utilizador</w:t>
             </w:r>
           </w:p>
         </w:tc>
@@ -10855,14 +9997,12 @@
                 <w:rFonts w:cstheme="minorHAnsi"/>
               </w:rPr>
             </w:pPr>
-            <w:proofErr w:type="spellStart"/>
             <w:r>
               <w:rPr>
                 <w:rFonts w:cstheme="minorHAnsi"/>
               </w:rPr>
               <w:t>spMudarPasswordToken</w:t>
             </w:r>
-            <w:proofErr w:type="spellEnd"/>
           </w:p>
         </w:tc>
         <w:tc>
@@ -10962,21 +10102,7 @@
               <w:rPr>
                 <w:rFonts w:cstheme="minorHAnsi"/>
               </w:rPr>
-              <w:t xml:space="preserve">Permite usar o </w:t>
-            </w:r>
-            <w:proofErr w:type="spellStart"/>
-            <w:r>
-              <w:rPr>
-                <w:rFonts w:cstheme="minorHAnsi"/>
-              </w:rPr>
-              <w:t>token</w:t>
-            </w:r>
-            <w:proofErr w:type="spellEnd"/>
-            <w:r>
-              <w:rPr>
-                <w:rFonts w:cstheme="minorHAnsi"/>
-              </w:rPr>
-              <w:t xml:space="preserve"> criado para fazer a mudança da password</w:t>
+              <w:t>Permite usar o token criado para fazer a mudança da password</w:t>
             </w:r>
           </w:p>
         </w:tc>
@@ -11010,14 +10136,12 @@
                 <w:rFonts w:cstheme="minorHAnsi"/>
               </w:rPr>
             </w:pPr>
-            <w:proofErr w:type="spellStart"/>
             <w:r>
               <w:rPr>
                 <w:rFonts w:cstheme="minorHAnsi"/>
               </w:rPr>
               <w:t>spLancarNotas</w:t>
             </w:r>
-            <w:proofErr w:type="spellEnd"/>
           </w:p>
         </w:tc>
         <w:tc>
@@ -11198,14 +10322,12 @@
                 <w:rFonts w:cstheme="minorHAnsi"/>
               </w:rPr>
             </w:pPr>
-            <w:proofErr w:type="spellStart"/>
             <w:r>
               <w:rPr>
                 <w:rFonts w:cstheme="minorHAnsi"/>
               </w:rPr>
               <w:t>spMatricularAluno</w:t>
             </w:r>
-            <w:proofErr w:type="spellEnd"/>
           </w:p>
         </w:tc>
         <w:tc>
@@ -11334,21 +10456,7 @@
               <w:rPr>
                 <w:rFonts w:cstheme="minorHAnsi"/>
               </w:rPr>
-              <w:t xml:space="preserve">Faz a </w:t>
-            </w:r>
-            <w:proofErr w:type="gramStart"/>
-            <w:r>
-              <w:rPr>
-                <w:rFonts w:cstheme="minorHAnsi"/>
-              </w:rPr>
-              <w:t>matricula</w:t>
-            </w:r>
-            <w:proofErr w:type="gramEnd"/>
-            <w:r>
-              <w:rPr>
-                <w:rFonts w:cstheme="minorHAnsi"/>
-              </w:rPr>
-              <w:t xml:space="preserve"> de um aluno na escola escolhida.</w:t>
+              <w:t>Faz a matricula de um aluno na escola escolhida.</w:t>
             </w:r>
           </w:p>
         </w:tc>
@@ -11381,14 +10489,12 @@
                 <w:rFonts w:cstheme="minorHAnsi"/>
               </w:rPr>
             </w:pPr>
-            <w:proofErr w:type="spellStart"/>
             <w:r>
               <w:rPr>
                 <w:rFonts w:cstheme="minorHAnsi"/>
               </w:rPr>
               <w:t>spFecharAno</w:t>
             </w:r>
-            <w:proofErr w:type="spellEnd"/>
           </w:p>
         </w:tc>
         <w:tc>
@@ -11477,14 +10583,12 @@
                 <w:rFonts w:cstheme="minorHAnsi"/>
               </w:rPr>
             </w:pPr>
-            <w:proofErr w:type="spellStart"/>
             <w:r>
               <w:rPr>
                 <w:rFonts w:cstheme="minorHAnsi"/>
               </w:rPr>
               <w:t>spAbrirAno</w:t>
             </w:r>
-            <w:proofErr w:type="spellEnd"/>
           </w:p>
         </w:tc>
         <w:tc>
@@ -11573,14 +10677,12 @@
                 <w:rFonts w:cstheme="minorHAnsi"/>
               </w:rPr>
             </w:pPr>
-            <w:proofErr w:type="spellStart"/>
             <w:r>
               <w:rPr>
                 <w:rFonts w:cstheme="minorHAnsi"/>
               </w:rPr>
               <w:t>spInscreverAlunosChumbados</w:t>
             </w:r>
-            <w:proofErr w:type="spellEnd"/>
           </w:p>
         </w:tc>
         <w:tc>
@@ -11663,14 +10765,12 @@
                 <w:rFonts w:cstheme="minorHAnsi"/>
               </w:rPr>
             </w:pPr>
-            <w:proofErr w:type="spellStart"/>
             <w:r>
               <w:rPr>
                 <w:rFonts w:cstheme="minorHAnsi"/>
               </w:rPr>
               <w:t>spTestGenerateFailedStudentGrades</w:t>
             </w:r>
-            <w:proofErr w:type="spellEnd"/>
           </w:p>
         </w:tc>
         <w:tc>
@@ -11759,14 +10859,12 @@
                 <w:rFonts w:cstheme="minorHAnsi"/>
               </w:rPr>
             </w:pPr>
-            <w:proofErr w:type="spellStart"/>
             <w:r>
               <w:rPr>
                 <w:rFonts w:cstheme="minorHAnsi"/>
               </w:rPr>
               <w:t>spEnrollStudent</w:t>
             </w:r>
-            <w:proofErr w:type="spellEnd"/>
           </w:p>
         </w:tc>
         <w:tc>
@@ -11855,7 +10953,6 @@
                 <w:rFonts w:cstheme="minorHAnsi"/>
               </w:rPr>
             </w:pPr>
-            <w:proofErr w:type="spellStart"/>
             <w:r>
               <w:rPr>
                 <w:rFonts w:cstheme="minorHAnsi"/>
@@ -11863,7 +10960,6 @@
               <w:lastRenderedPageBreak/>
               <w:t>spMassCreateStudents</w:t>
             </w:r>
-            <w:proofErr w:type="spellEnd"/>
           </w:p>
         </w:tc>
         <w:tc>
@@ -11946,14 +11042,12 @@
                 <w:rFonts w:cstheme="minorHAnsi"/>
               </w:rPr>
             </w:pPr>
-            <w:proofErr w:type="spellStart"/>
             <w:r>
               <w:rPr>
                 <w:rFonts w:cstheme="minorHAnsi"/>
               </w:rPr>
               <w:t>spCreateSchools</w:t>
             </w:r>
-            <w:proofErr w:type="spellEnd"/>
           </w:p>
         </w:tc>
         <w:tc>
@@ -12036,14 +11130,12 @@
                 <w:rFonts w:cstheme="minorHAnsi"/>
               </w:rPr>
             </w:pPr>
-            <w:proofErr w:type="spellStart"/>
             <w:r>
               <w:rPr>
                 <w:rFonts w:cstheme="minorHAnsi"/>
               </w:rPr>
               <w:t>spTestSubjects</w:t>
             </w:r>
-            <w:proofErr w:type="spellEnd"/>
           </w:p>
         </w:tc>
         <w:tc>
@@ -12126,14 +11218,12 @@
                 <w:rFonts w:cstheme="minorHAnsi"/>
               </w:rPr>
             </w:pPr>
-            <w:proofErr w:type="spellStart"/>
             <w:r>
               <w:rPr>
                 <w:rFonts w:cstheme="minorHAnsi"/>
               </w:rPr>
               <w:t>spMakeTestYears</w:t>
             </w:r>
-            <w:proofErr w:type="spellEnd"/>
           </w:p>
         </w:tc>
         <w:tc>
@@ -12183,21 +11273,7 @@
               <w:rPr>
                 <w:rFonts w:cstheme="minorHAnsi"/>
               </w:rPr>
-              <w:t xml:space="preserve">Irá gerar dados de teste na base de dados desde os anos 1960 </w:t>
-            </w:r>
-            <w:proofErr w:type="gramStart"/>
-            <w:r>
-              <w:rPr>
-                <w:rFonts w:cstheme="minorHAnsi"/>
-              </w:rPr>
-              <w:t>ate</w:t>
-            </w:r>
-            <w:proofErr w:type="gramEnd"/>
-            <w:r>
-              <w:rPr>
-                <w:rFonts w:cstheme="minorHAnsi"/>
-              </w:rPr>
-              <w:t xml:space="preserve"> 2020.</w:t>
+              <w:t>Irá gerar dados de teste na base de dados desde os anos 1960 ate 2020.</w:t>
             </w:r>
           </w:p>
         </w:tc>
@@ -12213,11 +11289,9 @@
         </w:numPr>
         <w:ind w:left="993" w:hanging="633"/>
       </w:pPr>
-      <w:proofErr w:type="spellStart"/>
       <w:r>
         <w:t>Triggers</w:t>
       </w:r>
-      <w:proofErr w:type="spellEnd"/>
     </w:p>
     <w:p/>
     <w:tbl>
@@ -12399,14 +11473,12 @@
                 <w:rFonts w:cstheme="minorHAnsi"/>
               </w:rPr>
             </w:pPr>
-            <w:proofErr w:type="spellStart"/>
             <w:r>
               <w:rPr>
                 <w:rFonts w:cstheme="minorHAnsi"/>
               </w:rPr>
               <w:t>schSchool.trg_backup_grades</w:t>
             </w:r>
-            <w:proofErr w:type="spellEnd"/>
           </w:p>
         </w:tc>
         <w:tc>
@@ -12453,14 +11525,12 @@
                 <w:rFonts w:cstheme="minorHAnsi"/>
               </w:rPr>
             </w:pPr>
-            <w:proofErr w:type="spellStart"/>
             <w:r>
               <w:rPr>
                 <w:rFonts w:cstheme="minorHAnsi"/>
               </w:rPr>
               <w:t>schSchool.Grades</w:t>
             </w:r>
-            <w:proofErr w:type="spellEnd"/>
           </w:p>
         </w:tc>
         <w:tc>
@@ -12491,21 +11561,7 @@
               <w:rPr>
                 <w:rFonts w:cstheme="minorHAnsi"/>
               </w:rPr>
-              <w:t xml:space="preserve">Guarda as notas na tabela </w:t>
-            </w:r>
-            <w:proofErr w:type="spellStart"/>
-            <w:r>
-              <w:rPr>
-                <w:rFonts w:cstheme="minorHAnsi"/>
-              </w:rPr>
-              <w:t>schLogs.ClosedGrades</w:t>
-            </w:r>
-            <w:proofErr w:type="spellEnd"/>
-            <w:r>
-              <w:rPr>
-                <w:rFonts w:cstheme="minorHAnsi"/>
-              </w:rPr>
-              <w:t xml:space="preserve"> após estas serem inseridas</w:t>
+              <w:t>Guarda as notas na tabela schLogs.ClosedGrades após estas serem inseridas</w:t>
             </w:r>
           </w:p>
         </w:tc>
@@ -12538,14 +11594,12 @@
                 <w:rFonts w:cstheme="minorHAnsi"/>
               </w:rPr>
             </w:pPr>
-            <w:proofErr w:type="spellStart"/>
             <w:r>
               <w:rPr>
                 <w:rFonts w:cstheme="minorHAnsi"/>
               </w:rPr>
               <w:t>schSchool.trg_backup_inscritos</w:t>
             </w:r>
-            <w:proofErr w:type="spellEnd"/>
           </w:p>
         </w:tc>
         <w:tc>
@@ -12592,14 +11646,12 @@
                 <w:rFonts w:cstheme="minorHAnsi"/>
               </w:rPr>
             </w:pPr>
-            <w:proofErr w:type="spellStart"/>
             <w:r>
               <w:rPr>
                 <w:rFonts w:cstheme="minorHAnsi"/>
               </w:rPr>
               <w:t>schSchool.Inscrito</w:t>
             </w:r>
-            <w:proofErr w:type="spellEnd"/>
           </w:p>
         </w:tc>
         <w:tc>
@@ -12630,21 +11682,7 @@
               <w:rPr>
                 <w:rFonts w:cstheme="minorHAnsi"/>
               </w:rPr>
-              <w:t xml:space="preserve">Guarda as inscrições dos alunos nas disciplinas na tabela </w:t>
-            </w:r>
-            <w:proofErr w:type="spellStart"/>
-            <w:r>
-              <w:rPr>
-                <w:rFonts w:cstheme="minorHAnsi"/>
-              </w:rPr>
-              <w:t>schLogs.ClosedInscrito</w:t>
-            </w:r>
-            <w:proofErr w:type="spellEnd"/>
-            <w:r>
-              <w:rPr>
-                <w:rFonts w:cstheme="minorHAnsi"/>
-              </w:rPr>
-              <w:t xml:space="preserve"> após estes se inscreverem</w:t>
+              <w:t>Guarda as inscrições dos alunos nas disciplinas na tabela schLogs.ClosedInscrito após estes se inscreverem</w:t>
             </w:r>
           </w:p>
         </w:tc>
@@ -12677,14 +11715,12 @@
                 <w:rFonts w:cstheme="minorHAnsi"/>
               </w:rPr>
             </w:pPr>
-            <w:proofErr w:type="spellStart"/>
             <w:r>
               <w:rPr>
                 <w:rFonts w:cstheme="minorHAnsi"/>
               </w:rPr>
               <w:t>schSchool.trg_change_activeYear</w:t>
             </w:r>
-            <w:proofErr w:type="spellEnd"/>
           </w:p>
         </w:tc>
         <w:tc>
@@ -12731,14 +11767,12 @@
                 <w:rFonts w:cstheme="minorHAnsi"/>
               </w:rPr>
             </w:pPr>
-            <w:proofErr w:type="spellStart"/>
             <w:r>
               <w:rPr>
                 <w:rFonts w:cstheme="minorHAnsi"/>
               </w:rPr>
               <w:t>schSchool.SchoolYear</w:t>
             </w:r>
-            <w:proofErr w:type="spellEnd"/>
           </w:p>
         </w:tc>
         <w:tc>
@@ -12769,21 +11803,7 @@
               <w:rPr>
                 <w:rFonts w:cstheme="minorHAnsi"/>
               </w:rPr>
-              <w:t xml:space="preserve">Vai alterar o valor do atributo </w:t>
-            </w:r>
-            <w:proofErr w:type="spellStart"/>
-            <w:r>
-              <w:rPr>
-                <w:rFonts w:cstheme="minorHAnsi"/>
-              </w:rPr>
-              <w:t>activeYear</w:t>
-            </w:r>
-            <w:proofErr w:type="spellEnd"/>
-            <w:r>
-              <w:rPr>
-                <w:rFonts w:cstheme="minorHAnsi"/>
-              </w:rPr>
-              <w:t xml:space="preserve"> do ano letivo prévio para 0 de modo a apenas haver 1 ano letivo aberto.</w:t>
+              <w:t>Vai alterar o valor do atributo activeYear do ano letivo prévio para 0 de modo a apenas haver 1 ano letivo aberto.</w:t>
             </w:r>
           </w:p>
         </w:tc>
@@ -12816,7 +11836,6 @@
                 <w:rFonts w:asciiTheme="majorHAnsi" w:hAnsiTheme="majorHAnsi" w:cstheme="majorHAnsi"/>
               </w:rPr>
             </w:pPr>
-            <w:proofErr w:type="spellStart"/>
             <w:r>
               <w:rPr>
                 <w:rFonts w:asciiTheme="majorHAnsi" w:hAnsiTheme="majorHAnsi" w:cstheme="majorHAnsi"/>
@@ -12838,7 +11857,6 @@
               </w:rPr>
               <w:t>trg_email_user_password_change</w:t>
             </w:r>
-            <w:proofErr w:type="spellEnd"/>
           </w:p>
         </w:tc>
         <w:tc>
@@ -12885,14 +11903,12 @@
                 <w:rFonts w:cstheme="minorHAnsi"/>
               </w:rPr>
             </w:pPr>
-            <w:proofErr w:type="spellStart"/>
             <w:r>
               <w:rPr>
                 <w:rFonts w:cstheme="minorHAnsi"/>
               </w:rPr>
               <w:t>schStudent.UserAutentication</w:t>
             </w:r>
-            <w:proofErr w:type="spellEnd"/>
           </w:p>
         </w:tc>
         <w:tc>
@@ -12975,43 +11991,7 @@
           <w:sz w:val="24"/>
           <w:szCs w:val="24"/>
         </w:rPr>
-        <w:t xml:space="preserve">De modo a verificar a conformidade dos dados foram feitas as várias </w:t>
-      </w:r>
-      <w:proofErr w:type="spellStart"/>
-      <w:r>
-        <w:rPr>
-          <w:rFonts w:cstheme="minorHAnsi"/>
-          <w:sz w:val="24"/>
-          <w:szCs w:val="24"/>
-        </w:rPr>
-        <w:t>queries</w:t>
-      </w:r>
-      <w:proofErr w:type="spellEnd"/>
-      <w:r>
-        <w:rPr>
-          <w:rFonts w:cstheme="minorHAnsi"/>
-          <w:sz w:val="24"/>
-          <w:szCs w:val="24"/>
-        </w:rPr>
-        <w:t xml:space="preserve">, a primeira delas sendo uma </w:t>
-      </w:r>
-      <w:proofErr w:type="spellStart"/>
-      <w:r>
-        <w:rPr>
-          <w:rFonts w:cstheme="minorHAnsi"/>
-          <w:sz w:val="24"/>
-          <w:szCs w:val="24"/>
-        </w:rPr>
-        <w:t>query</w:t>
-      </w:r>
-      <w:proofErr w:type="spellEnd"/>
-      <w:r>
-        <w:rPr>
-          <w:rFonts w:cstheme="minorHAnsi"/>
-          <w:sz w:val="24"/>
-          <w:szCs w:val="24"/>
-        </w:rPr>
-        <w:t xml:space="preserve"> que mostra o total de alunos na base de dados, estes ordenados pela sua respetiva escola.</w:t>
+        <w:t>De modo a verificar a conformidade dos dados foram feitas as várias queries, a primeira delas sendo uma query que mostra o total de alunos na base de dados, estes ordenados pela sua respetiva escola.</w:t>
       </w:r>
     </w:p>
     <w:p>
@@ -13075,11 +12055,9 @@
         </w:numPr>
         <w:ind w:left="993" w:hanging="633"/>
       </w:pPr>
-      <w:proofErr w:type="spellStart"/>
       <w:r>
         <w:t>Views</w:t>
       </w:r>
-      <w:proofErr w:type="spellEnd"/>
     </w:p>
     <w:p/>
     <w:tbl>
@@ -13214,14 +12192,12 @@
                 <w:rFonts w:cstheme="minorHAnsi"/>
               </w:rPr>
             </w:pPr>
-            <w:proofErr w:type="spellStart"/>
             <w:r>
               <w:rPr>
                 <w:rFonts w:cstheme="minorHAnsi"/>
               </w:rPr>
               <w:t>view_taxaCrescimento</w:t>
             </w:r>
-            <w:proofErr w:type="spellEnd"/>
           </w:p>
         </w:tc>
         <w:tc>
@@ -13351,14 +12327,12 @@
                 <w:rFonts w:cstheme="minorHAnsi"/>
               </w:rPr>
             </w:pPr>
-            <w:proofErr w:type="spellStart"/>
             <w:r>
               <w:rPr>
                 <w:rFonts w:cstheme="minorHAnsi"/>
               </w:rPr>
               <w:t>view_EscolaMelhorMediaAnual</w:t>
             </w:r>
-            <w:proofErr w:type="spellEnd"/>
           </w:p>
         </w:tc>
         <w:tc>
@@ -13528,11 +12502,9 @@
             <w:pPr>
               <w:jc w:val="center"/>
             </w:pPr>
-            <w:proofErr w:type="spellStart"/>
             <w:r>
               <w:t>indexCrescimento</w:t>
             </w:r>
-            <w:proofErr w:type="spellEnd"/>
           </w:p>
         </w:tc>
         <w:tc>
@@ -13543,11 +12515,9 @@
             <w:pPr>
               <w:jc w:val="center"/>
             </w:pPr>
-            <w:proofErr w:type="spellStart"/>
             <w:r>
               <w:t>ClosedInscritos</w:t>
             </w:r>
-            <w:proofErr w:type="spellEnd"/>
           </w:p>
         </w:tc>
         <w:tc>
@@ -13683,13 +12653,8 @@
           </w:p>
           <w:p>
             <w:r>
-              <w:t xml:space="preserve">Colunas Indexadas: </w:t>
-            </w:r>
-            <w:proofErr w:type="spellStart"/>
-            <w:r>
-              <w:t>subjectID</w:t>
-            </w:r>
-            <w:proofErr w:type="spellEnd"/>
+              <w:t>Colunas Indexadas: subjectID</w:t>
+            </w:r>
           </w:p>
         </w:tc>
       </w:tr>
@@ -13725,11 +12690,9 @@
             <w:pPr>
               <w:jc w:val="center"/>
             </w:pPr>
-            <w:proofErr w:type="spellStart"/>
             <w:r>
               <w:t>ClosedGrade</w:t>
             </w:r>
-            <w:proofErr w:type="spellEnd"/>
           </w:p>
         </w:tc>
         <w:tc>
@@ -13865,13 +12828,8 @@
           </w:p>
           <w:p>
             <w:r>
-              <w:t xml:space="preserve">Colunas Indexadas: </w:t>
-            </w:r>
-            <w:proofErr w:type="spellStart"/>
-            <w:r>
-              <w:t>subjectID</w:t>
-            </w:r>
-            <w:proofErr w:type="spellEnd"/>
+              <w:t>Colunas Indexadas: subjectID</w:t>
+            </w:r>
           </w:p>
         </w:tc>
       </w:tr>
@@ -13906,11 +12864,9 @@
             <w:pPr>
               <w:jc w:val="center"/>
             </w:pPr>
-            <w:proofErr w:type="spellStart"/>
             <w:r>
               <w:t>ClosedGrade</w:t>
             </w:r>
-            <w:proofErr w:type="spellEnd"/>
           </w:p>
         </w:tc>
         <w:tc>
@@ -14046,34 +13002,16 @@
           </w:p>
           <w:p>
             <w:r>
-              <w:t xml:space="preserve">Colunas Indexadas: </w:t>
-            </w:r>
-            <w:proofErr w:type="spellStart"/>
-            <w:r>
-              <w:t>subjec</w:t>
+              <w:t>Colunas Indexadas: subjec</w:t>
             </w:r>
             <w:r>
               <w:t>tID</w:t>
             </w:r>
-            <w:proofErr w:type="spellEnd"/>
-          </w:p>
-          <w:p>
-            <w:r>
-              <w:t xml:space="preserve">Colunas </w:t>
-            </w:r>
-            <w:proofErr w:type="spellStart"/>
-            <w:r>
-              <w:t>Incluidas</w:t>
-            </w:r>
-            <w:proofErr w:type="spellEnd"/>
-            <w:r>
-              <w:t xml:space="preserve">: </w:t>
-            </w:r>
-            <w:proofErr w:type="spellStart"/>
-            <w:r>
-              <w:t>studentNumber</w:t>
-            </w:r>
-            <w:proofErr w:type="spellEnd"/>
+          </w:p>
+          <w:p>
+            <w:r>
+              <w:t>Colunas Incluidas: studentNumber</w:t>
+            </w:r>
           </w:p>
         </w:tc>
       </w:tr>
@@ -14127,42 +13065,12 @@
             <w:r>
               <w:t xml:space="preserve">Para a </w:t>
             </w:r>
-            <w:proofErr w:type="spellStart"/>
-            <w:r>
-              <w:rPr>
-                <w:rFonts w:cstheme="minorHAnsi"/>
-              </w:rPr>
-              <w:t>view_EscolaMelhorMediaAnual</w:t>
-            </w:r>
-            <w:proofErr w:type="spellEnd"/>
-            <w:r>
-              <w:rPr>
-                <w:rFonts w:cstheme="minorHAnsi"/>
-              </w:rPr>
-              <w:t xml:space="preserve"> não foi criado um índice, pois já demonstrava resultados rápidos e o SQL </w:t>
-            </w:r>
-            <w:proofErr w:type="spellStart"/>
-            <w:r>
-              <w:rPr>
-                <w:rFonts w:cstheme="minorHAnsi"/>
-              </w:rPr>
-              <w:t>Tuning</w:t>
-            </w:r>
-            <w:proofErr w:type="spellEnd"/>
-            <w:r>
-              <w:rPr>
-                <w:rFonts w:cstheme="minorHAnsi"/>
-              </w:rPr>
-              <w:t xml:space="preserve"> </w:t>
-            </w:r>
-            <w:proofErr w:type="spellStart"/>
-            <w:r>
-              <w:rPr>
-                <w:rFonts w:cstheme="minorHAnsi"/>
-              </w:rPr>
-              <w:t>Advisor</w:t>
-            </w:r>
-            <w:proofErr w:type="spellEnd"/>
+            <w:r>
+              <w:rPr>
+                <w:rFonts w:cstheme="minorHAnsi"/>
+              </w:rPr>
+              <w:t>view_EscolaMelhorMediaAnual não foi criado um índice, pois já demonstrava resultados rápidos e o SQL Tuning Advisor</w:t>
+            </w:r>
             <w:r>
               <w:rPr>
                 <w:rFonts w:cstheme="minorHAnsi"/>
@@ -14437,21 +13345,7 @@
         <w:rPr>
           <w:iCs/>
         </w:rPr>
-        <w:t xml:space="preserve">(58% da </w:t>
-      </w:r>
-      <w:proofErr w:type="spellStart"/>
-      <w:r>
-        <w:rPr>
-          <w:iCs/>
-        </w:rPr>
-        <w:t>query</w:t>
-      </w:r>
-      <w:proofErr w:type="spellEnd"/>
-      <w:r>
-        <w:rPr>
-          <w:iCs/>
-        </w:rPr>
-        <w:t>)</w:t>
+        <w:t>(58% da query)</w:t>
       </w:r>
       <w:r>
         <w:rPr>
@@ -14606,21 +13500,7 @@
         <w:rPr>
           <w:iCs/>
         </w:rPr>
-        <w:t xml:space="preserve">Custo de 0.0509(13% da </w:t>
-      </w:r>
-      <w:proofErr w:type="spellStart"/>
-      <w:r>
-        <w:rPr>
-          <w:iCs/>
-        </w:rPr>
-        <w:t>query</w:t>
-      </w:r>
-      <w:proofErr w:type="spellEnd"/>
-      <w:r>
-        <w:rPr>
-          <w:iCs/>
-        </w:rPr>
-        <w:t>)</w:t>
+        <w:t>Custo de 0.0509(13% da query)</w:t>
       </w:r>
     </w:p>
     <w:p>
@@ -14934,37 +13814,99 @@
           <w:sz w:val="24"/>
           <w:szCs w:val="24"/>
         </w:rPr>
-        <w:t xml:space="preserve">, um na parte da </w:t>
-      </w:r>
-      <w:proofErr w:type="gramStart"/>
+        <w:t>, um na parte da manha e o outro seria feito a noite,</w:t>
+      </w:r>
       <w:r>
         <w:rPr>
           <w:sz w:val="24"/>
           <w:szCs w:val="24"/>
         </w:rPr>
-        <w:t>manha</w:t>
-      </w:r>
-      <w:proofErr w:type="gramEnd"/>
+        <w:t xml:space="preserve"> e ao fim de cada mês fazer-se um backup completo </w:t>
+      </w:r>
       <w:r>
         <w:rPr>
           <w:sz w:val="24"/>
           <w:szCs w:val="24"/>
         </w:rPr>
-        <w:t xml:space="preserve"> e o outro seria feito a noite,</w:t>
-      </w:r>
-      <w:r>
+        <w:t>para tentar-se minimizar qualquer perda de dados que aconteça.</w:t>
+      </w:r>
+    </w:p>
+    <w:p>
+      <w:pPr>
         <w:rPr>
           <w:sz w:val="24"/>
           <w:szCs w:val="24"/>
         </w:rPr>
-        <w:t xml:space="preserve"> e ao fim de cada mês fazer-se um backup completo </w:t>
-      </w:r>
+      </w:pPr>
       <w:r>
         <w:rPr>
           <w:sz w:val="24"/>
           <w:szCs w:val="24"/>
         </w:rPr>
-        <w:t>para tentar-se minimizar qualquer perda de dados que aconteça.</w:t>
+        <w:t xml:space="preserve">Após a terminação do ano letivo voltamos a adotar a </w:t>
+      </w:r>
+      <w:r>
+        <w:rPr>
+          <w:sz w:val="24"/>
+          <w:szCs w:val="24"/>
+        </w:rPr>
+        <w:t>política</w:t>
+      </w:r>
+      <w:r>
+        <w:rPr>
+          <w:sz w:val="24"/>
+          <w:szCs w:val="24"/>
+        </w:rPr>
+        <w:t xml:space="preserve"> de backups completos diariamente visto que </w:t>
+      </w:r>
+      <w:r>
+        <w:rPr>
+          <w:sz w:val="24"/>
+          <w:szCs w:val="24"/>
+        </w:rPr>
+        <w:t>serão</w:t>
+      </w:r>
+      <w:r>
+        <w:rPr>
+          <w:sz w:val="24"/>
+          <w:szCs w:val="24"/>
+        </w:rPr>
+        <w:t xml:space="preserve"> feitas </w:t>
+      </w:r>
+      <w:r>
+        <w:rPr>
+          <w:sz w:val="24"/>
+          <w:szCs w:val="24"/>
+        </w:rPr>
+        <w:t>várias</w:t>
+      </w:r>
+      <w:r>
+        <w:rPr>
+          <w:sz w:val="24"/>
+          <w:szCs w:val="24"/>
+        </w:rPr>
+        <w:t xml:space="preserve"> alterações nas tabelas da base de dados</w:t>
+      </w:r>
+      <w:r>
+        <w:rPr>
+          <w:sz w:val="24"/>
+          <w:szCs w:val="24"/>
+        </w:rPr>
+        <w:t xml:space="preserve">, ou seja, irá haver uma grande </w:t>
+      </w:r>
+      <w:r>
+        <w:rPr>
+          <w:sz w:val="24"/>
+          <w:szCs w:val="24"/>
+        </w:rPr>
+        <w:t>afluência</w:t>
+      </w:r>
+      <w:r>
+        <w:rPr>
+          <w:sz w:val="24"/>
+          <w:szCs w:val="24"/>
+        </w:rPr>
+        <w:t xml:space="preserve"> de dados dentro da base de dados.</w:t>
       </w:r>
     </w:p>
     <w:p>
@@ -14974,117 +13916,32 @@
           <w:szCs w:val="24"/>
         </w:rPr>
       </w:pPr>
-      <w:r>
+    </w:p>
+    <w:p>
+      <w:pPr>
         <w:rPr>
           <w:sz w:val="24"/>
           <w:szCs w:val="24"/>
         </w:rPr>
-        <w:t xml:space="preserve">Após a terminação do ano letivo voltamos a adotar a </w:t>
-      </w:r>
+      </w:pPr>
       <w:r>
         <w:rPr>
           <w:sz w:val="24"/>
           <w:szCs w:val="24"/>
         </w:rPr>
-        <w:t>política</w:t>
-      </w:r>
-      <w:r>
-        <w:rPr>
-          <w:sz w:val="24"/>
-          <w:szCs w:val="24"/>
-        </w:rPr>
-        <w:t xml:space="preserve"> de backups completos diariamente visto que </w:t>
-      </w:r>
-      <w:r>
-        <w:rPr>
-          <w:sz w:val="24"/>
-          <w:szCs w:val="24"/>
-        </w:rPr>
-        <w:t>serão</w:t>
-      </w:r>
-      <w:r>
-        <w:rPr>
-          <w:sz w:val="24"/>
-          <w:szCs w:val="24"/>
-        </w:rPr>
-        <w:t xml:space="preserve"> feitas </w:t>
-      </w:r>
-      <w:r>
-        <w:rPr>
-          <w:sz w:val="24"/>
-          <w:szCs w:val="24"/>
-        </w:rPr>
-        <w:t>várias</w:t>
-      </w:r>
-      <w:r>
-        <w:rPr>
-          <w:sz w:val="24"/>
-          <w:szCs w:val="24"/>
-        </w:rPr>
-        <w:t xml:space="preserve"> alterações nas tabelas da base de dados</w:t>
-      </w:r>
-      <w:r>
-        <w:rPr>
-          <w:sz w:val="24"/>
-          <w:szCs w:val="24"/>
-        </w:rPr>
-        <w:t xml:space="preserve">, ou seja, irá haver uma grande </w:t>
-      </w:r>
-      <w:r>
-        <w:rPr>
-          <w:sz w:val="24"/>
-          <w:szCs w:val="24"/>
-        </w:rPr>
-        <w:t>afluência</w:t>
-      </w:r>
-      <w:r>
-        <w:rPr>
-          <w:sz w:val="24"/>
-          <w:szCs w:val="24"/>
-        </w:rPr>
-        <w:t xml:space="preserve"> de dados dentro da base de dados.</w:t>
-      </w:r>
-    </w:p>
-    <w:p>
-      <w:pPr>
-        <w:rPr>
-          <w:sz w:val="24"/>
-          <w:szCs w:val="24"/>
-        </w:rPr>
-      </w:pPr>
-    </w:p>
-    <w:p>
-      <w:pPr>
-        <w:rPr>
-          <w:sz w:val="24"/>
-          <w:szCs w:val="24"/>
-        </w:rPr>
-      </w:pPr>
-      <w:r>
-        <w:rPr>
-          <w:sz w:val="24"/>
-          <w:szCs w:val="24"/>
-        </w:rPr>
         <w:t xml:space="preserve">Como as tabelas </w:t>
       </w:r>
       <w:r>
-        <w:t xml:space="preserve">disciplinas, jobs, </w:t>
-      </w:r>
-      <w:proofErr w:type="spellStart"/>
-      <w:r>
-        <w:t>reason</w:t>
-      </w:r>
-      <w:proofErr w:type="spellEnd"/>
-      <w:r>
-        <w:t xml:space="preserve">, </w:t>
-      </w:r>
-      <w:proofErr w:type="spellStart"/>
-      <w:r>
-        <w:t>etc</w:t>
-      </w:r>
-      <w:proofErr w:type="spellEnd"/>
-      <w:r>
-        <w:t xml:space="preserve"> são tabelas que </w:t>
+        <w:t xml:space="preserve">Activity, Health, Coexistence, Idiom, TranslationFJob, TranslationMJob, TranslationFamily, FamilySize, </w:t>
+      </w:r>
+      <w:r>
+        <w:t>MotherJob e FatherJob</w:t>
+      </w:r>
+      <w:r>
+        <w:t xml:space="preserve"> </w:t>
+      </w:r>
+      <w:r>
+        <w:t xml:space="preserve">são tabelas que </w:t>
       </w:r>
       <w:r>
         <w:t>não</w:t>
@@ -15102,23 +13959,7 @@
         <w:t>passá-las</w:t>
       </w:r>
       <w:r>
-        <w:t xml:space="preserve"> para um </w:t>
-      </w:r>
-      <w:proofErr w:type="spellStart"/>
-      <w:r>
-        <w:t>FileGroup</w:t>
-      </w:r>
-      <w:proofErr w:type="spellEnd"/>
-      <w:r>
-        <w:t xml:space="preserve"> de </w:t>
-      </w:r>
-      <w:proofErr w:type="spellStart"/>
-      <w:r>
-        <w:t>read-only</w:t>
-      </w:r>
-      <w:proofErr w:type="spellEnd"/>
-      <w:r>
-        <w:t xml:space="preserve">, pois esta informação é </w:t>
+        <w:t xml:space="preserve"> para um FileGroup de read-only, pois esta informação é </w:t>
       </w:r>
       <w:r>
         <w:t>excluída</w:t>
@@ -15217,7 +14058,6 @@
           <w:szCs w:val="24"/>
         </w:rPr>
       </w:pPr>
-      <w:proofErr w:type="spellStart"/>
       <w:r>
         <w:rPr>
           <w:rFonts w:cstheme="minorHAnsi"/>
@@ -15232,34 +14072,7 @@
           <w:sz w:val="24"/>
           <w:szCs w:val="24"/>
         </w:rPr>
-        <w:t>dorGP</w:t>
-      </w:r>
-      <w:proofErr w:type="spellEnd"/>
-      <w:r>
-        <w:rPr>
-          <w:rFonts w:cstheme="minorHAnsi"/>
-          <w:sz w:val="24"/>
-          <w:szCs w:val="24"/>
-        </w:rPr>
-        <w:t xml:space="preserve">, que tem acesso a informação da escola GP, ou seja, notas, inscrições e a sua informação como aluno, apenas em modo de consulta através de </w:t>
-      </w:r>
-      <w:proofErr w:type="spellStart"/>
-      <w:r>
-        <w:rPr>
-          <w:rFonts w:cstheme="minorHAnsi"/>
-          <w:sz w:val="24"/>
-          <w:szCs w:val="24"/>
-        </w:rPr>
-        <w:t>views</w:t>
-      </w:r>
-      <w:proofErr w:type="spellEnd"/>
-      <w:r>
-        <w:rPr>
-          <w:rFonts w:cstheme="minorHAnsi"/>
-          <w:sz w:val="24"/>
-          <w:szCs w:val="24"/>
-        </w:rPr>
-        <w:t>.</w:t>
+        <w:t>dorGP, que tem acesso a informação da escola GP, ou seja, notas, inscrições e a sua informação como aluno, apenas em modo de consulta através de views.</w:t>
       </w:r>
     </w:p>
     <w:p>
@@ -15277,7 +14090,6 @@
           <w:szCs w:val="24"/>
         </w:rPr>
       </w:pPr>
-      <w:proofErr w:type="spellStart"/>
       <w:r>
         <w:rPr>
           <w:rFonts w:cstheme="minorHAnsi"/>
@@ -15294,7 +14106,6 @@
         </w:rPr>
         <w:t>MS</w:t>
       </w:r>
-      <w:proofErr w:type="spellEnd"/>
       <w:r>
         <w:rPr>
           <w:rFonts w:cstheme="minorHAnsi"/>
@@ -15317,25 +14128,7 @@
           <w:sz w:val="24"/>
           <w:szCs w:val="24"/>
         </w:rPr>
-        <w:t xml:space="preserve">, ou seja, notas, inscrições e a sua informação como aluno, apenas em modo de consulta através de </w:t>
-      </w:r>
-      <w:proofErr w:type="spellStart"/>
-      <w:r>
-        <w:rPr>
-          <w:rFonts w:cstheme="minorHAnsi"/>
-          <w:sz w:val="24"/>
-          <w:szCs w:val="24"/>
-        </w:rPr>
-        <w:t>views</w:t>
-      </w:r>
-      <w:proofErr w:type="spellEnd"/>
-      <w:r>
-        <w:rPr>
-          <w:rFonts w:cstheme="minorHAnsi"/>
-          <w:sz w:val="24"/>
-          <w:szCs w:val="24"/>
-        </w:rPr>
-        <w:t>.</w:t>
+        <w:t>, ou seja, notas, inscrições e a sua informação como aluno, apenas em modo de consulta através de views.</w:t>
       </w:r>
     </w:p>
     <w:p>
@@ -15353,7 +14146,6 @@
           <w:szCs w:val="24"/>
         </w:rPr>
       </w:pPr>
-      <w:proofErr w:type="spellStart"/>
       <w:r>
         <w:rPr>
           <w:rFonts w:cstheme="minorHAnsi"/>
@@ -15362,7 +14154,6 @@
         </w:rPr>
         <w:t>EscolaGP</w:t>
       </w:r>
-      <w:proofErr w:type="spellEnd"/>
       <w:r>
         <w:rPr>
           <w:rFonts w:cstheme="minorHAnsi"/>
@@ -15427,7 +14218,6 @@
           <w:szCs w:val="24"/>
         </w:rPr>
       </w:pPr>
-      <w:proofErr w:type="spellStart"/>
       <w:r>
         <w:rPr>
           <w:rFonts w:cstheme="minorHAnsi"/>
@@ -15436,7 +14226,6 @@
         </w:rPr>
         <w:t>EscolaMS</w:t>
       </w:r>
-      <w:proofErr w:type="spellEnd"/>
       <w:r>
         <w:rPr>
           <w:rFonts w:cstheme="minorHAnsi"/>
@@ -15548,25 +14337,7 @@
           <w:sz w:val="24"/>
           <w:szCs w:val="24"/>
         </w:rPr>
-        <w:t xml:space="preserve">O </w:t>
-      </w:r>
-      <w:proofErr w:type="spellStart"/>
-      <w:r>
-        <w:rPr>
-          <w:rFonts w:cstheme="minorHAnsi"/>
-          <w:sz w:val="24"/>
-          <w:szCs w:val="24"/>
-        </w:rPr>
-        <w:t>hashing</w:t>
-      </w:r>
-      <w:proofErr w:type="spellEnd"/>
-      <w:r>
-        <w:rPr>
-          <w:rFonts w:cstheme="minorHAnsi"/>
-          <w:sz w:val="24"/>
-          <w:szCs w:val="24"/>
-        </w:rPr>
-        <w:t xml:space="preserve"> foi utilizado para esconder a password do utilizador pois a única coisa feita com a password é a sua comparação com uma password fornecida para a autenticação,</w:t>
+        <w:t>O hashing foi utilizado para esconder a password do utilizador pois a única coisa feita com a password é a sua comparação com uma password fornecida para a autenticação,</w:t>
       </w:r>
       <w:r>
         <w:rPr>
@@ -15616,23 +14387,7 @@
           <w:sz w:val="24"/>
           <w:szCs w:val="24"/>
         </w:rPr>
-        <w:t xml:space="preserve"> de isolamento adotados no projeto foi o </w:t>
-      </w:r>
-      <w:proofErr w:type="spellStart"/>
-      <w:r>
-        <w:rPr>
-          <w:sz w:val="24"/>
-          <w:szCs w:val="24"/>
-        </w:rPr>
-        <w:t>serializable</w:t>
-      </w:r>
-      <w:proofErr w:type="spellEnd"/>
-      <w:r>
-        <w:rPr>
-          <w:sz w:val="24"/>
-          <w:szCs w:val="24"/>
-        </w:rPr>
-        <w:t xml:space="preserve">, como </w:t>
+        <w:t xml:space="preserve"> de isolamento adotados no projeto foi o serializable, como </w:t>
       </w:r>
       <w:r>
         <w:rPr>
@@ -15700,11 +14455,9 @@
         </w:numPr>
         <w:ind w:left="993" w:hanging="633"/>
       </w:pPr>
-      <w:proofErr w:type="spellStart"/>
       <w:r>
         <w:t>MongoDB</w:t>
       </w:r>
-      <w:proofErr w:type="spellEnd"/>
     </w:p>
     <w:p>
       <w:pPr>
@@ -15733,17 +14486,8 @@
           <w:i/>
           <w:color w:val="A6A6A6" w:themeColor="background1" w:themeShade="A6"/>
         </w:rPr>
-        <w:t xml:space="preserve">implementado em </w:t>
-      </w:r>
-      <w:proofErr w:type="spellStart"/>
-      <w:r>
-        <w:rPr>
-          <w:i/>
-          <w:color w:val="A6A6A6" w:themeColor="background1" w:themeShade="A6"/>
-        </w:rPr>
-        <w:t>MongoDB</w:t>
-      </w:r>
-      <w:proofErr w:type="spellEnd"/>
+        <w:t>implementado em MongoDB</w:t>
+      </w:r>
       <w:r>
         <w:rPr>
           <w:i/>
@@ -15924,33 +14668,11 @@
                 <w:rFonts w:cstheme="minorHAnsi"/>
               </w:rPr>
             </w:pPr>
-            <w:proofErr w:type="spellStart"/>
-            <w:r>
-              <w:rPr>
-                <w:rFonts w:cstheme="minorHAnsi"/>
-              </w:rPr>
-              <w:t>Schema</w:t>
-            </w:r>
-            <w:proofErr w:type="spellEnd"/>
-            <w:r>
-              <w:rPr>
-                <w:rFonts w:cstheme="minorHAnsi"/>
-              </w:rPr>
-              <w:t xml:space="preserve"> </w:t>
-            </w:r>
-            <w:proofErr w:type="spellStart"/>
-            <w:r>
-              <w:rPr>
-                <w:rFonts w:cstheme="minorHAnsi"/>
-              </w:rPr>
-              <w:t>Idiom</w:t>
-            </w:r>
-            <w:proofErr w:type="spellEnd"/>
-            <w:r>
-              <w:rPr>
-                <w:rFonts w:cstheme="minorHAnsi"/>
-              </w:rPr>
-              <w:t xml:space="preserve"> e as suas respetivas tabelas.</w:t>
+            <w:r>
+              <w:rPr>
+                <w:rFonts w:cstheme="minorHAnsi"/>
+              </w:rPr>
+              <w:t>Schema Idiom e as suas respetivas tabelas.</w:t>
             </w:r>
           </w:p>
         </w:tc>
@@ -16012,14 +14734,12 @@
                 <w:rFonts w:cstheme="minorHAnsi"/>
               </w:rPr>
             </w:pPr>
-            <w:proofErr w:type="spellStart"/>
             <w:r>
               <w:rPr>
                 <w:rFonts w:cstheme="minorHAnsi"/>
               </w:rPr>
               <w:t>SP_spInscreverAlunos</w:t>
             </w:r>
-            <w:proofErr w:type="spellEnd"/>
           </w:p>
         </w:tc>
       </w:tr>
@@ -16081,14 +14801,12 @@
                 <w:rFonts w:cstheme="minorHAnsi"/>
               </w:rPr>
             </w:pPr>
-            <w:proofErr w:type="spellStart"/>
             <w:r>
               <w:rPr>
                 <w:rFonts w:cstheme="minorHAnsi"/>
               </w:rPr>
               <w:t>SP_spLancarNotas</w:t>
             </w:r>
-            <w:proofErr w:type="spellEnd"/>
           </w:p>
         </w:tc>
       </w:tr>
@@ -16154,58 +14872,8 @@
               <w:rPr>
                 <w:rFonts w:cstheme="minorHAnsi"/>
               </w:rPr>
-              <w:t xml:space="preserve">Atributo </w:t>
-            </w:r>
-            <w:proofErr w:type="spellStart"/>
-            <w:r>
-              <w:rPr>
-                <w:rFonts w:cstheme="minorHAnsi"/>
-              </w:rPr>
-              <w:t>activeYear</w:t>
-            </w:r>
-            <w:proofErr w:type="spellEnd"/>
-            <w:r>
-              <w:rPr>
-                <w:rFonts w:cstheme="minorHAnsi"/>
-              </w:rPr>
-              <w:t xml:space="preserve"> na tabela </w:t>
-            </w:r>
-            <w:proofErr w:type="spellStart"/>
-            <w:r>
-              <w:rPr>
-                <w:rFonts w:cstheme="minorHAnsi"/>
-              </w:rPr>
-              <w:t>SchoolYear</w:t>
-            </w:r>
-            <w:proofErr w:type="spellEnd"/>
-            <w:r>
-              <w:rPr>
-                <w:rFonts w:cstheme="minorHAnsi"/>
-              </w:rPr>
-              <w:t xml:space="preserve"> e </w:t>
-            </w:r>
-            <w:proofErr w:type="spellStart"/>
-            <w:r>
-              <w:rPr>
-                <w:rFonts w:cstheme="minorHAnsi"/>
-              </w:rPr>
-              <w:t>Trigger</w:t>
-            </w:r>
-            <w:proofErr w:type="spellEnd"/>
-            <w:r>
-              <w:rPr>
-                <w:rFonts w:cstheme="minorHAnsi"/>
-              </w:rPr>
-              <w:t xml:space="preserve"> </w:t>
-            </w:r>
-            <w:proofErr w:type="spellStart"/>
-            <w:r>
-              <w:rPr>
-                <w:rFonts w:cstheme="minorHAnsi"/>
-              </w:rPr>
-              <w:t>trg_change_activeYear</w:t>
-            </w:r>
-            <w:proofErr w:type="spellEnd"/>
+              <w:t>Atributo activeYear na tabela SchoolYear e Trigger trg_change_activeYear</w:t>
+            </w:r>
           </w:p>
         </w:tc>
       </w:tr>
@@ -16267,42 +14935,12 @@
                 <w:rFonts w:cstheme="minorHAnsi"/>
               </w:rPr>
             </w:pPr>
-            <w:proofErr w:type="spellStart"/>
-            <w:r>
-              <w:rPr>
-                <w:rFonts w:cstheme="minorHAnsi"/>
-              </w:rPr>
-              <w:t>Triggers</w:t>
-            </w:r>
-            <w:proofErr w:type="spellEnd"/>
-            <w:r>
-              <w:rPr>
-                <w:rFonts w:cstheme="minorHAnsi"/>
-              </w:rPr>
-              <w:t xml:space="preserve"> </w:t>
-            </w:r>
-            <w:proofErr w:type="spellStart"/>
-            <w:r>
-              <w:rPr>
-                <w:rFonts w:cstheme="minorHAnsi"/>
-              </w:rPr>
-              <w:t>schSchool.trg_backup_grades</w:t>
-            </w:r>
-            <w:proofErr w:type="spellEnd"/>
-            <w:r>
-              <w:rPr>
-                <w:rFonts w:cstheme="minorHAnsi"/>
-              </w:rPr>
-              <w:t xml:space="preserve"> e </w:t>
-            </w:r>
-            <w:proofErr w:type="spellStart"/>
-            <w:r>
-              <w:rPr>
-                <w:rFonts w:cstheme="minorHAnsi"/>
-              </w:rPr>
-              <w:t>schSchool.trg_backup_inscritos</w:t>
-            </w:r>
-            <w:proofErr w:type="spellEnd"/>
+            <w:r>
+              <w:rPr>
+                <w:rFonts w:cstheme="minorHAnsi"/>
+              </w:rPr>
+              <w:t>Triggers schSchool.trg_backup_grades e schSchool.trg_backup_inscritos</w:t>
+            </w:r>
           </w:p>
         </w:tc>
       </w:tr>
@@ -16364,28 +15002,12 @@
                 <w:rFonts w:cstheme="minorHAnsi"/>
               </w:rPr>
             </w:pPr>
-            <w:proofErr w:type="spellStart"/>
-            <w:r>
-              <w:rPr>
-                <w:rFonts w:cstheme="minorHAnsi"/>
-              </w:rPr>
-              <w:t>SP_spRegistarUtilizadorAutenticacao</w:t>
-            </w:r>
-            <w:proofErr w:type="spellEnd"/>
-            <w:r>
-              <w:rPr>
-                <w:rFonts w:cstheme="minorHAnsi"/>
-              </w:rPr>
-              <w:t xml:space="preserve"> e </w:t>
-            </w:r>
-            <w:proofErr w:type="spellStart"/>
-            <w:r>
-              <w:rPr>
-                <w:rFonts w:cstheme="minorHAnsi"/>
-              </w:rPr>
-              <w:t>SP_spVerNotasAluno</w:t>
-            </w:r>
-            <w:proofErr w:type="spellEnd"/>
+            <w:r>
+              <w:rPr>
+                <w:rFonts w:cstheme="minorHAnsi"/>
+              </w:rPr>
+              <w:t>SP_spRegistarUtilizadorAutenticacao e SP_spVerNotasAluno</w:t>
+            </w:r>
           </w:p>
         </w:tc>
       </w:tr>
@@ -16447,28 +15069,12 @@
                 <w:rFonts w:cstheme="minorHAnsi"/>
               </w:rPr>
             </w:pPr>
-            <w:proofErr w:type="spellStart"/>
-            <w:r>
-              <w:rPr>
-                <w:rFonts w:cstheme="minorHAnsi"/>
-              </w:rPr>
-              <w:t>SP_spRegistarUtilizadorAutenticacao</w:t>
-            </w:r>
-            <w:proofErr w:type="spellEnd"/>
-            <w:r>
-              <w:rPr>
-                <w:rFonts w:cstheme="minorHAnsi"/>
-              </w:rPr>
-              <w:t xml:space="preserve"> e </w:t>
-            </w:r>
-            <w:proofErr w:type="spellStart"/>
-            <w:r>
-              <w:rPr>
-                <w:rFonts w:cstheme="minorHAnsi"/>
-              </w:rPr>
-              <w:t>SP_spVerNotasAluno</w:t>
-            </w:r>
-            <w:proofErr w:type="spellEnd"/>
+            <w:r>
+              <w:rPr>
+                <w:rFonts w:cstheme="minorHAnsi"/>
+              </w:rPr>
+              <w:t>SP_spRegistarUtilizadorAutenticacao e SP_spVerNotasAluno</w:t>
+            </w:r>
           </w:p>
         </w:tc>
       </w:tr>
@@ -16530,33 +15136,11 @@
                 <w:rFonts w:cstheme="minorHAnsi"/>
               </w:rPr>
             </w:pPr>
-            <w:proofErr w:type="spellStart"/>
-            <w:r>
-              <w:rPr>
-                <w:rFonts w:cstheme="minorHAnsi"/>
-              </w:rPr>
-              <w:t>Function</w:t>
-            </w:r>
-            <w:proofErr w:type="spellEnd"/>
-            <w:r>
-              <w:rPr>
-                <w:rFonts w:cstheme="minorHAnsi"/>
-              </w:rPr>
-              <w:t xml:space="preserve"> </w:t>
-            </w:r>
-            <w:proofErr w:type="spellStart"/>
-            <w:r>
-              <w:rPr>
-                <w:rFonts w:cstheme="minorHAnsi"/>
-              </w:rPr>
-              <w:t>fnAutenticarUtilizador</w:t>
-            </w:r>
-            <w:proofErr w:type="spellEnd"/>
-            <w:r>
-              <w:rPr>
-                <w:rFonts w:cstheme="minorHAnsi"/>
-              </w:rPr>
-              <w:t xml:space="preserve"> </w:t>
+            <w:r>
+              <w:rPr>
+                <w:rFonts w:cstheme="minorHAnsi"/>
+              </w:rPr>
+              <w:t xml:space="preserve">Function fnAutenticarUtilizador </w:t>
             </w:r>
           </w:p>
         </w:tc>
@@ -16620,56 +15204,12 @@
                 <w:rFonts w:cstheme="minorHAnsi"/>
               </w:rPr>
             </w:pPr>
-            <w:proofErr w:type="spellStart"/>
-            <w:r>
-              <w:rPr>
-                <w:rFonts w:cstheme="minorHAnsi"/>
-              </w:rPr>
-              <w:t>SP_spCriarTokenPassword</w:t>
-            </w:r>
-            <w:proofErr w:type="spellEnd"/>
-            <w:r>
-              <w:rPr>
-                <w:rFonts w:cstheme="minorHAnsi"/>
-              </w:rPr>
-              <w:t xml:space="preserve"> e </w:t>
-            </w:r>
-            <w:proofErr w:type="spellStart"/>
-            <w:r>
-              <w:rPr>
-                <w:rFonts w:cstheme="minorHAnsi"/>
-              </w:rPr>
-              <w:t>SP_spMudarPasswordToken</w:t>
-            </w:r>
-            <w:proofErr w:type="spellEnd"/>
-            <w:r>
-              <w:rPr>
-                <w:rFonts w:cstheme="minorHAnsi"/>
-              </w:rPr>
-              <w:t xml:space="preserve"> e atributo </w:t>
-            </w:r>
-            <w:proofErr w:type="spellStart"/>
-            <w:r>
-              <w:rPr>
-                <w:rFonts w:cstheme="minorHAnsi"/>
-              </w:rPr>
-              <w:t>tokenPassword</w:t>
-            </w:r>
-            <w:proofErr w:type="spellEnd"/>
-            <w:r>
-              <w:rPr>
-                <w:rFonts w:cstheme="minorHAnsi"/>
-              </w:rPr>
-              <w:t xml:space="preserve"> na tabela </w:t>
-            </w:r>
-            <w:proofErr w:type="spellStart"/>
-            <w:r>
-              <w:rPr>
-                <w:rFonts w:cstheme="minorHAnsi"/>
-              </w:rPr>
-              <w:t>userAutentication</w:t>
-            </w:r>
-            <w:proofErr w:type="spellEnd"/>
+            <w:r>
+              <w:rPr>
+                <w:rFonts w:cstheme="minorHAnsi"/>
+              </w:rPr>
+              <w:t>SP_spCriarTokenPassword e SP_spMudarPasswordToken e atributo tokenPassword na tabela userAutentication</w:t>
+            </w:r>
           </w:p>
         </w:tc>
       </w:tr>
@@ -16731,14 +15271,12 @@
                 <w:rFonts w:cstheme="minorHAnsi"/>
               </w:rPr>
             </w:pPr>
-            <w:proofErr w:type="spellStart"/>
             <w:r>
               <w:rPr>
                 <w:rFonts w:cstheme="minorHAnsi"/>
               </w:rPr>
               <w:t>SP_spMudarPassword</w:t>
             </w:r>
-            <w:proofErr w:type="spellEnd"/>
           </w:p>
         </w:tc>
       </w:tr>
@@ -16799,61 +15337,27 @@
             <w:hideMark/>
           </w:tcPr>
           <w:p>
-            <w:proofErr w:type="spellStart"/>
             <w:r>
               <w:rPr>
                 <w:rFonts w:asciiTheme="majorHAnsi" w:hAnsiTheme="majorHAnsi" w:cstheme="majorHAnsi"/>
                 <w:color w:val="000000"/>
               </w:rPr>
-              <w:t>Trigger</w:t>
-            </w:r>
-            <w:proofErr w:type="spellEnd"/>
+              <w:t>Trigger schStudent</w:t>
+            </w:r>
+            <w:r>
+              <w:rPr>
+                <w:rFonts w:asciiTheme="majorHAnsi" w:hAnsiTheme="majorHAnsi" w:cstheme="majorHAnsi"/>
+                <w:color w:val="808080"/>
+              </w:rPr>
+              <w:t>.</w:t>
+            </w:r>
             <w:r>
               <w:rPr>
                 <w:rFonts w:asciiTheme="majorHAnsi" w:hAnsiTheme="majorHAnsi" w:cstheme="majorHAnsi"/>
                 <w:color w:val="000000"/>
               </w:rPr>
-              <w:t xml:space="preserve"> </w:t>
-            </w:r>
-            <w:proofErr w:type="spellStart"/>
-            <w:r>
-              <w:rPr>
-                <w:rFonts w:asciiTheme="majorHAnsi" w:hAnsiTheme="majorHAnsi" w:cstheme="majorHAnsi"/>
-                <w:color w:val="000000"/>
-              </w:rPr>
-              <w:t>schStudent</w:t>
-            </w:r>
-            <w:r>
-              <w:rPr>
-                <w:rFonts w:asciiTheme="majorHAnsi" w:hAnsiTheme="majorHAnsi" w:cstheme="majorHAnsi"/>
-                <w:color w:val="808080"/>
-              </w:rPr>
-              <w:t>.</w:t>
-            </w:r>
-            <w:r>
-              <w:rPr>
-                <w:rFonts w:asciiTheme="majorHAnsi" w:hAnsiTheme="majorHAnsi" w:cstheme="majorHAnsi"/>
-                <w:color w:val="000000"/>
-              </w:rPr>
-              <w:t>trg_email_user_password_change</w:t>
-            </w:r>
-            <w:proofErr w:type="spellEnd"/>
-            <w:r>
-              <w:rPr>
-                <w:rFonts w:asciiTheme="majorHAnsi" w:hAnsiTheme="majorHAnsi" w:cstheme="majorHAnsi"/>
-                <w:color w:val="000000"/>
-              </w:rPr>
-              <w:t xml:space="preserve"> e tabela </w:t>
-            </w:r>
-            <w:proofErr w:type="spellStart"/>
-            <w:r>
-              <w:rPr>
-                <w:rFonts w:asciiTheme="majorHAnsi" w:hAnsiTheme="majorHAnsi" w:cstheme="majorHAnsi"/>
-                <w:color w:val="000000"/>
-              </w:rPr>
-              <w:t>EmailPW</w:t>
-            </w:r>
-            <w:proofErr w:type="spellEnd"/>
+              <w:t>trg_email_user_password_change e tabela EmailPW</w:t>
+            </w:r>
           </w:p>
         </w:tc>
       </w:tr>
@@ -17010,7 +15514,6 @@
                 <w:iCs/>
               </w:rPr>
             </w:pPr>
-            <w:proofErr w:type="spellStart"/>
             <w:r>
               <w:rPr>
                 <w:iCs/>
@@ -17023,7 +15526,6 @@
               </w:rPr>
               <w:t>.sql</w:t>
             </w:r>
-            <w:proofErr w:type="spellEnd"/>
           </w:p>
         </w:tc>
         <w:tc>
@@ -17079,14 +15581,12 @@
                 <w:iCs/>
               </w:rPr>
             </w:pPr>
-            <w:proofErr w:type="spellStart"/>
             <w:r>
               <w:rPr>
                 <w:iCs/>
               </w:rPr>
               <w:t>Triggers.sql</w:t>
             </w:r>
-            <w:proofErr w:type="spellEnd"/>
           </w:p>
         </w:tc>
         <w:tc>
@@ -17103,105 +15603,13 @@
               <w:rPr>
                 <w:iCs/>
               </w:rPr>
-              <w:t xml:space="preserve">Criação dos </w:t>
-            </w:r>
-            <w:proofErr w:type="spellStart"/>
-            <w:r>
-              <w:rPr>
-                <w:iCs/>
-              </w:rPr>
-              <w:t>triggers</w:t>
-            </w:r>
-            <w:proofErr w:type="spellEnd"/>
-            <w:r>
-              <w:rPr>
-                <w:iCs/>
-              </w:rPr>
-              <w:t xml:space="preserve">(Ignorar erros iniciais, isso </w:t>
-            </w:r>
-            <w:proofErr w:type="spellStart"/>
-            <w:r>
-              <w:rPr>
-                <w:iCs/>
-              </w:rPr>
-              <w:t>acontence</w:t>
-            </w:r>
-            <w:proofErr w:type="spellEnd"/>
-            <w:r>
-              <w:rPr>
-                <w:iCs/>
-              </w:rPr>
-              <w:t xml:space="preserve"> </w:t>
-            </w:r>
-            <w:proofErr w:type="spellStart"/>
-            <w:r>
-              <w:rPr>
-                <w:iCs/>
-              </w:rPr>
-              <w:t>pq</w:t>
-            </w:r>
-            <w:proofErr w:type="spellEnd"/>
-            <w:r>
-              <w:rPr>
-                <w:iCs/>
-              </w:rPr>
-              <w:t xml:space="preserve"> </w:t>
-            </w:r>
-            <w:proofErr w:type="spellStart"/>
-            <w:r>
-              <w:rPr>
-                <w:iCs/>
-              </w:rPr>
-              <w:t>sql</w:t>
-            </w:r>
-            <w:proofErr w:type="spellEnd"/>
-            <w:r>
-              <w:rPr>
-                <w:iCs/>
-              </w:rPr>
-              <w:t xml:space="preserve"> server não suporta “</w:t>
-            </w:r>
-            <w:proofErr w:type="spellStart"/>
-            <w:r>
-              <w:rPr>
-                <w:iCs/>
-              </w:rPr>
-              <w:t>create</w:t>
-            </w:r>
-            <w:proofErr w:type="spellEnd"/>
-            <w:r>
-              <w:rPr>
-                <w:iCs/>
-              </w:rPr>
-              <w:t xml:space="preserve"> </w:t>
-            </w:r>
-            <w:proofErr w:type="spellStart"/>
-            <w:r>
-              <w:rPr>
-                <w:iCs/>
-              </w:rPr>
-              <w:t>or</w:t>
-            </w:r>
-            <w:proofErr w:type="spellEnd"/>
-            <w:r>
-              <w:rPr>
-                <w:iCs/>
-              </w:rPr>
-              <w:t xml:space="preserve"> alter </w:t>
-            </w:r>
-            <w:proofErr w:type="spellStart"/>
-            <w:r>
-              <w:rPr>
-                <w:iCs/>
-              </w:rPr>
-              <w:t>trigger</w:t>
-            </w:r>
-            <w:proofErr w:type="spellEnd"/>
-            <w:r>
-              <w:rPr>
-                <w:iCs/>
-              </w:rPr>
-              <w:t>”)</w:t>
+              <w:t>Criação dos triggers</w:t>
+            </w:r>
+            <w:r>
+              <w:rPr>
+                <w:iCs/>
+              </w:rPr>
+              <w:t>(Ignorar erros iniciais, isso acontence pq sql server não suporta “create or alter trigger”)</w:t>
             </w:r>
           </w:p>
         </w:tc>
@@ -17240,14 +15648,12 @@
                 <w:iCs/>
               </w:rPr>
             </w:pPr>
-            <w:proofErr w:type="spellStart"/>
             <w:r>
               <w:rPr>
                 <w:iCs/>
               </w:rPr>
               <w:t>Functions.sql</w:t>
             </w:r>
-            <w:proofErr w:type="spellEnd"/>
           </w:p>
         </w:tc>
         <w:tc>
@@ -17303,14 +15709,12 @@
                 <w:iCs/>
               </w:rPr>
             </w:pPr>
-            <w:proofErr w:type="spellStart"/>
             <w:r>
               <w:rPr>
                 <w:iCs/>
               </w:rPr>
               <w:t>StoredProcedures.sql</w:t>
             </w:r>
-            <w:proofErr w:type="spellEnd"/>
           </w:p>
         </w:tc>
         <w:tc>
@@ -17327,21 +15731,7 @@
               <w:rPr>
                 <w:iCs/>
               </w:rPr>
-              <w:t xml:space="preserve">Criação das </w:t>
-            </w:r>
-            <w:proofErr w:type="spellStart"/>
-            <w:r>
-              <w:rPr>
-                <w:iCs/>
-              </w:rPr>
-              <w:t>procedures</w:t>
-            </w:r>
-            <w:proofErr w:type="spellEnd"/>
-            <w:r>
-              <w:rPr>
-                <w:iCs/>
-              </w:rPr>
-              <w:t xml:space="preserve"> usadas na base de dados.</w:t>
+              <w:t>Criação das procedures usadas na base de dados.</w:t>
             </w:r>
           </w:p>
         </w:tc>
@@ -17380,14 +15770,12 @@
                 <w:iCs/>
               </w:rPr>
             </w:pPr>
-            <w:proofErr w:type="spellStart"/>
             <w:r>
               <w:rPr>
                 <w:iCs/>
               </w:rPr>
               <w:t>Encriptação.sql</w:t>
             </w:r>
-            <w:proofErr w:type="spellEnd"/>
           </w:p>
         </w:tc>
         <w:tc>
@@ -17443,14 +15831,12 @@
                 <w:iCs/>
               </w:rPr>
             </w:pPr>
-            <w:proofErr w:type="spellStart"/>
             <w:r>
               <w:rPr>
                 <w:iCs/>
               </w:rPr>
               <w:t>ViewsEscolaGP.sql</w:t>
             </w:r>
-            <w:proofErr w:type="spellEnd"/>
           </w:p>
         </w:tc>
         <w:tc>
@@ -17467,21 +15853,7 @@
               <w:rPr>
                 <w:iCs/>
               </w:rPr>
-              <w:t xml:space="preserve">Criação das </w:t>
-            </w:r>
-            <w:proofErr w:type="spellStart"/>
-            <w:r>
-              <w:rPr>
-                <w:iCs/>
-              </w:rPr>
-              <w:t>views</w:t>
-            </w:r>
-            <w:proofErr w:type="spellEnd"/>
-            <w:r>
-              <w:rPr>
-                <w:iCs/>
-              </w:rPr>
-              <w:t xml:space="preserve"> relacionadas a escola GP.</w:t>
+              <w:t>Criação das views relacionadas a escola GP.</w:t>
             </w:r>
           </w:p>
         </w:tc>
@@ -17520,14 +15892,12 @@
                 <w:iCs/>
               </w:rPr>
             </w:pPr>
-            <w:proofErr w:type="spellStart"/>
             <w:r>
               <w:rPr>
                 <w:iCs/>
               </w:rPr>
               <w:t>ViewsEscolaMS.sql</w:t>
             </w:r>
-            <w:proofErr w:type="spellEnd"/>
           </w:p>
         </w:tc>
         <w:tc>
@@ -17544,21 +15914,7 @@
               <w:rPr>
                 <w:iCs/>
               </w:rPr>
-              <w:t xml:space="preserve">Criação das </w:t>
-            </w:r>
-            <w:proofErr w:type="spellStart"/>
-            <w:r>
-              <w:rPr>
-                <w:iCs/>
-              </w:rPr>
-              <w:t>views</w:t>
-            </w:r>
-            <w:proofErr w:type="spellEnd"/>
-            <w:r>
-              <w:rPr>
-                <w:iCs/>
-              </w:rPr>
-              <w:t xml:space="preserve"> relacionadas a escola MS.</w:t>
+              <w:t>Criação das views relacionadas a escola MS.</w:t>
             </w:r>
           </w:p>
         </w:tc>
@@ -17597,14 +15953,12 @@
                 <w:iCs/>
               </w:rPr>
             </w:pPr>
-            <w:proofErr w:type="spellStart"/>
             <w:r>
               <w:rPr>
                 <w:iCs/>
               </w:rPr>
               <w:t>Roles.sql</w:t>
             </w:r>
-            <w:proofErr w:type="spellEnd"/>
           </w:p>
         </w:tc>
         <w:tc>
@@ -17621,21 +15975,7 @@
               <w:rPr>
                 <w:iCs/>
               </w:rPr>
-              <w:t xml:space="preserve">Criação dos roles, logins e </w:t>
-            </w:r>
-            <w:proofErr w:type="spellStart"/>
-            <w:r>
-              <w:rPr>
-                <w:iCs/>
-              </w:rPr>
-              <w:t>users</w:t>
-            </w:r>
-            <w:proofErr w:type="spellEnd"/>
-            <w:r>
-              <w:rPr>
-                <w:iCs/>
-              </w:rPr>
-              <w:t xml:space="preserve"> na base de dados.</w:t>
+              <w:t>Criação dos roles, logins e users na base de dados.</w:t>
             </w:r>
           </w:p>
         </w:tc>
@@ -17674,14 +16014,12 @@
                 <w:iCs/>
               </w:rPr>
             </w:pPr>
-            <w:proofErr w:type="spellStart"/>
             <w:r>
               <w:rPr>
                 <w:iCs/>
               </w:rPr>
               <w:t>Backup.sql</w:t>
             </w:r>
-            <w:proofErr w:type="spellEnd"/>
           </w:p>
         </w:tc>
         <w:tc>
@@ -17743,14 +16081,12 @@
                 <w:iCs/>
               </w:rPr>
             </w:pPr>
-            <w:proofErr w:type="spellStart"/>
             <w:r>
               <w:rPr>
                 <w:iCs/>
               </w:rPr>
               <w:t>ImportBDNova.sql</w:t>
             </w:r>
-            <w:proofErr w:type="spellEnd"/>
           </w:p>
         </w:tc>
         <w:tc>
@@ -17806,14 +16142,12 @@
                 <w:iCs/>
               </w:rPr>
             </w:pPr>
-            <w:proofErr w:type="spellStart"/>
             <w:r>
               <w:rPr>
                 <w:iCs/>
               </w:rPr>
               <w:t>ImportBDVelha.sql</w:t>
             </w:r>
-            <w:proofErr w:type="spellEnd"/>
           </w:p>
         </w:tc>
         <w:tc>
@@ -17869,14 +16203,12 @@
                 <w:iCs/>
               </w:rPr>
             </w:pPr>
-            <w:proofErr w:type="spellStart"/>
             <w:r>
               <w:rPr>
                 <w:iCs/>
               </w:rPr>
               <w:t>Queries.sql</w:t>
             </w:r>
-            <w:proofErr w:type="spellEnd"/>
           </w:p>
         </w:tc>
         <w:tc>
@@ -17893,21 +16225,7 @@
               <w:rPr>
                 <w:iCs/>
               </w:rPr>
-              <w:t xml:space="preserve">Execução de </w:t>
-            </w:r>
-            <w:proofErr w:type="spellStart"/>
-            <w:r>
-              <w:rPr>
-                <w:iCs/>
-              </w:rPr>
-              <w:t>queries</w:t>
-            </w:r>
-            <w:proofErr w:type="spellEnd"/>
-            <w:r>
-              <w:rPr>
-                <w:iCs/>
-              </w:rPr>
-              <w:t xml:space="preserve"> para verificar a conformidade dos dados da base de d</w:t>
+              <w:t>Execução de queries para verificar a conformidade dos dados da base de d</w:t>
             </w:r>
             <w:r>
               <w:rPr>
@@ -17952,14 +16270,12 @@
                 <w:iCs/>
               </w:rPr>
             </w:pPr>
-            <w:proofErr w:type="spellStart"/>
             <w:r>
               <w:rPr>
                 <w:iCs/>
               </w:rPr>
               <w:t>ProceduresIndices.sql</w:t>
             </w:r>
-            <w:proofErr w:type="spellEnd"/>
           </w:p>
         </w:tc>
         <w:tc>
@@ -17976,21 +16292,7 @@
               <w:rPr>
                 <w:iCs/>
               </w:rPr>
-              <w:t xml:space="preserve">Criação e execução das </w:t>
-            </w:r>
-            <w:proofErr w:type="spellStart"/>
-            <w:r>
-              <w:rPr>
-                <w:iCs/>
-              </w:rPr>
-              <w:t>procedures</w:t>
-            </w:r>
-            <w:proofErr w:type="spellEnd"/>
-            <w:r>
-              <w:rPr>
-                <w:iCs/>
-              </w:rPr>
-              <w:t xml:space="preserve"> relacionadas com o carregamento da base de dados com dados de teste.</w:t>
+              <w:t>Criação e execução das procedures relacionadas com o carregamento da base de dados com dados de teste.</w:t>
             </w:r>
           </w:p>
         </w:tc>
@@ -18029,14 +16331,12 @@
                 <w:iCs/>
               </w:rPr>
             </w:pPr>
-            <w:proofErr w:type="spellStart"/>
             <w:r>
               <w:rPr>
                 <w:iCs/>
               </w:rPr>
               <w:t>ViewsIndices.sql</w:t>
             </w:r>
-            <w:proofErr w:type="spellEnd"/>
           </w:p>
         </w:tc>
         <w:tc>
@@ -18053,21 +16353,7 @@
               <w:rPr>
                 <w:iCs/>
               </w:rPr>
-              <w:t xml:space="preserve">Criação de </w:t>
-            </w:r>
-            <w:proofErr w:type="spellStart"/>
-            <w:r>
-              <w:rPr>
-                <w:iCs/>
-              </w:rPr>
-              <w:t>views</w:t>
-            </w:r>
-            <w:proofErr w:type="spellEnd"/>
-            <w:r>
-              <w:rPr>
-                <w:iCs/>
-              </w:rPr>
-              <w:t xml:space="preserve"> e índices com base nos dados de teste.</w:t>
+              <w:t>Criação de views e índices com base nos dados de teste.</w:t>
             </w:r>
           </w:p>
         </w:tc>
@@ -18106,7 +16392,6 @@
                 <w:iCs/>
               </w:rPr>
             </w:pPr>
-            <w:proofErr w:type="spellStart"/>
             <w:r>
               <w:rPr>
                 <w:iCs/>
@@ -18137,7 +16422,6 @@
               </w:rPr>
               <w:t>.sql</w:t>
             </w:r>
-            <w:proofErr w:type="spellEnd"/>
           </w:p>
         </w:tc>
         <w:tc>
@@ -18160,35 +16444,7 @@
               <w:rPr>
                 <w:iCs/>
               </w:rPr>
-              <w:t xml:space="preserve"> relacionada com </w:t>
-            </w:r>
-            <w:proofErr w:type="spellStart"/>
-            <w:r>
-              <w:rPr>
-                <w:iCs/>
-              </w:rPr>
-              <w:t>stored</w:t>
-            </w:r>
-            <w:proofErr w:type="spellEnd"/>
-            <w:r>
-              <w:rPr>
-                <w:iCs/>
-              </w:rPr>
-              <w:t xml:space="preserve"> </w:t>
-            </w:r>
-            <w:proofErr w:type="spellStart"/>
-            <w:r>
-              <w:rPr>
-                <w:iCs/>
-              </w:rPr>
-              <w:t>procedures</w:t>
-            </w:r>
-            <w:proofErr w:type="spellEnd"/>
-            <w:r>
-              <w:rPr>
-                <w:iCs/>
-              </w:rPr>
-              <w:t>.</w:t>
+              <w:t xml:space="preserve"> relacionada com stored procedures.</w:t>
             </w:r>
           </w:p>
         </w:tc>
@@ -18227,14 +16483,12 @@
                 <w:iCs/>
               </w:rPr>
             </w:pPr>
-            <w:proofErr w:type="spellStart"/>
             <w:r>
               <w:rPr>
                 <w:iCs/>
               </w:rPr>
               <w:t>BDTriggerTests.sql</w:t>
             </w:r>
-            <w:proofErr w:type="spellEnd"/>
           </w:p>
         </w:tc>
         <w:tc>
@@ -18251,21 +16505,7 @@
               <w:rPr>
                 <w:iCs/>
               </w:rPr>
-              <w:t xml:space="preserve">Testagem das funcionalidades da base de dados normalizada relacionada com </w:t>
-            </w:r>
-            <w:proofErr w:type="spellStart"/>
-            <w:r>
-              <w:rPr>
-                <w:iCs/>
-              </w:rPr>
-              <w:t>triggers</w:t>
-            </w:r>
-            <w:proofErr w:type="spellEnd"/>
-            <w:r>
-              <w:rPr>
-                <w:iCs/>
-              </w:rPr>
-              <w:t>.</w:t>
+              <w:t>Testagem das funcionalidades da base de dados normalizada relacionada com triggers.</w:t>
             </w:r>
           </w:p>
         </w:tc>
@@ -18305,14 +16545,12 @@
                 <w:iCs/>
               </w:rPr>
             </w:pPr>
-            <w:proofErr w:type="spellStart"/>
             <w:r>
               <w:rPr>
                 <w:iCs/>
               </w:rPr>
               <w:t>BDRoleTests.sql</w:t>
             </w:r>
-            <w:proofErr w:type="spellEnd"/>
           </w:p>
         </w:tc>
         <w:tc>
@@ -18368,14 +16606,12 @@
                 <w:iCs/>
               </w:rPr>
             </w:pPr>
-            <w:proofErr w:type="spellStart"/>
             <w:r>
               <w:rPr>
                 <w:iCs/>
               </w:rPr>
               <w:t>BDFunctionTests.sql</w:t>
             </w:r>
-            <w:proofErr w:type="spellEnd"/>
           </w:p>
         </w:tc>
         <w:tc>
@@ -18392,21 +16628,7 @@
               <w:rPr>
                 <w:iCs/>
               </w:rPr>
-              <w:t xml:space="preserve">Testagem das funcionalidades da base de dados normalizada relacionada com </w:t>
-            </w:r>
-            <w:proofErr w:type="spellStart"/>
-            <w:r>
-              <w:rPr>
-                <w:iCs/>
-              </w:rPr>
-              <w:t>functions</w:t>
-            </w:r>
-            <w:proofErr w:type="spellEnd"/>
-            <w:r>
-              <w:rPr>
-                <w:iCs/>
-              </w:rPr>
-              <w:t>.</w:t>
+              <w:t>Testagem das funcionalidades da base de dados normalizada relacionada com functions.</w:t>
             </w:r>
           </w:p>
         </w:tc>
@@ -18471,43 +16693,40 @@
           <w:sz w:val="24"/>
           <w:szCs w:val="24"/>
         </w:rPr>
-        <w:t xml:space="preserve">o nível de Backup e Recuperação porque não foi possível simular um crash da </w:t>
-      </w:r>
-      <w:proofErr w:type="spellStart"/>
+        <w:t>o nível de Backup e Recuperação porque não foi possível simular um crash da bd, pois o Windows atirava um erro a dizer que os ficheiros da bd estavam a ser usados</w:t>
+      </w:r>
       <w:r>
         <w:rPr>
           <w:rFonts w:cstheme="minorHAnsi"/>
           <w:sz w:val="24"/>
           <w:szCs w:val="24"/>
         </w:rPr>
-        <w:t>bd</w:t>
-      </w:r>
-      <w:proofErr w:type="spellEnd"/>
+        <w:t xml:space="preserve"> e não os deixava modificar/apagar</w:t>
+      </w:r>
       <w:r>
         <w:rPr>
           <w:rFonts w:cstheme="minorHAnsi"/>
           <w:sz w:val="24"/>
           <w:szCs w:val="24"/>
         </w:rPr>
-        <w:t xml:space="preserve">, pois o Windows atirava um erro a dizer que os ficheiros da </w:t>
-      </w:r>
-      <w:proofErr w:type="spellStart"/>
-      <w:r>
+        <w:t>.</w:t>
+      </w:r>
+    </w:p>
+    <w:p>
+      <w:pPr>
         <w:rPr>
           <w:rFonts w:cstheme="minorHAnsi"/>
           <w:sz w:val="24"/>
           <w:szCs w:val="24"/>
         </w:rPr>
-        <w:t>bd</w:t>
-      </w:r>
-      <w:proofErr w:type="spellEnd"/>
+      </w:pPr>
       <w:r>
         <w:rPr>
           <w:rFonts w:cstheme="minorHAnsi"/>
           <w:sz w:val="24"/>
           <w:szCs w:val="24"/>
         </w:rPr>
-        <w:t xml:space="preserve"> estavam a ser usados</w:t>
+        <w:t>Também houve “dificuldades” na procedure de criação de dados de teste, pois devido a normalização da base de dados é necessári</w:t>
       </w:r>
       <w:r>
         <w:rPr>
@@ -18515,7 +16734,7 @@
           <w:sz w:val="24"/>
           <w:szCs w:val="24"/>
         </w:rPr>
-        <w:t xml:space="preserve"> e não os deixava modificar/apagar</w:t>
+        <w:t>o</w:t>
       </w:r>
       <w:r>
         <w:rPr>
@@ -18523,76 +16742,7 @@
           <w:sz w:val="24"/>
           <w:szCs w:val="24"/>
         </w:rPr>
-        <w:t>.</w:t>
-      </w:r>
-    </w:p>
-    <w:p>
-      <w:pPr>
-        <w:rPr>
-          <w:rFonts w:cstheme="minorHAnsi"/>
-          <w:sz w:val="24"/>
-          <w:szCs w:val="24"/>
-        </w:rPr>
-      </w:pPr>
-      <w:r>
-        <w:rPr>
-          <w:rFonts w:cstheme="minorHAnsi"/>
-          <w:sz w:val="24"/>
-          <w:szCs w:val="24"/>
-        </w:rPr>
-        <w:t xml:space="preserve">Também houve “dificuldades” na </w:t>
-      </w:r>
-      <w:proofErr w:type="spellStart"/>
-      <w:r>
-        <w:rPr>
-          <w:rFonts w:cstheme="minorHAnsi"/>
-          <w:sz w:val="24"/>
-          <w:szCs w:val="24"/>
-        </w:rPr>
-        <w:t>procedure</w:t>
-      </w:r>
-      <w:proofErr w:type="spellEnd"/>
-      <w:r>
-        <w:rPr>
-          <w:rFonts w:cstheme="minorHAnsi"/>
-          <w:sz w:val="24"/>
-          <w:szCs w:val="24"/>
-        </w:rPr>
-        <w:t xml:space="preserve"> de criação de dados de teste, pois devido a normalização da base de dados é necessári</w:t>
-      </w:r>
-      <w:r>
-        <w:rPr>
-          <w:rFonts w:cstheme="minorHAnsi"/>
-          <w:sz w:val="24"/>
-          <w:szCs w:val="24"/>
-        </w:rPr>
-        <w:t>o</w:t>
-      </w:r>
-      <w:r>
-        <w:rPr>
-          <w:rFonts w:cstheme="minorHAnsi"/>
-          <w:sz w:val="24"/>
-          <w:szCs w:val="24"/>
-        </w:rPr>
-        <w:t xml:space="preserve"> haver vários </w:t>
-      </w:r>
-      <w:proofErr w:type="spellStart"/>
-      <w:r>
-        <w:rPr>
-          <w:rFonts w:cstheme="minorHAnsi"/>
-          <w:sz w:val="24"/>
-          <w:szCs w:val="24"/>
-        </w:rPr>
-        <w:t>loops</w:t>
-      </w:r>
-      <w:proofErr w:type="spellEnd"/>
-      <w:r>
-        <w:rPr>
-          <w:rFonts w:cstheme="minorHAnsi"/>
-          <w:sz w:val="24"/>
-          <w:szCs w:val="24"/>
-        </w:rPr>
-        <w:t>/cursores para inserir os dados nas tabelas necessárias, o que não permitiu carregar os 2000-2500 alunos por demorar demasiado tempo a executar.</w:t>
+        <w:t xml:space="preserve"> haver vários loops/cursores para inserir os dados nas tabelas necessárias, o que não permitiu carregar os 2000-2500 alunos por demorar demasiado tempo a executar.</w:t>
       </w:r>
       <w:r>
         <w:rPr>
@@ -22155,7 +20305,7 @@
     <w:name w:val="heading 1"/>
     <w:basedOn w:val="Normal"/>
     <w:next w:val="Normal"/>
-    <w:link w:val="Ttulo1Carter"/>
+    <w:link w:val="Ttulo1Char"/>
     <w:uiPriority w:val="9"/>
     <w:qFormat/>
     <w:rsid w:val="00A97BFD"/>
@@ -22176,7 +20326,7 @@
     <w:name w:val="heading 2"/>
     <w:basedOn w:val="Normal"/>
     <w:next w:val="Normal"/>
-    <w:link w:val="Ttulo2Carter"/>
+    <w:link w:val="Ttulo2Char"/>
     <w:uiPriority w:val="9"/>
     <w:unhideWhenUsed/>
     <w:qFormat/>
@@ -22194,7 +20344,7 @@
       <w:szCs w:val="26"/>
     </w:rPr>
   </w:style>
-  <w:style w:type="character" w:default="1" w:styleId="Tipodeletrapredefinidodopargrafo">
+  <w:style w:type="character" w:default="1" w:styleId="Fontepargpadro">
     <w:name w:val="Default Paragraph Font"/>
     <w:uiPriority w:val="1"/>
     <w:semiHidden/>
@@ -22224,7 +20374,7 @@
   <w:style w:type="paragraph" w:styleId="Cabealho">
     <w:name w:val="header"/>
     <w:basedOn w:val="Normal"/>
-    <w:link w:val="CabealhoCarter"/>
+    <w:link w:val="CabealhoChar"/>
     <w:uiPriority w:val="99"/>
     <w:unhideWhenUsed/>
     <w:rsid w:val="00814C59"/>
@@ -22236,9 +20386,9 @@
       <w:spacing w:after="0" w:line="240" w:lineRule="auto"/>
     </w:pPr>
   </w:style>
-  <w:style w:type="character" w:customStyle="1" w:styleId="CabealhoCarter">
-    <w:name w:val="Cabeçalho Caráter"/>
-    <w:basedOn w:val="Tipodeletrapredefinidodopargrafo"/>
+  <w:style w:type="character" w:customStyle="1" w:styleId="CabealhoChar">
+    <w:name w:val="Cabeçalho Char"/>
+    <w:basedOn w:val="Fontepargpadro"/>
     <w:link w:val="Cabealho"/>
     <w:uiPriority w:val="99"/>
     <w:rsid w:val="00814C59"/>
@@ -22246,7 +20396,7 @@
   <w:style w:type="paragraph" w:styleId="Rodap">
     <w:name w:val="footer"/>
     <w:basedOn w:val="Normal"/>
-    <w:link w:val="RodapCarter"/>
+    <w:link w:val="RodapChar"/>
     <w:uiPriority w:val="99"/>
     <w:unhideWhenUsed/>
     <w:rsid w:val="00814C59"/>
@@ -22258,9 +20408,9 @@
       <w:spacing w:after="0" w:line="240" w:lineRule="auto"/>
     </w:pPr>
   </w:style>
-  <w:style w:type="character" w:customStyle="1" w:styleId="RodapCarter">
-    <w:name w:val="Rodapé Caráter"/>
-    <w:basedOn w:val="Tipodeletrapredefinidodopargrafo"/>
+  <w:style w:type="character" w:customStyle="1" w:styleId="RodapChar">
+    <w:name w:val="Rodapé Char"/>
+    <w:basedOn w:val="Fontepargpadro"/>
     <w:link w:val="Rodap"/>
     <w:uiPriority w:val="99"/>
     <w:rsid w:val="00814C59"/>
@@ -22276,9 +20426,9 @@
       <w:contextualSpacing/>
     </w:pPr>
   </w:style>
-  <w:style w:type="character" w:customStyle="1" w:styleId="Ttulo1Carter">
-    <w:name w:val="Título 1 Caráter"/>
-    <w:basedOn w:val="Tipodeletrapredefinidodopargrafo"/>
+  <w:style w:type="character" w:customStyle="1" w:styleId="Ttulo1Char">
+    <w:name w:val="Título 1 Char"/>
+    <w:basedOn w:val="Fontepargpadro"/>
     <w:link w:val="Ttulo1"/>
     <w:uiPriority w:val="9"/>
     <w:rsid w:val="00A97BFD"/>
@@ -22289,7 +20439,7 @@
       <w:szCs w:val="32"/>
     </w:rPr>
   </w:style>
-  <w:style w:type="paragraph" w:styleId="Cabealhodondice">
+  <w:style w:type="paragraph" w:styleId="CabealhodoSumrio">
     <w:name w:val="TOC Heading"/>
     <w:basedOn w:val="Ttulo1"/>
     <w:next w:val="Normal"/>
@@ -22304,7 +20454,7 @@
       <w:lang w:eastAsia="pt-PT"/>
     </w:rPr>
   </w:style>
-  <w:style w:type="paragraph" w:styleId="ndice1">
+  <w:style w:type="paragraph" w:styleId="Sumrio1">
     <w:name w:val="toc 1"/>
     <w:basedOn w:val="Normal"/>
     <w:next w:val="Normal"/>
@@ -22316,9 +20466,9 @@
       <w:spacing w:after="100"/>
     </w:pPr>
   </w:style>
-  <w:style w:type="character" w:styleId="Hiperligao">
+  <w:style w:type="character" w:styleId="Hyperlink">
     <w:name w:val="Hyperlink"/>
-    <w:basedOn w:val="Tipodeletrapredefinidodopargrafo"/>
+    <w:basedOn w:val="Fontepargpadro"/>
     <w:uiPriority w:val="99"/>
     <w:unhideWhenUsed/>
     <w:rsid w:val="003C6138"/>
@@ -22327,9 +20477,9 @@
       <w:u w:val="single"/>
     </w:rPr>
   </w:style>
-  <w:style w:type="character" w:customStyle="1" w:styleId="Ttulo2Carter">
-    <w:name w:val="Título 2 Caráter"/>
-    <w:basedOn w:val="Tipodeletrapredefinidodopargrafo"/>
+  <w:style w:type="character" w:customStyle="1" w:styleId="Ttulo2Char">
+    <w:name w:val="Título 2 Char"/>
+    <w:basedOn w:val="Fontepargpadro"/>
     <w:link w:val="Ttulo2"/>
     <w:uiPriority w:val="9"/>
     <w:rsid w:val="00A77E11"/>

</xml_diff>